<commit_message>
Created base index of documentation
</commit_message>
<xml_diff>
--- a/Casi_uso.docx
+++ b/Casi_uso.docx
@@ -299,7 +299,6 @@
       </w:sdtPr>
       <w:sdtEndPr>
         <w:rPr>
-          <w:b/>
           <w:bCs/>
         </w:rPr>
       </w:sdtEndPr>
@@ -311,6 +310,8 @@
           <w:r>
             <w:t>Sommario</w:t>
           </w:r>
+          <w:bookmarkStart w:id="0" w:name="_GoBack"/>
+          <w:bookmarkEnd w:id="0"/>
         </w:p>
         <w:p>
           <w:pPr>
@@ -325,21 +326,33 @@
             </w:rPr>
           </w:pPr>
           <w:r>
+            <w:rPr>
+              <w:sz w:val="26"/>
+              <w:szCs w:val="26"/>
+            </w:rPr>
             <w:fldChar w:fldCharType="begin"/>
           </w:r>
           <w:r>
+            <w:rPr>
+              <w:sz w:val="26"/>
+              <w:szCs w:val="26"/>
+            </w:rPr>
             <w:instrText xml:space="preserve"> TOC \o "1-3" \h \z \u </w:instrText>
           </w:r>
           <w:r>
+            <w:rPr>
+              <w:sz w:val="26"/>
+              <w:szCs w:val="26"/>
+            </w:rPr>
             <w:fldChar w:fldCharType="separate"/>
           </w:r>
-          <w:hyperlink w:anchor="_Toc29661607" w:history="1">
+          <w:hyperlink w:anchor="_Toc30776657" w:history="1">
             <w:r>
               <w:rPr>
                 <w:rStyle w:val="Collegamentoipertestuale"/>
                 <w:noProof/>
               </w:rPr>
-              <w:t>Software Versione 1: casi d’uso</w:t>
+              <w:t>Versione 1</w:t>
             </w:r>
             <w:r>
               <w:rPr>
@@ -360,7 +373,7 @@
                 <w:noProof/>
                 <w:webHidden/>
               </w:rPr>
-              <w:instrText xml:space="preserve"> PAGEREF _Toc29661607 \h </w:instrText>
+              <w:instrText xml:space="preserve"> PAGEREF _Toc30776657 \h </w:instrText>
             </w:r>
             <w:r>
               <w:rPr>
@@ -398,15 +411,87 @@
               <w:tab w:val="right" w:leader="dot" w:pos="9628"/>
             </w:tabs>
             <w:rPr>
+              <w:rFonts w:eastAsiaTheme="minorEastAsia"/>
               <w:noProof/>
+              <w:lang w:eastAsia="it-IT"/>
             </w:rPr>
           </w:pPr>
-          <w:hyperlink w:anchor="_Toc29661608" w:history="1">
+          <w:hyperlink w:anchor="_Toc30776658" w:history="1">
             <w:r>
               <w:rPr>
                 <w:rStyle w:val="Collegamentoipertestuale"/>
                 <w:noProof/>
               </w:rPr>
+              <w:t>Casi d’uso</w:t>
+            </w:r>
+            <w:r>
+              <w:rPr>
+                <w:noProof/>
+                <w:webHidden/>
+              </w:rPr>
+              <w:tab/>
+            </w:r>
+            <w:r>
+              <w:rPr>
+                <w:noProof/>
+                <w:webHidden/>
+              </w:rPr>
+              <w:fldChar w:fldCharType="begin"/>
+            </w:r>
+            <w:r>
+              <w:rPr>
+                <w:noProof/>
+                <w:webHidden/>
+              </w:rPr>
+              <w:instrText xml:space="preserve"> PAGEREF _Toc30776658 \h </w:instrText>
+            </w:r>
+            <w:r>
+              <w:rPr>
+                <w:noProof/>
+                <w:webHidden/>
+              </w:rPr>
+            </w:r>
+            <w:r>
+              <w:rPr>
+                <w:noProof/>
+                <w:webHidden/>
+              </w:rPr>
+              <w:fldChar w:fldCharType="separate"/>
+            </w:r>
+            <w:r>
+              <w:rPr>
+                <w:noProof/>
+                <w:webHidden/>
+              </w:rPr>
+              <w:t>3</w:t>
+            </w:r>
+            <w:r>
+              <w:rPr>
+                <w:noProof/>
+                <w:webHidden/>
+              </w:rPr>
+              <w:fldChar w:fldCharType="end"/>
+            </w:r>
+          </w:hyperlink>
+        </w:p>
+        <w:p>
+          <w:pPr>
+            <w:pStyle w:val="Sommario3"/>
+            <w:tabs>
+              <w:tab w:val="right" w:leader="dot" w:pos="9628"/>
+            </w:tabs>
+            <w:rPr>
+              <w:rFonts w:eastAsiaTheme="minorEastAsia"/>
+              <w:noProof/>
+              <w:lang w:eastAsia="it-IT"/>
+            </w:rPr>
+          </w:pPr>
+          <w:hyperlink w:anchor="_Toc30776659" w:history="1">
+            <w:r>
+              <w:rPr>
+                <w:rStyle w:val="Collegamentoipertestuale"/>
+                <w:noProof/>
+              </w:rPr>
               <w:t>Testuali</w:t>
             </w:r>
             <w:r>
@@ -428,7 +513,7 @@
                 <w:noProof/>
                 <w:webHidden/>
               </w:rPr>
-              <w:instrText xml:space="preserve"> PAGEREF _Toc29661608 \h </w:instrText>
+              <w:instrText xml:space="preserve"> PAGEREF _Toc30776659 \h </w:instrText>
             </w:r>
             <w:r>
               <w:rPr>
@@ -449,6 +534,1896 @@
                 <w:webHidden/>
               </w:rPr>
               <w:t>3</w:t>
+            </w:r>
+            <w:r>
+              <w:rPr>
+                <w:noProof/>
+                <w:webHidden/>
+              </w:rPr>
+              <w:fldChar w:fldCharType="end"/>
+            </w:r>
+          </w:hyperlink>
+        </w:p>
+        <w:p>
+          <w:pPr>
+            <w:pStyle w:val="Sommario3"/>
+            <w:tabs>
+              <w:tab w:val="right" w:leader="dot" w:pos="9628"/>
+            </w:tabs>
+            <w:rPr>
+              <w:rFonts w:eastAsiaTheme="minorEastAsia"/>
+              <w:noProof/>
+              <w:lang w:eastAsia="it-IT"/>
+            </w:rPr>
+          </w:pPr>
+          <w:hyperlink w:anchor="_Toc30776660" w:history="1">
+            <w:r>
+              <w:rPr>
+                <w:rStyle w:val="Collegamentoipertestuale"/>
+                <w:noProof/>
+              </w:rPr>
+              <w:t>Diagramma UML</w:t>
+            </w:r>
+            <w:r>
+              <w:rPr>
+                <w:noProof/>
+                <w:webHidden/>
+              </w:rPr>
+              <w:tab/>
+            </w:r>
+            <w:r>
+              <w:rPr>
+                <w:noProof/>
+                <w:webHidden/>
+              </w:rPr>
+              <w:fldChar w:fldCharType="begin"/>
+            </w:r>
+            <w:r>
+              <w:rPr>
+                <w:noProof/>
+                <w:webHidden/>
+              </w:rPr>
+              <w:instrText xml:space="preserve"> PAGEREF _Toc30776660 \h </w:instrText>
+            </w:r>
+            <w:r>
+              <w:rPr>
+                <w:noProof/>
+                <w:webHidden/>
+              </w:rPr>
+            </w:r>
+            <w:r>
+              <w:rPr>
+                <w:noProof/>
+                <w:webHidden/>
+              </w:rPr>
+              <w:fldChar w:fldCharType="separate"/>
+            </w:r>
+            <w:r>
+              <w:rPr>
+                <w:noProof/>
+                <w:webHidden/>
+              </w:rPr>
+              <w:t>12</w:t>
+            </w:r>
+            <w:r>
+              <w:rPr>
+                <w:noProof/>
+                <w:webHidden/>
+              </w:rPr>
+              <w:fldChar w:fldCharType="end"/>
+            </w:r>
+          </w:hyperlink>
+        </w:p>
+        <w:p>
+          <w:pPr>
+            <w:pStyle w:val="Sommario2"/>
+            <w:tabs>
+              <w:tab w:val="right" w:leader="dot" w:pos="9628"/>
+            </w:tabs>
+            <w:rPr>
+              <w:rFonts w:eastAsiaTheme="minorEastAsia"/>
+              <w:noProof/>
+              <w:lang w:eastAsia="it-IT"/>
+            </w:rPr>
+          </w:pPr>
+          <w:hyperlink w:anchor="_Toc30776661" w:history="1">
+            <w:r>
+              <w:rPr>
+                <w:rStyle w:val="Collegamentoipertestuale"/>
+                <w:noProof/>
+              </w:rPr>
+              <w:t>Diagramma UML delle classi</w:t>
+            </w:r>
+            <w:r>
+              <w:rPr>
+                <w:noProof/>
+                <w:webHidden/>
+              </w:rPr>
+              <w:tab/>
+            </w:r>
+            <w:r>
+              <w:rPr>
+                <w:noProof/>
+                <w:webHidden/>
+              </w:rPr>
+              <w:fldChar w:fldCharType="begin"/>
+            </w:r>
+            <w:r>
+              <w:rPr>
+                <w:noProof/>
+                <w:webHidden/>
+              </w:rPr>
+              <w:instrText xml:space="preserve"> PAGEREF _Toc30776661 \h </w:instrText>
+            </w:r>
+            <w:r>
+              <w:rPr>
+                <w:noProof/>
+                <w:webHidden/>
+              </w:rPr>
+            </w:r>
+            <w:r>
+              <w:rPr>
+                <w:noProof/>
+                <w:webHidden/>
+              </w:rPr>
+              <w:fldChar w:fldCharType="separate"/>
+            </w:r>
+            <w:r>
+              <w:rPr>
+                <w:noProof/>
+                <w:webHidden/>
+              </w:rPr>
+              <w:t>12</w:t>
+            </w:r>
+            <w:r>
+              <w:rPr>
+                <w:noProof/>
+                <w:webHidden/>
+              </w:rPr>
+              <w:fldChar w:fldCharType="end"/>
+            </w:r>
+          </w:hyperlink>
+        </w:p>
+        <w:p>
+          <w:pPr>
+            <w:pStyle w:val="Sommario2"/>
+            <w:tabs>
+              <w:tab w:val="right" w:leader="dot" w:pos="9628"/>
+            </w:tabs>
+            <w:rPr>
+              <w:rFonts w:eastAsiaTheme="minorEastAsia"/>
+              <w:noProof/>
+              <w:lang w:eastAsia="it-IT"/>
+            </w:rPr>
+          </w:pPr>
+          <w:hyperlink w:anchor="_Toc30776662" w:history="1">
+            <w:r>
+              <w:rPr>
+                <w:rStyle w:val="Collegamentoipertestuale"/>
+                <w:noProof/>
+              </w:rPr>
+              <w:t>Diagramma UML comportamentali</w:t>
+            </w:r>
+            <w:r>
+              <w:rPr>
+                <w:noProof/>
+                <w:webHidden/>
+              </w:rPr>
+              <w:tab/>
+            </w:r>
+            <w:r>
+              <w:rPr>
+                <w:noProof/>
+                <w:webHidden/>
+              </w:rPr>
+              <w:fldChar w:fldCharType="begin"/>
+            </w:r>
+            <w:r>
+              <w:rPr>
+                <w:noProof/>
+                <w:webHidden/>
+              </w:rPr>
+              <w:instrText xml:space="preserve"> PAGEREF _Toc30776662 \h </w:instrText>
+            </w:r>
+            <w:r>
+              <w:rPr>
+                <w:noProof/>
+                <w:webHidden/>
+              </w:rPr>
+            </w:r>
+            <w:r>
+              <w:rPr>
+                <w:noProof/>
+                <w:webHidden/>
+              </w:rPr>
+              <w:fldChar w:fldCharType="separate"/>
+            </w:r>
+            <w:r>
+              <w:rPr>
+                <w:noProof/>
+                <w:webHidden/>
+              </w:rPr>
+              <w:t>12</w:t>
+            </w:r>
+            <w:r>
+              <w:rPr>
+                <w:noProof/>
+                <w:webHidden/>
+              </w:rPr>
+              <w:fldChar w:fldCharType="end"/>
+            </w:r>
+          </w:hyperlink>
+        </w:p>
+        <w:p>
+          <w:pPr>
+            <w:pStyle w:val="Sommario1"/>
+            <w:tabs>
+              <w:tab w:val="right" w:leader="dot" w:pos="9628"/>
+            </w:tabs>
+            <w:rPr>
+              <w:rFonts w:eastAsiaTheme="minorEastAsia"/>
+              <w:noProof/>
+              <w:lang w:eastAsia="it-IT"/>
+            </w:rPr>
+          </w:pPr>
+          <w:hyperlink w:anchor="_Toc30776663" w:history="1">
+            <w:r>
+              <w:rPr>
+                <w:rStyle w:val="Collegamentoipertestuale"/>
+                <w:noProof/>
+              </w:rPr>
+              <w:t>Versione 2</w:t>
+            </w:r>
+            <w:r>
+              <w:rPr>
+                <w:noProof/>
+                <w:webHidden/>
+              </w:rPr>
+              <w:tab/>
+            </w:r>
+            <w:r>
+              <w:rPr>
+                <w:noProof/>
+                <w:webHidden/>
+              </w:rPr>
+              <w:fldChar w:fldCharType="begin"/>
+            </w:r>
+            <w:r>
+              <w:rPr>
+                <w:noProof/>
+                <w:webHidden/>
+              </w:rPr>
+              <w:instrText xml:space="preserve"> PAGEREF _Toc30776663 \h </w:instrText>
+            </w:r>
+            <w:r>
+              <w:rPr>
+                <w:noProof/>
+                <w:webHidden/>
+              </w:rPr>
+            </w:r>
+            <w:r>
+              <w:rPr>
+                <w:noProof/>
+                <w:webHidden/>
+              </w:rPr>
+              <w:fldChar w:fldCharType="separate"/>
+            </w:r>
+            <w:r>
+              <w:rPr>
+                <w:noProof/>
+                <w:webHidden/>
+              </w:rPr>
+              <w:t>13</w:t>
+            </w:r>
+            <w:r>
+              <w:rPr>
+                <w:noProof/>
+                <w:webHidden/>
+              </w:rPr>
+              <w:fldChar w:fldCharType="end"/>
+            </w:r>
+          </w:hyperlink>
+        </w:p>
+        <w:p>
+          <w:pPr>
+            <w:pStyle w:val="Sommario2"/>
+            <w:tabs>
+              <w:tab w:val="right" w:leader="dot" w:pos="9628"/>
+            </w:tabs>
+            <w:rPr>
+              <w:rFonts w:eastAsiaTheme="minorEastAsia"/>
+              <w:noProof/>
+              <w:lang w:eastAsia="it-IT"/>
+            </w:rPr>
+          </w:pPr>
+          <w:hyperlink w:anchor="_Toc30776664" w:history="1">
+            <w:r>
+              <w:rPr>
+                <w:rStyle w:val="Collegamentoipertestuale"/>
+                <w:noProof/>
+              </w:rPr>
+              <w:t>Casi d’uso</w:t>
+            </w:r>
+            <w:r>
+              <w:rPr>
+                <w:noProof/>
+                <w:webHidden/>
+              </w:rPr>
+              <w:tab/>
+            </w:r>
+            <w:r>
+              <w:rPr>
+                <w:noProof/>
+                <w:webHidden/>
+              </w:rPr>
+              <w:fldChar w:fldCharType="begin"/>
+            </w:r>
+            <w:r>
+              <w:rPr>
+                <w:noProof/>
+                <w:webHidden/>
+              </w:rPr>
+              <w:instrText xml:space="preserve"> PAGEREF _Toc30776664 \h </w:instrText>
+            </w:r>
+            <w:r>
+              <w:rPr>
+                <w:noProof/>
+                <w:webHidden/>
+              </w:rPr>
+            </w:r>
+            <w:r>
+              <w:rPr>
+                <w:noProof/>
+                <w:webHidden/>
+              </w:rPr>
+              <w:fldChar w:fldCharType="separate"/>
+            </w:r>
+            <w:r>
+              <w:rPr>
+                <w:noProof/>
+                <w:webHidden/>
+              </w:rPr>
+              <w:t>13</w:t>
+            </w:r>
+            <w:r>
+              <w:rPr>
+                <w:noProof/>
+                <w:webHidden/>
+              </w:rPr>
+              <w:fldChar w:fldCharType="end"/>
+            </w:r>
+          </w:hyperlink>
+        </w:p>
+        <w:p>
+          <w:pPr>
+            <w:pStyle w:val="Sommario3"/>
+            <w:tabs>
+              <w:tab w:val="right" w:leader="dot" w:pos="9628"/>
+            </w:tabs>
+            <w:rPr>
+              <w:rFonts w:eastAsiaTheme="minorEastAsia"/>
+              <w:noProof/>
+              <w:lang w:eastAsia="it-IT"/>
+            </w:rPr>
+          </w:pPr>
+          <w:hyperlink w:anchor="_Toc30776665" w:history="1">
+            <w:r>
+              <w:rPr>
+                <w:rStyle w:val="Collegamentoipertestuale"/>
+                <w:noProof/>
+              </w:rPr>
+              <w:t>Testuali</w:t>
+            </w:r>
+            <w:r>
+              <w:rPr>
+                <w:noProof/>
+                <w:webHidden/>
+              </w:rPr>
+              <w:tab/>
+            </w:r>
+            <w:r>
+              <w:rPr>
+                <w:noProof/>
+                <w:webHidden/>
+              </w:rPr>
+              <w:fldChar w:fldCharType="begin"/>
+            </w:r>
+            <w:r>
+              <w:rPr>
+                <w:noProof/>
+                <w:webHidden/>
+              </w:rPr>
+              <w:instrText xml:space="preserve"> PAGEREF _Toc30776665 \h </w:instrText>
+            </w:r>
+            <w:r>
+              <w:rPr>
+                <w:noProof/>
+                <w:webHidden/>
+              </w:rPr>
+            </w:r>
+            <w:r>
+              <w:rPr>
+                <w:noProof/>
+                <w:webHidden/>
+              </w:rPr>
+              <w:fldChar w:fldCharType="separate"/>
+            </w:r>
+            <w:r>
+              <w:rPr>
+                <w:noProof/>
+                <w:webHidden/>
+              </w:rPr>
+              <w:t>13</w:t>
+            </w:r>
+            <w:r>
+              <w:rPr>
+                <w:noProof/>
+                <w:webHidden/>
+              </w:rPr>
+              <w:fldChar w:fldCharType="end"/>
+            </w:r>
+          </w:hyperlink>
+        </w:p>
+        <w:p>
+          <w:pPr>
+            <w:pStyle w:val="Sommario3"/>
+            <w:tabs>
+              <w:tab w:val="right" w:leader="dot" w:pos="9628"/>
+            </w:tabs>
+            <w:rPr>
+              <w:rFonts w:eastAsiaTheme="minorEastAsia"/>
+              <w:noProof/>
+              <w:lang w:eastAsia="it-IT"/>
+            </w:rPr>
+          </w:pPr>
+          <w:hyperlink w:anchor="_Toc30776666" w:history="1">
+            <w:r>
+              <w:rPr>
+                <w:rStyle w:val="Collegamentoipertestuale"/>
+                <w:noProof/>
+              </w:rPr>
+              <w:t>Diagramma UML</w:t>
+            </w:r>
+            <w:r>
+              <w:rPr>
+                <w:noProof/>
+                <w:webHidden/>
+              </w:rPr>
+              <w:tab/>
+            </w:r>
+            <w:r>
+              <w:rPr>
+                <w:noProof/>
+                <w:webHidden/>
+              </w:rPr>
+              <w:fldChar w:fldCharType="begin"/>
+            </w:r>
+            <w:r>
+              <w:rPr>
+                <w:noProof/>
+                <w:webHidden/>
+              </w:rPr>
+              <w:instrText xml:space="preserve"> PAGEREF _Toc30776666 \h </w:instrText>
+            </w:r>
+            <w:r>
+              <w:rPr>
+                <w:noProof/>
+                <w:webHidden/>
+              </w:rPr>
+            </w:r>
+            <w:r>
+              <w:rPr>
+                <w:noProof/>
+                <w:webHidden/>
+              </w:rPr>
+              <w:fldChar w:fldCharType="separate"/>
+            </w:r>
+            <w:r>
+              <w:rPr>
+                <w:noProof/>
+                <w:webHidden/>
+              </w:rPr>
+              <w:t>13</w:t>
+            </w:r>
+            <w:r>
+              <w:rPr>
+                <w:noProof/>
+                <w:webHidden/>
+              </w:rPr>
+              <w:fldChar w:fldCharType="end"/>
+            </w:r>
+          </w:hyperlink>
+        </w:p>
+        <w:p>
+          <w:pPr>
+            <w:pStyle w:val="Sommario2"/>
+            <w:tabs>
+              <w:tab w:val="right" w:leader="dot" w:pos="9628"/>
+            </w:tabs>
+            <w:rPr>
+              <w:rFonts w:eastAsiaTheme="minorEastAsia"/>
+              <w:noProof/>
+              <w:lang w:eastAsia="it-IT"/>
+            </w:rPr>
+          </w:pPr>
+          <w:hyperlink w:anchor="_Toc30776667" w:history="1">
+            <w:r>
+              <w:rPr>
+                <w:rStyle w:val="Collegamentoipertestuale"/>
+                <w:noProof/>
+              </w:rPr>
+              <w:t>Diagramma UML delle classi</w:t>
+            </w:r>
+            <w:r>
+              <w:rPr>
+                <w:noProof/>
+                <w:webHidden/>
+              </w:rPr>
+              <w:tab/>
+            </w:r>
+            <w:r>
+              <w:rPr>
+                <w:noProof/>
+                <w:webHidden/>
+              </w:rPr>
+              <w:fldChar w:fldCharType="begin"/>
+            </w:r>
+            <w:r>
+              <w:rPr>
+                <w:noProof/>
+                <w:webHidden/>
+              </w:rPr>
+              <w:instrText xml:space="preserve"> PAGEREF _Toc30776667 \h </w:instrText>
+            </w:r>
+            <w:r>
+              <w:rPr>
+                <w:noProof/>
+                <w:webHidden/>
+              </w:rPr>
+            </w:r>
+            <w:r>
+              <w:rPr>
+                <w:noProof/>
+                <w:webHidden/>
+              </w:rPr>
+              <w:fldChar w:fldCharType="separate"/>
+            </w:r>
+            <w:r>
+              <w:rPr>
+                <w:noProof/>
+                <w:webHidden/>
+              </w:rPr>
+              <w:t>13</w:t>
+            </w:r>
+            <w:r>
+              <w:rPr>
+                <w:noProof/>
+                <w:webHidden/>
+              </w:rPr>
+              <w:fldChar w:fldCharType="end"/>
+            </w:r>
+          </w:hyperlink>
+        </w:p>
+        <w:p>
+          <w:pPr>
+            <w:pStyle w:val="Sommario2"/>
+            <w:tabs>
+              <w:tab w:val="right" w:leader="dot" w:pos="9628"/>
+            </w:tabs>
+            <w:rPr>
+              <w:rFonts w:eastAsiaTheme="minorEastAsia"/>
+              <w:noProof/>
+              <w:lang w:eastAsia="it-IT"/>
+            </w:rPr>
+          </w:pPr>
+          <w:hyperlink w:anchor="_Toc30776668" w:history="1">
+            <w:r>
+              <w:rPr>
+                <w:rStyle w:val="Collegamentoipertestuale"/>
+                <w:noProof/>
+              </w:rPr>
+              <w:t>Diagramma UML comportamentali</w:t>
+            </w:r>
+            <w:r>
+              <w:rPr>
+                <w:noProof/>
+                <w:webHidden/>
+              </w:rPr>
+              <w:tab/>
+            </w:r>
+            <w:r>
+              <w:rPr>
+                <w:noProof/>
+                <w:webHidden/>
+              </w:rPr>
+              <w:fldChar w:fldCharType="begin"/>
+            </w:r>
+            <w:r>
+              <w:rPr>
+                <w:noProof/>
+                <w:webHidden/>
+              </w:rPr>
+              <w:instrText xml:space="preserve"> PAGEREF _Toc30776668 \h </w:instrText>
+            </w:r>
+            <w:r>
+              <w:rPr>
+                <w:noProof/>
+                <w:webHidden/>
+              </w:rPr>
+            </w:r>
+            <w:r>
+              <w:rPr>
+                <w:noProof/>
+                <w:webHidden/>
+              </w:rPr>
+              <w:fldChar w:fldCharType="separate"/>
+            </w:r>
+            <w:r>
+              <w:rPr>
+                <w:noProof/>
+                <w:webHidden/>
+              </w:rPr>
+              <w:t>13</w:t>
+            </w:r>
+            <w:r>
+              <w:rPr>
+                <w:noProof/>
+                <w:webHidden/>
+              </w:rPr>
+              <w:fldChar w:fldCharType="end"/>
+            </w:r>
+          </w:hyperlink>
+        </w:p>
+        <w:p>
+          <w:pPr>
+            <w:pStyle w:val="Sommario1"/>
+            <w:tabs>
+              <w:tab w:val="right" w:leader="dot" w:pos="9628"/>
+            </w:tabs>
+            <w:rPr>
+              <w:rFonts w:eastAsiaTheme="minorEastAsia"/>
+              <w:noProof/>
+              <w:lang w:eastAsia="it-IT"/>
+            </w:rPr>
+          </w:pPr>
+          <w:hyperlink w:anchor="_Toc30776669" w:history="1">
+            <w:r>
+              <w:rPr>
+                <w:rStyle w:val="Collegamentoipertestuale"/>
+                <w:noProof/>
+              </w:rPr>
+              <w:t>Versione 3</w:t>
+            </w:r>
+            <w:r>
+              <w:rPr>
+                <w:noProof/>
+                <w:webHidden/>
+              </w:rPr>
+              <w:tab/>
+            </w:r>
+            <w:r>
+              <w:rPr>
+                <w:noProof/>
+                <w:webHidden/>
+              </w:rPr>
+              <w:fldChar w:fldCharType="begin"/>
+            </w:r>
+            <w:r>
+              <w:rPr>
+                <w:noProof/>
+                <w:webHidden/>
+              </w:rPr>
+              <w:instrText xml:space="preserve"> PAGEREF _Toc30776669 \h </w:instrText>
+            </w:r>
+            <w:r>
+              <w:rPr>
+                <w:noProof/>
+                <w:webHidden/>
+              </w:rPr>
+            </w:r>
+            <w:r>
+              <w:rPr>
+                <w:noProof/>
+                <w:webHidden/>
+              </w:rPr>
+              <w:fldChar w:fldCharType="separate"/>
+            </w:r>
+            <w:r>
+              <w:rPr>
+                <w:noProof/>
+                <w:webHidden/>
+              </w:rPr>
+              <w:t>13</w:t>
+            </w:r>
+            <w:r>
+              <w:rPr>
+                <w:noProof/>
+                <w:webHidden/>
+              </w:rPr>
+              <w:fldChar w:fldCharType="end"/>
+            </w:r>
+          </w:hyperlink>
+        </w:p>
+        <w:p>
+          <w:pPr>
+            <w:pStyle w:val="Sommario2"/>
+            <w:tabs>
+              <w:tab w:val="right" w:leader="dot" w:pos="9628"/>
+            </w:tabs>
+            <w:rPr>
+              <w:rFonts w:eastAsiaTheme="minorEastAsia"/>
+              <w:noProof/>
+              <w:lang w:eastAsia="it-IT"/>
+            </w:rPr>
+          </w:pPr>
+          <w:hyperlink w:anchor="_Toc30776670" w:history="1">
+            <w:r>
+              <w:rPr>
+                <w:rStyle w:val="Collegamentoipertestuale"/>
+                <w:noProof/>
+              </w:rPr>
+              <w:t>Casi d’uso</w:t>
+            </w:r>
+            <w:r>
+              <w:rPr>
+                <w:noProof/>
+                <w:webHidden/>
+              </w:rPr>
+              <w:tab/>
+            </w:r>
+            <w:r>
+              <w:rPr>
+                <w:noProof/>
+                <w:webHidden/>
+              </w:rPr>
+              <w:fldChar w:fldCharType="begin"/>
+            </w:r>
+            <w:r>
+              <w:rPr>
+                <w:noProof/>
+                <w:webHidden/>
+              </w:rPr>
+              <w:instrText xml:space="preserve"> PAGEREF _Toc30776670 \h </w:instrText>
+            </w:r>
+            <w:r>
+              <w:rPr>
+                <w:noProof/>
+                <w:webHidden/>
+              </w:rPr>
+            </w:r>
+            <w:r>
+              <w:rPr>
+                <w:noProof/>
+                <w:webHidden/>
+              </w:rPr>
+              <w:fldChar w:fldCharType="separate"/>
+            </w:r>
+            <w:r>
+              <w:rPr>
+                <w:noProof/>
+                <w:webHidden/>
+              </w:rPr>
+              <w:t>13</w:t>
+            </w:r>
+            <w:r>
+              <w:rPr>
+                <w:noProof/>
+                <w:webHidden/>
+              </w:rPr>
+              <w:fldChar w:fldCharType="end"/>
+            </w:r>
+          </w:hyperlink>
+        </w:p>
+        <w:p>
+          <w:pPr>
+            <w:pStyle w:val="Sommario3"/>
+            <w:tabs>
+              <w:tab w:val="right" w:leader="dot" w:pos="9628"/>
+            </w:tabs>
+            <w:rPr>
+              <w:rFonts w:eastAsiaTheme="minorEastAsia"/>
+              <w:noProof/>
+              <w:lang w:eastAsia="it-IT"/>
+            </w:rPr>
+          </w:pPr>
+          <w:hyperlink w:anchor="_Toc30776671" w:history="1">
+            <w:r>
+              <w:rPr>
+                <w:rStyle w:val="Collegamentoipertestuale"/>
+                <w:noProof/>
+              </w:rPr>
+              <w:t>Testuali</w:t>
+            </w:r>
+            <w:r>
+              <w:rPr>
+                <w:noProof/>
+                <w:webHidden/>
+              </w:rPr>
+              <w:tab/>
+            </w:r>
+            <w:r>
+              <w:rPr>
+                <w:noProof/>
+                <w:webHidden/>
+              </w:rPr>
+              <w:fldChar w:fldCharType="begin"/>
+            </w:r>
+            <w:r>
+              <w:rPr>
+                <w:noProof/>
+                <w:webHidden/>
+              </w:rPr>
+              <w:instrText xml:space="preserve"> PAGEREF _Toc30776671 \h </w:instrText>
+            </w:r>
+            <w:r>
+              <w:rPr>
+                <w:noProof/>
+                <w:webHidden/>
+              </w:rPr>
+            </w:r>
+            <w:r>
+              <w:rPr>
+                <w:noProof/>
+                <w:webHidden/>
+              </w:rPr>
+              <w:fldChar w:fldCharType="separate"/>
+            </w:r>
+            <w:r>
+              <w:rPr>
+                <w:noProof/>
+                <w:webHidden/>
+              </w:rPr>
+              <w:t>13</w:t>
+            </w:r>
+            <w:r>
+              <w:rPr>
+                <w:noProof/>
+                <w:webHidden/>
+              </w:rPr>
+              <w:fldChar w:fldCharType="end"/>
+            </w:r>
+          </w:hyperlink>
+        </w:p>
+        <w:p>
+          <w:pPr>
+            <w:pStyle w:val="Sommario3"/>
+            <w:tabs>
+              <w:tab w:val="right" w:leader="dot" w:pos="9628"/>
+            </w:tabs>
+            <w:rPr>
+              <w:rFonts w:eastAsiaTheme="minorEastAsia"/>
+              <w:noProof/>
+              <w:lang w:eastAsia="it-IT"/>
+            </w:rPr>
+          </w:pPr>
+          <w:hyperlink w:anchor="_Toc30776672" w:history="1">
+            <w:r>
+              <w:rPr>
+                <w:rStyle w:val="Collegamentoipertestuale"/>
+                <w:noProof/>
+              </w:rPr>
+              <w:t>Diagramma UML</w:t>
+            </w:r>
+            <w:r>
+              <w:rPr>
+                <w:noProof/>
+                <w:webHidden/>
+              </w:rPr>
+              <w:tab/>
+            </w:r>
+            <w:r>
+              <w:rPr>
+                <w:noProof/>
+                <w:webHidden/>
+              </w:rPr>
+              <w:fldChar w:fldCharType="begin"/>
+            </w:r>
+            <w:r>
+              <w:rPr>
+                <w:noProof/>
+                <w:webHidden/>
+              </w:rPr>
+              <w:instrText xml:space="preserve"> PAGEREF _Toc30776672 \h </w:instrText>
+            </w:r>
+            <w:r>
+              <w:rPr>
+                <w:noProof/>
+                <w:webHidden/>
+              </w:rPr>
+            </w:r>
+            <w:r>
+              <w:rPr>
+                <w:noProof/>
+                <w:webHidden/>
+              </w:rPr>
+              <w:fldChar w:fldCharType="separate"/>
+            </w:r>
+            <w:r>
+              <w:rPr>
+                <w:noProof/>
+                <w:webHidden/>
+              </w:rPr>
+              <w:t>13</w:t>
+            </w:r>
+            <w:r>
+              <w:rPr>
+                <w:noProof/>
+                <w:webHidden/>
+              </w:rPr>
+              <w:fldChar w:fldCharType="end"/>
+            </w:r>
+          </w:hyperlink>
+        </w:p>
+        <w:p>
+          <w:pPr>
+            <w:pStyle w:val="Sommario2"/>
+            <w:tabs>
+              <w:tab w:val="right" w:leader="dot" w:pos="9628"/>
+            </w:tabs>
+            <w:rPr>
+              <w:rFonts w:eastAsiaTheme="minorEastAsia"/>
+              <w:noProof/>
+              <w:lang w:eastAsia="it-IT"/>
+            </w:rPr>
+          </w:pPr>
+          <w:hyperlink w:anchor="_Toc30776673" w:history="1">
+            <w:r>
+              <w:rPr>
+                <w:rStyle w:val="Collegamentoipertestuale"/>
+                <w:noProof/>
+              </w:rPr>
+              <w:t>Diagramma UML delle classi</w:t>
+            </w:r>
+            <w:r>
+              <w:rPr>
+                <w:noProof/>
+                <w:webHidden/>
+              </w:rPr>
+              <w:tab/>
+            </w:r>
+            <w:r>
+              <w:rPr>
+                <w:noProof/>
+                <w:webHidden/>
+              </w:rPr>
+              <w:fldChar w:fldCharType="begin"/>
+            </w:r>
+            <w:r>
+              <w:rPr>
+                <w:noProof/>
+                <w:webHidden/>
+              </w:rPr>
+              <w:instrText xml:space="preserve"> PAGEREF _Toc30776673 \h </w:instrText>
+            </w:r>
+            <w:r>
+              <w:rPr>
+                <w:noProof/>
+                <w:webHidden/>
+              </w:rPr>
+            </w:r>
+            <w:r>
+              <w:rPr>
+                <w:noProof/>
+                <w:webHidden/>
+              </w:rPr>
+              <w:fldChar w:fldCharType="separate"/>
+            </w:r>
+            <w:r>
+              <w:rPr>
+                <w:noProof/>
+                <w:webHidden/>
+              </w:rPr>
+              <w:t>13</w:t>
+            </w:r>
+            <w:r>
+              <w:rPr>
+                <w:noProof/>
+                <w:webHidden/>
+              </w:rPr>
+              <w:fldChar w:fldCharType="end"/>
+            </w:r>
+          </w:hyperlink>
+        </w:p>
+        <w:p>
+          <w:pPr>
+            <w:pStyle w:val="Sommario2"/>
+            <w:tabs>
+              <w:tab w:val="right" w:leader="dot" w:pos="9628"/>
+            </w:tabs>
+            <w:rPr>
+              <w:rFonts w:eastAsiaTheme="minorEastAsia"/>
+              <w:noProof/>
+              <w:lang w:eastAsia="it-IT"/>
+            </w:rPr>
+          </w:pPr>
+          <w:hyperlink w:anchor="_Toc30776674" w:history="1">
+            <w:r>
+              <w:rPr>
+                <w:rStyle w:val="Collegamentoipertestuale"/>
+                <w:noProof/>
+              </w:rPr>
+              <w:t>Diagramma UML comportamentali</w:t>
+            </w:r>
+            <w:r>
+              <w:rPr>
+                <w:noProof/>
+                <w:webHidden/>
+              </w:rPr>
+              <w:tab/>
+            </w:r>
+            <w:r>
+              <w:rPr>
+                <w:noProof/>
+                <w:webHidden/>
+              </w:rPr>
+              <w:fldChar w:fldCharType="begin"/>
+            </w:r>
+            <w:r>
+              <w:rPr>
+                <w:noProof/>
+                <w:webHidden/>
+              </w:rPr>
+              <w:instrText xml:space="preserve"> PAGEREF _Toc30776674 \h </w:instrText>
+            </w:r>
+            <w:r>
+              <w:rPr>
+                <w:noProof/>
+                <w:webHidden/>
+              </w:rPr>
+            </w:r>
+            <w:r>
+              <w:rPr>
+                <w:noProof/>
+                <w:webHidden/>
+              </w:rPr>
+              <w:fldChar w:fldCharType="separate"/>
+            </w:r>
+            <w:r>
+              <w:rPr>
+                <w:noProof/>
+                <w:webHidden/>
+              </w:rPr>
+              <w:t>13</w:t>
+            </w:r>
+            <w:r>
+              <w:rPr>
+                <w:noProof/>
+                <w:webHidden/>
+              </w:rPr>
+              <w:fldChar w:fldCharType="end"/>
+            </w:r>
+          </w:hyperlink>
+        </w:p>
+        <w:p>
+          <w:pPr>
+            <w:pStyle w:val="Sommario1"/>
+            <w:tabs>
+              <w:tab w:val="right" w:leader="dot" w:pos="9628"/>
+            </w:tabs>
+            <w:rPr>
+              <w:rFonts w:eastAsiaTheme="minorEastAsia"/>
+              <w:noProof/>
+              <w:lang w:eastAsia="it-IT"/>
+            </w:rPr>
+          </w:pPr>
+          <w:hyperlink w:anchor="_Toc30776675" w:history="1">
+            <w:r>
+              <w:rPr>
+                <w:rStyle w:val="Collegamentoipertestuale"/>
+                <w:noProof/>
+              </w:rPr>
+              <w:t>Versione 4</w:t>
+            </w:r>
+            <w:r>
+              <w:rPr>
+                <w:noProof/>
+                <w:webHidden/>
+              </w:rPr>
+              <w:tab/>
+            </w:r>
+            <w:r>
+              <w:rPr>
+                <w:noProof/>
+                <w:webHidden/>
+              </w:rPr>
+              <w:fldChar w:fldCharType="begin"/>
+            </w:r>
+            <w:r>
+              <w:rPr>
+                <w:noProof/>
+                <w:webHidden/>
+              </w:rPr>
+              <w:instrText xml:space="preserve"> PAGEREF _Toc30776675 \h </w:instrText>
+            </w:r>
+            <w:r>
+              <w:rPr>
+                <w:noProof/>
+                <w:webHidden/>
+              </w:rPr>
+            </w:r>
+            <w:r>
+              <w:rPr>
+                <w:noProof/>
+                <w:webHidden/>
+              </w:rPr>
+              <w:fldChar w:fldCharType="separate"/>
+            </w:r>
+            <w:r>
+              <w:rPr>
+                <w:noProof/>
+                <w:webHidden/>
+              </w:rPr>
+              <w:t>13</w:t>
+            </w:r>
+            <w:r>
+              <w:rPr>
+                <w:noProof/>
+                <w:webHidden/>
+              </w:rPr>
+              <w:fldChar w:fldCharType="end"/>
+            </w:r>
+          </w:hyperlink>
+        </w:p>
+        <w:p>
+          <w:pPr>
+            <w:pStyle w:val="Sommario2"/>
+            <w:tabs>
+              <w:tab w:val="right" w:leader="dot" w:pos="9628"/>
+            </w:tabs>
+            <w:rPr>
+              <w:rFonts w:eastAsiaTheme="minorEastAsia"/>
+              <w:noProof/>
+              <w:lang w:eastAsia="it-IT"/>
+            </w:rPr>
+          </w:pPr>
+          <w:hyperlink w:anchor="_Toc30776676" w:history="1">
+            <w:r>
+              <w:rPr>
+                <w:rStyle w:val="Collegamentoipertestuale"/>
+                <w:noProof/>
+              </w:rPr>
+              <w:t>Casi d’uso</w:t>
+            </w:r>
+            <w:r>
+              <w:rPr>
+                <w:noProof/>
+                <w:webHidden/>
+              </w:rPr>
+              <w:tab/>
+            </w:r>
+            <w:r>
+              <w:rPr>
+                <w:noProof/>
+                <w:webHidden/>
+              </w:rPr>
+              <w:fldChar w:fldCharType="begin"/>
+            </w:r>
+            <w:r>
+              <w:rPr>
+                <w:noProof/>
+                <w:webHidden/>
+              </w:rPr>
+              <w:instrText xml:space="preserve"> PAGEREF _Toc30776676 \h </w:instrText>
+            </w:r>
+            <w:r>
+              <w:rPr>
+                <w:noProof/>
+                <w:webHidden/>
+              </w:rPr>
+            </w:r>
+            <w:r>
+              <w:rPr>
+                <w:noProof/>
+                <w:webHidden/>
+              </w:rPr>
+              <w:fldChar w:fldCharType="separate"/>
+            </w:r>
+            <w:r>
+              <w:rPr>
+                <w:noProof/>
+                <w:webHidden/>
+              </w:rPr>
+              <w:t>13</w:t>
+            </w:r>
+            <w:r>
+              <w:rPr>
+                <w:noProof/>
+                <w:webHidden/>
+              </w:rPr>
+              <w:fldChar w:fldCharType="end"/>
+            </w:r>
+          </w:hyperlink>
+        </w:p>
+        <w:p>
+          <w:pPr>
+            <w:pStyle w:val="Sommario3"/>
+            <w:tabs>
+              <w:tab w:val="right" w:leader="dot" w:pos="9628"/>
+            </w:tabs>
+            <w:rPr>
+              <w:rFonts w:eastAsiaTheme="minorEastAsia"/>
+              <w:noProof/>
+              <w:lang w:eastAsia="it-IT"/>
+            </w:rPr>
+          </w:pPr>
+          <w:hyperlink w:anchor="_Toc30776677" w:history="1">
+            <w:r>
+              <w:rPr>
+                <w:rStyle w:val="Collegamentoipertestuale"/>
+                <w:noProof/>
+              </w:rPr>
+              <w:t>Testuali</w:t>
+            </w:r>
+            <w:r>
+              <w:rPr>
+                <w:noProof/>
+                <w:webHidden/>
+              </w:rPr>
+              <w:tab/>
+            </w:r>
+            <w:r>
+              <w:rPr>
+                <w:noProof/>
+                <w:webHidden/>
+              </w:rPr>
+              <w:fldChar w:fldCharType="begin"/>
+            </w:r>
+            <w:r>
+              <w:rPr>
+                <w:noProof/>
+                <w:webHidden/>
+              </w:rPr>
+              <w:instrText xml:space="preserve"> PAGEREF _Toc30776677 \h </w:instrText>
+            </w:r>
+            <w:r>
+              <w:rPr>
+                <w:noProof/>
+                <w:webHidden/>
+              </w:rPr>
+            </w:r>
+            <w:r>
+              <w:rPr>
+                <w:noProof/>
+                <w:webHidden/>
+              </w:rPr>
+              <w:fldChar w:fldCharType="separate"/>
+            </w:r>
+            <w:r>
+              <w:rPr>
+                <w:noProof/>
+                <w:webHidden/>
+              </w:rPr>
+              <w:t>13</w:t>
+            </w:r>
+            <w:r>
+              <w:rPr>
+                <w:noProof/>
+                <w:webHidden/>
+              </w:rPr>
+              <w:fldChar w:fldCharType="end"/>
+            </w:r>
+          </w:hyperlink>
+        </w:p>
+        <w:p>
+          <w:pPr>
+            <w:pStyle w:val="Sommario3"/>
+            <w:tabs>
+              <w:tab w:val="right" w:leader="dot" w:pos="9628"/>
+            </w:tabs>
+            <w:rPr>
+              <w:rFonts w:eastAsiaTheme="minorEastAsia"/>
+              <w:noProof/>
+              <w:lang w:eastAsia="it-IT"/>
+            </w:rPr>
+          </w:pPr>
+          <w:hyperlink w:anchor="_Toc30776678" w:history="1">
+            <w:r>
+              <w:rPr>
+                <w:rStyle w:val="Collegamentoipertestuale"/>
+                <w:noProof/>
+              </w:rPr>
+              <w:t>Diagramma UML</w:t>
+            </w:r>
+            <w:r>
+              <w:rPr>
+                <w:noProof/>
+                <w:webHidden/>
+              </w:rPr>
+              <w:tab/>
+            </w:r>
+            <w:r>
+              <w:rPr>
+                <w:noProof/>
+                <w:webHidden/>
+              </w:rPr>
+              <w:fldChar w:fldCharType="begin"/>
+            </w:r>
+            <w:r>
+              <w:rPr>
+                <w:noProof/>
+                <w:webHidden/>
+              </w:rPr>
+              <w:instrText xml:space="preserve"> PAGEREF _Toc30776678 \h </w:instrText>
+            </w:r>
+            <w:r>
+              <w:rPr>
+                <w:noProof/>
+                <w:webHidden/>
+              </w:rPr>
+            </w:r>
+            <w:r>
+              <w:rPr>
+                <w:noProof/>
+                <w:webHidden/>
+              </w:rPr>
+              <w:fldChar w:fldCharType="separate"/>
+            </w:r>
+            <w:r>
+              <w:rPr>
+                <w:noProof/>
+                <w:webHidden/>
+              </w:rPr>
+              <w:t>13</w:t>
+            </w:r>
+            <w:r>
+              <w:rPr>
+                <w:noProof/>
+                <w:webHidden/>
+              </w:rPr>
+              <w:fldChar w:fldCharType="end"/>
+            </w:r>
+          </w:hyperlink>
+        </w:p>
+        <w:p>
+          <w:pPr>
+            <w:pStyle w:val="Sommario2"/>
+            <w:tabs>
+              <w:tab w:val="right" w:leader="dot" w:pos="9628"/>
+            </w:tabs>
+            <w:rPr>
+              <w:rFonts w:eastAsiaTheme="minorEastAsia"/>
+              <w:noProof/>
+              <w:lang w:eastAsia="it-IT"/>
+            </w:rPr>
+          </w:pPr>
+          <w:hyperlink w:anchor="_Toc30776679" w:history="1">
+            <w:r>
+              <w:rPr>
+                <w:rStyle w:val="Collegamentoipertestuale"/>
+                <w:noProof/>
+              </w:rPr>
+              <w:t>Diagramma UML delle classi</w:t>
+            </w:r>
+            <w:r>
+              <w:rPr>
+                <w:noProof/>
+                <w:webHidden/>
+              </w:rPr>
+              <w:tab/>
+            </w:r>
+            <w:r>
+              <w:rPr>
+                <w:noProof/>
+                <w:webHidden/>
+              </w:rPr>
+              <w:fldChar w:fldCharType="begin"/>
+            </w:r>
+            <w:r>
+              <w:rPr>
+                <w:noProof/>
+                <w:webHidden/>
+              </w:rPr>
+              <w:instrText xml:space="preserve"> PAGEREF _Toc30776679 \h </w:instrText>
+            </w:r>
+            <w:r>
+              <w:rPr>
+                <w:noProof/>
+                <w:webHidden/>
+              </w:rPr>
+            </w:r>
+            <w:r>
+              <w:rPr>
+                <w:noProof/>
+                <w:webHidden/>
+              </w:rPr>
+              <w:fldChar w:fldCharType="separate"/>
+            </w:r>
+            <w:r>
+              <w:rPr>
+                <w:noProof/>
+                <w:webHidden/>
+              </w:rPr>
+              <w:t>13</w:t>
+            </w:r>
+            <w:r>
+              <w:rPr>
+                <w:noProof/>
+                <w:webHidden/>
+              </w:rPr>
+              <w:fldChar w:fldCharType="end"/>
+            </w:r>
+          </w:hyperlink>
+        </w:p>
+        <w:p>
+          <w:pPr>
+            <w:pStyle w:val="Sommario2"/>
+            <w:tabs>
+              <w:tab w:val="right" w:leader="dot" w:pos="9628"/>
+            </w:tabs>
+            <w:rPr>
+              <w:rFonts w:eastAsiaTheme="minorEastAsia"/>
+              <w:noProof/>
+              <w:lang w:eastAsia="it-IT"/>
+            </w:rPr>
+          </w:pPr>
+          <w:hyperlink w:anchor="_Toc30776680" w:history="1">
+            <w:r>
+              <w:rPr>
+                <w:rStyle w:val="Collegamentoipertestuale"/>
+                <w:noProof/>
+              </w:rPr>
+              <w:t>Diagramma UML comportamentali</w:t>
+            </w:r>
+            <w:r>
+              <w:rPr>
+                <w:noProof/>
+                <w:webHidden/>
+              </w:rPr>
+              <w:tab/>
+            </w:r>
+            <w:r>
+              <w:rPr>
+                <w:noProof/>
+                <w:webHidden/>
+              </w:rPr>
+              <w:fldChar w:fldCharType="begin"/>
+            </w:r>
+            <w:r>
+              <w:rPr>
+                <w:noProof/>
+                <w:webHidden/>
+              </w:rPr>
+              <w:instrText xml:space="preserve"> PAGEREF _Toc30776680 \h </w:instrText>
+            </w:r>
+            <w:r>
+              <w:rPr>
+                <w:noProof/>
+                <w:webHidden/>
+              </w:rPr>
+            </w:r>
+            <w:r>
+              <w:rPr>
+                <w:noProof/>
+                <w:webHidden/>
+              </w:rPr>
+              <w:fldChar w:fldCharType="separate"/>
+            </w:r>
+            <w:r>
+              <w:rPr>
+                <w:noProof/>
+                <w:webHidden/>
+              </w:rPr>
+              <w:t>13</w:t>
+            </w:r>
+            <w:r>
+              <w:rPr>
+                <w:noProof/>
+                <w:webHidden/>
+              </w:rPr>
+              <w:fldChar w:fldCharType="end"/>
+            </w:r>
+          </w:hyperlink>
+        </w:p>
+        <w:p>
+          <w:pPr>
+            <w:pStyle w:val="Sommario1"/>
+            <w:tabs>
+              <w:tab w:val="right" w:leader="dot" w:pos="9628"/>
+            </w:tabs>
+            <w:rPr>
+              <w:rFonts w:eastAsiaTheme="minorEastAsia"/>
+              <w:noProof/>
+              <w:lang w:eastAsia="it-IT"/>
+            </w:rPr>
+          </w:pPr>
+          <w:hyperlink w:anchor="_Toc30776681" w:history="1">
+            <w:r>
+              <w:rPr>
+                <w:rStyle w:val="Collegamentoipertestuale"/>
+                <w:noProof/>
+              </w:rPr>
+              <w:t>Versione 5</w:t>
+            </w:r>
+            <w:r>
+              <w:rPr>
+                <w:noProof/>
+                <w:webHidden/>
+              </w:rPr>
+              <w:tab/>
+            </w:r>
+            <w:r>
+              <w:rPr>
+                <w:noProof/>
+                <w:webHidden/>
+              </w:rPr>
+              <w:fldChar w:fldCharType="begin"/>
+            </w:r>
+            <w:r>
+              <w:rPr>
+                <w:noProof/>
+                <w:webHidden/>
+              </w:rPr>
+              <w:instrText xml:space="preserve"> PAGEREF _Toc30776681 \h </w:instrText>
+            </w:r>
+            <w:r>
+              <w:rPr>
+                <w:noProof/>
+                <w:webHidden/>
+              </w:rPr>
+            </w:r>
+            <w:r>
+              <w:rPr>
+                <w:noProof/>
+                <w:webHidden/>
+              </w:rPr>
+              <w:fldChar w:fldCharType="separate"/>
+            </w:r>
+            <w:r>
+              <w:rPr>
+                <w:noProof/>
+                <w:webHidden/>
+              </w:rPr>
+              <w:t>13</w:t>
+            </w:r>
+            <w:r>
+              <w:rPr>
+                <w:noProof/>
+                <w:webHidden/>
+              </w:rPr>
+              <w:fldChar w:fldCharType="end"/>
+            </w:r>
+          </w:hyperlink>
+        </w:p>
+        <w:p>
+          <w:pPr>
+            <w:pStyle w:val="Sommario2"/>
+            <w:tabs>
+              <w:tab w:val="right" w:leader="dot" w:pos="9628"/>
+            </w:tabs>
+            <w:rPr>
+              <w:rFonts w:eastAsiaTheme="minorEastAsia"/>
+              <w:noProof/>
+              <w:lang w:eastAsia="it-IT"/>
+            </w:rPr>
+          </w:pPr>
+          <w:hyperlink w:anchor="_Toc30776682" w:history="1">
+            <w:r>
+              <w:rPr>
+                <w:rStyle w:val="Collegamentoipertestuale"/>
+                <w:noProof/>
+              </w:rPr>
+              <w:t>Casi d’uso</w:t>
+            </w:r>
+            <w:r>
+              <w:rPr>
+                <w:noProof/>
+                <w:webHidden/>
+              </w:rPr>
+              <w:tab/>
+            </w:r>
+            <w:r>
+              <w:rPr>
+                <w:noProof/>
+                <w:webHidden/>
+              </w:rPr>
+              <w:fldChar w:fldCharType="begin"/>
+            </w:r>
+            <w:r>
+              <w:rPr>
+                <w:noProof/>
+                <w:webHidden/>
+              </w:rPr>
+              <w:instrText xml:space="preserve"> PAGEREF _Toc30776682 \h </w:instrText>
+            </w:r>
+            <w:r>
+              <w:rPr>
+                <w:noProof/>
+                <w:webHidden/>
+              </w:rPr>
+            </w:r>
+            <w:r>
+              <w:rPr>
+                <w:noProof/>
+                <w:webHidden/>
+              </w:rPr>
+              <w:fldChar w:fldCharType="separate"/>
+            </w:r>
+            <w:r>
+              <w:rPr>
+                <w:noProof/>
+                <w:webHidden/>
+              </w:rPr>
+              <w:t>13</w:t>
+            </w:r>
+            <w:r>
+              <w:rPr>
+                <w:noProof/>
+                <w:webHidden/>
+              </w:rPr>
+              <w:fldChar w:fldCharType="end"/>
+            </w:r>
+          </w:hyperlink>
+        </w:p>
+        <w:p>
+          <w:pPr>
+            <w:pStyle w:val="Sommario3"/>
+            <w:tabs>
+              <w:tab w:val="right" w:leader="dot" w:pos="9628"/>
+            </w:tabs>
+            <w:rPr>
+              <w:rFonts w:eastAsiaTheme="minorEastAsia"/>
+              <w:noProof/>
+              <w:lang w:eastAsia="it-IT"/>
+            </w:rPr>
+          </w:pPr>
+          <w:hyperlink w:anchor="_Toc30776683" w:history="1">
+            <w:r>
+              <w:rPr>
+                <w:rStyle w:val="Collegamentoipertestuale"/>
+                <w:noProof/>
+              </w:rPr>
+              <w:t>Testuali</w:t>
+            </w:r>
+            <w:r>
+              <w:rPr>
+                <w:noProof/>
+                <w:webHidden/>
+              </w:rPr>
+              <w:tab/>
+            </w:r>
+            <w:r>
+              <w:rPr>
+                <w:noProof/>
+                <w:webHidden/>
+              </w:rPr>
+              <w:fldChar w:fldCharType="begin"/>
+            </w:r>
+            <w:r>
+              <w:rPr>
+                <w:noProof/>
+                <w:webHidden/>
+              </w:rPr>
+              <w:instrText xml:space="preserve"> PAGEREF _Toc30776683 \h </w:instrText>
+            </w:r>
+            <w:r>
+              <w:rPr>
+                <w:noProof/>
+                <w:webHidden/>
+              </w:rPr>
+            </w:r>
+            <w:r>
+              <w:rPr>
+                <w:noProof/>
+                <w:webHidden/>
+              </w:rPr>
+              <w:fldChar w:fldCharType="separate"/>
+            </w:r>
+            <w:r>
+              <w:rPr>
+                <w:noProof/>
+                <w:webHidden/>
+              </w:rPr>
+              <w:t>13</w:t>
+            </w:r>
+            <w:r>
+              <w:rPr>
+                <w:noProof/>
+                <w:webHidden/>
+              </w:rPr>
+              <w:fldChar w:fldCharType="end"/>
+            </w:r>
+          </w:hyperlink>
+        </w:p>
+        <w:p>
+          <w:pPr>
+            <w:pStyle w:val="Sommario3"/>
+            <w:tabs>
+              <w:tab w:val="right" w:leader="dot" w:pos="9628"/>
+            </w:tabs>
+            <w:rPr>
+              <w:rFonts w:eastAsiaTheme="minorEastAsia"/>
+              <w:noProof/>
+              <w:lang w:eastAsia="it-IT"/>
+            </w:rPr>
+          </w:pPr>
+          <w:hyperlink w:anchor="_Toc30776684" w:history="1">
+            <w:r>
+              <w:rPr>
+                <w:rStyle w:val="Collegamentoipertestuale"/>
+                <w:noProof/>
+              </w:rPr>
+              <w:t>Diagramma UML</w:t>
+            </w:r>
+            <w:r>
+              <w:rPr>
+                <w:noProof/>
+                <w:webHidden/>
+              </w:rPr>
+              <w:tab/>
+            </w:r>
+            <w:r>
+              <w:rPr>
+                <w:noProof/>
+                <w:webHidden/>
+              </w:rPr>
+              <w:fldChar w:fldCharType="begin"/>
+            </w:r>
+            <w:r>
+              <w:rPr>
+                <w:noProof/>
+                <w:webHidden/>
+              </w:rPr>
+              <w:instrText xml:space="preserve"> PAGEREF _Toc30776684 \h </w:instrText>
+            </w:r>
+            <w:r>
+              <w:rPr>
+                <w:noProof/>
+                <w:webHidden/>
+              </w:rPr>
+            </w:r>
+            <w:r>
+              <w:rPr>
+                <w:noProof/>
+                <w:webHidden/>
+              </w:rPr>
+              <w:fldChar w:fldCharType="separate"/>
+            </w:r>
+            <w:r>
+              <w:rPr>
+                <w:noProof/>
+                <w:webHidden/>
+              </w:rPr>
+              <w:t>13</w:t>
+            </w:r>
+            <w:r>
+              <w:rPr>
+                <w:noProof/>
+                <w:webHidden/>
+              </w:rPr>
+              <w:fldChar w:fldCharType="end"/>
+            </w:r>
+          </w:hyperlink>
+        </w:p>
+        <w:p>
+          <w:pPr>
+            <w:pStyle w:val="Sommario2"/>
+            <w:tabs>
+              <w:tab w:val="right" w:leader="dot" w:pos="9628"/>
+            </w:tabs>
+            <w:rPr>
+              <w:rFonts w:eastAsiaTheme="minorEastAsia"/>
+              <w:noProof/>
+              <w:lang w:eastAsia="it-IT"/>
+            </w:rPr>
+          </w:pPr>
+          <w:hyperlink w:anchor="_Toc30776685" w:history="1">
+            <w:r>
+              <w:rPr>
+                <w:rStyle w:val="Collegamentoipertestuale"/>
+                <w:noProof/>
+              </w:rPr>
+              <w:t>Diagramma UML delle classi</w:t>
+            </w:r>
+            <w:r>
+              <w:rPr>
+                <w:noProof/>
+                <w:webHidden/>
+              </w:rPr>
+              <w:tab/>
+            </w:r>
+            <w:r>
+              <w:rPr>
+                <w:noProof/>
+                <w:webHidden/>
+              </w:rPr>
+              <w:fldChar w:fldCharType="begin"/>
+            </w:r>
+            <w:r>
+              <w:rPr>
+                <w:noProof/>
+                <w:webHidden/>
+              </w:rPr>
+              <w:instrText xml:space="preserve"> PAGEREF _Toc30776685 \h </w:instrText>
+            </w:r>
+            <w:r>
+              <w:rPr>
+                <w:noProof/>
+                <w:webHidden/>
+              </w:rPr>
+            </w:r>
+            <w:r>
+              <w:rPr>
+                <w:noProof/>
+                <w:webHidden/>
+              </w:rPr>
+              <w:fldChar w:fldCharType="separate"/>
+            </w:r>
+            <w:r>
+              <w:rPr>
+                <w:noProof/>
+                <w:webHidden/>
+              </w:rPr>
+              <w:t>13</w:t>
+            </w:r>
+            <w:r>
+              <w:rPr>
+                <w:noProof/>
+                <w:webHidden/>
+              </w:rPr>
+              <w:fldChar w:fldCharType="end"/>
+            </w:r>
+          </w:hyperlink>
+        </w:p>
+        <w:p>
+          <w:pPr>
+            <w:pStyle w:val="Sommario2"/>
+            <w:tabs>
+              <w:tab w:val="right" w:leader="dot" w:pos="9628"/>
+            </w:tabs>
+            <w:rPr>
+              <w:rFonts w:eastAsiaTheme="minorEastAsia"/>
+              <w:noProof/>
+              <w:lang w:eastAsia="it-IT"/>
+            </w:rPr>
+          </w:pPr>
+          <w:hyperlink w:anchor="_Toc30776686" w:history="1">
+            <w:r>
+              <w:rPr>
+                <w:rStyle w:val="Collegamentoipertestuale"/>
+                <w:noProof/>
+              </w:rPr>
+              <w:t>Diagramma UML comportamentali</w:t>
+            </w:r>
+            <w:r>
+              <w:rPr>
+                <w:noProof/>
+                <w:webHidden/>
+              </w:rPr>
+              <w:tab/>
+            </w:r>
+            <w:r>
+              <w:rPr>
+                <w:noProof/>
+                <w:webHidden/>
+              </w:rPr>
+              <w:fldChar w:fldCharType="begin"/>
+            </w:r>
+            <w:r>
+              <w:rPr>
+                <w:noProof/>
+                <w:webHidden/>
+              </w:rPr>
+              <w:instrText xml:space="preserve"> PAGEREF _Toc30776686 \h </w:instrText>
+            </w:r>
+            <w:r>
+              <w:rPr>
+                <w:noProof/>
+                <w:webHidden/>
+              </w:rPr>
+            </w:r>
+            <w:r>
+              <w:rPr>
+                <w:noProof/>
+                <w:webHidden/>
+              </w:rPr>
+              <w:fldChar w:fldCharType="separate"/>
+            </w:r>
+            <w:r>
+              <w:rPr>
+                <w:noProof/>
+                <w:webHidden/>
+              </w:rPr>
+              <w:t>13</w:t>
             </w:r>
             <w:r>
               <w:rPr>
@@ -497,28 +2472,36 @@
       <w:pPr>
         <w:pStyle w:val="Titolo1"/>
       </w:pPr>
-      <w:bookmarkStart w:id="0" w:name="_Toc29661607"/>
+      <w:bookmarkStart w:id="1" w:name="_Toc30776657"/>
       <w:r>
         <w:lastRenderedPageBreak/>
-        <w:t>Software Versione 1</w:t>
+        <w:t>Versione</w:t>
       </w:r>
-      <w:bookmarkStart w:id="1" w:name="_Hlk29659092"/>
       <w:r>
-        <w:t>: casi d’uso</w:t>
+        <w:t xml:space="preserve"> 1</w:t>
       </w:r>
-      <w:bookmarkEnd w:id="0"/>
+      <w:bookmarkStart w:id="2" w:name="_Hlk29659092"/>
+      <w:bookmarkEnd w:id="1"/>
     </w:p>
     <w:p>
       <w:pPr>
         <w:pStyle w:val="Titolo2"/>
       </w:pPr>
-      <w:bookmarkStart w:id="2" w:name="_Toc29661608"/>
-      <w:bookmarkStart w:id="3" w:name="_GoBack"/>
+      <w:bookmarkStart w:id="3" w:name="_Toc30776658"/>
+      <w:r>
+        <w:t>Casi d’uso</w:t>
+      </w:r>
       <w:bookmarkEnd w:id="3"/>
+    </w:p>
+    <w:p>
+      <w:pPr>
+        <w:pStyle w:val="Titolo3"/>
+      </w:pPr>
+      <w:bookmarkStart w:id="4" w:name="_Toc30776659"/>
       <w:r>
         <w:t>Testuali</w:t>
       </w:r>
-      <w:bookmarkEnd w:id="2"/>
+      <w:bookmarkEnd w:id="4"/>
     </w:p>
     <w:tbl>
       <w:tblPr>
@@ -536,7 +2519,7 @@
           <w:tcPr>
             <w:tcW w:w="2268" w:type="dxa"/>
           </w:tcPr>
-          <w:bookmarkEnd w:id="1"/>
+          <w:bookmarkEnd w:id="2"/>
           <w:p>
             <w:pPr>
               <w:rPr>
@@ -1390,6 +3373,7 @@
                 <w:sz w:val="32"/>
                 <w:szCs w:val="32"/>
               </w:rPr>
+              <w:lastRenderedPageBreak/>
               <w:t>Fine</w:t>
             </w:r>
           </w:p>
@@ -2262,7 +4246,6 @@
                 <w:sz w:val="32"/>
                 <w:szCs w:val="32"/>
               </w:rPr>
-              <w:lastRenderedPageBreak/>
               <w:t>Nome</w:t>
             </w:r>
           </w:p>
@@ -3042,6 +5025,7 @@
                 <w:sz w:val="32"/>
                 <w:szCs w:val="32"/>
               </w:rPr>
+              <w:lastRenderedPageBreak/>
               <w:t>Nome</w:t>
             </w:r>
           </w:p>
@@ -3088,7 +5072,6 @@
                 <w:sz w:val="32"/>
                 <w:szCs w:val="32"/>
               </w:rPr>
-              <w:lastRenderedPageBreak/>
               <w:t>Attore</w:t>
             </w:r>
           </w:p>
@@ -8004,14 +9987,305 @@
     </w:tbl>
     <w:p>
       <w:pPr>
-        <w:rPr>
-          <w:b/>
-          <w:bCs/>
-          <w:sz w:val="20"/>
-          <w:szCs w:val="20"/>
-        </w:rPr>
-      </w:pPr>
+        <w:pStyle w:val="Titolo3"/>
+      </w:pPr>
+      <w:bookmarkStart w:id="5" w:name="_Toc30776660"/>
+      <w:r>
+        <w:t>Diagramma UML</w:t>
+      </w:r>
+      <w:bookmarkEnd w:id="5"/>
     </w:p>
+    <w:p>
+      <w:pPr>
+        <w:pStyle w:val="Titolo2"/>
+      </w:pPr>
+      <w:bookmarkStart w:id="6" w:name="_Toc30776661"/>
+      <w:r>
+        <w:t>Diagramma UML delle classi</w:t>
+      </w:r>
+      <w:bookmarkEnd w:id="6"/>
+    </w:p>
+    <w:p>
+      <w:pPr>
+        <w:pStyle w:val="Titolo2"/>
+      </w:pPr>
+      <w:bookmarkStart w:id="7" w:name="_Toc30776662"/>
+      <w:r>
+        <w:t>Diagramma UML comportamentali</w:t>
+      </w:r>
+      <w:bookmarkEnd w:id="7"/>
+    </w:p>
+    <w:p/>
+    <w:p/>
+    <w:p/>
+    <w:p>
+      <w:pPr>
+        <w:pStyle w:val="Titolo1"/>
+        <w:jc w:val="both"/>
+      </w:pPr>
+      <w:bookmarkStart w:id="8" w:name="_Toc30776663"/>
+      <w:r>
+        <w:lastRenderedPageBreak/>
+        <w:t>Versione</w:t>
+      </w:r>
+      <w:r>
+        <w:t xml:space="preserve"> 2</w:t>
+      </w:r>
+      <w:bookmarkEnd w:id="8"/>
+    </w:p>
+    <w:p>
+      <w:pPr>
+        <w:pStyle w:val="Titolo2"/>
+      </w:pPr>
+      <w:bookmarkStart w:id="9" w:name="_Toc30776664"/>
+      <w:r>
+        <w:t>Casi d’uso</w:t>
+      </w:r>
+      <w:bookmarkEnd w:id="9"/>
+    </w:p>
+    <w:p>
+      <w:pPr>
+        <w:pStyle w:val="Titolo3"/>
+      </w:pPr>
+      <w:bookmarkStart w:id="10" w:name="_Toc30776665"/>
+      <w:r>
+        <w:t>Testuali</w:t>
+      </w:r>
+      <w:bookmarkEnd w:id="10"/>
+    </w:p>
+    <w:p>
+      <w:pPr>
+        <w:pStyle w:val="Titolo3"/>
+      </w:pPr>
+      <w:bookmarkStart w:id="11" w:name="_Toc30776666"/>
+      <w:r>
+        <w:t>Diagramma UML</w:t>
+      </w:r>
+      <w:bookmarkEnd w:id="11"/>
+    </w:p>
+    <w:p>
+      <w:pPr>
+        <w:pStyle w:val="Titolo2"/>
+      </w:pPr>
+      <w:bookmarkStart w:id="12" w:name="_Toc30776667"/>
+      <w:r>
+        <w:t>Diagramma UML delle classi</w:t>
+      </w:r>
+      <w:bookmarkEnd w:id="12"/>
+    </w:p>
+    <w:p>
+      <w:pPr>
+        <w:pStyle w:val="Titolo2"/>
+      </w:pPr>
+      <w:bookmarkStart w:id="13" w:name="_Toc30776668"/>
+      <w:r>
+        <w:t>Diagramma UML comportamentali</w:t>
+      </w:r>
+      <w:bookmarkEnd w:id="13"/>
+    </w:p>
+    <w:p>
+      <w:pPr>
+        <w:pStyle w:val="Titolo1"/>
+      </w:pPr>
+      <w:bookmarkStart w:id="14" w:name="_Toc30776669"/>
+      <w:r>
+        <w:t>Versione</w:t>
+      </w:r>
+      <w:r>
+        <w:t xml:space="preserve"> </w:t>
+      </w:r>
+      <w:r>
+        <w:t>3</w:t>
+      </w:r>
+      <w:bookmarkEnd w:id="14"/>
+    </w:p>
+    <w:p>
+      <w:pPr>
+        <w:pStyle w:val="Titolo2"/>
+      </w:pPr>
+      <w:bookmarkStart w:id="15" w:name="_Toc30776670"/>
+      <w:r>
+        <w:t>Casi d’uso</w:t>
+      </w:r>
+      <w:bookmarkEnd w:id="15"/>
+    </w:p>
+    <w:p>
+      <w:pPr>
+        <w:pStyle w:val="Titolo3"/>
+      </w:pPr>
+      <w:bookmarkStart w:id="16" w:name="_Toc30776671"/>
+      <w:r>
+        <w:t>Testuali</w:t>
+      </w:r>
+      <w:bookmarkEnd w:id="16"/>
+    </w:p>
+    <w:p>
+      <w:pPr>
+        <w:pStyle w:val="Titolo3"/>
+      </w:pPr>
+      <w:bookmarkStart w:id="17" w:name="_Toc30776672"/>
+      <w:r>
+        <w:t>Diagramma UML</w:t>
+      </w:r>
+      <w:bookmarkEnd w:id="17"/>
+    </w:p>
+    <w:p>
+      <w:pPr>
+        <w:pStyle w:val="Titolo2"/>
+      </w:pPr>
+      <w:bookmarkStart w:id="18" w:name="_Toc30776673"/>
+      <w:r>
+        <w:t>Diagramma UML delle classi</w:t>
+      </w:r>
+      <w:bookmarkEnd w:id="18"/>
+    </w:p>
+    <w:p>
+      <w:pPr>
+        <w:pStyle w:val="Titolo2"/>
+      </w:pPr>
+      <w:bookmarkStart w:id="19" w:name="_Toc30776674"/>
+      <w:r>
+        <w:t>Diagramma UML comportamentali</w:t>
+      </w:r>
+      <w:bookmarkEnd w:id="19"/>
+    </w:p>
+    <w:p>
+      <w:pPr>
+        <w:pStyle w:val="Titolo1"/>
+      </w:pPr>
+      <w:bookmarkStart w:id="20" w:name="_Toc30776675"/>
+      <w:r>
+        <w:t>Versione</w:t>
+      </w:r>
+      <w:r>
+        <w:t xml:space="preserve"> </w:t>
+      </w:r>
+      <w:r>
+        <w:t>4</w:t>
+      </w:r>
+      <w:bookmarkEnd w:id="20"/>
+    </w:p>
+    <w:p>
+      <w:pPr>
+        <w:pStyle w:val="Titolo2"/>
+      </w:pPr>
+      <w:bookmarkStart w:id="21" w:name="_Toc30776676"/>
+      <w:r>
+        <w:t>Casi d’uso</w:t>
+      </w:r>
+      <w:bookmarkEnd w:id="21"/>
+    </w:p>
+    <w:p>
+      <w:pPr>
+        <w:pStyle w:val="Titolo3"/>
+      </w:pPr>
+      <w:bookmarkStart w:id="22" w:name="_Toc30776677"/>
+      <w:r>
+        <w:t>Testuali</w:t>
+      </w:r>
+      <w:bookmarkEnd w:id="22"/>
+    </w:p>
+    <w:p>
+      <w:pPr>
+        <w:pStyle w:val="Titolo3"/>
+      </w:pPr>
+      <w:bookmarkStart w:id="23" w:name="_Toc30776678"/>
+      <w:r>
+        <w:t>Diagramma UML</w:t>
+      </w:r>
+      <w:bookmarkEnd w:id="23"/>
+    </w:p>
+    <w:p>
+      <w:pPr>
+        <w:pStyle w:val="Titolo2"/>
+      </w:pPr>
+      <w:bookmarkStart w:id="24" w:name="_Toc30776679"/>
+      <w:r>
+        <w:t>Diagramma UML delle classi</w:t>
+      </w:r>
+      <w:bookmarkEnd w:id="24"/>
+    </w:p>
+    <w:p>
+      <w:pPr>
+        <w:pStyle w:val="Titolo2"/>
+      </w:pPr>
+      <w:bookmarkStart w:id="25" w:name="_Toc30776680"/>
+      <w:r>
+        <w:t>Diagramma UML comportamentali</w:t>
+      </w:r>
+      <w:bookmarkEnd w:id="25"/>
+    </w:p>
+    <w:p/>
+    <w:p>
+      <w:pPr>
+        <w:pStyle w:val="Titolo1"/>
+      </w:pPr>
+      <w:bookmarkStart w:id="26" w:name="_Toc30776681"/>
+      <w:r>
+        <w:t>Versione</w:t>
+      </w:r>
+      <w:r>
+        <w:t xml:space="preserve"> </w:t>
+      </w:r>
+      <w:r>
+        <w:t>5</w:t>
+      </w:r>
+      <w:bookmarkEnd w:id="26"/>
+    </w:p>
+    <w:p>
+      <w:pPr>
+        <w:pStyle w:val="Titolo2"/>
+      </w:pPr>
+      <w:bookmarkStart w:id="27" w:name="_Toc30776682"/>
+      <w:r>
+        <w:t>Casi d’uso</w:t>
+      </w:r>
+      <w:bookmarkEnd w:id="27"/>
+    </w:p>
+    <w:p>
+      <w:pPr>
+        <w:pStyle w:val="Titolo3"/>
+      </w:pPr>
+      <w:bookmarkStart w:id="28" w:name="_Toc30776683"/>
+      <w:r>
+        <w:t>Testuali</w:t>
+      </w:r>
+      <w:bookmarkEnd w:id="28"/>
+    </w:p>
+    <w:p>
+      <w:pPr>
+        <w:pStyle w:val="Titolo3"/>
+      </w:pPr>
+      <w:bookmarkStart w:id="29" w:name="_Toc30776684"/>
+      <w:r>
+        <w:t>Diagramma UML</w:t>
+      </w:r>
+      <w:bookmarkEnd w:id="29"/>
+    </w:p>
+    <w:p>
+      <w:pPr>
+        <w:pStyle w:val="Titolo2"/>
+      </w:pPr>
+      <w:bookmarkStart w:id="30" w:name="_Toc30776685"/>
+      <w:r>
+        <w:t>Diagramma UML delle classi</w:t>
+      </w:r>
+      <w:bookmarkEnd w:id="30"/>
+    </w:p>
+    <w:p>
+      <w:pPr>
+        <w:pStyle w:val="Titolo2"/>
+      </w:pPr>
+      <w:bookmarkStart w:id="31" w:name="_Toc30776686"/>
+      <w:r>
+        <w:t>Diagramma UML comportamentali</w:t>
+      </w:r>
+      <w:bookmarkEnd w:id="31"/>
+    </w:p>
+    <w:p/>
+    <w:p/>
+    <w:p/>
+    <w:p/>
     <w:p>
       <w:pPr>
         <w:rPr>
@@ -11570,7 +13844,7 @@
     <w:link w:val="Titolo1Carattere"/>
     <w:uiPriority w:val="9"/>
     <w:qFormat/>
-    <w:rsid w:val="00051032"/>
+    <w:rsid w:val="00940570"/>
     <w:pPr>
       <w:keepNext/>
       <w:keepLines/>
@@ -11579,7 +13853,8 @@
     </w:pPr>
     <w:rPr>
       <w:rFonts w:asciiTheme="majorHAnsi" w:eastAsiaTheme="majorEastAsia" w:hAnsiTheme="majorHAnsi" w:cstheme="majorBidi"/>
-      <w:color w:val="2F5496" w:themeColor="accent1" w:themeShade="BF"/>
+      <w:b/>
+      <w:color w:val="C45911" w:themeColor="accent2" w:themeShade="BF"/>
       <w:sz w:val="32"/>
       <w:szCs w:val="32"/>
     </w:rPr>
@@ -11592,7 +13867,7 @@
     <w:uiPriority w:val="9"/>
     <w:unhideWhenUsed/>
     <w:qFormat/>
-    <w:rsid w:val="00051032"/>
+    <w:rsid w:val="00940570"/>
     <w:pPr>
       <w:keepNext/>
       <w:keepLines/>
@@ -11601,15 +13876,37 @@
     </w:pPr>
     <w:rPr>
       <w:rFonts w:asciiTheme="majorHAnsi" w:eastAsiaTheme="majorEastAsia" w:hAnsiTheme="majorHAnsi" w:cstheme="majorBidi"/>
-      <w:color w:val="2F5496" w:themeColor="accent1" w:themeShade="BF"/>
+      <w:b/>
+      <w:color w:val="C45911" w:themeColor="accent2" w:themeShade="BF"/>
       <w:sz w:val="26"/>
       <w:szCs w:val="26"/>
+    </w:rPr>
+  </w:style>
+  <w:style w:type="paragraph" w:styleId="Titolo3">
+    <w:name w:val="heading 3"/>
+    <w:basedOn w:val="Normale"/>
+    <w:next w:val="Normale"/>
+    <w:link w:val="Titolo3Carattere"/>
+    <w:uiPriority w:val="9"/>
+    <w:unhideWhenUsed/>
+    <w:qFormat/>
+    <w:rsid w:val="00940570"/>
+    <w:pPr>
+      <w:keepNext/>
+      <w:keepLines/>
+      <w:spacing w:before="40" w:after="0"/>
+      <w:outlineLvl w:val="2"/>
+    </w:pPr>
+    <w:rPr>
+      <w:rFonts w:asciiTheme="majorHAnsi" w:eastAsiaTheme="majorEastAsia" w:hAnsiTheme="majorHAnsi" w:cstheme="majorBidi"/>
+      <w:color w:val="833C0B" w:themeColor="accent2" w:themeShade="80"/>
+      <w:sz w:val="24"/>
+      <w:szCs w:val="24"/>
     </w:rPr>
   </w:style>
   <w:style w:type="character" w:default="1" w:styleId="Carpredefinitoparagrafo">
     <w:name w:val="Default Paragraph Font"/>
     <w:uiPriority w:val="1"/>
-    <w:semiHidden/>
     <w:unhideWhenUsed/>
   </w:style>
   <w:style w:type="table" w:default="1" w:styleId="Tabellanormale">
@@ -11668,10 +13965,11 @@
     <w:basedOn w:val="Carpredefinitoparagrafo"/>
     <w:link w:val="Titolo1"/>
     <w:uiPriority w:val="9"/>
-    <w:rsid w:val="00051032"/>
+    <w:rsid w:val="00940570"/>
     <w:rPr>
       <w:rFonts w:asciiTheme="majorHAnsi" w:eastAsiaTheme="majorEastAsia" w:hAnsiTheme="majorHAnsi" w:cstheme="majorBidi"/>
-      <w:color w:val="2F5496" w:themeColor="accent1" w:themeShade="BF"/>
+      <w:b/>
+      <w:color w:val="C45911" w:themeColor="accent2" w:themeShade="BF"/>
       <w:sz w:val="32"/>
       <w:szCs w:val="32"/>
     </w:rPr>
@@ -11719,10 +14017,11 @@
     <w:basedOn w:val="Carpredefinitoparagrafo"/>
     <w:link w:val="Titolo2"/>
     <w:uiPriority w:val="9"/>
-    <w:rsid w:val="00051032"/>
+    <w:rsid w:val="00940570"/>
     <w:rPr>
       <w:rFonts w:asciiTheme="majorHAnsi" w:eastAsiaTheme="majorEastAsia" w:hAnsiTheme="majorHAnsi" w:cstheme="majorBidi"/>
-      <w:color w:val="2F5496" w:themeColor="accent1" w:themeShade="BF"/>
+      <w:b/>
+      <w:color w:val="C45911" w:themeColor="accent2" w:themeShade="BF"/>
       <w:sz w:val="26"/>
       <w:szCs w:val="26"/>
     </w:rPr>
@@ -11738,6 +14037,32 @@
     <w:pPr>
       <w:spacing w:after="100"/>
       <w:ind w:left="220"/>
+    </w:pPr>
+  </w:style>
+  <w:style w:type="character" w:customStyle="1" w:styleId="Titolo3Carattere">
+    <w:name w:val="Titolo 3 Carattere"/>
+    <w:basedOn w:val="Carpredefinitoparagrafo"/>
+    <w:link w:val="Titolo3"/>
+    <w:uiPriority w:val="9"/>
+    <w:rsid w:val="00940570"/>
+    <w:rPr>
+      <w:rFonts w:asciiTheme="majorHAnsi" w:eastAsiaTheme="majorEastAsia" w:hAnsiTheme="majorHAnsi" w:cstheme="majorBidi"/>
+      <w:color w:val="833C0B" w:themeColor="accent2" w:themeShade="80"/>
+      <w:sz w:val="24"/>
+      <w:szCs w:val="24"/>
+    </w:rPr>
+  </w:style>
+  <w:style w:type="paragraph" w:styleId="Sommario3">
+    <w:name w:val="toc 3"/>
+    <w:basedOn w:val="Normale"/>
+    <w:next w:val="Normale"/>
+    <w:autoRedefine/>
+    <w:uiPriority w:val="39"/>
+    <w:unhideWhenUsed/>
+    <w:rsid w:val="00987338"/>
+    <w:pPr>
+      <w:spacing w:after="100"/>
+      <w:ind w:left="440"/>
     </w:pPr>
   </w:style>
 </w:styles>
@@ -12009,7 +14334,7 @@
 </file>
 
 <file path=customXml/itemProps1.xml><?xml version="1.0" encoding="utf-8"?>
-<ds:datastoreItem xmlns:ds="http://schemas.openxmlformats.org/officeDocument/2006/customXml" ds:itemID="{A1192826-C43F-408F-A025-5837449845F9}">
+<ds:datastoreItem xmlns:ds="http://schemas.openxmlformats.org/officeDocument/2006/customXml" ds:itemID="{215F2CBC-3779-4276-8BB9-6E38BE7AA993}">
   <ds:schemaRefs>
     <ds:schemaRef ds:uri="http://schemas.openxmlformats.org/officeDocument/2006/bibliography"/>
   </ds:schemaRefs>

</xml_diff>

<commit_message>
Approaching to version 2 (use cases)
</commit_message>
<xml_diff>
--- a/Casi_uso.docx
+++ b/Casi_uso.docx
@@ -286,6 +286,7 @@
       <w:sdtPr>
         <w:rPr>
           <w:rFonts w:asciiTheme="minorHAnsi" w:eastAsiaTheme="minorHAnsi" w:hAnsiTheme="minorHAnsi" w:cstheme="minorBidi"/>
+          <w:b w:val="0"/>
           <w:color w:val="auto"/>
           <w:sz w:val="22"/>
           <w:szCs w:val="22"/>
@@ -310,8 +311,6 @@
           <w:r>
             <w:t>Sommario</w:t>
           </w:r>
-          <w:bookmarkStart w:id="0" w:name="_GoBack"/>
-          <w:bookmarkEnd w:id="0"/>
         </w:p>
         <w:p>
           <w:pPr>
@@ -2472,7 +2471,7 @@
       <w:pPr>
         <w:pStyle w:val="Titolo1"/>
       </w:pPr>
-      <w:bookmarkStart w:id="1" w:name="_Toc30776657"/>
+      <w:bookmarkStart w:id="0" w:name="_Toc30776657"/>
       <w:r>
         <w:lastRenderedPageBreak/>
         <w:t>Versione</w:t>
@@ -2480,28 +2479,28 @@
       <w:r>
         <w:t xml:space="preserve"> 1</w:t>
       </w:r>
-      <w:bookmarkStart w:id="2" w:name="_Hlk29659092"/>
-      <w:bookmarkEnd w:id="1"/>
+      <w:bookmarkStart w:id="1" w:name="_Hlk29659092"/>
+      <w:bookmarkEnd w:id="0"/>
     </w:p>
     <w:p>
       <w:pPr>
         <w:pStyle w:val="Titolo2"/>
       </w:pPr>
-      <w:bookmarkStart w:id="3" w:name="_Toc30776658"/>
+      <w:bookmarkStart w:id="2" w:name="_Toc30776658"/>
       <w:r>
         <w:t>Casi d’uso</w:t>
       </w:r>
-      <w:bookmarkEnd w:id="3"/>
+      <w:bookmarkEnd w:id="2"/>
     </w:p>
     <w:p>
       <w:pPr>
         <w:pStyle w:val="Titolo3"/>
       </w:pPr>
-      <w:bookmarkStart w:id="4" w:name="_Toc30776659"/>
+      <w:bookmarkStart w:id="3" w:name="_Toc30776659"/>
       <w:r>
         <w:t>Testuali</w:t>
       </w:r>
-      <w:bookmarkEnd w:id="4"/>
+      <w:bookmarkEnd w:id="3"/>
     </w:p>
     <w:tbl>
       <w:tblPr>
@@ -2519,7 +2518,7 @@
           <w:tcPr>
             <w:tcW w:w="2268" w:type="dxa"/>
           </w:tcPr>
-          <w:bookmarkEnd w:id="2"/>
+          <w:bookmarkEnd w:id="1"/>
           <w:p>
             <w:pPr>
               <w:rPr>
@@ -9989,9 +9988,19 @@
       <w:pPr>
         <w:pStyle w:val="Titolo3"/>
       </w:pPr>
-      <w:bookmarkStart w:id="5" w:name="_Toc30776660"/>
+      <w:bookmarkStart w:id="4" w:name="_Toc30776660"/>
       <w:r>
         <w:t>Diagramma UML</w:t>
+      </w:r>
+      <w:bookmarkEnd w:id="4"/>
+    </w:p>
+    <w:p>
+      <w:pPr>
+        <w:pStyle w:val="Titolo2"/>
+      </w:pPr>
+      <w:bookmarkStart w:id="5" w:name="_Toc30776661"/>
+      <w:r>
+        <w:t>Diagramma UML delle classi</w:t>
       </w:r>
       <w:bookmarkEnd w:id="5"/>
     </w:p>
@@ -9999,21 +10008,11 @@
       <w:pPr>
         <w:pStyle w:val="Titolo2"/>
       </w:pPr>
-      <w:bookmarkStart w:id="6" w:name="_Toc30776661"/>
-      <w:r>
-        <w:t>Diagramma UML delle classi</w:t>
-      </w:r>
-      <w:bookmarkEnd w:id="6"/>
-    </w:p>
-    <w:p>
-      <w:pPr>
-        <w:pStyle w:val="Titolo2"/>
-      </w:pPr>
-      <w:bookmarkStart w:id="7" w:name="_Toc30776662"/>
+      <w:bookmarkStart w:id="6" w:name="_Toc30776662"/>
       <w:r>
         <w:t>Diagramma UML comportamentali</w:t>
       </w:r>
-      <w:bookmarkEnd w:id="7"/>
+      <w:bookmarkEnd w:id="6"/>
     </w:p>
     <w:p/>
     <w:p/>
@@ -10023,36 +10022,2625 @@
         <w:pStyle w:val="Titolo1"/>
         <w:jc w:val="both"/>
       </w:pPr>
-      <w:bookmarkStart w:id="8" w:name="_Toc30776663"/>
+      <w:bookmarkStart w:id="7" w:name="_Toc30776663"/>
       <w:r>
-        <w:lastRenderedPageBreak/>
         <w:t>Versione</w:t>
       </w:r>
       <w:r>
         <w:t xml:space="preserve"> 2</w:t>
       </w:r>
+      <w:bookmarkEnd w:id="7"/>
+    </w:p>
+    <w:p>
+      <w:pPr>
+        <w:pStyle w:val="Titolo2"/>
+      </w:pPr>
+      <w:bookmarkStart w:id="8" w:name="_Toc30776664"/>
+      <w:r>
+        <w:t>Casi d’uso</w:t>
+      </w:r>
       <w:bookmarkEnd w:id="8"/>
     </w:p>
     <w:p>
       <w:pPr>
-        <w:pStyle w:val="Titolo2"/>
-      </w:pPr>
-      <w:bookmarkStart w:id="9" w:name="_Toc30776664"/>
+        <w:pStyle w:val="Titolo3"/>
+      </w:pPr>
+      <w:bookmarkStart w:id="9" w:name="_Toc30776665"/>
       <w:r>
-        <w:t>Casi d’uso</w:t>
+        <w:t>Testuali</w:t>
       </w:r>
       <w:bookmarkEnd w:id="9"/>
     </w:p>
+    <w:tbl>
+      <w:tblPr>
+        <w:tblStyle w:val="Grigliatabella"/>
+        <w:tblW w:w="9638" w:type="dxa"/>
+        <w:tblInd w:w="-5" w:type="dxa"/>
+        <w:tblLook w:val="04A0" w:firstRow="1" w:lastRow="0" w:firstColumn="1" w:lastColumn="0" w:noHBand="0" w:noVBand="1"/>
+      </w:tblPr>
+      <w:tblGrid>
+        <w:gridCol w:w="2268"/>
+        <w:gridCol w:w="7370"/>
+      </w:tblGrid>
+      <w:tr>
+        <w:tc>
+          <w:tcPr>
+            <w:tcW w:w="2268" w:type="dxa"/>
+          </w:tcPr>
+          <w:p>
+            <w:pPr>
+              <w:rPr>
+                <w:b/>
+                <w:bCs/>
+                <w:sz w:val="32"/>
+                <w:szCs w:val="32"/>
+              </w:rPr>
+            </w:pPr>
+            <w:r>
+              <w:rPr>
+                <w:b/>
+                <w:bCs/>
+                <w:sz w:val="32"/>
+                <w:szCs w:val="32"/>
+              </w:rPr>
+              <w:t>Nome</w:t>
+            </w:r>
+          </w:p>
+        </w:tc>
+        <w:tc>
+          <w:tcPr>
+            <w:tcW w:w="7370" w:type="dxa"/>
+          </w:tcPr>
+          <w:p>
+            <w:pPr>
+              <w:rPr>
+                <w:sz w:val="32"/>
+                <w:szCs w:val="32"/>
+              </w:rPr>
+            </w:pPr>
+            <w:r>
+              <w:rPr>
+                <w:sz w:val="32"/>
+                <w:szCs w:val="32"/>
+              </w:rPr>
+              <w:t>Modifica d</w:t>
+            </w:r>
+            <w:r>
+              <w:rPr>
+                <w:sz w:val="32"/>
+                <w:szCs w:val="32"/>
+              </w:rPr>
+              <w:t>escrizione categoria sensore</w:t>
+            </w:r>
+            <w:r>
+              <w:rPr>
+                <w:sz w:val="32"/>
+                <w:szCs w:val="32"/>
+              </w:rPr>
+              <w:t xml:space="preserve"> avanzata</w:t>
+            </w:r>
+          </w:p>
+        </w:tc>
+      </w:tr>
+      <w:tr>
+        <w:tc>
+          <w:tcPr>
+            <w:tcW w:w="2268" w:type="dxa"/>
+          </w:tcPr>
+          <w:p>
+            <w:pPr>
+              <w:rPr>
+                <w:b/>
+                <w:bCs/>
+                <w:sz w:val="32"/>
+                <w:szCs w:val="32"/>
+              </w:rPr>
+            </w:pPr>
+            <w:r>
+              <w:rPr>
+                <w:b/>
+                <w:bCs/>
+                <w:sz w:val="32"/>
+                <w:szCs w:val="32"/>
+              </w:rPr>
+              <w:t>Attore</w:t>
+            </w:r>
+          </w:p>
+        </w:tc>
+        <w:tc>
+          <w:tcPr>
+            <w:tcW w:w="7370" w:type="dxa"/>
+          </w:tcPr>
+          <w:p>
+            <w:pPr>
+              <w:rPr>
+                <w:sz w:val="32"/>
+                <w:szCs w:val="32"/>
+              </w:rPr>
+            </w:pPr>
+            <w:r>
+              <w:rPr>
+                <w:sz w:val="32"/>
+                <w:szCs w:val="32"/>
+              </w:rPr>
+              <w:t>Manutentore</w:t>
+            </w:r>
+          </w:p>
+        </w:tc>
+      </w:tr>
+      <w:tr>
+        <w:tc>
+          <w:tcPr>
+            <w:tcW w:w="2268" w:type="dxa"/>
+          </w:tcPr>
+          <w:p>
+            <w:pPr>
+              <w:rPr>
+                <w:b/>
+                <w:bCs/>
+                <w:sz w:val="32"/>
+                <w:szCs w:val="32"/>
+              </w:rPr>
+            </w:pPr>
+            <w:r>
+              <w:rPr>
+                <w:b/>
+                <w:bCs/>
+                <w:sz w:val="32"/>
+                <w:szCs w:val="32"/>
+              </w:rPr>
+              <w:t>Scenario Principale</w:t>
+            </w:r>
+          </w:p>
+        </w:tc>
+        <w:tc>
+          <w:tcPr>
+            <w:tcW w:w="7370" w:type="dxa"/>
+          </w:tcPr>
+          <w:p>
+            <w:pPr>
+              <w:pStyle w:val="Paragrafoelenco"/>
+              <w:numPr>
+                <w:ilvl w:val="0"/>
+                <w:numId w:val="34"/>
+              </w:numPr>
+              <w:rPr>
+                <w:sz w:val="32"/>
+                <w:szCs w:val="32"/>
+              </w:rPr>
+            </w:pPr>
+            <w:r>
+              <w:rPr>
+                <w:sz w:val="32"/>
+                <w:szCs w:val="32"/>
+              </w:rPr>
+              <w:t>Il manutentore</w:t>
+            </w:r>
+            <w:r>
+              <w:rPr>
+                <w:sz w:val="32"/>
+                <w:szCs w:val="32"/>
+              </w:rPr>
+              <w:t xml:space="preserve"> sceglie la categoria di sensori</w:t>
+            </w:r>
+            <w:r>
+              <w:rPr>
+                <w:sz w:val="32"/>
+                <w:szCs w:val="32"/>
+              </w:rPr>
+              <w:t xml:space="preserve"> avanzati </w:t>
+            </w:r>
+            <w:r>
+              <w:rPr>
+                <w:sz w:val="32"/>
+                <w:szCs w:val="32"/>
+              </w:rPr>
+              <w:t xml:space="preserve">di cui vuole </w:t>
+            </w:r>
+            <w:r>
+              <w:rPr>
+                <w:sz w:val="32"/>
+                <w:szCs w:val="32"/>
+              </w:rPr>
+              <w:t>modificare la</w:t>
+            </w:r>
+            <w:r>
+              <w:rPr>
+                <w:sz w:val="32"/>
+                <w:szCs w:val="32"/>
+              </w:rPr>
+              <w:t xml:space="preserve"> descrizione</w:t>
+            </w:r>
+          </w:p>
+          <w:p>
+            <w:pPr>
+              <w:pStyle w:val="Paragrafoelenco"/>
+              <w:numPr>
+                <w:ilvl w:val="0"/>
+                <w:numId w:val="34"/>
+              </w:numPr>
+              <w:rPr>
+                <w:sz w:val="32"/>
+                <w:szCs w:val="32"/>
+              </w:rPr>
+            </w:pPr>
+            <w:r>
+              <w:rPr>
+                <w:sz w:val="32"/>
+                <w:szCs w:val="32"/>
+              </w:rPr>
+              <w:t xml:space="preserve">Il sistema individua la categoria di sensori </w:t>
+            </w:r>
+            <w:r>
+              <w:rPr>
+                <w:sz w:val="32"/>
+                <w:szCs w:val="32"/>
+              </w:rPr>
+              <w:t xml:space="preserve">avanzati </w:t>
+            </w:r>
+            <w:r>
+              <w:rPr>
+                <w:sz w:val="32"/>
+                <w:szCs w:val="32"/>
+              </w:rPr>
+              <w:t>scelta</w:t>
+            </w:r>
+          </w:p>
+          <w:p>
+            <w:pPr>
+              <w:pStyle w:val="Paragrafoelenco"/>
+              <w:numPr>
+                <w:ilvl w:val="0"/>
+                <w:numId w:val="34"/>
+              </w:numPr>
+              <w:rPr>
+                <w:sz w:val="32"/>
+                <w:szCs w:val="32"/>
+              </w:rPr>
+            </w:pPr>
+            <w:r>
+              <w:rPr>
+                <w:sz w:val="32"/>
+                <w:szCs w:val="32"/>
+              </w:rPr>
+              <w:t xml:space="preserve">Il sistema preleva la descrizione </w:t>
+            </w:r>
+            <w:r>
+              <w:rPr>
+                <w:sz w:val="32"/>
+                <w:szCs w:val="32"/>
+              </w:rPr>
+              <w:t xml:space="preserve">(se già esistente) </w:t>
+            </w:r>
+            <w:r>
+              <w:rPr>
+                <w:sz w:val="32"/>
+                <w:szCs w:val="32"/>
+              </w:rPr>
+              <w:t>della categoria di sensori</w:t>
+            </w:r>
+            <w:r>
+              <w:rPr>
+                <w:sz w:val="32"/>
+                <w:szCs w:val="32"/>
+              </w:rPr>
+              <w:t xml:space="preserve"> avanzati</w:t>
+            </w:r>
+          </w:p>
+          <w:p>
+            <w:pPr>
+              <w:pStyle w:val="Paragrafoelenco"/>
+              <w:numPr>
+                <w:ilvl w:val="0"/>
+                <w:numId w:val="34"/>
+              </w:numPr>
+              <w:rPr>
+                <w:sz w:val="32"/>
+                <w:szCs w:val="32"/>
+              </w:rPr>
+            </w:pPr>
+            <w:r>
+              <w:rPr>
+                <w:sz w:val="32"/>
+                <w:szCs w:val="32"/>
+              </w:rPr>
+              <w:t xml:space="preserve">Il </w:t>
+            </w:r>
+            <w:r>
+              <w:rPr>
+                <w:sz w:val="32"/>
+                <w:szCs w:val="32"/>
+              </w:rPr>
+              <w:t>manutentore modifica la descrizione della categoria di sensori avanzati</w:t>
+            </w:r>
+          </w:p>
+          <w:p>
+            <w:pPr>
+              <w:ind w:left="360"/>
+              <w:rPr>
+                <w:sz w:val="32"/>
+                <w:szCs w:val="32"/>
+              </w:rPr>
+            </w:pPr>
+            <w:r>
+              <w:rPr>
+                <w:sz w:val="32"/>
+                <w:szCs w:val="32"/>
+              </w:rPr>
+              <w:t>Fine</w:t>
+            </w:r>
+          </w:p>
+        </w:tc>
+      </w:tr>
+      <w:tr>
+        <w:tc>
+          <w:tcPr>
+            <w:tcW w:w="2268" w:type="dxa"/>
+          </w:tcPr>
+          <w:p>
+            <w:pPr>
+              <w:rPr>
+                <w:b/>
+                <w:bCs/>
+                <w:sz w:val="32"/>
+                <w:szCs w:val="32"/>
+              </w:rPr>
+            </w:pPr>
+            <w:r>
+              <w:rPr>
+                <w:b/>
+                <w:bCs/>
+                <w:sz w:val="32"/>
+                <w:szCs w:val="32"/>
+              </w:rPr>
+              <w:t>Scenario Alternativo</w:t>
+            </w:r>
+          </w:p>
+        </w:tc>
+        <w:tc>
+          <w:tcPr>
+            <w:tcW w:w="7370" w:type="dxa"/>
+          </w:tcPr>
+          <w:p>
+            <w:pPr>
+              <w:ind w:left="397"/>
+              <w:rPr>
+                <w:sz w:val="32"/>
+                <w:szCs w:val="32"/>
+              </w:rPr>
+            </w:pPr>
+            <w:r>
+              <w:rPr>
+                <w:sz w:val="32"/>
+                <w:szCs w:val="32"/>
+              </w:rPr>
+              <w:t>4a. Il manutentore dà risposta negativa</w:t>
+            </w:r>
+          </w:p>
+          <w:p>
+            <w:pPr>
+              <w:ind w:left="397"/>
+              <w:rPr>
+                <w:sz w:val="32"/>
+                <w:szCs w:val="32"/>
+              </w:rPr>
+            </w:pPr>
+            <w:r>
+              <w:rPr>
+                <w:sz w:val="32"/>
+                <w:szCs w:val="32"/>
+              </w:rPr>
+              <w:t>5a. Il sistema non salva le modifiche</w:t>
+            </w:r>
+          </w:p>
+          <w:p>
+            <w:pPr>
+              <w:rPr>
+                <w:sz w:val="32"/>
+                <w:szCs w:val="32"/>
+              </w:rPr>
+            </w:pPr>
+            <w:r>
+              <w:rPr>
+                <w:sz w:val="32"/>
+                <w:szCs w:val="32"/>
+              </w:rPr>
+              <w:t xml:space="preserve">     </w:t>
+            </w:r>
+            <w:r>
+              <w:rPr>
+                <w:sz w:val="32"/>
+                <w:szCs w:val="32"/>
+              </w:rPr>
+              <w:t>Fine</w:t>
+            </w:r>
+          </w:p>
+        </w:tc>
+      </w:tr>
+    </w:tbl>
     <w:p>
       <w:pPr>
-        <w:pStyle w:val="Titolo3"/>
-      </w:pPr>
-      <w:bookmarkStart w:id="10" w:name="_Toc30776665"/>
-      <w:r>
-        <w:t>Testuali</w:t>
-      </w:r>
-      <w:bookmarkEnd w:id="10"/>
+        <w:pBdr>
+          <w:bottom w:val="single" w:sz="6" w:space="1" w:color="auto"/>
+        </w:pBdr>
+      </w:pPr>
     </w:p>
+    <w:tbl>
+      <w:tblPr>
+        <w:tblStyle w:val="Grigliatabella"/>
+        <w:tblW w:w="9638" w:type="dxa"/>
+        <w:tblInd w:w="-5" w:type="dxa"/>
+        <w:tblLook w:val="04A0" w:firstRow="1" w:lastRow="0" w:firstColumn="1" w:lastColumn="0" w:noHBand="0" w:noVBand="1"/>
+      </w:tblPr>
+      <w:tblGrid>
+        <w:gridCol w:w="2268"/>
+        <w:gridCol w:w="7370"/>
+      </w:tblGrid>
+      <w:tr>
+        <w:tc>
+          <w:tcPr>
+            <w:tcW w:w="2268" w:type="dxa"/>
+          </w:tcPr>
+          <w:p>
+            <w:pPr>
+              <w:rPr>
+                <w:b/>
+                <w:bCs/>
+                <w:sz w:val="32"/>
+                <w:szCs w:val="32"/>
+              </w:rPr>
+            </w:pPr>
+            <w:r>
+              <w:rPr>
+                <w:b/>
+                <w:bCs/>
+                <w:sz w:val="32"/>
+                <w:szCs w:val="32"/>
+              </w:rPr>
+              <w:lastRenderedPageBreak/>
+              <w:t>Nome</w:t>
+            </w:r>
+          </w:p>
+        </w:tc>
+        <w:tc>
+          <w:tcPr>
+            <w:tcW w:w="7370" w:type="dxa"/>
+          </w:tcPr>
+          <w:p>
+            <w:pPr>
+              <w:rPr>
+                <w:sz w:val="32"/>
+                <w:szCs w:val="32"/>
+              </w:rPr>
+            </w:pPr>
+            <w:r>
+              <w:rPr>
+                <w:sz w:val="32"/>
+                <w:szCs w:val="32"/>
+              </w:rPr>
+              <w:t>Modifica descrizione categoria attuatore avanzata</w:t>
+            </w:r>
+          </w:p>
+        </w:tc>
+      </w:tr>
+      <w:tr>
+        <w:tc>
+          <w:tcPr>
+            <w:tcW w:w="2268" w:type="dxa"/>
+          </w:tcPr>
+          <w:p>
+            <w:pPr>
+              <w:rPr>
+                <w:b/>
+                <w:bCs/>
+                <w:sz w:val="32"/>
+                <w:szCs w:val="32"/>
+              </w:rPr>
+            </w:pPr>
+            <w:r>
+              <w:rPr>
+                <w:b/>
+                <w:bCs/>
+                <w:sz w:val="32"/>
+                <w:szCs w:val="32"/>
+              </w:rPr>
+              <w:t>Attore</w:t>
+            </w:r>
+          </w:p>
+        </w:tc>
+        <w:tc>
+          <w:tcPr>
+            <w:tcW w:w="7370" w:type="dxa"/>
+          </w:tcPr>
+          <w:p>
+            <w:pPr>
+              <w:rPr>
+                <w:sz w:val="32"/>
+                <w:szCs w:val="32"/>
+              </w:rPr>
+            </w:pPr>
+            <w:r>
+              <w:rPr>
+                <w:sz w:val="32"/>
+                <w:szCs w:val="32"/>
+              </w:rPr>
+              <w:t>Manutentore</w:t>
+            </w:r>
+          </w:p>
+        </w:tc>
+      </w:tr>
+      <w:tr>
+        <w:tc>
+          <w:tcPr>
+            <w:tcW w:w="2268" w:type="dxa"/>
+          </w:tcPr>
+          <w:p>
+            <w:pPr>
+              <w:rPr>
+                <w:b/>
+                <w:bCs/>
+                <w:sz w:val="32"/>
+                <w:szCs w:val="32"/>
+              </w:rPr>
+            </w:pPr>
+            <w:r>
+              <w:rPr>
+                <w:b/>
+                <w:bCs/>
+                <w:sz w:val="32"/>
+                <w:szCs w:val="32"/>
+              </w:rPr>
+              <w:t>Scenario Principale</w:t>
+            </w:r>
+          </w:p>
+        </w:tc>
+        <w:tc>
+          <w:tcPr>
+            <w:tcW w:w="7370" w:type="dxa"/>
+          </w:tcPr>
+          <w:p>
+            <w:pPr>
+              <w:pStyle w:val="Paragrafoelenco"/>
+              <w:numPr>
+                <w:ilvl w:val="0"/>
+                <w:numId w:val="35"/>
+              </w:numPr>
+              <w:rPr>
+                <w:sz w:val="32"/>
+                <w:szCs w:val="32"/>
+              </w:rPr>
+            </w:pPr>
+            <w:r>
+              <w:rPr>
+                <w:sz w:val="32"/>
+                <w:szCs w:val="32"/>
+              </w:rPr>
+              <w:t>Il manutentore sceglie la categoria di attuatori avanzati di cui vuole modificare la descrizione</w:t>
+            </w:r>
+          </w:p>
+          <w:p>
+            <w:pPr>
+              <w:pStyle w:val="Paragrafoelenco"/>
+              <w:numPr>
+                <w:ilvl w:val="0"/>
+                <w:numId w:val="35"/>
+              </w:numPr>
+              <w:rPr>
+                <w:sz w:val="32"/>
+                <w:szCs w:val="32"/>
+              </w:rPr>
+            </w:pPr>
+            <w:r>
+              <w:rPr>
+                <w:sz w:val="32"/>
+                <w:szCs w:val="32"/>
+              </w:rPr>
+              <w:t>Il sistema individua la categoria di attuatori avanzati scelta</w:t>
+            </w:r>
+          </w:p>
+          <w:p>
+            <w:pPr>
+              <w:pStyle w:val="Paragrafoelenco"/>
+              <w:numPr>
+                <w:ilvl w:val="0"/>
+                <w:numId w:val="35"/>
+              </w:numPr>
+              <w:rPr>
+                <w:sz w:val="32"/>
+                <w:szCs w:val="32"/>
+              </w:rPr>
+            </w:pPr>
+            <w:r>
+              <w:rPr>
+                <w:sz w:val="32"/>
+                <w:szCs w:val="32"/>
+              </w:rPr>
+              <w:t>Il sistema preleva la descrizione (se già esistente) della categoria di attuatori avanzati</w:t>
+            </w:r>
+          </w:p>
+          <w:p>
+            <w:pPr>
+              <w:pStyle w:val="Paragrafoelenco"/>
+              <w:numPr>
+                <w:ilvl w:val="0"/>
+                <w:numId w:val="35"/>
+              </w:numPr>
+              <w:rPr>
+                <w:sz w:val="32"/>
+                <w:szCs w:val="32"/>
+              </w:rPr>
+            </w:pPr>
+            <w:r>
+              <w:rPr>
+                <w:sz w:val="32"/>
+                <w:szCs w:val="32"/>
+              </w:rPr>
+              <w:t>Il manutentore modifica la descrizione della categoria di attuatori avanzati</w:t>
+            </w:r>
+          </w:p>
+          <w:p>
+            <w:pPr>
+              <w:ind w:left="360"/>
+              <w:rPr>
+                <w:sz w:val="32"/>
+                <w:szCs w:val="32"/>
+              </w:rPr>
+            </w:pPr>
+            <w:r>
+              <w:rPr>
+                <w:sz w:val="32"/>
+                <w:szCs w:val="32"/>
+              </w:rPr>
+              <w:t>Fine</w:t>
+            </w:r>
+          </w:p>
+        </w:tc>
+      </w:tr>
+      <w:tr>
+        <w:tc>
+          <w:tcPr>
+            <w:tcW w:w="2268" w:type="dxa"/>
+          </w:tcPr>
+          <w:p>
+            <w:pPr>
+              <w:rPr>
+                <w:b/>
+                <w:bCs/>
+                <w:sz w:val="32"/>
+                <w:szCs w:val="32"/>
+              </w:rPr>
+            </w:pPr>
+            <w:r>
+              <w:rPr>
+                <w:b/>
+                <w:bCs/>
+                <w:sz w:val="32"/>
+                <w:szCs w:val="32"/>
+              </w:rPr>
+              <w:t>Scenario Alternativo</w:t>
+            </w:r>
+          </w:p>
+        </w:tc>
+        <w:tc>
+          <w:tcPr>
+            <w:tcW w:w="7370" w:type="dxa"/>
+          </w:tcPr>
+          <w:p>
+            <w:pPr>
+              <w:ind w:left="397"/>
+              <w:rPr>
+                <w:sz w:val="32"/>
+                <w:szCs w:val="32"/>
+              </w:rPr>
+            </w:pPr>
+            <w:r>
+              <w:rPr>
+                <w:sz w:val="32"/>
+                <w:szCs w:val="32"/>
+              </w:rPr>
+              <w:t>4a. Il manutentore dà risposta negativa</w:t>
+            </w:r>
+          </w:p>
+          <w:p>
+            <w:pPr>
+              <w:ind w:left="397"/>
+              <w:rPr>
+                <w:sz w:val="32"/>
+                <w:szCs w:val="32"/>
+              </w:rPr>
+            </w:pPr>
+            <w:r>
+              <w:rPr>
+                <w:sz w:val="32"/>
+                <w:szCs w:val="32"/>
+              </w:rPr>
+              <w:t>5a. Il sistema non salva le modifiche</w:t>
+            </w:r>
+          </w:p>
+          <w:p>
+            <w:pPr>
+              <w:rPr>
+                <w:sz w:val="32"/>
+                <w:szCs w:val="32"/>
+              </w:rPr>
+            </w:pPr>
+            <w:r>
+              <w:rPr>
+                <w:sz w:val="32"/>
+                <w:szCs w:val="32"/>
+              </w:rPr>
+              <w:t xml:space="preserve">      </w:t>
+            </w:r>
+            <w:r>
+              <w:rPr>
+                <w:sz w:val="32"/>
+                <w:szCs w:val="32"/>
+              </w:rPr>
+              <w:t>Fine</w:t>
+            </w:r>
+          </w:p>
+        </w:tc>
+      </w:tr>
+    </w:tbl>
+    <w:p>
+      <w:pPr>
+        <w:pBdr>
+          <w:bottom w:val="single" w:sz="6" w:space="1" w:color="auto"/>
+        </w:pBdr>
+      </w:pPr>
+    </w:p>
+    <w:tbl>
+      <w:tblPr>
+        <w:tblStyle w:val="Grigliatabella"/>
+        <w:tblW w:w="9638" w:type="dxa"/>
+        <w:tblInd w:w="-5" w:type="dxa"/>
+        <w:tblLook w:val="04A0" w:firstRow="1" w:lastRow="0" w:firstColumn="1" w:lastColumn="0" w:noHBand="0" w:noVBand="1"/>
+      </w:tblPr>
+      <w:tblGrid>
+        <w:gridCol w:w="2268"/>
+        <w:gridCol w:w="7370"/>
+      </w:tblGrid>
+      <w:tr>
+        <w:tc>
+          <w:tcPr>
+            <w:tcW w:w="2268" w:type="dxa"/>
+          </w:tcPr>
+          <w:p>
+            <w:pPr>
+              <w:rPr>
+                <w:b/>
+                <w:bCs/>
+                <w:sz w:val="32"/>
+                <w:szCs w:val="32"/>
+              </w:rPr>
+            </w:pPr>
+            <w:r>
+              <w:rPr>
+                <w:b/>
+                <w:bCs/>
+                <w:sz w:val="32"/>
+                <w:szCs w:val="32"/>
+              </w:rPr>
+              <w:t>Nome</w:t>
+            </w:r>
+          </w:p>
+        </w:tc>
+        <w:tc>
+          <w:tcPr>
+            <w:tcW w:w="7370" w:type="dxa"/>
+          </w:tcPr>
+          <w:p>
+            <w:pPr>
+              <w:rPr>
+                <w:sz w:val="32"/>
+                <w:szCs w:val="32"/>
+              </w:rPr>
+            </w:pPr>
+            <w:r>
+              <w:rPr>
+                <w:sz w:val="32"/>
+                <w:szCs w:val="32"/>
+              </w:rPr>
+              <w:t>Aggiunta unità immobiliare</w:t>
+            </w:r>
+          </w:p>
+        </w:tc>
+      </w:tr>
+      <w:tr>
+        <w:tc>
+          <w:tcPr>
+            <w:tcW w:w="2268" w:type="dxa"/>
+          </w:tcPr>
+          <w:p>
+            <w:pPr>
+              <w:rPr>
+                <w:b/>
+                <w:bCs/>
+                <w:sz w:val="32"/>
+                <w:szCs w:val="32"/>
+              </w:rPr>
+            </w:pPr>
+            <w:r>
+              <w:rPr>
+                <w:b/>
+                <w:bCs/>
+                <w:sz w:val="32"/>
+                <w:szCs w:val="32"/>
+              </w:rPr>
+              <w:t>Attore</w:t>
+            </w:r>
+          </w:p>
+        </w:tc>
+        <w:tc>
+          <w:tcPr>
+            <w:tcW w:w="7370" w:type="dxa"/>
+          </w:tcPr>
+          <w:p>
+            <w:pPr>
+              <w:rPr>
+                <w:sz w:val="32"/>
+                <w:szCs w:val="32"/>
+              </w:rPr>
+            </w:pPr>
+            <w:r>
+              <w:rPr>
+                <w:sz w:val="32"/>
+                <w:szCs w:val="32"/>
+              </w:rPr>
+              <w:t>Manutentore</w:t>
+            </w:r>
+          </w:p>
+        </w:tc>
+      </w:tr>
+      <w:tr>
+        <w:tc>
+          <w:tcPr>
+            <w:tcW w:w="2268" w:type="dxa"/>
+          </w:tcPr>
+          <w:p>
+            <w:pPr>
+              <w:rPr>
+                <w:b/>
+                <w:bCs/>
+                <w:sz w:val="32"/>
+                <w:szCs w:val="32"/>
+              </w:rPr>
+            </w:pPr>
+            <w:r>
+              <w:rPr>
+                <w:b/>
+                <w:bCs/>
+                <w:sz w:val="32"/>
+                <w:szCs w:val="32"/>
+              </w:rPr>
+              <w:t>Scenario Principale</w:t>
+            </w:r>
+          </w:p>
+        </w:tc>
+        <w:tc>
+          <w:tcPr>
+            <w:tcW w:w="7370" w:type="dxa"/>
+          </w:tcPr>
+          <w:p>
+            <w:pPr>
+              <w:pStyle w:val="Paragrafoelenco"/>
+              <w:numPr>
+                <w:ilvl w:val="0"/>
+                <w:numId w:val="36"/>
+              </w:numPr>
+              <w:rPr>
+                <w:sz w:val="32"/>
+                <w:szCs w:val="32"/>
+              </w:rPr>
+            </w:pPr>
+            <w:r>
+              <w:rPr>
+                <w:sz w:val="32"/>
+                <w:szCs w:val="32"/>
+              </w:rPr>
+              <w:t xml:space="preserve">Il manutentore sceglie </w:t>
+            </w:r>
+            <w:r>
+              <w:rPr>
+                <w:sz w:val="32"/>
+                <w:szCs w:val="32"/>
+              </w:rPr>
+              <w:t>di aggiungere una nuova unità immobiliare, di proprietà dello stesso fruitore</w:t>
+            </w:r>
+          </w:p>
+          <w:p>
+            <w:pPr>
+              <w:pStyle w:val="Paragrafoelenco"/>
+              <w:numPr>
+                <w:ilvl w:val="0"/>
+                <w:numId w:val="36"/>
+              </w:numPr>
+              <w:rPr>
+                <w:sz w:val="32"/>
+                <w:szCs w:val="32"/>
+              </w:rPr>
+            </w:pPr>
+            <w:r>
+              <w:rPr>
+                <w:sz w:val="32"/>
+                <w:szCs w:val="32"/>
+              </w:rPr>
+              <w:t xml:space="preserve">Il sistema </w:t>
+            </w:r>
+            <w:r>
+              <w:rPr>
+                <w:sz w:val="32"/>
+                <w:szCs w:val="32"/>
+              </w:rPr>
+              <w:t>richiede la descrizione della nuova unità immobiliare</w:t>
+            </w:r>
+          </w:p>
+          <w:p>
+            <w:pPr>
+              <w:pStyle w:val="Paragrafoelenco"/>
+              <w:numPr>
+                <w:ilvl w:val="0"/>
+                <w:numId w:val="36"/>
+              </w:numPr>
+              <w:rPr>
+                <w:sz w:val="32"/>
+                <w:szCs w:val="32"/>
+              </w:rPr>
+            </w:pPr>
+            <w:r>
+              <w:rPr>
+                <w:sz w:val="32"/>
+                <w:szCs w:val="32"/>
+              </w:rPr>
+              <w:t>Il manutentore inserisce la descrizione della nuova unità immobiliare</w:t>
+            </w:r>
+          </w:p>
+          <w:p>
+            <w:pPr>
+              <w:pStyle w:val="Paragrafoelenco"/>
+              <w:numPr>
+                <w:ilvl w:val="0"/>
+                <w:numId w:val="36"/>
+              </w:numPr>
+              <w:rPr>
+                <w:sz w:val="32"/>
+                <w:szCs w:val="32"/>
+              </w:rPr>
+            </w:pPr>
+            <w:r>
+              <w:rPr>
+                <w:sz w:val="32"/>
+                <w:szCs w:val="32"/>
+              </w:rPr>
+              <w:t xml:space="preserve">Il sistema </w:t>
+            </w:r>
+            <w:r>
+              <w:rPr>
+                <w:sz w:val="32"/>
+                <w:szCs w:val="32"/>
+              </w:rPr>
+              <w:t>salva la descrizione della nuova unità immobiliare persistentemente e la aggiunge alle proprietà del fruitore</w:t>
+            </w:r>
+          </w:p>
+          <w:p>
+            <w:pPr>
+              <w:ind w:left="360"/>
+              <w:rPr>
+                <w:sz w:val="32"/>
+                <w:szCs w:val="32"/>
+              </w:rPr>
+            </w:pPr>
+            <w:r>
+              <w:rPr>
+                <w:sz w:val="32"/>
+                <w:szCs w:val="32"/>
+              </w:rPr>
+              <w:t>Fine</w:t>
+            </w:r>
+          </w:p>
+        </w:tc>
+      </w:tr>
+      <w:tr>
+        <w:tc>
+          <w:tcPr>
+            <w:tcW w:w="2268" w:type="dxa"/>
+          </w:tcPr>
+          <w:p>
+            <w:pPr>
+              <w:rPr>
+                <w:b/>
+                <w:bCs/>
+                <w:sz w:val="32"/>
+                <w:szCs w:val="32"/>
+              </w:rPr>
+            </w:pPr>
+            <w:r>
+              <w:rPr>
+                <w:b/>
+                <w:bCs/>
+                <w:sz w:val="32"/>
+                <w:szCs w:val="32"/>
+              </w:rPr>
+              <w:t>Scenario Alternativo</w:t>
+            </w:r>
+          </w:p>
+        </w:tc>
+        <w:tc>
+          <w:tcPr>
+            <w:tcW w:w="7370" w:type="dxa"/>
+          </w:tcPr>
+          <w:p>
+            <w:pPr>
+              <w:ind w:left="397"/>
+              <w:rPr>
+                <w:sz w:val="32"/>
+                <w:szCs w:val="32"/>
+              </w:rPr>
+            </w:pPr>
+            <w:r>
+              <w:rPr>
+                <w:sz w:val="32"/>
+                <w:szCs w:val="32"/>
+              </w:rPr>
+              <w:t>3</w:t>
+            </w:r>
+            <w:r>
+              <w:rPr>
+                <w:sz w:val="32"/>
+                <w:szCs w:val="32"/>
+              </w:rPr>
+              <w:t>a. Il manutentore dà risposta negativa</w:t>
+            </w:r>
+          </w:p>
+          <w:p>
+            <w:pPr>
+              <w:ind w:left="397"/>
+              <w:rPr>
+                <w:sz w:val="32"/>
+                <w:szCs w:val="32"/>
+              </w:rPr>
+            </w:pPr>
+            <w:r>
+              <w:rPr>
+                <w:sz w:val="32"/>
+                <w:szCs w:val="32"/>
+              </w:rPr>
+              <w:t>4</w:t>
+            </w:r>
+            <w:r>
+              <w:rPr>
+                <w:sz w:val="32"/>
+                <w:szCs w:val="32"/>
+              </w:rPr>
+              <w:t>a. Il sistema non salva le modifiche</w:t>
+            </w:r>
+          </w:p>
+          <w:p>
+            <w:pPr>
+              <w:rPr>
+                <w:sz w:val="32"/>
+                <w:szCs w:val="32"/>
+              </w:rPr>
+            </w:pPr>
+            <w:r>
+              <w:rPr>
+                <w:sz w:val="32"/>
+                <w:szCs w:val="32"/>
+              </w:rPr>
+              <w:t xml:space="preserve">      </w:t>
+            </w:r>
+            <w:r>
+              <w:rPr>
+                <w:sz w:val="32"/>
+                <w:szCs w:val="32"/>
+              </w:rPr>
+              <w:t>Fine</w:t>
+            </w:r>
+          </w:p>
+        </w:tc>
+      </w:tr>
+    </w:tbl>
+    <w:p>
+      <w:pPr>
+        <w:pBdr>
+          <w:bottom w:val="single" w:sz="6" w:space="1" w:color="auto"/>
+        </w:pBdr>
+      </w:pPr>
+    </w:p>
+    <w:tbl>
+      <w:tblPr>
+        <w:tblStyle w:val="Grigliatabella"/>
+        <w:tblW w:w="9638" w:type="dxa"/>
+        <w:tblInd w:w="-5" w:type="dxa"/>
+        <w:tblLook w:val="04A0" w:firstRow="1" w:lastRow="0" w:firstColumn="1" w:lastColumn="0" w:noHBand="0" w:noVBand="1"/>
+      </w:tblPr>
+      <w:tblGrid>
+        <w:gridCol w:w="2268"/>
+        <w:gridCol w:w="7370"/>
+      </w:tblGrid>
+      <w:tr>
+        <w:tc>
+          <w:tcPr>
+            <w:tcW w:w="2268" w:type="dxa"/>
+          </w:tcPr>
+          <w:p>
+            <w:pPr>
+              <w:rPr>
+                <w:b/>
+                <w:bCs/>
+                <w:sz w:val="32"/>
+                <w:szCs w:val="32"/>
+              </w:rPr>
+            </w:pPr>
+            <w:r>
+              <w:rPr>
+                <w:b/>
+                <w:bCs/>
+                <w:sz w:val="32"/>
+                <w:szCs w:val="32"/>
+              </w:rPr>
+              <w:t>Nome</w:t>
+            </w:r>
+          </w:p>
+        </w:tc>
+        <w:tc>
+          <w:tcPr>
+            <w:tcW w:w="7370" w:type="dxa"/>
+          </w:tcPr>
+          <w:p>
+            <w:pPr>
+              <w:rPr>
+                <w:sz w:val="32"/>
+                <w:szCs w:val="32"/>
+              </w:rPr>
+            </w:pPr>
+            <w:r>
+              <w:rPr>
+                <w:sz w:val="32"/>
+                <w:szCs w:val="32"/>
+              </w:rPr>
+              <w:t xml:space="preserve">Visualizzazione totale descrizioni </w:t>
+            </w:r>
+          </w:p>
+        </w:tc>
+      </w:tr>
+      <w:tr>
+        <w:tc>
+          <w:tcPr>
+            <w:tcW w:w="2268" w:type="dxa"/>
+          </w:tcPr>
+          <w:p>
+            <w:pPr>
+              <w:rPr>
+                <w:b/>
+                <w:bCs/>
+                <w:sz w:val="32"/>
+                <w:szCs w:val="32"/>
+              </w:rPr>
+            </w:pPr>
+            <w:r>
+              <w:rPr>
+                <w:b/>
+                <w:bCs/>
+                <w:sz w:val="32"/>
+                <w:szCs w:val="32"/>
+              </w:rPr>
+              <w:t>Attore</w:t>
+            </w:r>
+          </w:p>
+        </w:tc>
+        <w:tc>
+          <w:tcPr>
+            <w:tcW w:w="7370" w:type="dxa"/>
+          </w:tcPr>
+          <w:p>
+            <w:pPr>
+              <w:rPr>
+                <w:sz w:val="32"/>
+                <w:szCs w:val="32"/>
+              </w:rPr>
+            </w:pPr>
+            <w:r>
+              <w:rPr>
+                <w:sz w:val="32"/>
+                <w:szCs w:val="32"/>
+              </w:rPr>
+              <w:t>Utente (fruitore o manutentore)</w:t>
+            </w:r>
+          </w:p>
+        </w:tc>
+      </w:tr>
+      <w:tr>
+        <w:tc>
+          <w:tcPr>
+            <w:tcW w:w="2268" w:type="dxa"/>
+          </w:tcPr>
+          <w:p>
+            <w:pPr>
+              <w:rPr>
+                <w:b/>
+                <w:bCs/>
+                <w:sz w:val="32"/>
+                <w:szCs w:val="32"/>
+              </w:rPr>
+            </w:pPr>
+            <w:r>
+              <w:rPr>
+                <w:b/>
+                <w:bCs/>
+                <w:sz w:val="32"/>
+                <w:szCs w:val="32"/>
+              </w:rPr>
+              <w:lastRenderedPageBreak/>
+              <w:t>Scenario Principale</w:t>
+            </w:r>
+          </w:p>
+        </w:tc>
+        <w:tc>
+          <w:tcPr>
+            <w:tcW w:w="7370" w:type="dxa"/>
+          </w:tcPr>
+          <w:p>
+            <w:pPr>
+              <w:pStyle w:val="Paragrafoelenco"/>
+              <w:numPr>
+                <w:ilvl w:val="0"/>
+                <w:numId w:val="37"/>
+              </w:numPr>
+              <w:rPr>
+                <w:sz w:val="32"/>
+                <w:szCs w:val="32"/>
+              </w:rPr>
+            </w:pPr>
+            <w:r>
+              <w:rPr>
+                <w:sz w:val="32"/>
+                <w:szCs w:val="32"/>
+              </w:rPr>
+              <w:t>L’utente richiede al sistema la visualizzazione intera e totale di una categoria di dispositivi</w:t>
+            </w:r>
+          </w:p>
+          <w:p>
+            <w:pPr>
+              <w:pStyle w:val="Paragrafoelenco"/>
+              <w:numPr>
+                <w:ilvl w:val="0"/>
+                <w:numId w:val="37"/>
+              </w:numPr>
+              <w:rPr>
+                <w:sz w:val="32"/>
+                <w:szCs w:val="32"/>
+              </w:rPr>
+            </w:pPr>
+            <w:r>
+              <w:rPr>
+                <w:sz w:val="32"/>
+                <w:szCs w:val="32"/>
+              </w:rPr>
+              <w:t xml:space="preserve">Il sistema individua la categoria di </w:t>
+            </w:r>
+            <w:r>
+              <w:rPr>
+                <w:sz w:val="32"/>
+                <w:szCs w:val="32"/>
+              </w:rPr>
+              <w:t>dispositivi</w:t>
+            </w:r>
+            <w:r>
+              <w:rPr>
+                <w:sz w:val="32"/>
+                <w:szCs w:val="32"/>
+              </w:rPr>
+              <w:t xml:space="preserve"> scelta</w:t>
+            </w:r>
+            <w:r>
+              <w:rPr>
+                <w:sz w:val="32"/>
+                <w:szCs w:val="32"/>
+              </w:rPr>
+              <w:t xml:space="preserve"> tra tutte le unità immobiliari</w:t>
+            </w:r>
+          </w:p>
+          <w:p>
+            <w:pPr>
+              <w:pStyle w:val="Paragrafoelenco"/>
+              <w:numPr>
+                <w:ilvl w:val="0"/>
+                <w:numId w:val="37"/>
+              </w:numPr>
+              <w:rPr>
+                <w:sz w:val="32"/>
+                <w:szCs w:val="32"/>
+              </w:rPr>
+            </w:pPr>
+            <w:r>
+              <w:rPr>
+                <w:sz w:val="32"/>
+                <w:szCs w:val="32"/>
+              </w:rPr>
+              <w:t xml:space="preserve">Il sistema preleva la descrizione </w:t>
+            </w:r>
+            <w:r>
+              <w:rPr>
+                <w:sz w:val="32"/>
+                <w:szCs w:val="32"/>
+              </w:rPr>
+              <w:t>dell’elemento scelto</w:t>
+            </w:r>
+          </w:p>
+          <w:p>
+            <w:pPr>
+              <w:pStyle w:val="Paragrafoelenco"/>
+              <w:numPr>
+                <w:ilvl w:val="0"/>
+                <w:numId w:val="37"/>
+              </w:numPr>
+              <w:rPr>
+                <w:sz w:val="32"/>
+                <w:szCs w:val="32"/>
+              </w:rPr>
+            </w:pPr>
+            <w:r>
+              <w:rPr>
+                <w:sz w:val="32"/>
+                <w:szCs w:val="32"/>
+              </w:rPr>
+              <w:t>L’utente visualizza la descrizione</w:t>
+            </w:r>
+          </w:p>
+          <w:p>
+            <w:pPr>
+              <w:ind w:left="360"/>
+              <w:rPr>
+                <w:sz w:val="32"/>
+                <w:szCs w:val="32"/>
+              </w:rPr>
+            </w:pPr>
+            <w:r>
+              <w:rPr>
+                <w:sz w:val="32"/>
+                <w:szCs w:val="32"/>
+              </w:rPr>
+              <w:t>Fine</w:t>
+            </w:r>
+          </w:p>
+        </w:tc>
+      </w:tr>
+      <w:tr>
+        <w:tc>
+          <w:tcPr>
+            <w:tcW w:w="2268" w:type="dxa"/>
+          </w:tcPr>
+          <w:p>
+            <w:pPr>
+              <w:rPr>
+                <w:b/>
+                <w:bCs/>
+                <w:sz w:val="32"/>
+                <w:szCs w:val="32"/>
+              </w:rPr>
+            </w:pPr>
+            <w:r>
+              <w:rPr>
+                <w:b/>
+                <w:bCs/>
+                <w:sz w:val="32"/>
+                <w:szCs w:val="32"/>
+              </w:rPr>
+              <w:t>Scenario Alternativo</w:t>
+            </w:r>
+          </w:p>
+        </w:tc>
+        <w:tc>
+          <w:tcPr>
+            <w:tcW w:w="7370" w:type="dxa"/>
+          </w:tcPr>
+          <w:p>
+            <w:pPr>
+              <w:ind w:left="397"/>
+              <w:rPr>
+                <w:sz w:val="32"/>
+                <w:szCs w:val="32"/>
+              </w:rPr>
+            </w:pPr>
+            <w:r>
+              <w:rPr>
+                <w:sz w:val="32"/>
+                <w:szCs w:val="32"/>
+              </w:rPr>
+              <w:t>1</w:t>
+            </w:r>
+            <w:r>
+              <w:rPr>
+                <w:sz w:val="32"/>
+                <w:szCs w:val="32"/>
+              </w:rPr>
+              <w:t xml:space="preserve">a. </w:t>
+            </w:r>
+            <w:r>
+              <w:rPr>
+                <w:sz w:val="32"/>
+                <w:szCs w:val="32"/>
+              </w:rPr>
+              <w:t>L’utente</w:t>
+            </w:r>
+            <w:r>
+              <w:rPr>
+                <w:sz w:val="32"/>
+                <w:szCs w:val="32"/>
+              </w:rPr>
+              <w:t xml:space="preserve"> dà risposta negativa</w:t>
+            </w:r>
+          </w:p>
+          <w:p>
+            <w:pPr>
+              <w:ind w:left="397"/>
+              <w:rPr>
+                <w:sz w:val="32"/>
+                <w:szCs w:val="32"/>
+              </w:rPr>
+            </w:pPr>
+            <w:r>
+              <w:rPr>
+                <w:sz w:val="32"/>
+                <w:szCs w:val="32"/>
+              </w:rPr>
+              <w:t>2</w:t>
+            </w:r>
+            <w:r>
+              <w:rPr>
+                <w:sz w:val="32"/>
+                <w:szCs w:val="32"/>
+              </w:rPr>
+              <w:t xml:space="preserve">a. Il sistema </w:t>
+            </w:r>
+            <w:r>
+              <w:rPr>
+                <w:sz w:val="32"/>
+                <w:szCs w:val="32"/>
+              </w:rPr>
+              <w:t>esce</w:t>
+            </w:r>
+          </w:p>
+          <w:p>
+            <w:pPr>
+              <w:rPr>
+                <w:sz w:val="32"/>
+                <w:szCs w:val="32"/>
+              </w:rPr>
+            </w:pPr>
+            <w:r>
+              <w:rPr>
+                <w:sz w:val="32"/>
+                <w:szCs w:val="32"/>
+              </w:rPr>
+              <w:t xml:space="preserve">      </w:t>
+            </w:r>
+            <w:r>
+              <w:rPr>
+                <w:sz w:val="32"/>
+                <w:szCs w:val="32"/>
+              </w:rPr>
+              <w:t>Fine</w:t>
+            </w:r>
+          </w:p>
+        </w:tc>
+      </w:tr>
+    </w:tbl>
+    <w:p>
+      <w:pPr>
+        <w:pBdr>
+          <w:bottom w:val="single" w:sz="6" w:space="1" w:color="auto"/>
+        </w:pBdr>
+      </w:pPr>
+    </w:p>
+    <w:tbl>
+      <w:tblPr>
+        <w:tblStyle w:val="Grigliatabella"/>
+        <w:tblW w:w="9638" w:type="dxa"/>
+        <w:tblInd w:w="-5" w:type="dxa"/>
+        <w:tblLook w:val="04A0" w:firstRow="1" w:lastRow="0" w:firstColumn="1" w:lastColumn="0" w:noHBand="0" w:noVBand="1"/>
+      </w:tblPr>
+      <w:tblGrid>
+        <w:gridCol w:w="2268"/>
+        <w:gridCol w:w="7370"/>
+      </w:tblGrid>
+      <w:tr>
+        <w:tc>
+          <w:tcPr>
+            <w:tcW w:w="2268" w:type="dxa"/>
+          </w:tcPr>
+          <w:p>
+            <w:pPr>
+              <w:rPr>
+                <w:b/>
+                <w:bCs/>
+                <w:sz w:val="32"/>
+                <w:szCs w:val="32"/>
+              </w:rPr>
+            </w:pPr>
+            <w:r>
+              <w:rPr>
+                <w:b/>
+                <w:bCs/>
+                <w:sz w:val="32"/>
+                <w:szCs w:val="32"/>
+              </w:rPr>
+              <w:t>Nome</w:t>
+            </w:r>
+          </w:p>
+        </w:tc>
+        <w:tc>
+          <w:tcPr>
+            <w:tcW w:w="7370" w:type="dxa"/>
+          </w:tcPr>
+          <w:p>
+            <w:pPr>
+              <w:rPr>
+                <w:sz w:val="32"/>
+                <w:szCs w:val="32"/>
+              </w:rPr>
+            </w:pPr>
+            <w:r>
+              <w:rPr>
+                <w:sz w:val="32"/>
+                <w:szCs w:val="32"/>
+              </w:rPr>
+              <w:t>Selezione unità immobiliare</w:t>
+            </w:r>
+          </w:p>
+        </w:tc>
+      </w:tr>
+      <w:tr>
+        <w:tc>
+          <w:tcPr>
+            <w:tcW w:w="2268" w:type="dxa"/>
+          </w:tcPr>
+          <w:p>
+            <w:pPr>
+              <w:rPr>
+                <w:b/>
+                <w:bCs/>
+                <w:sz w:val="32"/>
+                <w:szCs w:val="32"/>
+              </w:rPr>
+            </w:pPr>
+            <w:r>
+              <w:rPr>
+                <w:b/>
+                <w:bCs/>
+                <w:sz w:val="32"/>
+                <w:szCs w:val="32"/>
+              </w:rPr>
+              <w:t>Attore</w:t>
+            </w:r>
+          </w:p>
+        </w:tc>
+        <w:tc>
+          <w:tcPr>
+            <w:tcW w:w="7370" w:type="dxa"/>
+          </w:tcPr>
+          <w:p>
+            <w:pPr>
+              <w:rPr>
+                <w:sz w:val="32"/>
+                <w:szCs w:val="32"/>
+              </w:rPr>
+            </w:pPr>
+            <w:r>
+              <w:rPr>
+                <w:sz w:val="32"/>
+                <w:szCs w:val="32"/>
+              </w:rPr>
+              <w:t>Fruitore</w:t>
+            </w:r>
+          </w:p>
+        </w:tc>
+      </w:tr>
+      <w:tr>
+        <w:tc>
+          <w:tcPr>
+            <w:tcW w:w="2268" w:type="dxa"/>
+          </w:tcPr>
+          <w:p>
+            <w:pPr>
+              <w:rPr>
+                <w:b/>
+                <w:bCs/>
+                <w:sz w:val="32"/>
+                <w:szCs w:val="32"/>
+              </w:rPr>
+            </w:pPr>
+            <w:r>
+              <w:rPr>
+                <w:b/>
+                <w:bCs/>
+                <w:sz w:val="32"/>
+                <w:szCs w:val="32"/>
+              </w:rPr>
+              <w:t>Scenario Principale</w:t>
+            </w:r>
+          </w:p>
+        </w:tc>
+        <w:tc>
+          <w:tcPr>
+            <w:tcW w:w="7370" w:type="dxa"/>
+          </w:tcPr>
+          <w:p>
+            <w:pPr>
+              <w:pStyle w:val="Paragrafoelenco"/>
+              <w:numPr>
+                <w:ilvl w:val="0"/>
+                <w:numId w:val="38"/>
+              </w:numPr>
+              <w:rPr>
+                <w:sz w:val="32"/>
+                <w:szCs w:val="32"/>
+              </w:rPr>
+            </w:pPr>
+            <w:r>
+              <w:rPr>
+                <w:sz w:val="32"/>
+                <w:szCs w:val="32"/>
+              </w:rPr>
+              <w:t xml:space="preserve">Il </w:t>
+            </w:r>
+            <w:r>
+              <w:rPr>
+                <w:sz w:val="32"/>
+                <w:szCs w:val="32"/>
+              </w:rPr>
+              <w:t>sistema mostra la lista delle unità immobiliari di proprietà del fruitore</w:t>
+            </w:r>
+          </w:p>
+          <w:p>
+            <w:pPr>
+              <w:pStyle w:val="Paragrafoelenco"/>
+              <w:numPr>
+                <w:ilvl w:val="0"/>
+                <w:numId w:val="38"/>
+              </w:numPr>
+              <w:rPr>
+                <w:sz w:val="32"/>
+                <w:szCs w:val="32"/>
+              </w:rPr>
+            </w:pPr>
+            <w:r>
+              <w:rPr>
+                <w:sz w:val="32"/>
+                <w:szCs w:val="32"/>
+              </w:rPr>
+              <w:t>Il fruitore sceglie l’unità immobiliare sulla quale vuole operare</w:t>
+            </w:r>
+          </w:p>
+          <w:p>
+            <w:pPr>
+              <w:pStyle w:val="Paragrafoelenco"/>
+              <w:numPr>
+                <w:ilvl w:val="0"/>
+                <w:numId w:val="38"/>
+              </w:numPr>
+              <w:rPr>
+                <w:sz w:val="32"/>
+                <w:szCs w:val="32"/>
+              </w:rPr>
+            </w:pPr>
+            <w:r>
+              <w:rPr>
+                <w:sz w:val="32"/>
+                <w:szCs w:val="32"/>
+              </w:rPr>
+              <w:t>&lt;&lt;include&gt;&gt; “Descrizione unità immobiliare e lista stanze” (Il sistema procede operando sull´unità selezionata)</w:t>
+            </w:r>
+          </w:p>
+          <w:p>
+            <w:pPr>
+              <w:ind w:left="360"/>
+              <w:rPr>
+                <w:sz w:val="32"/>
+                <w:szCs w:val="32"/>
+              </w:rPr>
+            </w:pPr>
+            <w:r>
+              <w:rPr>
+                <w:sz w:val="32"/>
+                <w:szCs w:val="32"/>
+              </w:rPr>
+              <w:t>Fine</w:t>
+            </w:r>
+          </w:p>
+        </w:tc>
+      </w:tr>
+      <w:tr>
+        <w:tc>
+          <w:tcPr>
+            <w:tcW w:w="2268" w:type="dxa"/>
+          </w:tcPr>
+          <w:p>
+            <w:pPr>
+              <w:rPr>
+                <w:b/>
+                <w:bCs/>
+                <w:sz w:val="32"/>
+                <w:szCs w:val="32"/>
+              </w:rPr>
+            </w:pPr>
+            <w:r>
+              <w:rPr>
+                <w:b/>
+                <w:bCs/>
+                <w:sz w:val="32"/>
+                <w:szCs w:val="32"/>
+              </w:rPr>
+              <w:t>Scenario Alternativo</w:t>
+            </w:r>
+          </w:p>
+        </w:tc>
+        <w:tc>
+          <w:tcPr>
+            <w:tcW w:w="7370" w:type="dxa"/>
+          </w:tcPr>
+          <w:p>
+            <w:pPr>
+              <w:ind w:left="397"/>
+              <w:rPr>
+                <w:sz w:val="32"/>
+                <w:szCs w:val="32"/>
+              </w:rPr>
+            </w:pPr>
+            <w:r>
+              <w:rPr>
+                <w:sz w:val="32"/>
+                <w:szCs w:val="32"/>
+              </w:rPr>
+              <w:t>2</w:t>
+            </w:r>
+            <w:r>
+              <w:rPr>
+                <w:sz w:val="32"/>
+                <w:szCs w:val="32"/>
+              </w:rPr>
+              <w:t xml:space="preserve">a. Il </w:t>
+            </w:r>
+            <w:r>
+              <w:rPr>
+                <w:sz w:val="32"/>
+                <w:szCs w:val="32"/>
+              </w:rPr>
+              <w:t>fruitore</w:t>
+            </w:r>
+            <w:r>
+              <w:rPr>
+                <w:sz w:val="32"/>
+                <w:szCs w:val="32"/>
+              </w:rPr>
+              <w:t xml:space="preserve"> dà risposta negativa</w:t>
+            </w:r>
+          </w:p>
+          <w:p>
+            <w:pPr>
+              <w:ind w:left="397"/>
+              <w:rPr>
+                <w:sz w:val="32"/>
+                <w:szCs w:val="32"/>
+              </w:rPr>
+            </w:pPr>
+            <w:r>
+              <w:rPr>
+                <w:sz w:val="32"/>
+                <w:szCs w:val="32"/>
+              </w:rPr>
+              <w:t>3</w:t>
+            </w:r>
+            <w:r>
+              <w:rPr>
+                <w:sz w:val="32"/>
+                <w:szCs w:val="32"/>
+              </w:rPr>
+              <w:t xml:space="preserve">a. Il sistema </w:t>
+            </w:r>
+            <w:r>
+              <w:rPr>
+                <w:sz w:val="32"/>
+                <w:szCs w:val="32"/>
+              </w:rPr>
+              <w:t>esce</w:t>
+            </w:r>
+          </w:p>
+          <w:p>
+            <w:pPr>
+              <w:rPr>
+                <w:sz w:val="32"/>
+                <w:szCs w:val="32"/>
+              </w:rPr>
+            </w:pPr>
+            <w:r>
+              <w:rPr>
+                <w:sz w:val="32"/>
+                <w:szCs w:val="32"/>
+              </w:rPr>
+              <w:t xml:space="preserve">      </w:t>
+            </w:r>
+            <w:r>
+              <w:rPr>
+                <w:sz w:val="32"/>
+                <w:szCs w:val="32"/>
+              </w:rPr>
+              <w:t>Fine</w:t>
+            </w:r>
+          </w:p>
+        </w:tc>
+      </w:tr>
+    </w:tbl>
+    <w:p>
+      <w:pPr>
+        <w:pBdr>
+          <w:bottom w:val="single" w:sz="6" w:space="1" w:color="auto"/>
+        </w:pBdr>
+      </w:pPr>
+    </w:p>
+    <w:tbl>
+      <w:tblPr>
+        <w:tblStyle w:val="Grigliatabella"/>
+        <w:tblW w:w="9638" w:type="dxa"/>
+        <w:tblLook w:val="04A0" w:firstRow="1" w:lastRow="0" w:firstColumn="1" w:lastColumn="0" w:noHBand="0" w:noVBand="1"/>
+      </w:tblPr>
+      <w:tblGrid>
+        <w:gridCol w:w="2268"/>
+        <w:gridCol w:w="7370"/>
+      </w:tblGrid>
+      <w:tr>
+        <w:trPr>
+          <w:trHeight w:val="263"/>
+        </w:trPr>
+        <w:tc>
+          <w:tcPr>
+            <w:tcW w:w="2268" w:type="dxa"/>
+          </w:tcPr>
+          <w:p>
+            <w:pPr>
+              <w:rPr>
+                <w:b/>
+                <w:bCs/>
+                <w:sz w:val="32"/>
+                <w:szCs w:val="32"/>
+              </w:rPr>
+            </w:pPr>
+            <w:r>
+              <w:rPr>
+                <w:b/>
+                <w:bCs/>
+                <w:sz w:val="32"/>
+                <w:szCs w:val="32"/>
+              </w:rPr>
+              <w:t>Nome</w:t>
+            </w:r>
+          </w:p>
+        </w:tc>
+        <w:tc>
+          <w:tcPr>
+            <w:tcW w:w="7370" w:type="dxa"/>
+          </w:tcPr>
+          <w:p>
+            <w:pPr>
+              <w:rPr>
+                <w:sz w:val="32"/>
+                <w:szCs w:val="32"/>
+              </w:rPr>
+            </w:pPr>
+            <w:r>
+              <w:rPr>
+                <w:sz w:val="32"/>
+                <w:szCs w:val="32"/>
+              </w:rPr>
+              <w:t>Valore rilevato da un sensore</w:t>
+            </w:r>
+            <w:r>
+              <w:rPr>
+                <w:sz w:val="32"/>
+                <w:szCs w:val="32"/>
+              </w:rPr>
+              <w:t xml:space="preserve"> avanzato</w:t>
+            </w:r>
+          </w:p>
+        </w:tc>
+      </w:tr>
+      <w:tr>
+        <w:trPr>
+          <w:trHeight w:val="263"/>
+        </w:trPr>
+        <w:tc>
+          <w:tcPr>
+            <w:tcW w:w="2268" w:type="dxa"/>
+          </w:tcPr>
+          <w:p>
+            <w:pPr>
+              <w:rPr>
+                <w:b/>
+                <w:bCs/>
+                <w:sz w:val="32"/>
+                <w:szCs w:val="32"/>
+              </w:rPr>
+            </w:pPr>
+            <w:r>
+              <w:rPr>
+                <w:b/>
+                <w:bCs/>
+                <w:sz w:val="32"/>
+                <w:szCs w:val="32"/>
+              </w:rPr>
+              <w:t>Attore</w:t>
+            </w:r>
+          </w:p>
+        </w:tc>
+        <w:tc>
+          <w:tcPr>
+            <w:tcW w:w="7370" w:type="dxa"/>
+          </w:tcPr>
+          <w:p>
+            <w:pPr>
+              <w:rPr>
+                <w:sz w:val="32"/>
+                <w:szCs w:val="32"/>
+              </w:rPr>
+            </w:pPr>
+            <w:r>
+              <w:rPr>
+                <w:sz w:val="32"/>
+                <w:szCs w:val="32"/>
+              </w:rPr>
+              <w:t>Fruitore</w:t>
+            </w:r>
+          </w:p>
+        </w:tc>
+      </w:tr>
+      <w:tr>
+        <w:trPr>
+          <w:trHeight w:val="263"/>
+        </w:trPr>
+        <w:tc>
+          <w:tcPr>
+            <w:tcW w:w="2268" w:type="dxa"/>
+          </w:tcPr>
+          <w:p>
+            <w:pPr>
+              <w:rPr>
+                <w:b/>
+                <w:bCs/>
+                <w:sz w:val="32"/>
+                <w:szCs w:val="32"/>
+              </w:rPr>
+            </w:pPr>
+            <w:r>
+              <w:rPr>
+                <w:b/>
+                <w:bCs/>
+                <w:sz w:val="32"/>
+                <w:szCs w:val="32"/>
+              </w:rPr>
+              <w:t>Scenario Principale</w:t>
+            </w:r>
+          </w:p>
+        </w:tc>
+        <w:tc>
+          <w:tcPr>
+            <w:tcW w:w="7370" w:type="dxa"/>
+          </w:tcPr>
+          <w:p>
+            <w:pPr>
+              <w:pStyle w:val="Paragrafoelenco"/>
+              <w:numPr>
+                <w:ilvl w:val="0"/>
+                <w:numId w:val="39"/>
+              </w:numPr>
+              <w:rPr>
+                <w:sz w:val="32"/>
+                <w:szCs w:val="32"/>
+              </w:rPr>
+            </w:pPr>
+            <w:r>
+              <w:rPr>
+                <w:sz w:val="32"/>
+                <w:szCs w:val="32"/>
+              </w:rPr>
+              <w:t>Il fruitore sceglie il sensore</w:t>
+            </w:r>
+            <w:r>
+              <w:rPr>
+                <w:sz w:val="32"/>
+                <w:szCs w:val="32"/>
+              </w:rPr>
+              <w:t xml:space="preserve"> avanzato</w:t>
+            </w:r>
+            <w:r>
+              <w:rPr>
+                <w:sz w:val="32"/>
+                <w:szCs w:val="32"/>
+              </w:rPr>
+              <w:t xml:space="preserve"> di cui vuole vedere i valor</w:t>
+            </w:r>
+            <w:r>
+              <w:rPr>
+                <w:sz w:val="32"/>
+                <w:szCs w:val="32"/>
+              </w:rPr>
+              <w:t>i</w:t>
+            </w:r>
+            <w:r>
+              <w:rPr>
+                <w:sz w:val="32"/>
+                <w:szCs w:val="32"/>
+              </w:rPr>
+              <w:t xml:space="preserve"> rilevat</w:t>
+            </w:r>
+            <w:r>
+              <w:rPr>
+                <w:sz w:val="32"/>
+                <w:szCs w:val="32"/>
+              </w:rPr>
+              <w:t>i</w:t>
+            </w:r>
+          </w:p>
+          <w:p>
+            <w:pPr>
+              <w:pStyle w:val="Paragrafoelenco"/>
+              <w:numPr>
+                <w:ilvl w:val="0"/>
+                <w:numId w:val="39"/>
+              </w:numPr>
+              <w:rPr>
+                <w:sz w:val="32"/>
+                <w:szCs w:val="32"/>
+              </w:rPr>
+            </w:pPr>
+            <w:r>
+              <w:rPr>
+                <w:sz w:val="32"/>
+                <w:szCs w:val="32"/>
+              </w:rPr>
+              <w:t xml:space="preserve">Il sistema preleva il sensore </w:t>
+            </w:r>
+            <w:r>
+              <w:rPr>
+                <w:sz w:val="32"/>
+                <w:szCs w:val="32"/>
+              </w:rPr>
+              <w:t xml:space="preserve">avanzato </w:t>
+            </w:r>
+            <w:r>
+              <w:rPr>
+                <w:sz w:val="32"/>
+                <w:szCs w:val="32"/>
+              </w:rPr>
+              <w:t>scelto</w:t>
+            </w:r>
+          </w:p>
+          <w:p>
+            <w:pPr>
+              <w:pStyle w:val="Paragrafoelenco"/>
+              <w:numPr>
+                <w:ilvl w:val="0"/>
+                <w:numId w:val="39"/>
+              </w:numPr>
+              <w:rPr>
+                <w:sz w:val="32"/>
+                <w:szCs w:val="32"/>
+              </w:rPr>
+            </w:pPr>
+            <w:r>
+              <w:rPr>
+                <w:sz w:val="32"/>
+                <w:szCs w:val="32"/>
+              </w:rPr>
+              <w:t>Il sistema ottiene i valor</w:t>
+            </w:r>
+            <w:r>
+              <w:rPr>
+                <w:sz w:val="32"/>
+                <w:szCs w:val="32"/>
+              </w:rPr>
+              <w:t>i</w:t>
+            </w:r>
+            <w:r>
+              <w:rPr>
+                <w:sz w:val="32"/>
+                <w:szCs w:val="32"/>
+              </w:rPr>
+              <w:t xml:space="preserve"> rilevat</w:t>
+            </w:r>
+            <w:r>
+              <w:rPr>
+                <w:sz w:val="32"/>
+                <w:szCs w:val="32"/>
+              </w:rPr>
+              <w:t>i</w:t>
+            </w:r>
+            <w:r>
+              <w:rPr>
+                <w:sz w:val="32"/>
+                <w:szCs w:val="32"/>
+              </w:rPr>
+              <w:t xml:space="preserve"> dal sensore</w:t>
+            </w:r>
+            <w:r>
+              <w:rPr>
+                <w:sz w:val="32"/>
+                <w:szCs w:val="32"/>
+              </w:rPr>
+              <w:t xml:space="preserve"> avanzato</w:t>
+            </w:r>
+          </w:p>
+          <w:p>
+            <w:pPr>
+              <w:pStyle w:val="Paragrafoelenco"/>
+              <w:numPr>
+                <w:ilvl w:val="0"/>
+                <w:numId w:val="39"/>
+              </w:numPr>
+              <w:rPr>
+                <w:sz w:val="32"/>
+                <w:szCs w:val="32"/>
+              </w:rPr>
+            </w:pPr>
+            <w:r>
+              <w:rPr>
+                <w:sz w:val="32"/>
+                <w:szCs w:val="32"/>
+              </w:rPr>
+              <w:t xml:space="preserve">Il sistema presenta </w:t>
+            </w:r>
+            <w:r>
+              <w:rPr>
+                <w:sz w:val="32"/>
+                <w:szCs w:val="32"/>
+              </w:rPr>
+              <w:t>i</w:t>
+            </w:r>
+            <w:r>
+              <w:rPr>
+                <w:sz w:val="32"/>
+                <w:szCs w:val="32"/>
+              </w:rPr>
+              <w:t xml:space="preserve"> dat</w:t>
+            </w:r>
+            <w:r>
+              <w:rPr>
+                <w:sz w:val="32"/>
+                <w:szCs w:val="32"/>
+              </w:rPr>
+              <w:t>i</w:t>
+            </w:r>
+            <w:r>
+              <w:rPr>
+                <w:sz w:val="32"/>
+                <w:szCs w:val="32"/>
+              </w:rPr>
+              <w:t xml:space="preserve"> rilevat</w:t>
+            </w:r>
+            <w:r>
+              <w:rPr>
+                <w:sz w:val="32"/>
+                <w:szCs w:val="32"/>
+              </w:rPr>
+              <w:t>i</w:t>
+            </w:r>
+            <w:r>
+              <w:rPr>
+                <w:sz w:val="32"/>
+                <w:szCs w:val="32"/>
+              </w:rPr>
+              <w:t xml:space="preserve"> al fruitore</w:t>
+            </w:r>
+          </w:p>
+          <w:p>
+            <w:pPr>
+              <w:ind w:left="360"/>
+              <w:rPr>
+                <w:sz w:val="32"/>
+                <w:szCs w:val="32"/>
+              </w:rPr>
+            </w:pPr>
+            <w:r>
+              <w:rPr>
+                <w:sz w:val="32"/>
+                <w:szCs w:val="32"/>
+              </w:rPr>
+              <w:t>Fine</w:t>
+            </w:r>
+          </w:p>
+        </w:tc>
+      </w:tr>
+    </w:tbl>
+    <w:p>
+      <w:pPr>
+        <w:pBdr>
+          <w:bottom w:val="single" w:sz="6" w:space="1" w:color="auto"/>
+        </w:pBdr>
+      </w:pPr>
+    </w:p>
+    <w:tbl>
+      <w:tblPr>
+        <w:tblStyle w:val="Grigliatabella"/>
+        <w:tblW w:w="9638" w:type="dxa"/>
+        <w:tblLook w:val="04A0" w:firstRow="1" w:lastRow="0" w:firstColumn="1" w:lastColumn="0" w:noHBand="0" w:noVBand="1"/>
+      </w:tblPr>
+      <w:tblGrid>
+        <w:gridCol w:w="2268"/>
+        <w:gridCol w:w="7370"/>
+      </w:tblGrid>
+      <w:tr>
+        <w:trPr>
+          <w:trHeight w:val="263"/>
+        </w:trPr>
+        <w:tc>
+          <w:tcPr>
+            <w:tcW w:w="2268" w:type="dxa"/>
+          </w:tcPr>
+          <w:p>
+            <w:pPr>
+              <w:rPr>
+                <w:b/>
+                <w:bCs/>
+                <w:sz w:val="32"/>
+                <w:szCs w:val="32"/>
+              </w:rPr>
+            </w:pPr>
+            <w:r>
+              <w:rPr>
+                <w:b/>
+                <w:bCs/>
+                <w:sz w:val="32"/>
+                <w:szCs w:val="32"/>
+              </w:rPr>
+              <w:lastRenderedPageBreak/>
+              <w:t>Nome</w:t>
+            </w:r>
+          </w:p>
+        </w:tc>
+        <w:tc>
+          <w:tcPr>
+            <w:tcW w:w="7370" w:type="dxa"/>
+          </w:tcPr>
+          <w:p>
+            <w:pPr>
+              <w:rPr>
+                <w:sz w:val="32"/>
+                <w:szCs w:val="32"/>
+              </w:rPr>
+            </w:pPr>
+            <w:r>
+              <w:rPr>
+                <w:sz w:val="32"/>
+                <w:szCs w:val="32"/>
+              </w:rPr>
+              <w:t>Azione attuatore avanzato</w:t>
+            </w:r>
+          </w:p>
+        </w:tc>
+      </w:tr>
+      <w:tr>
+        <w:trPr>
+          <w:trHeight w:val="263"/>
+        </w:trPr>
+        <w:tc>
+          <w:tcPr>
+            <w:tcW w:w="2268" w:type="dxa"/>
+          </w:tcPr>
+          <w:p>
+            <w:pPr>
+              <w:rPr>
+                <w:b/>
+                <w:bCs/>
+                <w:sz w:val="32"/>
+                <w:szCs w:val="32"/>
+              </w:rPr>
+            </w:pPr>
+            <w:r>
+              <w:rPr>
+                <w:b/>
+                <w:bCs/>
+                <w:sz w:val="32"/>
+                <w:szCs w:val="32"/>
+              </w:rPr>
+              <w:t>Attore</w:t>
+            </w:r>
+          </w:p>
+        </w:tc>
+        <w:tc>
+          <w:tcPr>
+            <w:tcW w:w="7370" w:type="dxa"/>
+          </w:tcPr>
+          <w:p>
+            <w:pPr>
+              <w:rPr>
+                <w:sz w:val="32"/>
+                <w:szCs w:val="32"/>
+              </w:rPr>
+            </w:pPr>
+            <w:r>
+              <w:rPr>
+                <w:sz w:val="32"/>
+                <w:szCs w:val="32"/>
+              </w:rPr>
+              <w:t>Fruitore</w:t>
+            </w:r>
+          </w:p>
+        </w:tc>
+      </w:tr>
+      <w:tr>
+        <w:trPr>
+          <w:trHeight w:val="263"/>
+        </w:trPr>
+        <w:tc>
+          <w:tcPr>
+            <w:tcW w:w="2268" w:type="dxa"/>
+          </w:tcPr>
+          <w:p>
+            <w:pPr>
+              <w:rPr>
+                <w:b/>
+                <w:bCs/>
+                <w:sz w:val="32"/>
+                <w:szCs w:val="32"/>
+              </w:rPr>
+            </w:pPr>
+            <w:r>
+              <w:rPr>
+                <w:b/>
+                <w:bCs/>
+                <w:sz w:val="32"/>
+                <w:szCs w:val="32"/>
+              </w:rPr>
+              <w:t>Scenario Principale</w:t>
+            </w:r>
+          </w:p>
+        </w:tc>
+        <w:tc>
+          <w:tcPr>
+            <w:tcW w:w="7370" w:type="dxa"/>
+          </w:tcPr>
+          <w:p>
+            <w:pPr>
+              <w:pStyle w:val="Paragrafoelenco"/>
+              <w:numPr>
+                <w:ilvl w:val="0"/>
+                <w:numId w:val="40"/>
+              </w:numPr>
+              <w:rPr>
+                <w:sz w:val="32"/>
+                <w:szCs w:val="32"/>
+              </w:rPr>
+            </w:pPr>
+            <w:r>
+              <w:rPr>
+                <w:sz w:val="32"/>
+                <w:szCs w:val="32"/>
+              </w:rPr>
+              <w:t xml:space="preserve">Il fruitore sceglie </w:t>
+            </w:r>
+            <w:r>
+              <w:rPr>
+                <w:sz w:val="32"/>
+                <w:szCs w:val="32"/>
+              </w:rPr>
+              <w:t>l’attuatore avanzato a cui vuole assegnare un’azione</w:t>
+            </w:r>
+          </w:p>
+          <w:p>
+            <w:pPr>
+              <w:pStyle w:val="Paragrafoelenco"/>
+              <w:numPr>
+                <w:ilvl w:val="0"/>
+                <w:numId w:val="40"/>
+              </w:numPr>
+              <w:rPr>
+                <w:sz w:val="32"/>
+                <w:szCs w:val="32"/>
+              </w:rPr>
+            </w:pPr>
+            <w:r>
+              <w:rPr>
+                <w:sz w:val="32"/>
+                <w:szCs w:val="32"/>
+              </w:rPr>
+              <w:t xml:space="preserve">Il sistema preleva </w:t>
+            </w:r>
+            <w:r>
+              <w:rPr>
+                <w:sz w:val="32"/>
+                <w:szCs w:val="32"/>
+              </w:rPr>
+              <w:t>l’attuatore avanzato</w:t>
+            </w:r>
+            <w:r>
+              <w:rPr>
+                <w:sz w:val="32"/>
+                <w:szCs w:val="32"/>
+              </w:rPr>
+              <w:t xml:space="preserve"> scelto</w:t>
+            </w:r>
+          </w:p>
+          <w:p>
+            <w:pPr>
+              <w:pStyle w:val="Paragrafoelenco"/>
+              <w:numPr>
+                <w:ilvl w:val="0"/>
+                <w:numId w:val="40"/>
+              </w:numPr>
+              <w:rPr>
+                <w:sz w:val="32"/>
+                <w:szCs w:val="32"/>
+              </w:rPr>
+            </w:pPr>
+            <w:r>
+              <w:rPr>
+                <w:sz w:val="32"/>
+                <w:szCs w:val="32"/>
+              </w:rPr>
+              <w:t xml:space="preserve">Il </w:t>
+            </w:r>
+            <w:r>
+              <w:rPr>
+                <w:sz w:val="32"/>
+                <w:szCs w:val="32"/>
+              </w:rPr>
+              <w:t>fruitore assegna un’azione disponibile all’attuatore avanzato scelto</w:t>
+            </w:r>
+          </w:p>
+          <w:p>
+            <w:pPr>
+              <w:pStyle w:val="Paragrafoelenco"/>
+              <w:numPr>
+                <w:ilvl w:val="0"/>
+                <w:numId w:val="40"/>
+              </w:numPr>
+              <w:rPr>
+                <w:sz w:val="32"/>
+                <w:szCs w:val="32"/>
+              </w:rPr>
+            </w:pPr>
+            <w:r>
+              <w:rPr>
+                <w:sz w:val="32"/>
+                <w:szCs w:val="32"/>
+              </w:rPr>
+              <w:t xml:space="preserve">Il sistema </w:t>
+            </w:r>
+            <w:r>
+              <w:rPr>
+                <w:sz w:val="32"/>
+                <w:szCs w:val="32"/>
+              </w:rPr>
+              <w:t>imposta l’azione sull’attuatore avanzato scelto</w:t>
+            </w:r>
+          </w:p>
+          <w:p>
+            <w:pPr>
+              <w:ind w:left="360"/>
+              <w:rPr>
+                <w:sz w:val="32"/>
+                <w:szCs w:val="32"/>
+              </w:rPr>
+            </w:pPr>
+            <w:r>
+              <w:rPr>
+                <w:sz w:val="32"/>
+                <w:szCs w:val="32"/>
+              </w:rPr>
+              <w:t>Fine</w:t>
+            </w:r>
+          </w:p>
+        </w:tc>
+      </w:tr>
+      <w:tr>
+        <w:trPr>
+          <w:trHeight w:val="263"/>
+        </w:trPr>
+        <w:tc>
+          <w:tcPr>
+            <w:tcW w:w="2268" w:type="dxa"/>
+          </w:tcPr>
+          <w:p>
+            <w:pPr>
+              <w:rPr>
+                <w:b/>
+                <w:bCs/>
+                <w:sz w:val="32"/>
+                <w:szCs w:val="32"/>
+              </w:rPr>
+            </w:pPr>
+            <w:r>
+              <w:rPr>
+                <w:b/>
+                <w:bCs/>
+                <w:sz w:val="32"/>
+                <w:szCs w:val="32"/>
+              </w:rPr>
+              <w:t>Scenario Alternativo</w:t>
+            </w:r>
+          </w:p>
+        </w:tc>
+        <w:tc>
+          <w:tcPr>
+            <w:tcW w:w="7370" w:type="dxa"/>
+          </w:tcPr>
+          <w:p>
+            <w:pPr>
+              <w:ind w:left="360"/>
+              <w:rPr>
+                <w:sz w:val="32"/>
+                <w:szCs w:val="32"/>
+              </w:rPr>
+            </w:pPr>
+            <w:r>
+              <w:rPr>
+                <w:sz w:val="32"/>
+                <w:szCs w:val="32"/>
+              </w:rPr>
+              <w:t xml:space="preserve">3a. Il sistema richiede un parametro per impostare        </w:t>
+            </w:r>
+            <w:bookmarkStart w:id="10" w:name="_GoBack"/>
+            <w:bookmarkEnd w:id="10"/>
+            <w:r>
+              <w:rPr>
+                <w:sz w:val="32"/>
+                <w:szCs w:val="32"/>
+              </w:rPr>
+              <w:t>l’azione sull’attuatore avanzato scelto</w:t>
+            </w:r>
+          </w:p>
+          <w:p>
+            <w:pPr>
+              <w:ind w:left="360"/>
+              <w:rPr>
+                <w:sz w:val="32"/>
+                <w:szCs w:val="32"/>
+              </w:rPr>
+            </w:pPr>
+            <w:r>
+              <w:rPr>
+                <w:sz w:val="32"/>
+                <w:szCs w:val="32"/>
+              </w:rPr>
+              <w:t>4a. Il fruitore inserisce il parametro desiderato</w:t>
+            </w:r>
+          </w:p>
+          <w:p>
+            <w:pPr>
+              <w:ind w:left="360"/>
+              <w:rPr>
+                <w:sz w:val="32"/>
+                <w:szCs w:val="32"/>
+              </w:rPr>
+            </w:pPr>
+            <w:r>
+              <w:rPr>
+                <w:sz w:val="32"/>
+                <w:szCs w:val="32"/>
+              </w:rPr>
+              <w:t>5a. Il sistema imposta l’azione parametrica sull’attuatore avanzato scelto</w:t>
+            </w:r>
+          </w:p>
+          <w:p>
+            <w:pPr>
+              <w:ind w:left="360"/>
+              <w:rPr>
+                <w:sz w:val="32"/>
+                <w:szCs w:val="32"/>
+              </w:rPr>
+            </w:pPr>
+            <w:r>
+              <w:rPr>
+                <w:sz w:val="32"/>
+                <w:szCs w:val="32"/>
+              </w:rPr>
+              <w:t>Fine</w:t>
+            </w:r>
+          </w:p>
+        </w:tc>
+      </w:tr>
+    </w:tbl>
+    <w:p/>
     <w:p>
       <w:pPr>
         <w:pStyle w:val="Titolo3"/>
@@ -10092,10 +12680,7 @@
         <w:t>Versione</w:t>
       </w:r>
       <w:r>
-        <w:t xml:space="preserve"> </w:t>
-      </w:r>
-      <w:r>
-        <w:t>3</w:t>
+        <w:t xml:space="preserve"> 3</w:t>
       </w:r>
       <w:bookmarkEnd w:id="14"/>
     </w:p>
@@ -10158,10 +12743,7 @@
         <w:t>Versione</w:t>
       </w:r>
       <w:r>
-        <w:t xml:space="preserve"> </w:t>
-      </w:r>
-      <w:r>
-        <w:t>4</w:t>
+        <w:t xml:space="preserve"> 4</w:t>
       </w:r>
       <w:bookmarkEnd w:id="20"/>
     </w:p>
@@ -10222,13 +12804,11 @@
       </w:pPr>
       <w:bookmarkStart w:id="26" w:name="_Toc30776681"/>
       <w:r>
+        <w:lastRenderedPageBreak/>
         <w:t>Versione</w:t>
       </w:r>
       <w:r>
-        <w:t xml:space="preserve"> </w:t>
-      </w:r>
-      <w:r>
-        <w:t>5</w:t>
+        <w:t xml:space="preserve"> 5</w:t>
       </w:r>
       <w:bookmarkEnd w:id="26"/>
     </w:p>
@@ -10565,6 +13145,92 @@
     </w:lvl>
   </w:abstractNum>
   <w:abstractNum w:abstractNumId="2" w15:restartNumberingAfterBreak="0">
+    <w:nsid w:val="0A0C1445"/>
+    <w:multiLevelType w:val="hybridMultilevel"/>
+    <w:tmpl w:val="1A28E248"/>
+    <w:lvl w:ilvl="0" w:tplc="0410000F">
+      <w:start w:val="1"/>
+      <w:numFmt w:val="decimal"/>
+      <w:lvlText w:val="%1."/>
+      <w:lvlJc w:val="left"/>
+      <w:pPr>
+        <w:ind w:left="720" w:hanging="360"/>
+      </w:pPr>
+    </w:lvl>
+    <w:lvl w:ilvl="1" w:tplc="04100019" w:tentative="1">
+      <w:start w:val="1"/>
+      <w:numFmt w:val="lowerLetter"/>
+      <w:lvlText w:val="%2."/>
+      <w:lvlJc w:val="left"/>
+      <w:pPr>
+        <w:ind w:left="1440" w:hanging="360"/>
+      </w:pPr>
+    </w:lvl>
+    <w:lvl w:ilvl="2" w:tplc="0410001B" w:tentative="1">
+      <w:start w:val="1"/>
+      <w:numFmt w:val="lowerRoman"/>
+      <w:lvlText w:val="%3."/>
+      <w:lvlJc w:val="right"/>
+      <w:pPr>
+        <w:ind w:left="2160" w:hanging="180"/>
+      </w:pPr>
+    </w:lvl>
+    <w:lvl w:ilvl="3" w:tplc="0410000F" w:tentative="1">
+      <w:start w:val="1"/>
+      <w:numFmt w:val="decimal"/>
+      <w:lvlText w:val="%4."/>
+      <w:lvlJc w:val="left"/>
+      <w:pPr>
+        <w:ind w:left="2880" w:hanging="360"/>
+      </w:pPr>
+    </w:lvl>
+    <w:lvl w:ilvl="4" w:tplc="04100019" w:tentative="1">
+      <w:start w:val="1"/>
+      <w:numFmt w:val="lowerLetter"/>
+      <w:lvlText w:val="%5."/>
+      <w:lvlJc w:val="left"/>
+      <w:pPr>
+        <w:ind w:left="3600" w:hanging="360"/>
+      </w:pPr>
+    </w:lvl>
+    <w:lvl w:ilvl="5" w:tplc="0410001B" w:tentative="1">
+      <w:start w:val="1"/>
+      <w:numFmt w:val="lowerRoman"/>
+      <w:lvlText w:val="%6."/>
+      <w:lvlJc w:val="right"/>
+      <w:pPr>
+        <w:ind w:left="4320" w:hanging="180"/>
+      </w:pPr>
+    </w:lvl>
+    <w:lvl w:ilvl="6" w:tplc="0410000F" w:tentative="1">
+      <w:start w:val="1"/>
+      <w:numFmt w:val="decimal"/>
+      <w:lvlText w:val="%7."/>
+      <w:lvlJc w:val="left"/>
+      <w:pPr>
+        <w:ind w:left="5040" w:hanging="360"/>
+      </w:pPr>
+    </w:lvl>
+    <w:lvl w:ilvl="7" w:tplc="04100019" w:tentative="1">
+      <w:start w:val="1"/>
+      <w:numFmt w:val="lowerLetter"/>
+      <w:lvlText w:val="%8."/>
+      <w:lvlJc w:val="left"/>
+      <w:pPr>
+        <w:ind w:left="5760" w:hanging="360"/>
+      </w:pPr>
+    </w:lvl>
+    <w:lvl w:ilvl="8" w:tplc="0410001B" w:tentative="1">
+      <w:start w:val="1"/>
+      <w:numFmt w:val="lowerRoman"/>
+      <w:lvlText w:val="%9."/>
+      <w:lvlJc w:val="right"/>
+      <w:pPr>
+        <w:ind w:left="6480" w:hanging="180"/>
+      </w:pPr>
+    </w:lvl>
+  </w:abstractNum>
+  <w:abstractNum w:abstractNumId="3" w15:restartNumberingAfterBreak="0">
     <w:nsid w:val="0A714CDC"/>
     <w:multiLevelType w:val="hybridMultilevel"/>
     <w:tmpl w:val="99BE9FDE"/>
@@ -10650,7 +13316,7 @@
       </w:pPr>
     </w:lvl>
   </w:abstractNum>
-  <w:abstractNum w:abstractNumId="3" w15:restartNumberingAfterBreak="0">
+  <w:abstractNum w:abstractNumId="4" w15:restartNumberingAfterBreak="0">
     <w:nsid w:val="0E9E05FE"/>
     <w:multiLevelType w:val="hybridMultilevel"/>
     <w:tmpl w:val="3B823BCE"/>
@@ -10736,7 +13402,179 @@
       </w:pPr>
     </w:lvl>
   </w:abstractNum>
-  <w:abstractNum w:abstractNumId="4" w15:restartNumberingAfterBreak="0">
+  <w:abstractNum w:abstractNumId="5" w15:restartNumberingAfterBreak="0">
+    <w:nsid w:val="1CE23C73"/>
+    <w:multiLevelType w:val="hybridMultilevel"/>
+    <w:tmpl w:val="1A28E248"/>
+    <w:lvl w:ilvl="0" w:tplc="0410000F">
+      <w:start w:val="1"/>
+      <w:numFmt w:val="decimal"/>
+      <w:lvlText w:val="%1."/>
+      <w:lvlJc w:val="left"/>
+      <w:pPr>
+        <w:ind w:left="720" w:hanging="360"/>
+      </w:pPr>
+    </w:lvl>
+    <w:lvl w:ilvl="1" w:tplc="04100019" w:tentative="1">
+      <w:start w:val="1"/>
+      <w:numFmt w:val="lowerLetter"/>
+      <w:lvlText w:val="%2."/>
+      <w:lvlJc w:val="left"/>
+      <w:pPr>
+        <w:ind w:left="1440" w:hanging="360"/>
+      </w:pPr>
+    </w:lvl>
+    <w:lvl w:ilvl="2" w:tplc="0410001B" w:tentative="1">
+      <w:start w:val="1"/>
+      <w:numFmt w:val="lowerRoman"/>
+      <w:lvlText w:val="%3."/>
+      <w:lvlJc w:val="right"/>
+      <w:pPr>
+        <w:ind w:left="2160" w:hanging="180"/>
+      </w:pPr>
+    </w:lvl>
+    <w:lvl w:ilvl="3" w:tplc="0410000F" w:tentative="1">
+      <w:start w:val="1"/>
+      <w:numFmt w:val="decimal"/>
+      <w:lvlText w:val="%4."/>
+      <w:lvlJc w:val="left"/>
+      <w:pPr>
+        <w:ind w:left="2880" w:hanging="360"/>
+      </w:pPr>
+    </w:lvl>
+    <w:lvl w:ilvl="4" w:tplc="04100019" w:tentative="1">
+      <w:start w:val="1"/>
+      <w:numFmt w:val="lowerLetter"/>
+      <w:lvlText w:val="%5."/>
+      <w:lvlJc w:val="left"/>
+      <w:pPr>
+        <w:ind w:left="3600" w:hanging="360"/>
+      </w:pPr>
+    </w:lvl>
+    <w:lvl w:ilvl="5" w:tplc="0410001B" w:tentative="1">
+      <w:start w:val="1"/>
+      <w:numFmt w:val="lowerRoman"/>
+      <w:lvlText w:val="%6."/>
+      <w:lvlJc w:val="right"/>
+      <w:pPr>
+        <w:ind w:left="4320" w:hanging="180"/>
+      </w:pPr>
+    </w:lvl>
+    <w:lvl w:ilvl="6" w:tplc="0410000F" w:tentative="1">
+      <w:start w:val="1"/>
+      <w:numFmt w:val="decimal"/>
+      <w:lvlText w:val="%7."/>
+      <w:lvlJc w:val="left"/>
+      <w:pPr>
+        <w:ind w:left="5040" w:hanging="360"/>
+      </w:pPr>
+    </w:lvl>
+    <w:lvl w:ilvl="7" w:tplc="04100019" w:tentative="1">
+      <w:start w:val="1"/>
+      <w:numFmt w:val="lowerLetter"/>
+      <w:lvlText w:val="%8."/>
+      <w:lvlJc w:val="left"/>
+      <w:pPr>
+        <w:ind w:left="5760" w:hanging="360"/>
+      </w:pPr>
+    </w:lvl>
+    <w:lvl w:ilvl="8" w:tplc="0410001B" w:tentative="1">
+      <w:start w:val="1"/>
+      <w:numFmt w:val="lowerRoman"/>
+      <w:lvlText w:val="%9."/>
+      <w:lvlJc w:val="right"/>
+      <w:pPr>
+        <w:ind w:left="6480" w:hanging="180"/>
+      </w:pPr>
+    </w:lvl>
+  </w:abstractNum>
+  <w:abstractNum w:abstractNumId="6" w15:restartNumberingAfterBreak="0">
+    <w:nsid w:val="1DCB2376"/>
+    <w:multiLevelType w:val="hybridMultilevel"/>
+    <w:tmpl w:val="1A28E248"/>
+    <w:lvl w:ilvl="0" w:tplc="0410000F">
+      <w:start w:val="1"/>
+      <w:numFmt w:val="decimal"/>
+      <w:lvlText w:val="%1."/>
+      <w:lvlJc w:val="left"/>
+      <w:pPr>
+        <w:ind w:left="720" w:hanging="360"/>
+      </w:pPr>
+    </w:lvl>
+    <w:lvl w:ilvl="1" w:tplc="04100019" w:tentative="1">
+      <w:start w:val="1"/>
+      <w:numFmt w:val="lowerLetter"/>
+      <w:lvlText w:val="%2."/>
+      <w:lvlJc w:val="left"/>
+      <w:pPr>
+        <w:ind w:left="1440" w:hanging="360"/>
+      </w:pPr>
+    </w:lvl>
+    <w:lvl w:ilvl="2" w:tplc="0410001B" w:tentative="1">
+      <w:start w:val="1"/>
+      <w:numFmt w:val="lowerRoman"/>
+      <w:lvlText w:val="%3."/>
+      <w:lvlJc w:val="right"/>
+      <w:pPr>
+        <w:ind w:left="2160" w:hanging="180"/>
+      </w:pPr>
+    </w:lvl>
+    <w:lvl w:ilvl="3" w:tplc="0410000F" w:tentative="1">
+      <w:start w:val="1"/>
+      <w:numFmt w:val="decimal"/>
+      <w:lvlText w:val="%4."/>
+      <w:lvlJc w:val="left"/>
+      <w:pPr>
+        <w:ind w:left="2880" w:hanging="360"/>
+      </w:pPr>
+    </w:lvl>
+    <w:lvl w:ilvl="4" w:tplc="04100019" w:tentative="1">
+      <w:start w:val="1"/>
+      <w:numFmt w:val="lowerLetter"/>
+      <w:lvlText w:val="%5."/>
+      <w:lvlJc w:val="left"/>
+      <w:pPr>
+        <w:ind w:left="3600" w:hanging="360"/>
+      </w:pPr>
+    </w:lvl>
+    <w:lvl w:ilvl="5" w:tplc="0410001B" w:tentative="1">
+      <w:start w:val="1"/>
+      <w:numFmt w:val="lowerRoman"/>
+      <w:lvlText w:val="%6."/>
+      <w:lvlJc w:val="right"/>
+      <w:pPr>
+        <w:ind w:left="4320" w:hanging="180"/>
+      </w:pPr>
+    </w:lvl>
+    <w:lvl w:ilvl="6" w:tplc="0410000F" w:tentative="1">
+      <w:start w:val="1"/>
+      <w:numFmt w:val="decimal"/>
+      <w:lvlText w:val="%7."/>
+      <w:lvlJc w:val="left"/>
+      <w:pPr>
+        <w:ind w:left="5040" w:hanging="360"/>
+      </w:pPr>
+    </w:lvl>
+    <w:lvl w:ilvl="7" w:tplc="04100019" w:tentative="1">
+      <w:start w:val="1"/>
+      <w:numFmt w:val="lowerLetter"/>
+      <w:lvlText w:val="%8."/>
+      <w:lvlJc w:val="left"/>
+      <w:pPr>
+        <w:ind w:left="5760" w:hanging="360"/>
+      </w:pPr>
+    </w:lvl>
+    <w:lvl w:ilvl="8" w:tplc="0410001B" w:tentative="1">
+      <w:start w:val="1"/>
+      <w:numFmt w:val="lowerRoman"/>
+      <w:lvlText w:val="%9."/>
+      <w:lvlJc w:val="right"/>
+      <w:pPr>
+        <w:ind w:left="6480" w:hanging="180"/>
+      </w:pPr>
+    </w:lvl>
+  </w:abstractNum>
+  <w:abstractNum w:abstractNumId="7" w15:restartNumberingAfterBreak="0">
     <w:nsid w:val="226E1F4F"/>
     <w:multiLevelType w:val="hybridMultilevel"/>
     <w:tmpl w:val="EEB67C36"/>
@@ -10825,7 +13663,7 @@
       </w:pPr>
     </w:lvl>
   </w:abstractNum>
-  <w:abstractNum w:abstractNumId="5" w15:restartNumberingAfterBreak="0">
+  <w:abstractNum w:abstractNumId="8" w15:restartNumberingAfterBreak="0">
     <w:nsid w:val="23855CA4"/>
     <w:multiLevelType w:val="hybridMultilevel"/>
     <w:tmpl w:val="F1D882AA"/>
@@ -10915,7 +13753,7 @@
       </w:pPr>
     </w:lvl>
   </w:abstractNum>
-  <w:abstractNum w:abstractNumId="6" w15:restartNumberingAfterBreak="0">
+  <w:abstractNum w:abstractNumId="9" w15:restartNumberingAfterBreak="0">
     <w:nsid w:val="238E498B"/>
     <w:multiLevelType w:val="hybridMultilevel"/>
     <w:tmpl w:val="1A28E248"/>
@@ -11001,7 +13839,93 @@
       </w:pPr>
     </w:lvl>
   </w:abstractNum>
-  <w:abstractNum w:abstractNumId="7" w15:restartNumberingAfterBreak="0">
+  <w:abstractNum w:abstractNumId="10" w15:restartNumberingAfterBreak="0">
+    <w:nsid w:val="253C2656"/>
+    <w:multiLevelType w:val="hybridMultilevel"/>
+    <w:tmpl w:val="30EC2CC2"/>
+    <w:lvl w:ilvl="0" w:tplc="0410000F">
+      <w:start w:val="1"/>
+      <w:numFmt w:val="decimal"/>
+      <w:lvlText w:val="%1."/>
+      <w:lvlJc w:val="left"/>
+      <w:pPr>
+        <w:ind w:left="720" w:hanging="360"/>
+      </w:pPr>
+    </w:lvl>
+    <w:lvl w:ilvl="1" w:tplc="04100019" w:tentative="1">
+      <w:start w:val="1"/>
+      <w:numFmt w:val="lowerLetter"/>
+      <w:lvlText w:val="%2."/>
+      <w:lvlJc w:val="left"/>
+      <w:pPr>
+        <w:ind w:left="1440" w:hanging="360"/>
+      </w:pPr>
+    </w:lvl>
+    <w:lvl w:ilvl="2" w:tplc="0410001B" w:tentative="1">
+      <w:start w:val="1"/>
+      <w:numFmt w:val="lowerRoman"/>
+      <w:lvlText w:val="%3."/>
+      <w:lvlJc w:val="right"/>
+      <w:pPr>
+        <w:ind w:left="2160" w:hanging="180"/>
+      </w:pPr>
+    </w:lvl>
+    <w:lvl w:ilvl="3" w:tplc="0410000F" w:tentative="1">
+      <w:start w:val="1"/>
+      <w:numFmt w:val="decimal"/>
+      <w:lvlText w:val="%4."/>
+      <w:lvlJc w:val="left"/>
+      <w:pPr>
+        <w:ind w:left="2880" w:hanging="360"/>
+      </w:pPr>
+    </w:lvl>
+    <w:lvl w:ilvl="4" w:tplc="04100019" w:tentative="1">
+      <w:start w:val="1"/>
+      <w:numFmt w:val="lowerLetter"/>
+      <w:lvlText w:val="%5."/>
+      <w:lvlJc w:val="left"/>
+      <w:pPr>
+        <w:ind w:left="3600" w:hanging="360"/>
+      </w:pPr>
+    </w:lvl>
+    <w:lvl w:ilvl="5" w:tplc="0410001B" w:tentative="1">
+      <w:start w:val="1"/>
+      <w:numFmt w:val="lowerRoman"/>
+      <w:lvlText w:val="%6."/>
+      <w:lvlJc w:val="right"/>
+      <w:pPr>
+        <w:ind w:left="4320" w:hanging="180"/>
+      </w:pPr>
+    </w:lvl>
+    <w:lvl w:ilvl="6" w:tplc="0410000F" w:tentative="1">
+      <w:start w:val="1"/>
+      <w:numFmt w:val="decimal"/>
+      <w:lvlText w:val="%7."/>
+      <w:lvlJc w:val="left"/>
+      <w:pPr>
+        <w:ind w:left="5040" w:hanging="360"/>
+      </w:pPr>
+    </w:lvl>
+    <w:lvl w:ilvl="7" w:tplc="04100019" w:tentative="1">
+      <w:start w:val="1"/>
+      <w:numFmt w:val="lowerLetter"/>
+      <w:lvlText w:val="%8."/>
+      <w:lvlJc w:val="left"/>
+      <w:pPr>
+        <w:ind w:left="5760" w:hanging="360"/>
+      </w:pPr>
+    </w:lvl>
+    <w:lvl w:ilvl="8" w:tplc="0410001B" w:tentative="1">
+      <w:start w:val="1"/>
+      <w:numFmt w:val="lowerRoman"/>
+      <w:lvlText w:val="%9."/>
+      <w:lvlJc w:val="right"/>
+      <w:pPr>
+        <w:ind w:left="6480" w:hanging="180"/>
+      </w:pPr>
+    </w:lvl>
+  </w:abstractNum>
+  <w:abstractNum w:abstractNumId="11" w15:restartNumberingAfterBreak="0">
     <w:nsid w:val="2B213FBC"/>
     <w:multiLevelType w:val="hybridMultilevel"/>
     <w:tmpl w:val="81EE1D9A"/>
@@ -11087,7 +14011,7 @@
       </w:pPr>
     </w:lvl>
   </w:abstractNum>
-  <w:abstractNum w:abstractNumId="8" w15:restartNumberingAfterBreak="0">
+  <w:abstractNum w:abstractNumId="12" w15:restartNumberingAfterBreak="0">
     <w:nsid w:val="307B2338"/>
     <w:multiLevelType w:val="hybridMultilevel"/>
     <w:tmpl w:val="94145BD8"/>
@@ -11173,7 +14097,7 @@
       </w:pPr>
     </w:lvl>
   </w:abstractNum>
-  <w:abstractNum w:abstractNumId="9" w15:restartNumberingAfterBreak="0">
+  <w:abstractNum w:abstractNumId="13" w15:restartNumberingAfterBreak="0">
     <w:nsid w:val="327C6A87"/>
     <w:multiLevelType w:val="hybridMultilevel"/>
     <w:tmpl w:val="2C7E62E8"/>
@@ -11259,7 +14183,7 @@
       </w:pPr>
     </w:lvl>
   </w:abstractNum>
-  <w:abstractNum w:abstractNumId="10" w15:restartNumberingAfterBreak="0">
+  <w:abstractNum w:abstractNumId="14" w15:restartNumberingAfterBreak="0">
     <w:nsid w:val="37172FEF"/>
     <w:multiLevelType w:val="hybridMultilevel"/>
     <w:tmpl w:val="3E025AF6"/>
@@ -11345,7 +14269,7 @@
       </w:pPr>
     </w:lvl>
   </w:abstractNum>
-  <w:abstractNum w:abstractNumId="11" w15:restartNumberingAfterBreak="0">
+  <w:abstractNum w:abstractNumId="15" w15:restartNumberingAfterBreak="0">
     <w:nsid w:val="3A906E44"/>
     <w:multiLevelType w:val="hybridMultilevel"/>
     <w:tmpl w:val="C5C25A8E"/>
@@ -11435,7 +14359,7 @@
       </w:pPr>
     </w:lvl>
   </w:abstractNum>
-  <w:abstractNum w:abstractNumId="12" w15:restartNumberingAfterBreak="0">
+  <w:abstractNum w:abstractNumId="16" w15:restartNumberingAfterBreak="0">
     <w:nsid w:val="3C084DF4"/>
     <w:multiLevelType w:val="hybridMultilevel"/>
     <w:tmpl w:val="7EB8EA2E"/>
@@ -11548,7 +14472,7 @@
       </w:rPr>
     </w:lvl>
   </w:abstractNum>
-  <w:abstractNum w:abstractNumId="13" w15:restartNumberingAfterBreak="0">
+  <w:abstractNum w:abstractNumId="17" w15:restartNumberingAfterBreak="0">
     <w:nsid w:val="3CD577A8"/>
     <w:multiLevelType w:val="hybridMultilevel"/>
     <w:tmpl w:val="1A28E248"/>
@@ -11634,7 +14558,7 @@
       </w:pPr>
     </w:lvl>
   </w:abstractNum>
-  <w:abstractNum w:abstractNumId="14" w15:restartNumberingAfterBreak="0">
+  <w:abstractNum w:abstractNumId="18" w15:restartNumberingAfterBreak="0">
     <w:nsid w:val="3DDB4E14"/>
     <w:multiLevelType w:val="hybridMultilevel"/>
     <w:tmpl w:val="C5C25A8E"/>
@@ -11724,7 +14648,7 @@
       </w:pPr>
     </w:lvl>
   </w:abstractNum>
-  <w:abstractNum w:abstractNumId="15" w15:restartNumberingAfterBreak="0">
+  <w:abstractNum w:abstractNumId="19" w15:restartNumberingAfterBreak="0">
     <w:nsid w:val="40D441F9"/>
     <w:multiLevelType w:val="hybridMultilevel"/>
     <w:tmpl w:val="6B1EF960"/>
@@ -11810,7 +14734,7 @@
       </w:pPr>
     </w:lvl>
   </w:abstractNum>
-  <w:abstractNum w:abstractNumId="16" w15:restartNumberingAfterBreak="0">
+  <w:abstractNum w:abstractNumId="20" w15:restartNumberingAfterBreak="0">
     <w:nsid w:val="410D5DD7"/>
     <w:multiLevelType w:val="hybridMultilevel"/>
     <w:tmpl w:val="8FF65944"/>
@@ -11923,7 +14847,7 @@
       </w:rPr>
     </w:lvl>
   </w:abstractNum>
-  <w:abstractNum w:abstractNumId="17" w15:restartNumberingAfterBreak="0">
+  <w:abstractNum w:abstractNumId="21" w15:restartNumberingAfterBreak="0">
     <w:nsid w:val="4245144D"/>
     <w:multiLevelType w:val="hybridMultilevel"/>
     <w:tmpl w:val="F8C89CD2"/>
@@ -12009,7 +14933,7 @@
       </w:pPr>
     </w:lvl>
   </w:abstractNum>
-  <w:abstractNum w:abstractNumId="18" w15:restartNumberingAfterBreak="0">
+  <w:abstractNum w:abstractNumId="22" w15:restartNumberingAfterBreak="0">
     <w:nsid w:val="45842D6F"/>
     <w:multiLevelType w:val="hybridMultilevel"/>
     <w:tmpl w:val="F8C89CD2"/>
@@ -12095,7 +15019,7 @@
       </w:pPr>
     </w:lvl>
   </w:abstractNum>
-  <w:abstractNum w:abstractNumId="19" w15:restartNumberingAfterBreak="0">
+  <w:abstractNum w:abstractNumId="23" w15:restartNumberingAfterBreak="0">
     <w:nsid w:val="48AD4D35"/>
     <w:multiLevelType w:val="hybridMultilevel"/>
     <w:tmpl w:val="F1D882AA"/>
@@ -12185,7 +15109,7 @@
       </w:pPr>
     </w:lvl>
   </w:abstractNum>
-  <w:abstractNum w:abstractNumId="20" w15:restartNumberingAfterBreak="0">
+  <w:abstractNum w:abstractNumId="24" w15:restartNumberingAfterBreak="0">
     <w:nsid w:val="4A9626B9"/>
     <w:multiLevelType w:val="hybridMultilevel"/>
     <w:tmpl w:val="9FCA80B2"/>
@@ -12271,7 +15195,7 @@
       </w:pPr>
     </w:lvl>
   </w:abstractNum>
-  <w:abstractNum w:abstractNumId="21" w15:restartNumberingAfterBreak="0">
+  <w:abstractNum w:abstractNumId="25" w15:restartNumberingAfterBreak="0">
     <w:nsid w:val="4B5715CD"/>
     <w:multiLevelType w:val="hybridMultilevel"/>
     <w:tmpl w:val="F8C89CD2"/>
@@ -12357,7 +15281,93 @@
       </w:pPr>
     </w:lvl>
   </w:abstractNum>
-  <w:abstractNum w:abstractNumId="22" w15:restartNumberingAfterBreak="0">
+  <w:abstractNum w:abstractNumId="26" w15:restartNumberingAfterBreak="0">
+    <w:nsid w:val="4BBA7279"/>
+    <w:multiLevelType w:val="hybridMultilevel"/>
+    <w:tmpl w:val="1A28E248"/>
+    <w:lvl w:ilvl="0" w:tplc="0410000F">
+      <w:start w:val="1"/>
+      <w:numFmt w:val="decimal"/>
+      <w:lvlText w:val="%1."/>
+      <w:lvlJc w:val="left"/>
+      <w:pPr>
+        <w:ind w:left="720" w:hanging="360"/>
+      </w:pPr>
+    </w:lvl>
+    <w:lvl w:ilvl="1" w:tplc="04100019" w:tentative="1">
+      <w:start w:val="1"/>
+      <w:numFmt w:val="lowerLetter"/>
+      <w:lvlText w:val="%2."/>
+      <w:lvlJc w:val="left"/>
+      <w:pPr>
+        <w:ind w:left="1440" w:hanging="360"/>
+      </w:pPr>
+    </w:lvl>
+    <w:lvl w:ilvl="2" w:tplc="0410001B" w:tentative="1">
+      <w:start w:val="1"/>
+      <w:numFmt w:val="lowerRoman"/>
+      <w:lvlText w:val="%3."/>
+      <w:lvlJc w:val="right"/>
+      <w:pPr>
+        <w:ind w:left="2160" w:hanging="180"/>
+      </w:pPr>
+    </w:lvl>
+    <w:lvl w:ilvl="3" w:tplc="0410000F" w:tentative="1">
+      <w:start w:val="1"/>
+      <w:numFmt w:val="decimal"/>
+      <w:lvlText w:val="%4."/>
+      <w:lvlJc w:val="left"/>
+      <w:pPr>
+        <w:ind w:left="2880" w:hanging="360"/>
+      </w:pPr>
+    </w:lvl>
+    <w:lvl w:ilvl="4" w:tplc="04100019" w:tentative="1">
+      <w:start w:val="1"/>
+      <w:numFmt w:val="lowerLetter"/>
+      <w:lvlText w:val="%5."/>
+      <w:lvlJc w:val="left"/>
+      <w:pPr>
+        <w:ind w:left="3600" w:hanging="360"/>
+      </w:pPr>
+    </w:lvl>
+    <w:lvl w:ilvl="5" w:tplc="0410001B" w:tentative="1">
+      <w:start w:val="1"/>
+      <w:numFmt w:val="lowerRoman"/>
+      <w:lvlText w:val="%6."/>
+      <w:lvlJc w:val="right"/>
+      <w:pPr>
+        <w:ind w:left="4320" w:hanging="180"/>
+      </w:pPr>
+    </w:lvl>
+    <w:lvl w:ilvl="6" w:tplc="0410000F" w:tentative="1">
+      <w:start w:val="1"/>
+      <w:numFmt w:val="decimal"/>
+      <w:lvlText w:val="%7."/>
+      <w:lvlJc w:val="left"/>
+      <w:pPr>
+        <w:ind w:left="5040" w:hanging="360"/>
+      </w:pPr>
+    </w:lvl>
+    <w:lvl w:ilvl="7" w:tplc="04100019" w:tentative="1">
+      <w:start w:val="1"/>
+      <w:numFmt w:val="lowerLetter"/>
+      <w:lvlText w:val="%8."/>
+      <w:lvlJc w:val="left"/>
+      <w:pPr>
+        <w:ind w:left="5760" w:hanging="360"/>
+      </w:pPr>
+    </w:lvl>
+    <w:lvl w:ilvl="8" w:tplc="0410001B" w:tentative="1">
+      <w:start w:val="1"/>
+      <w:numFmt w:val="lowerRoman"/>
+      <w:lvlText w:val="%9."/>
+      <w:lvlJc w:val="right"/>
+      <w:pPr>
+        <w:ind w:left="6480" w:hanging="180"/>
+      </w:pPr>
+    </w:lvl>
+  </w:abstractNum>
+  <w:abstractNum w:abstractNumId="27" w15:restartNumberingAfterBreak="0">
     <w:nsid w:val="4C094225"/>
     <w:multiLevelType w:val="hybridMultilevel"/>
     <w:tmpl w:val="6946FFBE"/>
@@ -12443,7 +15453,7 @@
       </w:pPr>
     </w:lvl>
   </w:abstractNum>
-  <w:abstractNum w:abstractNumId="23" w15:restartNumberingAfterBreak="0">
+  <w:abstractNum w:abstractNumId="28" w15:restartNumberingAfterBreak="0">
     <w:nsid w:val="57726DA7"/>
     <w:multiLevelType w:val="hybridMultilevel"/>
     <w:tmpl w:val="6946FFBE"/>
@@ -12529,7 +15539,7 @@
       </w:pPr>
     </w:lvl>
   </w:abstractNum>
-  <w:abstractNum w:abstractNumId="24" w15:restartNumberingAfterBreak="0">
+  <w:abstractNum w:abstractNumId="29" w15:restartNumberingAfterBreak="0">
     <w:nsid w:val="5909646E"/>
     <w:multiLevelType w:val="hybridMultilevel"/>
     <w:tmpl w:val="F8C89CD2"/>
@@ -12615,7 +15625,7 @@
       </w:pPr>
     </w:lvl>
   </w:abstractNum>
-  <w:abstractNum w:abstractNumId="25" w15:restartNumberingAfterBreak="0">
+  <w:abstractNum w:abstractNumId="30" w15:restartNumberingAfterBreak="0">
     <w:nsid w:val="5C1F49C0"/>
     <w:multiLevelType w:val="hybridMultilevel"/>
     <w:tmpl w:val="2FF8904A"/>
@@ -12701,7 +15711,7 @@
       </w:pPr>
     </w:lvl>
   </w:abstractNum>
-  <w:abstractNum w:abstractNumId="26" w15:restartNumberingAfterBreak="0">
+  <w:abstractNum w:abstractNumId="31" w15:restartNumberingAfterBreak="0">
     <w:nsid w:val="611C346E"/>
     <w:multiLevelType w:val="hybridMultilevel"/>
     <w:tmpl w:val="30EC2CC2"/>
@@ -12787,7 +15797,93 @@
       </w:pPr>
     </w:lvl>
   </w:abstractNum>
-  <w:abstractNum w:abstractNumId="27" w15:restartNumberingAfterBreak="0">
+  <w:abstractNum w:abstractNumId="32" w15:restartNumberingAfterBreak="0">
+    <w:nsid w:val="68DB74FE"/>
+    <w:multiLevelType w:val="hybridMultilevel"/>
+    <w:tmpl w:val="30EC2CC2"/>
+    <w:lvl w:ilvl="0" w:tplc="0410000F">
+      <w:start w:val="1"/>
+      <w:numFmt w:val="decimal"/>
+      <w:lvlText w:val="%1."/>
+      <w:lvlJc w:val="left"/>
+      <w:pPr>
+        <w:ind w:left="720" w:hanging="360"/>
+      </w:pPr>
+    </w:lvl>
+    <w:lvl w:ilvl="1" w:tplc="04100019" w:tentative="1">
+      <w:start w:val="1"/>
+      <w:numFmt w:val="lowerLetter"/>
+      <w:lvlText w:val="%2."/>
+      <w:lvlJc w:val="left"/>
+      <w:pPr>
+        <w:ind w:left="1440" w:hanging="360"/>
+      </w:pPr>
+    </w:lvl>
+    <w:lvl w:ilvl="2" w:tplc="0410001B" w:tentative="1">
+      <w:start w:val="1"/>
+      <w:numFmt w:val="lowerRoman"/>
+      <w:lvlText w:val="%3."/>
+      <w:lvlJc w:val="right"/>
+      <w:pPr>
+        <w:ind w:left="2160" w:hanging="180"/>
+      </w:pPr>
+    </w:lvl>
+    <w:lvl w:ilvl="3" w:tplc="0410000F" w:tentative="1">
+      <w:start w:val="1"/>
+      <w:numFmt w:val="decimal"/>
+      <w:lvlText w:val="%4."/>
+      <w:lvlJc w:val="left"/>
+      <w:pPr>
+        <w:ind w:left="2880" w:hanging="360"/>
+      </w:pPr>
+    </w:lvl>
+    <w:lvl w:ilvl="4" w:tplc="04100019" w:tentative="1">
+      <w:start w:val="1"/>
+      <w:numFmt w:val="lowerLetter"/>
+      <w:lvlText w:val="%5."/>
+      <w:lvlJc w:val="left"/>
+      <w:pPr>
+        <w:ind w:left="3600" w:hanging="360"/>
+      </w:pPr>
+    </w:lvl>
+    <w:lvl w:ilvl="5" w:tplc="0410001B" w:tentative="1">
+      <w:start w:val="1"/>
+      <w:numFmt w:val="lowerRoman"/>
+      <w:lvlText w:val="%6."/>
+      <w:lvlJc w:val="right"/>
+      <w:pPr>
+        <w:ind w:left="4320" w:hanging="180"/>
+      </w:pPr>
+    </w:lvl>
+    <w:lvl w:ilvl="6" w:tplc="0410000F" w:tentative="1">
+      <w:start w:val="1"/>
+      <w:numFmt w:val="decimal"/>
+      <w:lvlText w:val="%7."/>
+      <w:lvlJc w:val="left"/>
+      <w:pPr>
+        <w:ind w:left="5040" w:hanging="360"/>
+      </w:pPr>
+    </w:lvl>
+    <w:lvl w:ilvl="7" w:tplc="04100019" w:tentative="1">
+      <w:start w:val="1"/>
+      <w:numFmt w:val="lowerLetter"/>
+      <w:lvlText w:val="%8."/>
+      <w:lvlJc w:val="left"/>
+      <w:pPr>
+        <w:ind w:left="5760" w:hanging="360"/>
+      </w:pPr>
+    </w:lvl>
+    <w:lvl w:ilvl="8" w:tplc="0410001B" w:tentative="1">
+      <w:start w:val="1"/>
+      <w:numFmt w:val="lowerRoman"/>
+      <w:lvlText w:val="%9."/>
+      <w:lvlJc w:val="right"/>
+      <w:pPr>
+        <w:ind w:left="6480" w:hanging="180"/>
+      </w:pPr>
+    </w:lvl>
+  </w:abstractNum>
+  <w:abstractNum w:abstractNumId="33" w15:restartNumberingAfterBreak="0">
     <w:nsid w:val="6B9C05AB"/>
     <w:multiLevelType w:val="hybridMultilevel"/>
     <w:tmpl w:val="300A67E2"/>
@@ -12873,7 +15969,7 @@
       </w:pPr>
     </w:lvl>
   </w:abstractNum>
-  <w:abstractNum w:abstractNumId="28" w15:restartNumberingAfterBreak="0">
+  <w:abstractNum w:abstractNumId="34" w15:restartNumberingAfterBreak="0">
     <w:nsid w:val="6BE75A57"/>
     <w:multiLevelType w:val="hybridMultilevel"/>
     <w:tmpl w:val="05A29052"/>
@@ -12986,7 +16082,7 @@
       </w:rPr>
     </w:lvl>
   </w:abstractNum>
-  <w:abstractNum w:abstractNumId="29" w15:restartNumberingAfterBreak="0">
+  <w:abstractNum w:abstractNumId="35" w15:restartNumberingAfterBreak="0">
     <w:nsid w:val="6C8A2D6D"/>
     <w:multiLevelType w:val="hybridMultilevel"/>
     <w:tmpl w:val="6946FFBE"/>
@@ -13072,7 +16168,7 @@
       </w:pPr>
     </w:lvl>
   </w:abstractNum>
-  <w:abstractNum w:abstractNumId="30" w15:restartNumberingAfterBreak="0">
+  <w:abstractNum w:abstractNumId="36" w15:restartNumberingAfterBreak="0">
     <w:nsid w:val="6CD62D31"/>
     <w:multiLevelType w:val="hybridMultilevel"/>
     <w:tmpl w:val="C4F0A7AC"/>
@@ -13162,7 +16258,7 @@
       </w:pPr>
     </w:lvl>
   </w:abstractNum>
-  <w:abstractNum w:abstractNumId="31" w15:restartNumberingAfterBreak="0">
+  <w:abstractNum w:abstractNumId="37" w15:restartNumberingAfterBreak="0">
     <w:nsid w:val="6D0D5312"/>
     <w:multiLevelType w:val="hybridMultilevel"/>
     <w:tmpl w:val="5E7C1C46"/>
@@ -13248,7 +16344,93 @@
       </w:pPr>
     </w:lvl>
   </w:abstractNum>
-  <w:abstractNum w:abstractNumId="32" w15:restartNumberingAfterBreak="0">
+  <w:abstractNum w:abstractNumId="38" w15:restartNumberingAfterBreak="0">
+    <w:nsid w:val="71A9404C"/>
+    <w:multiLevelType w:val="hybridMultilevel"/>
+    <w:tmpl w:val="1A28E248"/>
+    <w:lvl w:ilvl="0" w:tplc="0410000F">
+      <w:start w:val="1"/>
+      <w:numFmt w:val="decimal"/>
+      <w:lvlText w:val="%1."/>
+      <w:lvlJc w:val="left"/>
+      <w:pPr>
+        <w:ind w:left="720" w:hanging="360"/>
+      </w:pPr>
+    </w:lvl>
+    <w:lvl w:ilvl="1" w:tplc="04100019" w:tentative="1">
+      <w:start w:val="1"/>
+      <w:numFmt w:val="lowerLetter"/>
+      <w:lvlText w:val="%2."/>
+      <w:lvlJc w:val="left"/>
+      <w:pPr>
+        <w:ind w:left="1440" w:hanging="360"/>
+      </w:pPr>
+    </w:lvl>
+    <w:lvl w:ilvl="2" w:tplc="0410001B" w:tentative="1">
+      <w:start w:val="1"/>
+      <w:numFmt w:val="lowerRoman"/>
+      <w:lvlText w:val="%3."/>
+      <w:lvlJc w:val="right"/>
+      <w:pPr>
+        <w:ind w:left="2160" w:hanging="180"/>
+      </w:pPr>
+    </w:lvl>
+    <w:lvl w:ilvl="3" w:tplc="0410000F" w:tentative="1">
+      <w:start w:val="1"/>
+      <w:numFmt w:val="decimal"/>
+      <w:lvlText w:val="%4."/>
+      <w:lvlJc w:val="left"/>
+      <w:pPr>
+        <w:ind w:left="2880" w:hanging="360"/>
+      </w:pPr>
+    </w:lvl>
+    <w:lvl w:ilvl="4" w:tplc="04100019" w:tentative="1">
+      <w:start w:val="1"/>
+      <w:numFmt w:val="lowerLetter"/>
+      <w:lvlText w:val="%5."/>
+      <w:lvlJc w:val="left"/>
+      <w:pPr>
+        <w:ind w:left="3600" w:hanging="360"/>
+      </w:pPr>
+    </w:lvl>
+    <w:lvl w:ilvl="5" w:tplc="0410001B" w:tentative="1">
+      <w:start w:val="1"/>
+      <w:numFmt w:val="lowerRoman"/>
+      <w:lvlText w:val="%6."/>
+      <w:lvlJc w:val="right"/>
+      <w:pPr>
+        <w:ind w:left="4320" w:hanging="180"/>
+      </w:pPr>
+    </w:lvl>
+    <w:lvl w:ilvl="6" w:tplc="0410000F" w:tentative="1">
+      <w:start w:val="1"/>
+      <w:numFmt w:val="decimal"/>
+      <w:lvlText w:val="%7."/>
+      <w:lvlJc w:val="left"/>
+      <w:pPr>
+        <w:ind w:left="5040" w:hanging="360"/>
+      </w:pPr>
+    </w:lvl>
+    <w:lvl w:ilvl="7" w:tplc="04100019" w:tentative="1">
+      <w:start w:val="1"/>
+      <w:numFmt w:val="lowerLetter"/>
+      <w:lvlText w:val="%8."/>
+      <w:lvlJc w:val="left"/>
+      <w:pPr>
+        <w:ind w:left="5760" w:hanging="360"/>
+      </w:pPr>
+    </w:lvl>
+    <w:lvl w:ilvl="8" w:tplc="0410001B" w:tentative="1">
+      <w:start w:val="1"/>
+      <w:numFmt w:val="lowerRoman"/>
+      <w:lvlText w:val="%9."/>
+      <w:lvlJc w:val="right"/>
+      <w:pPr>
+        <w:ind w:left="6480" w:hanging="180"/>
+      </w:pPr>
+    </w:lvl>
+  </w:abstractNum>
+  <w:abstractNum w:abstractNumId="39" w15:restartNumberingAfterBreak="0">
     <w:nsid w:val="75A625A9"/>
     <w:multiLevelType w:val="hybridMultilevel"/>
     <w:tmpl w:val="0DFE31F2"/>
@@ -13339,103 +16521,124 @@
     </w:lvl>
   </w:abstractNum>
   <w:num w:numId="1">
+    <w:abstractNumId w:val="16"/>
+  </w:num>
+  <w:num w:numId="2">
+    <w:abstractNumId w:val="3"/>
+  </w:num>
+  <w:num w:numId="3">
+    <w:abstractNumId w:val="33"/>
+  </w:num>
+  <w:num w:numId="4">
+    <w:abstractNumId w:val="11"/>
+  </w:num>
+  <w:num w:numId="5">
+    <w:abstractNumId w:val="7"/>
+  </w:num>
+  <w:num w:numId="6">
+    <w:abstractNumId w:val="24"/>
+  </w:num>
+  <w:num w:numId="7">
+    <w:abstractNumId w:val="27"/>
+  </w:num>
+  <w:num w:numId="8">
+    <w:abstractNumId w:val="35"/>
+  </w:num>
+  <w:num w:numId="9">
+    <w:abstractNumId w:val="9"/>
+  </w:num>
+  <w:num w:numId="10">
+    <w:abstractNumId w:val="17"/>
+  </w:num>
+  <w:num w:numId="11">
+    <w:abstractNumId w:val="19"/>
+  </w:num>
+  <w:num w:numId="12">
+    <w:abstractNumId w:val="4"/>
+  </w:num>
+  <w:num w:numId="13">
     <w:abstractNumId w:val="12"/>
   </w:num>
-  <w:num w:numId="2">
-    <w:abstractNumId w:val="2"/>
-  </w:num>
-  <w:num w:numId="3">
-    <w:abstractNumId w:val="27"/>
-  </w:num>
-  <w:num w:numId="4">
-    <w:abstractNumId w:val="7"/>
-  </w:num>
-  <w:num w:numId="5">
-    <w:abstractNumId w:val="4"/>
-  </w:num>
-  <w:num w:numId="6">
-    <w:abstractNumId w:val="20"/>
-  </w:num>
-  <w:num w:numId="7">
-    <w:abstractNumId w:val="22"/>
-  </w:num>
-  <w:num w:numId="8">
-    <w:abstractNumId w:val="29"/>
-  </w:num>
-  <w:num w:numId="9">
-    <w:abstractNumId w:val="6"/>
-  </w:num>
-  <w:num w:numId="10">
-    <w:abstractNumId w:val="13"/>
-  </w:num>
-  <w:num w:numId="11">
-    <w:abstractNumId w:val="15"/>
-  </w:num>
-  <w:num w:numId="12">
-    <w:abstractNumId w:val="3"/>
-  </w:num>
-  <w:num w:numId="13">
-    <w:abstractNumId w:val="8"/>
-  </w:num>
   <w:num w:numId="14">
-    <w:abstractNumId w:val="25"/>
+    <w:abstractNumId w:val="30"/>
   </w:num>
   <w:num w:numId="15">
-    <w:abstractNumId w:val="9"/>
+    <w:abstractNumId w:val="13"/>
   </w:num>
   <w:num w:numId="16">
     <w:abstractNumId w:val="1"/>
   </w:num>
   <w:num w:numId="17">
+    <w:abstractNumId w:val="34"/>
+  </w:num>
+  <w:num w:numId="18">
+    <w:abstractNumId w:val="20"/>
+  </w:num>
+  <w:num w:numId="19">
+    <w:abstractNumId w:val="37"/>
+  </w:num>
+  <w:num w:numId="20">
+    <w:abstractNumId w:val="14"/>
+  </w:num>
+  <w:num w:numId="21">
+    <w:abstractNumId w:val="25"/>
+  </w:num>
+  <w:num w:numId="22">
+    <w:abstractNumId w:val="29"/>
+  </w:num>
+  <w:num w:numId="23">
+    <w:abstractNumId w:val="22"/>
+  </w:num>
+  <w:num w:numId="24">
     <w:abstractNumId w:val="28"/>
   </w:num>
-  <w:num w:numId="18">
-    <w:abstractNumId w:val="16"/>
+  <w:num w:numId="25">
+    <w:abstractNumId w:val="21"/>
   </w:num>
-  <w:num w:numId="19">
+  <w:num w:numId="26">
     <w:abstractNumId w:val="31"/>
   </w:num>
-  <w:num w:numId="20">
-    <w:abstractNumId w:val="10"/>
-  </w:num>
-  <w:num w:numId="21">
-    <w:abstractNumId w:val="21"/>
-  </w:num>
-  <w:num w:numId="22">
-    <w:abstractNumId w:val="24"/>
-  </w:num>
-  <w:num w:numId="23">
-    <w:abstractNumId w:val="18"/>
-  </w:num>
-  <w:num w:numId="24">
-    <w:abstractNumId w:val="23"/>
-  </w:num>
-  <w:num w:numId="25">
-    <w:abstractNumId w:val="17"/>
-  </w:num>
-  <w:num w:numId="26">
-    <w:abstractNumId w:val="26"/>
-  </w:num>
   <w:num w:numId="27">
-    <w:abstractNumId w:val="5"/>
+    <w:abstractNumId w:val="8"/>
   </w:num>
   <w:num w:numId="28">
-    <w:abstractNumId w:val="19"/>
+    <w:abstractNumId w:val="23"/>
   </w:num>
   <w:num w:numId="29">
     <w:abstractNumId w:val="0"/>
   </w:num>
   <w:num w:numId="30">
+    <w:abstractNumId w:val="39"/>
+  </w:num>
+  <w:num w:numId="31">
+    <w:abstractNumId w:val="36"/>
+  </w:num>
+  <w:num w:numId="32">
+    <w:abstractNumId w:val="15"/>
+  </w:num>
+  <w:num w:numId="33">
+    <w:abstractNumId w:val="18"/>
+  </w:num>
+  <w:num w:numId="34">
+    <w:abstractNumId w:val="38"/>
+  </w:num>
+  <w:num w:numId="35">
+    <w:abstractNumId w:val="2"/>
+  </w:num>
+  <w:num w:numId="36">
+    <w:abstractNumId w:val="6"/>
+  </w:num>
+  <w:num w:numId="37">
+    <w:abstractNumId w:val="5"/>
+  </w:num>
+  <w:num w:numId="38">
+    <w:abstractNumId w:val="26"/>
+  </w:num>
+  <w:num w:numId="39">
     <w:abstractNumId w:val="32"/>
   </w:num>
-  <w:num w:numId="31">
-    <w:abstractNumId w:val="30"/>
-  </w:num>
-  <w:num w:numId="32">
-    <w:abstractNumId w:val="11"/>
-  </w:num>
-  <w:num w:numId="33">
-    <w:abstractNumId w:val="14"/>
+  <w:num w:numId="40">
+    <w:abstractNumId w:val="10"/>
   </w:num>
 </w:numbering>
 </file>
@@ -13457,7 +16660,7 @@
       </w:pPr>
     </w:pPrDefault>
   </w:docDefaults>
-  <w:latentStyles w:defLockedState="0" w:defUIPriority="99" w:defSemiHidden="0" w:defUnhideWhenUsed="0" w:defQFormat="0" w:count="377">
+  <w:latentStyles w:defLockedState="0" w:defUIPriority="99" w:defSemiHidden="0" w:defUnhideWhenUsed="0" w:defQFormat="0" w:count="376">
     <w:lsdException w:name="Normal" w:uiPriority="0" w:qFormat="1"/>
     <w:lsdException w:name="heading 1" w:uiPriority="9" w:qFormat="1"/>
     <w:lsdException w:name="heading 2" w:semiHidden="1" w:uiPriority="9" w:unhideWhenUsed="1" w:qFormat="1"/>
@@ -13563,6 +16766,7 @@
     <w:lsdException w:name="HTML Sample" w:semiHidden="1" w:unhideWhenUsed="1"/>
     <w:lsdException w:name="HTML Typewriter" w:semiHidden="1" w:unhideWhenUsed="1"/>
     <w:lsdException w:name="HTML Variable" w:semiHidden="1" w:unhideWhenUsed="1"/>
+    <w:lsdException w:name="Normal Table" w:semiHidden="1" w:unhideWhenUsed="1"/>
     <w:lsdException w:name="annotation subject" w:semiHidden="1" w:unhideWhenUsed="1"/>
     <w:lsdException w:name="No List" w:semiHidden="1" w:unhideWhenUsed="1"/>
     <w:lsdException w:name="Outline List 1" w:semiHidden="1" w:unhideWhenUsed="1"/>
@@ -13609,8 +16813,10 @@
     <w:lsdException w:name="Table Subtle 2" w:semiHidden="1" w:unhideWhenUsed="1"/>
     <w:lsdException w:name="Table Web 1" w:semiHidden="1" w:unhideWhenUsed="1"/>
     <w:lsdException w:name="Table Web 2" w:semiHidden="1" w:unhideWhenUsed="1"/>
+    <w:lsdException w:name="Table Web 3" w:semiHidden="1" w:unhideWhenUsed="1"/>
     <w:lsdException w:name="Balloon Text" w:semiHidden="1" w:unhideWhenUsed="1"/>
     <w:lsdException w:name="Table Grid" w:uiPriority="39"/>
+    <w:lsdException w:name="Table Theme" w:semiHidden="1" w:unhideWhenUsed="1"/>
     <w:lsdException w:name="Placeholder Text" w:semiHidden="1"/>
     <w:lsdException w:name="No Spacing" w:uiPriority="1" w:qFormat="1"/>
     <w:lsdException w:name="Light Shading" w:uiPriority="60"/>
@@ -13831,7 +17037,6 @@
     <w:lsdException w:name="Hashtag" w:semiHidden="1" w:unhideWhenUsed="1"/>
     <w:lsdException w:name="Unresolved Mention" w:semiHidden="1" w:unhideWhenUsed="1"/>
     <w:lsdException w:name="Smart Link" w:semiHidden="1" w:unhideWhenUsed="1"/>
-    <w:lsdException w:name="Smart Link Error" w:semiHidden="1" w:unhideWhenUsed="1"/>
   </w:latentStyles>
   <w:style w:type="paragraph" w:default="1" w:styleId="Normale">
     <w:name w:val="Normal"/>
@@ -13907,6 +17112,7 @@
   <w:style w:type="character" w:default="1" w:styleId="Carpredefinitoparagrafo">
     <w:name w:val="Default Paragraph Font"/>
     <w:uiPriority w:val="1"/>
+    <w:semiHidden/>
     <w:unhideWhenUsed/>
   </w:style>
   <w:style w:type="table" w:default="1" w:styleId="Tabellanormale">
@@ -14334,7 +17540,7 @@
 </file>
 
 <file path=customXml/itemProps1.xml><?xml version="1.0" encoding="utf-8"?>
-<ds:datastoreItem xmlns:ds="http://schemas.openxmlformats.org/officeDocument/2006/customXml" ds:itemID="{215F2CBC-3779-4276-8BB9-6E38BE7AA993}">
+<ds:datastoreItem xmlns:ds="http://schemas.openxmlformats.org/officeDocument/2006/customXml" ds:itemID="{1FFD5D95-C0E2-4426-9882-C5705D3B558D}">
   <ds:schemaRefs>
     <ds:schemaRef ds:uri="http://schemas.openxmlformats.org/officeDocument/2006/bibliography"/>
   </ds:schemaRefs>

</xml_diff>

<commit_message>
Approaching to version 3
</commit_message>
<xml_diff>
--- a/Casi_uso.docx
+++ b/Casi_uso.docx
@@ -2470,10 +2470,22 @@
     <w:p>
       <w:pPr>
         <w:pStyle w:val="Titolo1"/>
+        <w:pBdr>
+          <w:bottom w:val="single" w:sz="6" w:space="1" w:color="auto"/>
+        </w:pBdr>
       </w:pPr>
       <w:bookmarkStart w:id="0" w:name="_Toc30776657"/>
       <w:r>
         <w:lastRenderedPageBreak/>
+        <w:t>*Nota: per i casi d’uso testuali, ogni versione successiva è inclusiva dei casi d’uso delle versioni precedenti, verranno riportati solo i nuovi casi d’uso relativi alla nuova versione, in modo differenziale.</w:t>
+      </w:r>
+    </w:p>
+    <w:p/>
+    <w:p>
+      <w:pPr>
+        <w:pStyle w:val="Titolo1"/>
+      </w:pPr>
+      <w:r>
         <w:t>Versione</w:t>
       </w:r>
       <w:r>
@@ -3329,6 +3341,7 @@
                 <w:sz w:val="32"/>
                 <w:szCs w:val="32"/>
               </w:rPr>
+              <w:lastRenderedPageBreak/>
               <w:t xml:space="preserve">Il manutentore sceglie </w:t>
             </w:r>
             <w:r>
@@ -3372,7 +3385,6 @@
                 <w:sz w:val="32"/>
                 <w:szCs w:val="32"/>
               </w:rPr>
-              <w:lastRenderedPageBreak/>
               <w:t>Fine</w:t>
             </w:r>
           </w:p>
@@ -4131,6 +4143,7 @@
                 <w:sz w:val="32"/>
                 <w:szCs w:val="32"/>
               </w:rPr>
+              <w:lastRenderedPageBreak/>
               <w:t>Il sistema preleva la descrizione della categoria</w:t>
             </w:r>
             <w:r>
@@ -4911,6 +4924,7 @@
                 <w:sz w:val="32"/>
                 <w:szCs w:val="32"/>
               </w:rPr>
+              <w:lastRenderedPageBreak/>
               <w:t>Il sistema preleva la descrizione del sensore scelto</w:t>
             </w:r>
           </w:p>
@@ -5024,7 +5038,6 @@
                 <w:sz w:val="32"/>
                 <w:szCs w:val="32"/>
               </w:rPr>
-              <w:lastRenderedPageBreak/>
               <w:t>Nome</w:t>
             </w:r>
           </w:p>
@@ -5654,6 +5667,7 @@
                 <w:sz w:val="32"/>
                 <w:szCs w:val="32"/>
               </w:rPr>
+              <w:lastRenderedPageBreak/>
               <w:t xml:space="preserve">     Fine</w:t>
             </w:r>
           </w:p>
@@ -5868,7 +5882,6 @@
                 <w:sz w:val="32"/>
                 <w:szCs w:val="32"/>
               </w:rPr>
-              <w:lastRenderedPageBreak/>
               <w:t>Il sistema gestisce la richiesta, chiedendo all’utente quale modifica effettuare tra quelle disponibili per la stanza scelta</w:t>
             </w:r>
           </w:p>
@@ -6011,7 +6024,6 @@
                 <w:sz w:val="32"/>
                 <w:szCs w:val="32"/>
               </w:rPr>
-              <w:lastRenderedPageBreak/>
               <w:t>Scenario Alternativo</w:t>
             </w:r>
           </w:p>
@@ -6387,6 +6399,7 @@
                 <w:sz w:val="32"/>
                 <w:szCs w:val="32"/>
               </w:rPr>
+              <w:lastRenderedPageBreak/>
               <w:t>Fine</w:t>
             </w:r>
           </w:p>
@@ -6413,6 +6426,7 @@
                 <w:sz w:val="32"/>
                 <w:szCs w:val="32"/>
               </w:rPr>
+              <w:lastRenderedPageBreak/>
               <w:t>Scenario Alternativo</w:t>
             </w:r>
           </w:p>
@@ -6610,7 +6624,6 @@
                 <w:sz w:val="32"/>
                 <w:szCs w:val="32"/>
               </w:rPr>
-              <w:lastRenderedPageBreak/>
               <w:t>Scenario Principale</w:t>
             </w:r>
           </w:p>
@@ -7308,6 +7321,7 @@
                 <w:sz w:val="32"/>
                 <w:szCs w:val="32"/>
               </w:rPr>
+              <w:lastRenderedPageBreak/>
               <w:t>Il manutentore dà risposta affermativa</w:t>
             </w:r>
           </w:p>
@@ -7374,6 +7388,7 @@
                 <w:sz w:val="32"/>
                 <w:szCs w:val="32"/>
               </w:rPr>
+              <w:lastRenderedPageBreak/>
               <w:t>Scenario Alternativo</w:t>
             </w:r>
           </w:p>
@@ -7515,7 +7530,6 @@
                 <w:sz w:val="32"/>
                 <w:szCs w:val="32"/>
               </w:rPr>
-              <w:lastRenderedPageBreak/>
               <w:t>Nome</w:t>
             </w:r>
           </w:p>
@@ -8116,6 +8130,7 @@
                 <w:sz w:val="32"/>
                 <w:szCs w:val="32"/>
               </w:rPr>
+              <w:lastRenderedPageBreak/>
               <w:t>Fine</w:t>
             </w:r>
           </w:p>
@@ -8142,6 +8157,7 @@
                 <w:sz w:val="32"/>
                 <w:szCs w:val="32"/>
               </w:rPr>
+              <w:lastRenderedPageBreak/>
               <w:t>Scenario Alternativo</w:t>
             </w:r>
           </w:p>
@@ -8321,7 +8337,6 @@
                 <w:sz w:val="32"/>
                 <w:szCs w:val="32"/>
               </w:rPr>
-              <w:lastRenderedPageBreak/>
               <w:t>Fine</w:t>
             </w:r>
           </w:p>
@@ -8864,6 +8879,7 @@
                 <w:sz w:val="32"/>
                 <w:szCs w:val="32"/>
               </w:rPr>
+              <w:lastRenderedPageBreak/>
               <w:t>Scenario Alternativo</w:t>
             </w:r>
           </w:p>
@@ -9104,7 +9120,6 @@
                 <w:sz w:val="32"/>
                 <w:szCs w:val="32"/>
               </w:rPr>
-              <w:lastRenderedPageBreak/>
               <w:t>Il sistema chiede l’inserimento del nome</w:t>
             </w:r>
           </w:p>
@@ -9307,7 +9322,6 @@
                 <w:sz w:val="32"/>
                 <w:szCs w:val="32"/>
               </w:rPr>
-              <w:lastRenderedPageBreak/>
               <w:t>Scenario Alternativo</w:t>
             </w:r>
           </w:p>
@@ -9651,6 +9665,7 @@
                 <w:sz w:val="32"/>
                 <w:szCs w:val="32"/>
               </w:rPr>
+              <w:lastRenderedPageBreak/>
               <w:t>Il sistema verifica che il nome non sia già presente</w:t>
             </w:r>
           </w:p>
@@ -9751,7 +9766,6 @@
                 <w:sz w:val="32"/>
                 <w:szCs w:val="32"/>
               </w:rPr>
-              <w:lastRenderedPageBreak/>
               <w:t>Il manutentore inserisce la stanza</w:t>
             </w:r>
           </w:p>
@@ -10269,6 +10283,7 @@
                 <w:sz w:val="32"/>
                 <w:szCs w:val="32"/>
               </w:rPr>
+              <w:lastRenderedPageBreak/>
               <w:t xml:space="preserve">Il sistema individua la categoria di sensori </w:t>
             </w:r>
             <w:r>
@@ -10393,6 +10408,7 @@
                 <w:sz w:val="32"/>
                 <w:szCs w:val="32"/>
               </w:rPr>
+              <w:lastRenderedPageBreak/>
               <w:t>Scenario Alternativo</w:t>
             </w:r>
           </w:p>
@@ -10497,7 +10513,6 @@
                 <w:sz w:val="32"/>
                 <w:szCs w:val="32"/>
               </w:rPr>
-              <w:lastRenderedPageBreak/>
               <w:t>Nome</w:t>
             </w:r>
           </w:p>
@@ -10635,8 +10650,17 @@
                 <w:sz w:val="32"/>
                 <w:szCs w:val="32"/>
               </w:rPr>
-              <w:t>Il sistema individua la categoria di attuatori avanzati scelta</w:t>
-            </w:r>
+              <w:t xml:space="preserve">Il sistema individua la categoria di </w:t>
+            </w:r>
+            <w:proofErr w:type="gramStart"/>
+            <w:r>
+              <w:rPr>
+                <w:sz w:val="32"/>
+                <w:szCs w:val="32"/>
+              </w:rPr>
+              <w:t>attuatori avanzati scelta</w:t>
+            </w:r>
+            <w:proofErr w:type="gramEnd"/>
           </w:p>
           <w:p>
             <w:pPr>
@@ -11012,6 +11036,7 @@
                 <w:sz w:val="32"/>
                 <w:szCs w:val="32"/>
               </w:rPr>
+              <w:lastRenderedPageBreak/>
               <w:t xml:space="preserve">Il sistema </w:t>
             </w:r>
             <w:r>
@@ -11061,6 +11086,7 @@
                 <w:sz w:val="32"/>
                 <w:szCs w:val="32"/>
               </w:rPr>
+              <w:lastRenderedPageBreak/>
               <w:t>Scenario Alternativo</w:t>
             </w:r>
           </w:p>
@@ -11271,7 +11297,6 @@
                 <w:sz w:val="32"/>
                 <w:szCs w:val="32"/>
               </w:rPr>
-              <w:lastRenderedPageBreak/>
               <w:t>Scenario Principale</w:t>
             </w:r>
           </w:p>
@@ -11317,28 +11342,7 @@
                 <w:sz w:val="32"/>
                 <w:szCs w:val="32"/>
               </w:rPr>
-              <w:t xml:space="preserve">Il sistema individua la categoria di </w:t>
-            </w:r>
-            <w:r>
-              <w:rPr>
-                <w:sz w:val="32"/>
-                <w:szCs w:val="32"/>
-              </w:rPr>
-              <w:t>dispositivi</w:t>
-            </w:r>
-            <w:r>
-              <w:rPr>
-                <w:sz w:val="32"/>
-                <w:szCs w:val="32"/>
-              </w:rPr>
-              <w:t xml:space="preserve"> scelta</w:t>
-            </w:r>
-            <w:r>
-              <w:rPr>
-                <w:sz w:val="32"/>
-                <w:szCs w:val="32"/>
-              </w:rPr>
-              <w:t xml:space="preserve"> tra tutte le unità immobiliari</w:t>
+              <w:t>Il sistema individua la categoria di dispositivi scelta tra tutte le unità immobiliari</w:t>
             </w:r>
           </w:p>
           <w:p>
@@ -11358,14 +11362,7 @@
                 <w:sz w:val="32"/>
                 <w:szCs w:val="32"/>
               </w:rPr>
-              <w:t xml:space="preserve">Il sistema preleva la descrizione </w:t>
-            </w:r>
-            <w:r>
-              <w:rPr>
-                <w:sz w:val="32"/>
-                <w:szCs w:val="32"/>
-              </w:rPr>
-              <w:t>dell’elemento scelto</w:t>
+              <w:t>Il sistema preleva la descrizione dell’elemento scelto</w:t>
             </w:r>
           </w:p>
           <w:p>
@@ -11499,7 +11496,7 @@
                 <w:sz w:val="32"/>
                 <w:szCs w:val="32"/>
               </w:rPr>
-              <w:t>esce</w:t>
+              <w:t>torna allo stato precedente</w:t>
             </w:r>
           </w:p>
           <w:p>
@@ -11683,14 +11680,7 @@
                 <w:sz w:val="32"/>
                 <w:szCs w:val="32"/>
               </w:rPr>
-              <w:t xml:space="preserve">Il </w:t>
-            </w:r>
-            <w:r>
-              <w:rPr>
-                <w:sz w:val="32"/>
-                <w:szCs w:val="32"/>
-              </w:rPr>
-              <w:t>sistema mostra la lista delle unità immobiliari di proprietà del fruitore</w:t>
+              <w:t>Il sistema mostra la lista delle unità immobiliari di proprietà del fruitore</w:t>
             </w:r>
           </w:p>
           <w:p>
@@ -11730,7 +11720,23 @@
                 <w:sz w:val="32"/>
                 <w:szCs w:val="32"/>
               </w:rPr>
-              <w:t>&lt;&lt;include&gt;&gt; “Descrizione unità immobiliare e lista stanze” (Il sistema procede operando sull´unità selezionata)</w:t>
+              <w:t xml:space="preserve">&lt;&lt;include&gt;&gt; “Descrizione unità immobiliare e lista stanze” (Il sistema procede operando </w:t>
+            </w:r>
+            <w:proofErr w:type="gramStart"/>
+            <w:r>
+              <w:rPr>
+                <w:sz w:val="32"/>
+                <w:szCs w:val="32"/>
+              </w:rPr>
+              <w:t>sull´unità</w:t>
+            </w:r>
+            <w:proofErr w:type="gramEnd"/>
+            <w:r>
+              <w:rPr>
+                <w:sz w:val="32"/>
+                <w:szCs w:val="32"/>
+              </w:rPr>
+              <w:t xml:space="preserve"> selezionata)</w:t>
             </w:r>
           </w:p>
           <w:p>
@@ -11800,21 +11806,7 @@
                 <w:sz w:val="32"/>
                 <w:szCs w:val="32"/>
               </w:rPr>
-              <w:t xml:space="preserve">a. Il </w:t>
-            </w:r>
-            <w:r>
-              <w:rPr>
-                <w:sz w:val="32"/>
-                <w:szCs w:val="32"/>
-              </w:rPr>
-              <w:t>fruitore</w:t>
-            </w:r>
-            <w:r>
-              <w:rPr>
-                <w:sz w:val="32"/>
-                <w:szCs w:val="32"/>
-              </w:rPr>
-              <w:t xml:space="preserve"> dà risposta negativa</w:t>
+              <w:t>a. Il fruitore dà risposta negativa</w:t>
             </w:r>
           </w:p>
           <w:p>
@@ -11837,14 +11829,14 @@
                 <w:sz w:val="32"/>
                 <w:szCs w:val="32"/>
               </w:rPr>
-              <w:t xml:space="preserve">a. Il sistema </w:t>
-            </w:r>
-            <w:r>
-              <w:rPr>
-                <w:sz w:val="32"/>
-                <w:szCs w:val="32"/>
-              </w:rPr>
-              <w:t>esce</w:t>
+              <w:t xml:space="preserve">a. </w:t>
+            </w:r>
+            <w:r>
+              <w:rPr>
+                <w:sz w:val="32"/>
+                <w:szCs w:val="32"/>
+              </w:rPr>
+              <w:t>Il sistema torna allo stato precedente</w:t>
             </w:r>
           </w:p>
           <w:p>
@@ -11933,14 +11925,7 @@
                 <w:sz w:val="32"/>
                 <w:szCs w:val="32"/>
               </w:rPr>
-              <w:t>Valore rilevato da un sensore</w:t>
-            </w:r>
-            <w:r>
-              <w:rPr>
-                <w:sz w:val="32"/>
-                <w:szCs w:val="32"/>
-              </w:rPr>
-              <w:t xml:space="preserve"> avanzato</w:t>
+              <w:t>Valore rilevato da un sensore avanzato</w:t>
             </w:r>
           </w:p>
         </w:tc>
@@ -12043,21 +12028,7 @@
                 <w:sz w:val="32"/>
                 <w:szCs w:val="32"/>
               </w:rPr>
-              <w:t>Il fruitore sceglie il sensore</w:t>
-            </w:r>
-            <w:r>
-              <w:rPr>
-                <w:sz w:val="32"/>
-                <w:szCs w:val="32"/>
-              </w:rPr>
-              <w:t xml:space="preserve"> avanzato</w:t>
-            </w:r>
-            <w:r>
-              <w:rPr>
-                <w:sz w:val="32"/>
-                <w:szCs w:val="32"/>
-              </w:rPr>
-              <w:t xml:space="preserve"> di cui vuole vedere i valor</w:t>
+              <w:t>Il fruitore sceglie il sensore avanzato di cui vuole vedere i valor</w:t>
             </w:r>
             <w:r>
               <w:rPr>
@@ -12292,7 +12263,6 @@
                 <w:sz w:val="32"/>
                 <w:szCs w:val="32"/>
               </w:rPr>
-              <w:lastRenderedPageBreak/>
               <w:t>Nome</w:t>
             </w:r>
           </w:p>
@@ -12416,14 +12386,7 @@
                 <w:sz w:val="32"/>
                 <w:szCs w:val="32"/>
               </w:rPr>
-              <w:t xml:space="preserve">Il fruitore sceglie </w:t>
-            </w:r>
-            <w:r>
-              <w:rPr>
-                <w:sz w:val="32"/>
-                <w:szCs w:val="32"/>
-              </w:rPr>
-              <w:t>l’attuatore avanzato a cui vuole assegnare un’azione</w:t>
+              <w:t>Il fruitore sceglie l’attuatore avanzato a cui vuole assegnare un’azione</w:t>
             </w:r>
           </w:p>
           <w:p>
@@ -12443,21 +12406,7 @@
                 <w:sz w:val="32"/>
                 <w:szCs w:val="32"/>
               </w:rPr>
-              <w:t xml:space="preserve">Il sistema preleva </w:t>
-            </w:r>
-            <w:r>
-              <w:rPr>
-                <w:sz w:val="32"/>
-                <w:szCs w:val="32"/>
-              </w:rPr>
-              <w:t>l’attuatore avanzato</w:t>
-            </w:r>
-            <w:r>
-              <w:rPr>
-                <w:sz w:val="32"/>
-                <w:szCs w:val="32"/>
-              </w:rPr>
-              <w:t xml:space="preserve"> scelto</w:t>
+              <w:t>Il sistema preleva l’attuatore avanzato scelto</w:t>
             </w:r>
           </w:p>
           <w:p>
@@ -12477,14 +12426,7 @@
                 <w:sz w:val="32"/>
                 <w:szCs w:val="32"/>
               </w:rPr>
-              <w:t xml:space="preserve">Il </w:t>
-            </w:r>
-            <w:r>
-              <w:rPr>
-                <w:sz w:val="32"/>
-                <w:szCs w:val="32"/>
-              </w:rPr>
-              <w:t>fruitore assegna un’azione disponibile all’attuatore avanzato scelto</w:t>
+              <w:t>Il fruitore assegna un’azione disponibile all’attuatore avanzato scelto</w:t>
             </w:r>
           </w:p>
           <w:p>
@@ -12504,14 +12446,7 @@
                 <w:sz w:val="32"/>
                 <w:szCs w:val="32"/>
               </w:rPr>
-              <w:t xml:space="preserve">Il sistema </w:t>
-            </w:r>
-            <w:r>
-              <w:rPr>
-                <w:sz w:val="32"/>
-                <w:szCs w:val="32"/>
-              </w:rPr>
-              <w:t>imposta l’azione sull’attuatore avanzato scelto</w:t>
+              <w:t>Il sistema imposta l’azione sull’attuatore avanzato scelto</w:t>
             </w:r>
           </w:p>
           <w:p>
@@ -12577,16 +12512,7 @@
                 <w:sz w:val="32"/>
                 <w:szCs w:val="32"/>
               </w:rPr>
-              <w:t xml:space="preserve">3a. Il sistema richiede un parametro per impostare        </w:t>
-            </w:r>
-            <w:bookmarkStart w:id="10" w:name="_GoBack"/>
-            <w:bookmarkEnd w:id="10"/>
-            <w:r>
-              <w:rPr>
-                <w:sz w:val="32"/>
-                <w:szCs w:val="32"/>
-              </w:rPr>
-              <w:t>l’azione sull’attuatore avanzato scelto</w:t>
+              <w:t>3a. Il sistema richiede un parametro per impostare        l’azione sull’attuatore avanzato scelto</w:t>
             </w:r>
           </w:p>
           <w:p>
@@ -12645,9 +12571,19 @@
       <w:pPr>
         <w:pStyle w:val="Titolo3"/>
       </w:pPr>
-      <w:bookmarkStart w:id="11" w:name="_Toc30776666"/>
+      <w:bookmarkStart w:id="10" w:name="_Toc30776666"/>
       <w:r>
         <w:t>Diagramma UML</w:t>
+      </w:r>
+      <w:bookmarkEnd w:id="10"/>
+    </w:p>
+    <w:p>
+      <w:pPr>
+        <w:pStyle w:val="Titolo2"/>
+      </w:pPr>
+      <w:bookmarkStart w:id="11" w:name="_Toc30776667"/>
+      <w:r>
+        <w:t>Diagramma UML delle classi</w:t>
       </w:r>
       <w:bookmarkEnd w:id="11"/>
     </w:p>
@@ -12655,55 +12591,920 @@
       <w:pPr>
         <w:pStyle w:val="Titolo2"/>
       </w:pPr>
-      <w:bookmarkStart w:id="12" w:name="_Toc30776667"/>
+      <w:bookmarkStart w:id="12" w:name="_Toc30776668"/>
       <w:r>
-        <w:t>Diagramma UML delle classi</w:t>
+        <w:t>Diagramma UML comportamentali</w:t>
       </w:r>
       <w:bookmarkEnd w:id="12"/>
     </w:p>
+    <w:p/>
     <w:p>
       <w:pPr>
-        <w:pStyle w:val="Titolo2"/>
-      </w:pPr>
-      <w:bookmarkStart w:id="13" w:name="_Toc30776668"/>
+        <w:pStyle w:val="Titolo1"/>
+      </w:pPr>
+      <w:bookmarkStart w:id="13" w:name="_Toc30776669"/>
       <w:r>
-        <w:t>Diagramma UML comportamentali</w:t>
-      </w:r>
-      <w:bookmarkEnd w:id="13"/>
-    </w:p>
-    <w:p>
-      <w:pPr>
-        <w:pStyle w:val="Titolo1"/>
-      </w:pPr>
-      <w:bookmarkStart w:id="14" w:name="_Toc30776669"/>
-      <w:r>
+        <w:lastRenderedPageBreak/>
         <w:t>Versione</w:t>
       </w:r>
       <w:r>
         <w:t xml:space="preserve"> 3</w:t>
       </w:r>
+      <w:bookmarkEnd w:id="13"/>
+    </w:p>
+    <w:p>
+      <w:pPr>
+        <w:pStyle w:val="Titolo2"/>
+      </w:pPr>
+      <w:bookmarkStart w:id="14" w:name="_Toc30776670"/>
+      <w:r>
+        <w:t>Casi d’uso</w:t>
+      </w:r>
       <w:bookmarkEnd w:id="14"/>
     </w:p>
     <w:p>
       <w:pPr>
-        <w:pStyle w:val="Titolo2"/>
-      </w:pPr>
-      <w:bookmarkStart w:id="15" w:name="_Toc30776670"/>
+        <w:pStyle w:val="Titolo3"/>
+      </w:pPr>
+      <w:bookmarkStart w:id="15" w:name="_Toc30776671"/>
       <w:r>
-        <w:t>Casi d’uso</w:t>
+        <w:t>Testuali</w:t>
       </w:r>
       <w:bookmarkEnd w:id="15"/>
     </w:p>
+    <w:tbl>
+      <w:tblPr>
+        <w:tblStyle w:val="Grigliatabella"/>
+        <w:tblW w:w="9638" w:type="dxa"/>
+        <w:tblInd w:w="-5" w:type="dxa"/>
+        <w:tblLook w:val="04A0" w:firstRow="1" w:lastRow="0" w:firstColumn="1" w:lastColumn="0" w:noHBand="0" w:noVBand="1"/>
+      </w:tblPr>
+      <w:tblGrid>
+        <w:gridCol w:w="2268"/>
+        <w:gridCol w:w="7370"/>
+      </w:tblGrid>
+      <w:tr>
+        <w:tc>
+          <w:tcPr>
+            <w:tcW w:w="2268" w:type="dxa"/>
+          </w:tcPr>
+          <w:p>
+            <w:pPr>
+              <w:rPr>
+                <w:b/>
+                <w:bCs/>
+                <w:sz w:val="32"/>
+                <w:szCs w:val="32"/>
+              </w:rPr>
+            </w:pPr>
+            <w:r>
+              <w:rPr>
+                <w:b/>
+                <w:bCs/>
+                <w:sz w:val="32"/>
+                <w:szCs w:val="32"/>
+              </w:rPr>
+              <w:t>Nome</w:t>
+            </w:r>
+          </w:p>
+        </w:tc>
+        <w:tc>
+          <w:tcPr>
+            <w:tcW w:w="7370" w:type="dxa"/>
+          </w:tcPr>
+          <w:p>
+            <w:pPr>
+              <w:rPr>
+                <w:sz w:val="32"/>
+                <w:szCs w:val="32"/>
+              </w:rPr>
+            </w:pPr>
+            <w:r>
+              <w:rPr>
+                <w:sz w:val="32"/>
+                <w:szCs w:val="32"/>
+              </w:rPr>
+              <w:t>Creazione nuova regola</w:t>
+            </w:r>
+          </w:p>
+        </w:tc>
+      </w:tr>
+      <w:tr>
+        <w:tc>
+          <w:tcPr>
+            <w:tcW w:w="2268" w:type="dxa"/>
+          </w:tcPr>
+          <w:p>
+            <w:pPr>
+              <w:rPr>
+                <w:b/>
+                <w:bCs/>
+                <w:sz w:val="32"/>
+                <w:szCs w:val="32"/>
+              </w:rPr>
+            </w:pPr>
+            <w:r>
+              <w:rPr>
+                <w:b/>
+                <w:bCs/>
+                <w:sz w:val="32"/>
+                <w:szCs w:val="32"/>
+              </w:rPr>
+              <w:t>Attore</w:t>
+            </w:r>
+          </w:p>
+        </w:tc>
+        <w:tc>
+          <w:tcPr>
+            <w:tcW w:w="7370" w:type="dxa"/>
+          </w:tcPr>
+          <w:p>
+            <w:pPr>
+              <w:rPr>
+                <w:sz w:val="32"/>
+                <w:szCs w:val="32"/>
+              </w:rPr>
+            </w:pPr>
+            <w:r>
+              <w:rPr>
+                <w:sz w:val="32"/>
+                <w:szCs w:val="32"/>
+              </w:rPr>
+              <w:t>Utente (fruitore o manutentore)</w:t>
+            </w:r>
+          </w:p>
+        </w:tc>
+      </w:tr>
+      <w:tr>
+        <w:tc>
+          <w:tcPr>
+            <w:tcW w:w="2268" w:type="dxa"/>
+          </w:tcPr>
+          <w:p>
+            <w:pPr>
+              <w:rPr>
+                <w:b/>
+                <w:bCs/>
+                <w:sz w:val="32"/>
+                <w:szCs w:val="32"/>
+              </w:rPr>
+            </w:pPr>
+            <w:r>
+              <w:rPr>
+                <w:b/>
+                <w:bCs/>
+                <w:sz w:val="32"/>
+                <w:szCs w:val="32"/>
+              </w:rPr>
+              <w:t>Scenario Principale</w:t>
+            </w:r>
+          </w:p>
+        </w:tc>
+        <w:tc>
+          <w:tcPr>
+            <w:tcW w:w="7370" w:type="dxa"/>
+          </w:tcPr>
+          <w:p>
+            <w:pPr>
+              <w:pStyle w:val="Paragrafoelenco"/>
+              <w:numPr>
+                <w:ilvl w:val="0"/>
+                <w:numId w:val="41"/>
+              </w:numPr>
+              <w:rPr>
+                <w:sz w:val="32"/>
+                <w:szCs w:val="32"/>
+              </w:rPr>
+            </w:pPr>
+            <w:r>
+              <w:rPr>
+                <w:sz w:val="32"/>
+                <w:szCs w:val="32"/>
+              </w:rPr>
+              <w:t>L’utente decide di creare una nuova regola relativa all’unità immobiliare</w:t>
+            </w:r>
+          </w:p>
+          <w:p>
+            <w:pPr>
+              <w:pStyle w:val="Paragrafoelenco"/>
+              <w:numPr>
+                <w:ilvl w:val="0"/>
+                <w:numId w:val="41"/>
+              </w:numPr>
+              <w:rPr>
+                <w:sz w:val="32"/>
+                <w:szCs w:val="32"/>
+              </w:rPr>
+            </w:pPr>
+            <w:r>
+              <w:rPr>
+                <w:sz w:val="32"/>
+                <w:szCs w:val="32"/>
+              </w:rPr>
+              <w:t>Il sistema procede alla creazione della parte antecedente della regola, mostrando la lista di tutti i sensori presenti nell’unità immobiliare</w:t>
+            </w:r>
+          </w:p>
+          <w:p>
+            <w:pPr>
+              <w:pStyle w:val="Paragrafoelenco"/>
+              <w:numPr>
+                <w:ilvl w:val="0"/>
+                <w:numId w:val="41"/>
+              </w:numPr>
+              <w:rPr>
+                <w:sz w:val="32"/>
+                <w:szCs w:val="32"/>
+              </w:rPr>
+            </w:pPr>
+            <w:r>
+              <w:rPr>
+                <w:sz w:val="32"/>
+                <w:szCs w:val="32"/>
+              </w:rPr>
+              <w:t>L’utente sceglie un sensore su cui basare la regola</w:t>
+            </w:r>
+          </w:p>
+          <w:p>
+            <w:pPr>
+              <w:pStyle w:val="Paragrafoelenco"/>
+              <w:numPr>
+                <w:ilvl w:val="0"/>
+                <w:numId w:val="41"/>
+              </w:numPr>
+              <w:rPr>
+                <w:sz w:val="32"/>
+                <w:szCs w:val="32"/>
+              </w:rPr>
+            </w:pPr>
+            <w:r>
+              <w:rPr>
+                <w:sz w:val="32"/>
+                <w:szCs w:val="32"/>
+              </w:rPr>
+              <w:t>Il sistema mostra la lista delle variabili sensoriali relative al sensore selezionato</w:t>
+            </w:r>
+          </w:p>
+          <w:p>
+            <w:pPr>
+              <w:pStyle w:val="Paragrafoelenco"/>
+              <w:numPr>
+                <w:ilvl w:val="0"/>
+                <w:numId w:val="41"/>
+              </w:numPr>
+              <w:rPr>
+                <w:sz w:val="32"/>
+                <w:szCs w:val="32"/>
+              </w:rPr>
+            </w:pPr>
+            <w:r>
+              <w:rPr>
+                <w:sz w:val="32"/>
+                <w:szCs w:val="32"/>
+              </w:rPr>
+              <w:t>L’utente sceglie una variabile sensoriale su cui basare la regola</w:t>
+            </w:r>
+          </w:p>
+          <w:p>
+            <w:pPr>
+              <w:pStyle w:val="Paragrafoelenco"/>
+              <w:numPr>
+                <w:ilvl w:val="0"/>
+                <w:numId w:val="41"/>
+              </w:numPr>
+              <w:rPr>
+                <w:sz w:val="32"/>
+                <w:szCs w:val="32"/>
+              </w:rPr>
+            </w:pPr>
+            <w:r>
+              <w:rPr>
+                <w:sz w:val="32"/>
+                <w:szCs w:val="32"/>
+              </w:rPr>
+              <w:t>L’utente crea la regola sulla varabile sensoriale, con gli operatori dell’algebra di Boole</w:t>
+            </w:r>
+          </w:p>
+          <w:p>
+            <w:pPr>
+              <w:pStyle w:val="Paragrafoelenco"/>
+              <w:numPr>
+                <w:ilvl w:val="0"/>
+                <w:numId w:val="41"/>
+              </w:numPr>
+              <w:rPr>
+                <w:sz w:val="32"/>
+                <w:szCs w:val="32"/>
+              </w:rPr>
+            </w:pPr>
+            <w:r>
+              <w:rPr>
+                <w:sz w:val="32"/>
+                <w:szCs w:val="32"/>
+              </w:rPr>
+              <w:t xml:space="preserve">Il sistema procede alla creazione della parte conseguente della regola, </w:t>
+            </w:r>
+            <w:r>
+              <w:rPr>
+                <w:sz w:val="32"/>
+                <w:szCs w:val="32"/>
+              </w:rPr>
+              <w:t xml:space="preserve">mostrando la lista di tutti </w:t>
+            </w:r>
+            <w:r>
+              <w:rPr>
+                <w:sz w:val="32"/>
+                <w:szCs w:val="32"/>
+              </w:rPr>
+              <w:t>gli attuatori</w:t>
+            </w:r>
+            <w:r>
+              <w:rPr>
+                <w:sz w:val="32"/>
+                <w:szCs w:val="32"/>
+              </w:rPr>
+              <w:t xml:space="preserve"> presenti nell’unità immobiliare</w:t>
+            </w:r>
+          </w:p>
+          <w:p>
+            <w:pPr>
+              <w:pStyle w:val="Paragrafoelenco"/>
+              <w:numPr>
+                <w:ilvl w:val="0"/>
+                <w:numId w:val="41"/>
+              </w:numPr>
+              <w:rPr>
+                <w:sz w:val="32"/>
+                <w:szCs w:val="32"/>
+              </w:rPr>
+            </w:pPr>
+            <w:r>
+              <w:rPr>
+                <w:sz w:val="32"/>
+                <w:szCs w:val="32"/>
+              </w:rPr>
+              <w:t>L’utente sceglie un attuatore a cui associare la regola</w:t>
+            </w:r>
+          </w:p>
+          <w:p>
+            <w:pPr>
+              <w:pStyle w:val="Paragrafoelenco"/>
+              <w:numPr>
+                <w:ilvl w:val="0"/>
+                <w:numId w:val="41"/>
+              </w:numPr>
+              <w:rPr>
+                <w:sz w:val="32"/>
+                <w:szCs w:val="32"/>
+              </w:rPr>
+            </w:pPr>
+            <w:r>
+              <w:rPr>
+                <w:sz w:val="32"/>
+                <w:szCs w:val="32"/>
+              </w:rPr>
+              <w:t xml:space="preserve">Il sistema mostra la lista </w:t>
+            </w:r>
+            <w:r>
+              <w:rPr>
+                <w:sz w:val="32"/>
+                <w:szCs w:val="32"/>
+              </w:rPr>
+              <w:t>delle modalità operative relative all’artefatto selezionato</w:t>
+            </w:r>
+          </w:p>
+          <w:p>
+            <w:pPr>
+              <w:pStyle w:val="Paragrafoelenco"/>
+              <w:numPr>
+                <w:ilvl w:val="0"/>
+                <w:numId w:val="41"/>
+              </w:numPr>
+              <w:rPr>
+                <w:sz w:val="32"/>
+                <w:szCs w:val="32"/>
+              </w:rPr>
+            </w:pPr>
+            <w:r>
+              <w:rPr>
+                <w:sz w:val="32"/>
+                <w:szCs w:val="32"/>
+              </w:rPr>
+              <w:t>L’utente seleziona una modalità operativa per la creazione della regola</w:t>
+            </w:r>
+          </w:p>
+          <w:p>
+            <w:pPr>
+              <w:pStyle w:val="Paragrafoelenco"/>
+              <w:numPr>
+                <w:ilvl w:val="0"/>
+                <w:numId w:val="41"/>
+              </w:numPr>
+              <w:rPr>
+                <w:sz w:val="32"/>
+                <w:szCs w:val="32"/>
+              </w:rPr>
+            </w:pPr>
+            <w:r>
+              <w:rPr>
+                <w:sz w:val="32"/>
+                <w:szCs w:val="32"/>
+              </w:rPr>
+              <w:t>Il sistema salva persistentemente la regola</w:t>
+            </w:r>
+          </w:p>
+          <w:p>
+            <w:pPr>
+              <w:ind w:left="360"/>
+              <w:rPr>
+                <w:sz w:val="32"/>
+                <w:szCs w:val="32"/>
+              </w:rPr>
+            </w:pPr>
+            <w:r>
+              <w:rPr>
+                <w:sz w:val="32"/>
+                <w:szCs w:val="32"/>
+              </w:rPr>
+              <w:t>Fine</w:t>
+            </w:r>
+          </w:p>
+        </w:tc>
+      </w:tr>
+      <w:tr>
+        <w:tc>
+          <w:tcPr>
+            <w:tcW w:w="2268" w:type="dxa"/>
+          </w:tcPr>
+          <w:p>
+            <w:pPr>
+              <w:rPr>
+                <w:b/>
+                <w:bCs/>
+                <w:sz w:val="32"/>
+                <w:szCs w:val="32"/>
+              </w:rPr>
+            </w:pPr>
+            <w:r>
+              <w:rPr>
+                <w:b/>
+                <w:bCs/>
+                <w:sz w:val="32"/>
+                <w:szCs w:val="32"/>
+              </w:rPr>
+              <w:t>Scenario Alternativo</w:t>
+            </w:r>
+          </w:p>
+        </w:tc>
+        <w:tc>
+          <w:tcPr>
+            <w:tcW w:w="7370" w:type="dxa"/>
+          </w:tcPr>
+          <w:p>
+            <w:pPr>
+              <w:ind w:left="397"/>
+              <w:rPr>
+                <w:sz w:val="32"/>
+                <w:szCs w:val="32"/>
+              </w:rPr>
+            </w:pPr>
+            <w:r>
+              <w:rPr>
+                <w:sz w:val="32"/>
+                <w:szCs w:val="32"/>
+              </w:rPr>
+              <w:t>3</w:t>
+            </w:r>
+            <w:r>
+              <w:rPr>
+                <w:sz w:val="32"/>
+                <w:szCs w:val="32"/>
+              </w:rPr>
+              <w:t xml:space="preserve">a. </w:t>
+            </w:r>
+            <w:r>
+              <w:rPr>
+                <w:sz w:val="32"/>
+                <w:szCs w:val="32"/>
+              </w:rPr>
+              <w:t>L’utente dà risposta negativa</w:t>
+            </w:r>
+          </w:p>
+          <w:p>
+            <w:pPr>
+              <w:ind w:left="397"/>
+              <w:rPr>
+                <w:sz w:val="32"/>
+                <w:szCs w:val="32"/>
+              </w:rPr>
+            </w:pPr>
+            <w:r>
+              <w:rPr>
+                <w:sz w:val="32"/>
+                <w:szCs w:val="32"/>
+              </w:rPr>
+              <w:t>4</w:t>
+            </w:r>
+            <w:r>
+              <w:rPr>
+                <w:sz w:val="32"/>
+                <w:szCs w:val="32"/>
+              </w:rPr>
+              <w:t>a. Il sistema torna allo stato precedente</w:t>
+            </w:r>
+          </w:p>
+          <w:p>
+            <w:pPr>
+              <w:rPr>
+                <w:sz w:val="32"/>
+                <w:szCs w:val="32"/>
+              </w:rPr>
+            </w:pPr>
+            <w:r>
+              <w:rPr>
+                <w:sz w:val="32"/>
+                <w:szCs w:val="32"/>
+              </w:rPr>
+              <w:t xml:space="preserve">      </w:t>
+            </w:r>
+            <w:r>
+              <w:rPr>
+                <w:sz w:val="32"/>
+                <w:szCs w:val="32"/>
+              </w:rPr>
+              <w:t>Fine</w:t>
+            </w:r>
+          </w:p>
+        </w:tc>
+      </w:tr>
+    </w:tbl>
     <w:p>
       <w:pPr>
-        <w:pStyle w:val="Titolo3"/>
-      </w:pPr>
-      <w:bookmarkStart w:id="16" w:name="_Toc30776671"/>
-      <w:r>
-        <w:t>Testuali</w:t>
-      </w:r>
+        <w:pBdr>
+          <w:bottom w:val="single" w:sz="6" w:space="1" w:color="auto"/>
+        </w:pBdr>
+      </w:pPr>
+    </w:p>
+    <w:p>
+      <w:pPr>
+        <w:pBdr>
+          <w:bottom w:val="single" w:sz="6" w:space="1" w:color="auto"/>
+        </w:pBdr>
+      </w:pPr>
+    </w:p>
+    <w:p>
+      <w:pPr>
+        <w:pBdr>
+          <w:bottom w:val="single" w:sz="6" w:space="1" w:color="auto"/>
+        </w:pBdr>
+      </w:pPr>
+      <w:bookmarkStart w:id="16" w:name="_GoBack"/>
       <w:bookmarkEnd w:id="16"/>
     </w:p>
+    <w:tbl>
+      <w:tblPr>
+        <w:tblStyle w:val="Grigliatabella"/>
+        <w:tblW w:w="9638" w:type="dxa"/>
+        <w:tblLook w:val="04A0" w:firstRow="1" w:lastRow="0" w:firstColumn="1" w:lastColumn="0" w:noHBand="0" w:noVBand="1"/>
+      </w:tblPr>
+      <w:tblGrid>
+        <w:gridCol w:w="2268"/>
+        <w:gridCol w:w="7370"/>
+      </w:tblGrid>
+      <w:tr>
+        <w:trPr>
+          <w:trHeight w:val="263"/>
+        </w:trPr>
+        <w:tc>
+          <w:tcPr>
+            <w:tcW w:w="2268" w:type="dxa"/>
+          </w:tcPr>
+          <w:p>
+            <w:pPr>
+              <w:rPr>
+                <w:b/>
+                <w:bCs/>
+                <w:sz w:val="32"/>
+                <w:szCs w:val="32"/>
+              </w:rPr>
+            </w:pPr>
+            <w:r>
+              <w:rPr>
+                <w:b/>
+                <w:bCs/>
+                <w:sz w:val="32"/>
+                <w:szCs w:val="32"/>
+              </w:rPr>
+              <w:lastRenderedPageBreak/>
+              <w:t>Nome</w:t>
+            </w:r>
+          </w:p>
+        </w:tc>
+        <w:tc>
+          <w:tcPr>
+            <w:tcW w:w="7370" w:type="dxa"/>
+          </w:tcPr>
+          <w:p>
+            <w:pPr>
+              <w:rPr>
+                <w:sz w:val="32"/>
+                <w:szCs w:val="32"/>
+              </w:rPr>
+            </w:pPr>
+            <w:r>
+              <w:rPr>
+                <w:sz w:val="32"/>
+                <w:szCs w:val="32"/>
+              </w:rPr>
+              <w:t>Visualizzazione regola</w:t>
+            </w:r>
+          </w:p>
+        </w:tc>
+      </w:tr>
+      <w:tr>
+        <w:trPr>
+          <w:trHeight w:val="263"/>
+        </w:trPr>
+        <w:tc>
+          <w:tcPr>
+            <w:tcW w:w="2268" w:type="dxa"/>
+          </w:tcPr>
+          <w:p>
+            <w:pPr>
+              <w:rPr>
+                <w:b/>
+                <w:bCs/>
+                <w:sz w:val="32"/>
+                <w:szCs w:val="32"/>
+              </w:rPr>
+            </w:pPr>
+            <w:r>
+              <w:rPr>
+                <w:b/>
+                <w:bCs/>
+                <w:sz w:val="32"/>
+                <w:szCs w:val="32"/>
+              </w:rPr>
+              <w:t>Attore</w:t>
+            </w:r>
+          </w:p>
+        </w:tc>
+        <w:tc>
+          <w:tcPr>
+            <w:tcW w:w="7370" w:type="dxa"/>
+          </w:tcPr>
+          <w:p>
+            <w:pPr>
+              <w:rPr>
+                <w:sz w:val="32"/>
+                <w:szCs w:val="32"/>
+              </w:rPr>
+            </w:pPr>
+            <w:r>
+              <w:rPr>
+                <w:sz w:val="32"/>
+                <w:szCs w:val="32"/>
+              </w:rPr>
+              <w:t>Utente (fruitore o manutentore)</w:t>
+            </w:r>
+          </w:p>
+        </w:tc>
+      </w:tr>
+      <w:tr>
+        <w:trPr>
+          <w:trHeight w:val="263"/>
+        </w:trPr>
+        <w:tc>
+          <w:tcPr>
+            <w:tcW w:w="2268" w:type="dxa"/>
+          </w:tcPr>
+          <w:p>
+            <w:pPr>
+              <w:rPr>
+                <w:b/>
+                <w:bCs/>
+                <w:sz w:val="32"/>
+                <w:szCs w:val="32"/>
+              </w:rPr>
+            </w:pPr>
+            <w:r>
+              <w:rPr>
+                <w:b/>
+                <w:bCs/>
+                <w:sz w:val="32"/>
+                <w:szCs w:val="32"/>
+              </w:rPr>
+              <w:t>Scenario Principale</w:t>
+            </w:r>
+          </w:p>
+        </w:tc>
+        <w:tc>
+          <w:tcPr>
+            <w:tcW w:w="7370" w:type="dxa"/>
+          </w:tcPr>
+          <w:p>
+            <w:pPr>
+              <w:pStyle w:val="Paragrafoelenco"/>
+              <w:numPr>
+                <w:ilvl w:val="0"/>
+                <w:numId w:val="42"/>
+              </w:numPr>
+              <w:rPr>
+                <w:sz w:val="32"/>
+                <w:szCs w:val="32"/>
+              </w:rPr>
+            </w:pPr>
+            <w:r>
+              <w:rPr>
+                <w:sz w:val="32"/>
+                <w:szCs w:val="32"/>
+              </w:rPr>
+              <w:t>L’utente decide di visualizzare una regola esistente nell’unità immobiliare</w:t>
+            </w:r>
+          </w:p>
+          <w:p>
+            <w:pPr>
+              <w:pStyle w:val="Paragrafoelenco"/>
+              <w:numPr>
+                <w:ilvl w:val="0"/>
+                <w:numId w:val="42"/>
+              </w:numPr>
+              <w:rPr>
+                <w:sz w:val="32"/>
+                <w:szCs w:val="32"/>
+              </w:rPr>
+            </w:pPr>
+            <w:r>
+              <w:rPr>
+                <w:sz w:val="32"/>
+                <w:szCs w:val="32"/>
+              </w:rPr>
+              <w:t xml:space="preserve">Il sistema </w:t>
+            </w:r>
+            <w:r>
+              <w:rPr>
+                <w:sz w:val="32"/>
+                <w:szCs w:val="32"/>
+              </w:rPr>
+              <w:t>mostra la lista delle regole esistenti</w:t>
+            </w:r>
+          </w:p>
+          <w:p>
+            <w:pPr>
+              <w:pStyle w:val="Paragrafoelenco"/>
+              <w:numPr>
+                <w:ilvl w:val="0"/>
+                <w:numId w:val="42"/>
+              </w:numPr>
+              <w:rPr>
+                <w:sz w:val="32"/>
+                <w:szCs w:val="32"/>
+              </w:rPr>
+            </w:pPr>
+            <w:r>
+              <w:rPr>
+                <w:sz w:val="32"/>
+                <w:szCs w:val="32"/>
+              </w:rPr>
+              <w:t>L’utente seleziona una regola da visualizzare dalla lista</w:t>
+            </w:r>
+          </w:p>
+          <w:p>
+            <w:pPr>
+              <w:pStyle w:val="Paragrafoelenco"/>
+              <w:numPr>
+                <w:ilvl w:val="0"/>
+                <w:numId w:val="42"/>
+              </w:numPr>
+              <w:rPr>
+                <w:sz w:val="32"/>
+                <w:szCs w:val="32"/>
+              </w:rPr>
+            </w:pPr>
+            <w:r>
+              <w:rPr>
+                <w:sz w:val="32"/>
+                <w:szCs w:val="32"/>
+              </w:rPr>
+              <w:t>Il sistema mostra la descrizione della regola, composta da parte antecedente e conseguente</w:t>
+            </w:r>
+          </w:p>
+          <w:p>
+            <w:pPr>
+              <w:ind w:left="360"/>
+              <w:rPr>
+                <w:sz w:val="32"/>
+                <w:szCs w:val="32"/>
+              </w:rPr>
+            </w:pPr>
+            <w:r>
+              <w:rPr>
+                <w:sz w:val="32"/>
+                <w:szCs w:val="32"/>
+              </w:rPr>
+              <w:t>Fine</w:t>
+            </w:r>
+          </w:p>
+        </w:tc>
+      </w:tr>
+      <w:tr>
+        <w:trPr>
+          <w:trHeight w:val="263"/>
+        </w:trPr>
+        <w:tc>
+          <w:tcPr>
+            <w:tcW w:w="2268" w:type="dxa"/>
+          </w:tcPr>
+          <w:p>
+            <w:pPr>
+              <w:rPr>
+                <w:b/>
+                <w:bCs/>
+                <w:sz w:val="32"/>
+                <w:szCs w:val="32"/>
+              </w:rPr>
+            </w:pPr>
+            <w:r>
+              <w:rPr>
+                <w:b/>
+                <w:bCs/>
+                <w:sz w:val="32"/>
+                <w:szCs w:val="32"/>
+              </w:rPr>
+              <w:t>Scenario Alternativo</w:t>
+            </w:r>
+          </w:p>
+        </w:tc>
+        <w:tc>
+          <w:tcPr>
+            <w:tcW w:w="7370" w:type="dxa"/>
+          </w:tcPr>
+          <w:p>
+            <w:pPr>
+              <w:ind w:left="360"/>
+              <w:rPr>
+                <w:sz w:val="32"/>
+                <w:szCs w:val="32"/>
+              </w:rPr>
+            </w:pPr>
+            <w:r>
+              <w:rPr>
+                <w:sz w:val="32"/>
+                <w:szCs w:val="32"/>
+              </w:rPr>
+              <w:t xml:space="preserve">3a. </w:t>
+            </w:r>
+            <w:r>
+              <w:rPr>
+                <w:sz w:val="32"/>
+                <w:szCs w:val="32"/>
+              </w:rPr>
+              <w:t>L’utente dà risposta negativa</w:t>
+            </w:r>
+          </w:p>
+          <w:p>
+            <w:pPr>
+              <w:ind w:left="360"/>
+              <w:rPr>
+                <w:sz w:val="32"/>
+                <w:szCs w:val="32"/>
+              </w:rPr>
+            </w:pPr>
+            <w:r>
+              <w:rPr>
+                <w:sz w:val="32"/>
+                <w:szCs w:val="32"/>
+              </w:rPr>
+              <w:t xml:space="preserve">4a. Il </w:t>
+            </w:r>
+            <w:r>
+              <w:rPr>
+                <w:sz w:val="32"/>
+                <w:szCs w:val="32"/>
+              </w:rPr>
+              <w:t>sistema torna allo stato precedente</w:t>
+            </w:r>
+          </w:p>
+          <w:p>
+            <w:pPr>
+              <w:ind w:left="360"/>
+              <w:rPr>
+                <w:sz w:val="32"/>
+                <w:szCs w:val="32"/>
+              </w:rPr>
+            </w:pPr>
+            <w:r>
+              <w:rPr>
+                <w:sz w:val="32"/>
+                <w:szCs w:val="32"/>
+              </w:rPr>
+              <w:t>Fine</w:t>
+            </w:r>
+          </w:p>
+        </w:tc>
+      </w:tr>
+    </w:tbl>
+    <w:p/>
+    <w:p/>
     <w:p>
       <w:pPr>
         <w:pStyle w:val="Titolo3"/>
@@ -12804,7 +13605,6 @@
       </w:pPr>
       <w:bookmarkStart w:id="26" w:name="_Toc30776681"/>
       <w:r>
-        <w:lastRenderedPageBreak/>
         <w:t>Versione</w:t>
       </w:r>
       <w:r>
@@ -12966,6 +13766,56 @@
 </w:document>
 </file>
 
+<file path=word/endnotes.xml><?xml version="1.0" encoding="utf-8"?>
+<w:endnotes xmlns:wpc="http://schemas.microsoft.com/office/word/2010/wordprocessingCanvas" xmlns:cx="http://schemas.microsoft.com/office/drawing/2014/chartex" xmlns:cx1="http://schemas.microsoft.com/office/drawing/2015/9/8/chartex" xmlns:cx2="http://schemas.microsoft.com/office/drawing/2015/10/21/chartex" xmlns:cx3="http://schemas.microsoft.com/office/drawing/2016/5/9/chartex" xmlns:cx4="http://schemas.microsoft.com/office/drawing/2016/5/10/chartex" xmlns:cx5="http://schemas.microsoft.com/office/drawing/2016/5/11/chartex" xmlns:cx6="http://schemas.microsoft.com/office/drawing/2016/5/12/chartex" xmlns:cx7="http://schemas.microsoft.com/office/drawing/2016/5/13/chartex" xmlns:cx8="http://schemas.microsoft.com/office/drawing/2016/5/14/chartex" xmlns:mc="http://schemas.openxmlformats.org/markup-compatibility/2006" xmlns:aink="http://schemas.microsoft.com/office/drawing/2016/ink" xmlns:am3d="http://schemas.microsoft.com/office/drawing/2017/model3d" xmlns:o="urn:schemas-microsoft-com:office:office" xmlns:r="http://schemas.openxmlformats.org/officeDocument/2006/relationships" xmlns:m="http://schemas.openxmlformats.org/officeDocument/2006/math" xmlns:v="urn:schemas-microsoft-com:vml" xmlns:wp14="http://schemas.microsoft.com/office/word/2010/wordprocessingDrawing" xmlns:wp="http://schemas.openxmlformats.org/drawingml/2006/wordprocessingDrawing" xmlns:w10="urn:schemas-microsoft-com:office:word" xmlns:w="http://schemas.openxmlformats.org/wordprocessingml/2006/main" xmlns:w14="http://schemas.microsoft.com/office/word/2010/wordml" xmlns:w15="http://schemas.microsoft.com/office/word/2012/wordml" xmlns:w16cid="http://schemas.microsoft.com/office/word/2016/wordml/cid" xmlns:w16se="http://schemas.microsoft.com/office/word/2015/wordml/symex" xmlns:wpg="http://schemas.microsoft.com/office/word/2010/wordprocessingGroup" xmlns:wpi="http://schemas.microsoft.com/office/word/2010/wordprocessingInk" xmlns:wne="http://schemas.microsoft.com/office/word/2006/wordml" xmlns:wps="http://schemas.microsoft.com/office/word/2010/wordprocessingShape" mc:Ignorable="w14 w15 w16se w16cid wp14">
+  <w:endnote w:type="separator" w:id="-1">
+    <w:p>
+      <w:pPr>
+        <w:spacing w:after="0" w:line="240" w:lineRule="auto"/>
+      </w:pPr>
+      <w:r>
+        <w:separator/>
+      </w:r>
+    </w:p>
+  </w:endnote>
+  <w:endnote w:type="continuationSeparator" w:id="0">
+    <w:p>
+      <w:pPr>
+        <w:spacing w:after="0" w:line="240" w:lineRule="auto"/>
+      </w:pPr>
+      <w:r>
+        <w:continuationSeparator/>
+      </w:r>
+    </w:p>
+  </w:endnote>
+</w:endnotes>
+</file>
+
+<file path=word/footnotes.xml><?xml version="1.0" encoding="utf-8"?>
+<w:footnotes xmlns:wpc="http://schemas.microsoft.com/office/word/2010/wordprocessingCanvas" xmlns:cx="http://schemas.microsoft.com/office/drawing/2014/chartex" xmlns:cx1="http://schemas.microsoft.com/office/drawing/2015/9/8/chartex" xmlns:cx2="http://schemas.microsoft.com/office/drawing/2015/10/21/chartex" xmlns:cx3="http://schemas.microsoft.com/office/drawing/2016/5/9/chartex" xmlns:cx4="http://schemas.microsoft.com/office/drawing/2016/5/10/chartex" xmlns:cx5="http://schemas.microsoft.com/office/drawing/2016/5/11/chartex" xmlns:cx6="http://schemas.microsoft.com/office/drawing/2016/5/12/chartex" xmlns:cx7="http://schemas.microsoft.com/office/drawing/2016/5/13/chartex" xmlns:cx8="http://schemas.microsoft.com/office/drawing/2016/5/14/chartex" xmlns:mc="http://schemas.openxmlformats.org/markup-compatibility/2006" xmlns:aink="http://schemas.microsoft.com/office/drawing/2016/ink" xmlns:am3d="http://schemas.microsoft.com/office/drawing/2017/model3d" xmlns:o="urn:schemas-microsoft-com:office:office" xmlns:r="http://schemas.openxmlformats.org/officeDocument/2006/relationships" xmlns:m="http://schemas.openxmlformats.org/officeDocument/2006/math" xmlns:v="urn:schemas-microsoft-com:vml" xmlns:wp14="http://schemas.microsoft.com/office/word/2010/wordprocessingDrawing" xmlns:wp="http://schemas.openxmlformats.org/drawingml/2006/wordprocessingDrawing" xmlns:w10="urn:schemas-microsoft-com:office:word" xmlns:w="http://schemas.openxmlformats.org/wordprocessingml/2006/main" xmlns:w14="http://schemas.microsoft.com/office/word/2010/wordml" xmlns:w15="http://schemas.microsoft.com/office/word/2012/wordml" xmlns:w16cid="http://schemas.microsoft.com/office/word/2016/wordml/cid" xmlns:w16se="http://schemas.microsoft.com/office/word/2015/wordml/symex" xmlns:wpg="http://schemas.microsoft.com/office/word/2010/wordprocessingGroup" xmlns:wpi="http://schemas.microsoft.com/office/word/2010/wordprocessingInk" xmlns:wne="http://schemas.microsoft.com/office/word/2006/wordml" xmlns:wps="http://schemas.microsoft.com/office/word/2010/wordprocessingShape" mc:Ignorable="w14 w15 w16se w16cid wp14">
+  <w:footnote w:type="separator" w:id="-1">
+    <w:p>
+      <w:pPr>
+        <w:spacing w:after="0" w:line="240" w:lineRule="auto"/>
+      </w:pPr>
+      <w:r>
+        <w:separator/>
+      </w:r>
+    </w:p>
+  </w:footnote>
+  <w:footnote w:type="continuationSeparator" w:id="0">
+    <w:p>
+      <w:pPr>
+        <w:spacing w:after="0" w:line="240" w:lineRule="auto"/>
+      </w:pPr>
+      <w:r>
+        <w:continuationSeparator/>
+      </w:r>
+    </w:p>
+  </w:footnote>
+</w:footnotes>
+</file>
+
 <file path=word/numbering.xml><?xml version="1.0" encoding="utf-8"?>
 <w:numbering xmlns:wpc="http://schemas.microsoft.com/office/word/2010/wordprocessingCanvas" xmlns:cx="http://schemas.microsoft.com/office/drawing/2014/chartex" xmlns:cx1="http://schemas.microsoft.com/office/drawing/2015/9/8/chartex" xmlns:cx2="http://schemas.microsoft.com/office/drawing/2015/10/21/chartex" xmlns:cx3="http://schemas.microsoft.com/office/drawing/2016/5/9/chartex" xmlns:cx4="http://schemas.microsoft.com/office/drawing/2016/5/10/chartex" xmlns:cx5="http://schemas.microsoft.com/office/drawing/2016/5/11/chartex" xmlns:cx6="http://schemas.microsoft.com/office/drawing/2016/5/12/chartex" xmlns:cx7="http://schemas.microsoft.com/office/drawing/2016/5/13/chartex" xmlns:cx8="http://schemas.microsoft.com/office/drawing/2016/5/14/chartex" xmlns:mc="http://schemas.openxmlformats.org/markup-compatibility/2006" xmlns:aink="http://schemas.microsoft.com/office/drawing/2016/ink" xmlns:am3d="http://schemas.microsoft.com/office/drawing/2017/model3d" xmlns:o="urn:schemas-microsoft-com:office:office" xmlns:r="http://schemas.openxmlformats.org/officeDocument/2006/relationships" xmlns:m="http://schemas.openxmlformats.org/officeDocument/2006/math" xmlns:v="urn:schemas-microsoft-com:vml" xmlns:wp14="http://schemas.microsoft.com/office/word/2010/wordprocessingDrawing" xmlns:wp="http://schemas.openxmlformats.org/drawingml/2006/wordprocessingDrawing" xmlns:w10="urn:schemas-microsoft-com:office:word" xmlns:w="http://schemas.openxmlformats.org/wordprocessingml/2006/main" xmlns:w14="http://schemas.microsoft.com/office/word/2010/wordml" xmlns:w15="http://schemas.microsoft.com/office/word/2012/wordml" xmlns:w16cid="http://schemas.microsoft.com/office/word/2016/wordml/cid" xmlns:w16se="http://schemas.microsoft.com/office/word/2015/wordml/symex" xmlns:wpg="http://schemas.microsoft.com/office/word/2010/wordprocessingGroup" xmlns:wpi="http://schemas.microsoft.com/office/word/2010/wordprocessingInk" xmlns:wne="http://schemas.microsoft.com/office/word/2006/wordml" xmlns:wps="http://schemas.microsoft.com/office/word/2010/wordprocessingShape" mc:Ignorable="w14 w15 w16se w16cid wp14">
   <w:abstractNum w:abstractNumId="0" w15:restartNumberingAfterBreak="0">
@@ -13575,6 +14425,92 @@
     </w:lvl>
   </w:abstractNum>
   <w:abstractNum w:abstractNumId="7" w15:restartNumberingAfterBreak="0">
+    <w:nsid w:val="1F360A5B"/>
+    <w:multiLevelType w:val="hybridMultilevel"/>
+    <w:tmpl w:val="30EC2CC2"/>
+    <w:lvl w:ilvl="0" w:tplc="0410000F">
+      <w:start w:val="1"/>
+      <w:numFmt w:val="decimal"/>
+      <w:lvlText w:val="%1."/>
+      <w:lvlJc w:val="left"/>
+      <w:pPr>
+        <w:ind w:left="720" w:hanging="360"/>
+      </w:pPr>
+    </w:lvl>
+    <w:lvl w:ilvl="1" w:tplc="04100019" w:tentative="1">
+      <w:start w:val="1"/>
+      <w:numFmt w:val="lowerLetter"/>
+      <w:lvlText w:val="%2."/>
+      <w:lvlJc w:val="left"/>
+      <w:pPr>
+        <w:ind w:left="1440" w:hanging="360"/>
+      </w:pPr>
+    </w:lvl>
+    <w:lvl w:ilvl="2" w:tplc="0410001B" w:tentative="1">
+      <w:start w:val="1"/>
+      <w:numFmt w:val="lowerRoman"/>
+      <w:lvlText w:val="%3."/>
+      <w:lvlJc w:val="right"/>
+      <w:pPr>
+        <w:ind w:left="2160" w:hanging="180"/>
+      </w:pPr>
+    </w:lvl>
+    <w:lvl w:ilvl="3" w:tplc="0410000F" w:tentative="1">
+      <w:start w:val="1"/>
+      <w:numFmt w:val="decimal"/>
+      <w:lvlText w:val="%4."/>
+      <w:lvlJc w:val="left"/>
+      <w:pPr>
+        <w:ind w:left="2880" w:hanging="360"/>
+      </w:pPr>
+    </w:lvl>
+    <w:lvl w:ilvl="4" w:tplc="04100019" w:tentative="1">
+      <w:start w:val="1"/>
+      <w:numFmt w:val="lowerLetter"/>
+      <w:lvlText w:val="%5."/>
+      <w:lvlJc w:val="left"/>
+      <w:pPr>
+        <w:ind w:left="3600" w:hanging="360"/>
+      </w:pPr>
+    </w:lvl>
+    <w:lvl w:ilvl="5" w:tplc="0410001B" w:tentative="1">
+      <w:start w:val="1"/>
+      <w:numFmt w:val="lowerRoman"/>
+      <w:lvlText w:val="%6."/>
+      <w:lvlJc w:val="right"/>
+      <w:pPr>
+        <w:ind w:left="4320" w:hanging="180"/>
+      </w:pPr>
+    </w:lvl>
+    <w:lvl w:ilvl="6" w:tplc="0410000F" w:tentative="1">
+      <w:start w:val="1"/>
+      <w:numFmt w:val="decimal"/>
+      <w:lvlText w:val="%7."/>
+      <w:lvlJc w:val="left"/>
+      <w:pPr>
+        <w:ind w:left="5040" w:hanging="360"/>
+      </w:pPr>
+    </w:lvl>
+    <w:lvl w:ilvl="7" w:tplc="04100019" w:tentative="1">
+      <w:start w:val="1"/>
+      <w:numFmt w:val="lowerLetter"/>
+      <w:lvlText w:val="%8."/>
+      <w:lvlJc w:val="left"/>
+      <w:pPr>
+        <w:ind w:left="5760" w:hanging="360"/>
+      </w:pPr>
+    </w:lvl>
+    <w:lvl w:ilvl="8" w:tplc="0410001B" w:tentative="1">
+      <w:start w:val="1"/>
+      <w:numFmt w:val="lowerRoman"/>
+      <w:lvlText w:val="%9."/>
+      <w:lvlJc w:val="right"/>
+      <w:pPr>
+        <w:ind w:left="6480" w:hanging="180"/>
+      </w:pPr>
+    </w:lvl>
+  </w:abstractNum>
+  <w:abstractNum w:abstractNumId="8" w15:restartNumberingAfterBreak="0">
     <w:nsid w:val="226E1F4F"/>
     <w:multiLevelType w:val="hybridMultilevel"/>
     <w:tmpl w:val="EEB67C36"/>
@@ -13663,7 +14599,7 @@
       </w:pPr>
     </w:lvl>
   </w:abstractNum>
-  <w:abstractNum w:abstractNumId="8" w15:restartNumberingAfterBreak="0">
+  <w:abstractNum w:abstractNumId="9" w15:restartNumberingAfterBreak="0">
     <w:nsid w:val="23855CA4"/>
     <w:multiLevelType w:val="hybridMultilevel"/>
     <w:tmpl w:val="F1D882AA"/>
@@ -13753,7 +14689,7 @@
       </w:pPr>
     </w:lvl>
   </w:abstractNum>
-  <w:abstractNum w:abstractNumId="9" w15:restartNumberingAfterBreak="0">
+  <w:abstractNum w:abstractNumId="10" w15:restartNumberingAfterBreak="0">
     <w:nsid w:val="238E498B"/>
     <w:multiLevelType w:val="hybridMultilevel"/>
     <w:tmpl w:val="1A28E248"/>
@@ -13839,7 +14775,7 @@
       </w:pPr>
     </w:lvl>
   </w:abstractNum>
-  <w:abstractNum w:abstractNumId="10" w15:restartNumberingAfterBreak="0">
+  <w:abstractNum w:abstractNumId="11" w15:restartNumberingAfterBreak="0">
     <w:nsid w:val="253C2656"/>
     <w:multiLevelType w:val="hybridMultilevel"/>
     <w:tmpl w:val="30EC2CC2"/>
@@ -13925,7 +14861,7 @@
       </w:pPr>
     </w:lvl>
   </w:abstractNum>
-  <w:abstractNum w:abstractNumId="11" w15:restartNumberingAfterBreak="0">
+  <w:abstractNum w:abstractNumId="12" w15:restartNumberingAfterBreak="0">
     <w:nsid w:val="2B213FBC"/>
     <w:multiLevelType w:val="hybridMultilevel"/>
     <w:tmpl w:val="81EE1D9A"/>
@@ -14011,7 +14947,7 @@
       </w:pPr>
     </w:lvl>
   </w:abstractNum>
-  <w:abstractNum w:abstractNumId="12" w15:restartNumberingAfterBreak="0">
+  <w:abstractNum w:abstractNumId="13" w15:restartNumberingAfterBreak="0">
     <w:nsid w:val="307B2338"/>
     <w:multiLevelType w:val="hybridMultilevel"/>
     <w:tmpl w:val="94145BD8"/>
@@ -14097,7 +15033,7 @@
       </w:pPr>
     </w:lvl>
   </w:abstractNum>
-  <w:abstractNum w:abstractNumId="13" w15:restartNumberingAfterBreak="0">
+  <w:abstractNum w:abstractNumId="14" w15:restartNumberingAfterBreak="0">
     <w:nsid w:val="327C6A87"/>
     <w:multiLevelType w:val="hybridMultilevel"/>
     <w:tmpl w:val="2C7E62E8"/>
@@ -14183,7 +15119,7 @@
       </w:pPr>
     </w:lvl>
   </w:abstractNum>
-  <w:abstractNum w:abstractNumId="14" w15:restartNumberingAfterBreak="0">
+  <w:abstractNum w:abstractNumId="15" w15:restartNumberingAfterBreak="0">
     <w:nsid w:val="37172FEF"/>
     <w:multiLevelType w:val="hybridMultilevel"/>
     <w:tmpl w:val="3E025AF6"/>
@@ -14269,7 +15205,7 @@
       </w:pPr>
     </w:lvl>
   </w:abstractNum>
-  <w:abstractNum w:abstractNumId="15" w15:restartNumberingAfterBreak="0">
+  <w:abstractNum w:abstractNumId="16" w15:restartNumberingAfterBreak="0">
     <w:nsid w:val="3A906E44"/>
     <w:multiLevelType w:val="hybridMultilevel"/>
     <w:tmpl w:val="C5C25A8E"/>
@@ -14359,7 +15295,7 @@
       </w:pPr>
     </w:lvl>
   </w:abstractNum>
-  <w:abstractNum w:abstractNumId="16" w15:restartNumberingAfterBreak="0">
+  <w:abstractNum w:abstractNumId="17" w15:restartNumberingAfterBreak="0">
     <w:nsid w:val="3C084DF4"/>
     <w:multiLevelType w:val="hybridMultilevel"/>
     <w:tmpl w:val="7EB8EA2E"/>
@@ -14472,7 +15408,7 @@
       </w:rPr>
     </w:lvl>
   </w:abstractNum>
-  <w:abstractNum w:abstractNumId="17" w15:restartNumberingAfterBreak="0">
+  <w:abstractNum w:abstractNumId="18" w15:restartNumberingAfterBreak="0">
     <w:nsid w:val="3CD577A8"/>
     <w:multiLevelType w:val="hybridMultilevel"/>
     <w:tmpl w:val="1A28E248"/>
@@ -14558,7 +15494,7 @@
       </w:pPr>
     </w:lvl>
   </w:abstractNum>
-  <w:abstractNum w:abstractNumId="18" w15:restartNumberingAfterBreak="0">
+  <w:abstractNum w:abstractNumId="19" w15:restartNumberingAfterBreak="0">
     <w:nsid w:val="3DDB4E14"/>
     <w:multiLevelType w:val="hybridMultilevel"/>
     <w:tmpl w:val="C5C25A8E"/>
@@ -14648,7 +15584,7 @@
       </w:pPr>
     </w:lvl>
   </w:abstractNum>
-  <w:abstractNum w:abstractNumId="19" w15:restartNumberingAfterBreak="0">
+  <w:abstractNum w:abstractNumId="20" w15:restartNumberingAfterBreak="0">
     <w:nsid w:val="40D441F9"/>
     <w:multiLevelType w:val="hybridMultilevel"/>
     <w:tmpl w:val="6B1EF960"/>
@@ -14734,7 +15670,7 @@
       </w:pPr>
     </w:lvl>
   </w:abstractNum>
-  <w:abstractNum w:abstractNumId="20" w15:restartNumberingAfterBreak="0">
+  <w:abstractNum w:abstractNumId="21" w15:restartNumberingAfterBreak="0">
     <w:nsid w:val="410D5DD7"/>
     <w:multiLevelType w:val="hybridMultilevel"/>
     <w:tmpl w:val="8FF65944"/>
@@ -14847,7 +15783,7 @@
       </w:rPr>
     </w:lvl>
   </w:abstractNum>
-  <w:abstractNum w:abstractNumId="21" w15:restartNumberingAfterBreak="0">
+  <w:abstractNum w:abstractNumId="22" w15:restartNumberingAfterBreak="0">
     <w:nsid w:val="4245144D"/>
     <w:multiLevelType w:val="hybridMultilevel"/>
     <w:tmpl w:val="F8C89CD2"/>
@@ -14933,7 +15869,7 @@
       </w:pPr>
     </w:lvl>
   </w:abstractNum>
-  <w:abstractNum w:abstractNumId="22" w15:restartNumberingAfterBreak="0">
+  <w:abstractNum w:abstractNumId="23" w15:restartNumberingAfterBreak="0">
     <w:nsid w:val="45842D6F"/>
     <w:multiLevelType w:val="hybridMultilevel"/>
     <w:tmpl w:val="F8C89CD2"/>
@@ -15019,7 +15955,7 @@
       </w:pPr>
     </w:lvl>
   </w:abstractNum>
-  <w:abstractNum w:abstractNumId="23" w15:restartNumberingAfterBreak="0">
+  <w:abstractNum w:abstractNumId="24" w15:restartNumberingAfterBreak="0">
     <w:nsid w:val="48AD4D35"/>
     <w:multiLevelType w:val="hybridMultilevel"/>
     <w:tmpl w:val="F1D882AA"/>
@@ -15109,7 +16045,7 @@
       </w:pPr>
     </w:lvl>
   </w:abstractNum>
-  <w:abstractNum w:abstractNumId="24" w15:restartNumberingAfterBreak="0">
+  <w:abstractNum w:abstractNumId="25" w15:restartNumberingAfterBreak="0">
     <w:nsid w:val="4A9626B9"/>
     <w:multiLevelType w:val="hybridMultilevel"/>
     <w:tmpl w:val="9FCA80B2"/>
@@ -15195,7 +16131,7 @@
       </w:pPr>
     </w:lvl>
   </w:abstractNum>
-  <w:abstractNum w:abstractNumId="25" w15:restartNumberingAfterBreak="0">
+  <w:abstractNum w:abstractNumId="26" w15:restartNumberingAfterBreak="0">
     <w:nsid w:val="4B5715CD"/>
     <w:multiLevelType w:val="hybridMultilevel"/>
     <w:tmpl w:val="F8C89CD2"/>
@@ -15281,7 +16217,7 @@
       </w:pPr>
     </w:lvl>
   </w:abstractNum>
-  <w:abstractNum w:abstractNumId="26" w15:restartNumberingAfterBreak="0">
+  <w:abstractNum w:abstractNumId="27" w15:restartNumberingAfterBreak="0">
     <w:nsid w:val="4BBA7279"/>
     <w:multiLevelType w:val="hybridMultilevel"/>
     <w:tmpl w:val="1A28E248"/>
@@ -15367,7 +16303,7 @@
       </w:pPr>
     </w:lvl>
   </w:abstractNum>
-  <w:abstractNum w:abstractNumId="27" w15:restartNumberingAfterBreak="0">
+  <w:abstractNum w:abstractNumId="28" w15:restartNumberingAfterBreak="0">
     <w:nsid w:val="4C094225"/>
     <w:multiLevelType w:val="hybridMultilevel"/>
     <w:tmpl w:val="6946FFBE"/>
@@ -15453,7 +16389,7 @@
       </w:pPr>
     </w:lvl>
   </w:abstractNum>
-  <w:abstractNum w:abstractNumId="28" w15:restartNumberingAfterBreak="0">
+  <w:abstractNum w:abstractNumId="29" w15:restartNumberingAfterBreak="0">
     <w:nsid w:val="57726DA7"/>
     <w:multiLevelType w:val="hybridMultilevel"/>
     <w:tmpl w:val="6946FFBE"/>
@@ -15539,7 +16475,7 @@
       </w:pPr>
     </w:lvl>
   </w:abstractNum>
-  <w:abstractNum w:abstractNumId="29" w15:restartNumberingAfterBreak="0">
+  <w:abstractNum w:abstractNumId="30" w15:restartNumberingAfterBreak="0">
     <w:nsid w:val="5909646E"/>
     <w:multiLevelType w:val="hybridMultilevel"/>
     <w:tmpl w:val="F8C89CD2"/>
@@ -15625,7 +16561,7 @@
       </w:pPr>
     </w:lvl>
   </w:abstractNum>
-  <w:abstractNum w:abstractNumId="30" w15:restartNumberingAfterBreak="0">
+  <w:abstractNum w:abstractNumId="31" w15:restartNumberingAfterBreak="0">
     <w:nsid w:val="5C1F49C0"/>
     <w:multiLevelType w:val="hybridMultilevel"/>
     <w:tmpl w:val="2FF8904A"/>
@@ -15711,7 +16647,7 @@
       </w:pPr>
     </w:lvl>
   </w:abstractNum>
-  <w:abstractNum w:abstractNumId="31" w15:restartNumberingAfterBreak="0">
+  <w:abstractNum w:abstractNumId="32" w15:restartNumberingAfterBreak="0">
     <w:nsid w:val="611C346E"/>
     <w:multiLevelType w:val="hybridMultilevel"/>
     <w:tmpl w:val="30EC2CC2"/>
@@ -15797,7 +16733,7 @@
       </w:pPr>
     </w:lvl>
   </w:abstractNum>
-  <w:abstractNum w:abstractNumId="32" w15:restartNumberingAfterBreak="0">
+  <w:abstractNum w:abstractNumId="33" w15:restartNumberingAfterBreak="0">
     <w:nsid w:val="68DB74FE"/>
     <w:multiLevelType w:val="hybridMultilevel"/>
     <w:tmpl w:val="30EC2CC2"/>
@@ -15883,7 +16819,7 @@
       </w:pPr>
     </w:lvl>
   </w:abstractNum>
-  <w:abstractNum w:abstractNumId="33" w15:restartNumberingAfterBreak="0">
+  <w:abstractNum w:abstractNumId="34" w15:restartNumberingAfterBreak="0">
     <w:nsid w:val="6B9C05AB"/>
     <w:multiLevelType w:val="hybridMultilevel"/>
     <w:tmpl w:val="300A67E2"/>
@@ -15969,7 +16905,7 @@
       </w:pPr>
     </w:lvl>
   </w:abstractNum>
-  <w:abstractNum w:abstractNumId="34" w15:restartNumberingAfterBreak="0">
+  <w:abstractNum w:abstractNumId="35" w15:restartNumberingAfterBreak="0">
     <w:nsid w:val="6BE75A57"/>
     <w:multiLevelType w:val="hybridMultilevel"/>
     <w:tmpl w:val="05A29052"/>
@@ -16082,7 +17018,7 @@
       </w:rPr>
     </w:lvl>
   </w:abstractNum>
-  <w:abstractNum w:abstractNumId="35" w15:restartNumberingAfterBreak="0">
+  <w:abstractNum w:abstractNumId="36" w15:restartNumberingAfterBreak="0">
     <w:nsid w:val="6C8A2D6D"/>
     <w:multiLevelType w:val="hybridMultilevel"/>
     <w:tmpl w:val="6946FFBE"/>
@@ -16168,7 +17104,7 @@
       </w:pPr>
     </w:lvl>
   </w:abstractNum>
-  <w:abstractNum w:abstractNumId="36" w15:restartNumberingAfterBreak="0">
+  <w:abstractNum w:abstractNumId="37" w15:restartNumberingAfterBreak="0">
     <w:nsid w:val="6CD62D31"/>
     <w:multiLevelType w:val="hybridMultilevel"/>
     <w:tmpl w:val="C4F0A7AC"/>
@@ -16258,7 +17194,7 @@
       </w:pPr>
     </w:lvl>
   </w:abstractNum>
-  <w:abstractNum w:abstractNumId="37" w15:restartNumberingAfterBreak="0">
+  <w:abstractNum w:abstractNumId="38" w15:restartNumberingAfterBreak="0">
     <w:nsid w:val="6D0D5312"/>
     <w:multiLevelType w:val="hybridMultilevel"/>
     <w:tmpl w:val="5E7C1C46"/>
@@ -16344,7 +17280,7 @@
       </w:pPr>
     </w:lvl>
   </w:abstractNum>
-  <w:abstractNum w:abstractNumId="38" w15:restartNumberingAfterBreak="0">
+  <w:abstractNum w:abstractNumId="39" w15:restartNumberingAfterBreak="0">
     <w:nsid w:val="71A9404C"/>
     <w:multiLevelType w:val="hybridMultilevel"/>
     <w:tmpl w:val="1A28E248"/>
@@ -16430,7 +17366,7 @@
       </w:pPr>
     </w:lvl>
   </w:abstractNum>
-  <w:abstractNum w:abstractNumId="39" w15:restartNumberingAfterBreak="0">
+  <w:abstractNum w:abstractNumId="40" w15:restartNumberingAfterBreak="0">
     <w:nsid w:val="75A625A9"/>
     <w:multiLevelType w:val="hybridMultilevel"/>
     <w:tmpl w:val="0DFE31F2"/>
@@ -16520,107 +17456,193 @@
       </w:pPr>
     </w:lvl>
   </w:abstractNum>
+  <w:abstractNum w:abstractNumId="41" w15:restartNumberingAfterBreak="0">
+    <w:nsid w:val="75D66E66"/>
+    <w:multiLevelType w:val="hybridMultilevel"/>
+    <w:tmpl w:val="1A28E248"/>
+    <w:lvl w:ilvl="0" w:tplc="0410000F">
+      <w:start w:val="1"/>
+      <w:numFmt w:val="decimal"/>
+      <w:lvlText w:val="%1."/>
+      <w:lvlJc w:val="left"/>
+      <w:pPr>
+        <w:ind w:left="720" w:hanging="360"/>
+      </w:pPr>
+    </w:lvl>
+    <w:lvl w:ilvl="1" w:tplc="04100019" w:tentative="1">
+      <w:start w:val="1"/>
+      <w:numFmt w:val="lowerLetter"/>
+      <w:lvlText w:val="%2."/>
+      <w:lvlJc w:val="left"/>
+      <w:pPr>
+        <w:ind w:left="1440" w:hanging="360"/>
+      </w:pPr>
+    </w:lvl>
+    <w:lvl w:ilvl="2" w:tplc="0410001B" w:tentative="1">
+      <w:start w:val="1"/>
+      <w:numFmt w:val="lowerRoman"/>
+      <w:lvlText w:val="%3."/>
+      <w:lvlJc w:val="right"/>
+      <w:pPr>
+        <w:ind w:left="2160" w:hanging="180"/>
+      </w:pPr>
+    </w:lvl>
+    <w:lvl w:ilvl="3" w:tplc="0410000F" w:tentative="1">
+      <w:start w:val="1"/>
+      <w:numFmt w:val="decimal"/>
+      <w:lvlText w:val="%4."/>
+      <w:lvlJc w:val="left"/>
+      <w:pPr>
+        <w:ind w:left="2880" w:hanging="360"/>
+      </w:pPr>
+    </w:lvl>
+    <w:lvl w:ilvl="4" w:tplc="04100019" w:tentative="1">
+      <w:start w:val="1"/>
+      <w:numFmt w:val="lowerLetter"/>
+      <w:lvlText w:val="%5."/>
+      <w:lvlJc w:val="left"/>
+      <w:pPr>
+        <w:ind w:left="3600" w:hanging="360"/>
+      </w:pPr>
+    </w:lvl>
+    <w:lvl w:ilvl="5" w:tplc="0410001B" w:tentative="1">
+      <w:start w:val="1"/>
+      <w:numFmt w:val="lowerRoman"/>
+      <w:lvlText w:val="%6."/>
+      <w:lvlJc w:val="right"/>
+      <w:pPr>
+        <w:ind w:left="4320" w:hanging="180"/>
+      </w:pPr>
+    </w:lvl>
+    <w:lvl w:ilvl="6" w:tplc="0410000F" w:tentative="1">
+      <w:start w:val="1"/>
+      <w:numFmt w:val="decimal"/>
+      <w:lvlText w:val="%7."/>
+      <w:lvlJc w:val="left"/>
+      <w:pPr>
+        <w:ind w:left="5040" w:hanging="360"/>
+      </w:pPr>
+    </w:lvl>
+    <w:lvl w:ilvl="7" w:tplc="04100019" w:tentative="1">
+      <w:start w:val="1"/>
+      <w:numFmt w:val="lowerLetter"/>
+      <w:lvlText w:val="%8."/>
+      <w:lvlJc w:val="left"/>
+      <w:pPr>
+        <w:ind w:left="5760" w:hanging="360"/>
+      </w:pPr>
+    </w:lvl>
+    <w:lvl w:ilvl="8" w:tplc="0410001B" w:tentative="1">
+      <w:start w:val="1"/>
+      <w:numFmt w:val="lowerRoman"/>
+      <w:lvlText w:val="%9."/>
+      <w:lvlJc w:val="right"/>
+      <w:pPr>
+        <w:ind w:left="6480" w:hanging="180"/>
+      </w:pPr>
+    </w:lvl>
+  </w:abstractNum>
   <w:num w:numId="1">
-    <w:abstractNumId w:val="16"/>
+    <w:abstractNumId w:val="17"/>
   </w:num>
   <w:num w:numId="2">
     <w:abstractNumId w:val="3"/>
   </w:num>
   <w:num w:numId="3">
-    <w:abstractNumId w:val="33"/>
+    <w:abstractNumId w:val="34"/>
   </w:num>
   <w:num w:numId="4">
-    <w:abstractNumId w:val="11"/>
+    <w:abstractNumId w:val="12"/>
   </w:num>
   <w:num w:numId="5">
-    <w:abstractNumId w:val="7"/>
+    <w:abstractNumId w:val="8"/>
   </w:num>
   <w:num w:numId="6">
-    <w:abstractNumId w:val="24"/>
+    <w:abstractNumId w:val="25"/>
   </w:num>
   <w:num w:numId="7">
-    <w:abstractNumId w:val="27"/>
+    <w:abstractNumId w:val="28"/>
   </w:num>
   <w:num w:numId="8">
-    <w:abstractNumId w:val="35"/>
+    <w:abstractNumId w:val="36"/>
   </w:num>
   <w:num w:numId="9">
-    <w:abstractNumId w:val="9"/>
+    <w:abstractNumId w:val="10"/>
   </w:num>
   <w:num w:numId="10">
-    <w:abstractNumId w:val="17"/>
+    <w:abstractNumId w:val="18"/>
   </w:num>
   <w:num w:numId="11">
-    <w:abstractNumId w:val="19"/>
+    <w:abstractNumId w:val="20"/>
   </w:num>
   <w:num w:numId="12">
     <w:abstractNumId w:val="4"/>
   </w:num>
   <w:num w:numId="13">
-    <w:abstractNumId w:val="12"/>
+    <w:abstractNumId w:val="13"/>
   </w:num>
   <w:num w:numId="14">
-    <w:abstractNumId w:val="30"/>
+    <w:abstractNumId w:val="31"/>
   </w:num>
   <w:num w:numId="15">
-    <w:abstractNumId w:val="13"/>
+    <w:abstractNumId w:val="14"/>
   </w:num>
   <w:num w:numId="16">
     <w:abstractNumId w:val="1"/>
   </w:num>
   <w:num w:numId="17">
-    <w:abstractNumId w:val="34"/>
+    <w:abstractNumId w:val="35"/>
   </w:num>
   <w:num w:numId="18">
-    <w:abstractNumId w:val="20"/>
+    <w:abstractNumId w:val="21"/>
   </w:num>
   <w:num w:numId="19">
-    <w:abstractNumId w:val="37"/>
+    <w:abstractNumId w:val="38"/>
   </w:num>
   <w:num w:numId="20">
-    <w:abstractNumId w:val="14"/>
+    <w:abstractNumId w:val="15"/>
   </w:num>
   <w:num w:numId="21">
-    <w:abstractNumId w:val="25"/>
+    <w:abstractNumId w:val="26"/>
   </w:num>
   <w:num w:numId="22">
+    <w:abstractNumId w:val="30"/>
+  </w:num>
+  <w:num w:numId="23">
+    <w:abstractNumId w:val="23"/>
+  </w:num>
+  <w:num w:numId="24">
     <w:abstractNumId w:val="29"/>
   </w:num>
-  <w:num w:numId="23">
+  <w:num w:numId="25">
     <w:abstractNumId w:val="22"/>
   </w:num>
-  <w:num w:numId="24">
-    <w:abstractNumId w:val="28"/>
-  </w:num>
-  <w:num w:numId="25">
-    <w:abstractNumId w:val="21"/>
-  </w:num>
   <w:num w:numId="26">
-    <w:abstractNumId w:val="31"/>
+    <w:abstractNumId w:val="32"/>
   </w:num>
   <w:num w:numId="27">
-    <w:abstractNumId w:val="8"/>
+    <w:abstractNumId w:val="9"/>
   </w:num>
   <w:num w:numId="28">
-    <w:abstractNumId w:val="23"/>
+    <w:abstractNumId w:val="24"/>
   </w:num>
   <w:num w:numId="29">
     <w:abstractNumId w:val="0"/>
   </w:num>
   <w:num w:numId="30">
-    <w:abstractNumId w:val="39"/>
+    <w:abstractNumId w:val="40"/>
   </w:num>
   <w:num w:numId="31">
-    <w:abstractNumId w:val="36"/>
+    <w:abstractNumId w:val="37"/>
   </w:num>
   <w:num w:numId="32">
-    <w:abstractNumId w:val="15"/>
+    <w:abstractNumId w:val="16"/>
   </w:num>
   <w:num w:numId="33">
-    <w:abstractNumId w:val="18"/>
+    <w:abstractNumId w:val="19"/>
   </w:num>
   <w:num w:numId="34">
-    <w:abstractNumId w:val="38"/>
+    <w:abstractNumId w:val="39"/>
   </w:num>
   <w:num w:numId="35">
     <w:abstractNumId w:val="2"/>
@@ -16632,13 +17654,19 @@
     <w:abstractNumId w:val="5"/>
   </w:num>
   <w:num w:numId="38">
-    <w:abstractNumId w:val="26"/>
+    <w:abstractNumId w:val="27"/>
   </w:num>
   <w:num w:numId="39">
-    <w:abstractNumId w:val="32"/>
+    <w:abstractNumId w:val="33"/>
   </w:num>
   <w:num w:numId="40">
-    <w:abstractNumId w:val="10"/>
+    <w:abstractNumId w:val="11"/>
+  </w:num>
+  <w:num w:numId="41">
+    <w:abstractNumId w:val="41"/>
+  </w:num>
+  <w:num w:numId="42">
+    <w:abstractNumId w:val="7"/>
   </w:num>
 </w:numbering>
 </file>
@@ -17271,6 +18299,50 @@
       <w:ind w:left="440"/>
     </w:pPr>
   </w:style>
+  <w:style w:type="paragraph" w:styleId="Intestazione">
+    <w:name w:val="header"/>
+    <w:basedOn w:val="Normale"/>
+    <w:link w:val="IntestazioneCarattere"/>
+    <w:uiPriority w:val="99"/>
+    <w:unhideWhenUsed/>
+    <w:rsid w:val="00B660F9"/>
+    <w:pPr>
+      <w:tabs>
+        <w:tab w:val="center" w:pos="4819"/>
+        <w:tab w:val="right" w:pos="9638"/>
+      </w:tabs>
+      <w:spacing w:after="0" w:line="240" w:lineRule="auto"/>
+    </w:pPr>
+  </w:style>
+  <w:style w:type="character" w:customStyle="1" w:styleId="IntestazioneCarattere">
+    <w:name w:val="Intestazione Carattere"/>
+    <w:basedOn w:val="Carpredefinitoparagrafo"/>
+    <w:link w:val="Intestazione"/>
+    <w:uiPriority w:val="99"/>
+    <w:rsid w:val="00B660F9"/>
+  </w:style>
+  <w:style w:type="paragraph" w:styleId="Pidipagina">
+    <w:name w:val="footer"/>
+    <w:basedOn w:val="Normale"/>
+    <w:link w:val="PidipaginaCarattere"/>
+    <w:uiPriority w:val="99"/>
+    <w:unhideWhenUsed/>
+    <w:rsid w:val="00B660F9"/>
+    <w:pPr>
+      <w:tabs>
+        <w:tab w:val="center" w:pos="4819"/>
+        <w:tab w:val="right" w:pos="9638"/>
+      </w:tabs>
+      <w:spacing w:after="0" w:line="240" w:lineRule="auto"/>
+    </w:pPr>
+  </w:style>
+  <w:style w:type="character" w:customStyle="1" w:styleId="PidipaginaCarattere">
+    <w:name w:val="Piè di pagina Carattere"/>
+    <w:basedOn w:val="Carpredefinitoparagrafo"/>
+    <w:link w:val="Pidipagina"/>
+    <w:uiPriority w:val="99"/>
+    <w:rsid w:val="00B660F9"/>
+  </w:style>
 </w:styles>
 </file>
 
@@ -17540,7 +18612,7 @@
 </file>
 
 <file path=customXml/itemProps1.xml><?xml version="1.0" encoding="utf-8"?>
-<ds:datastoreItem xmlns:ds="http://schemas.openxmlformats.org/officeDocument/2006/customXml" ds:itemID="{1FFD5D95-C0E2-4426-9882-C5705D3B558D}">
+<ds:datastoreItem xmlns:ds="http://schemas.openxmlformats.org/officeDocument/2006/customXml" ds:itemID="{6B86DF5C-E735-4972-BF3C-4ADDE376B209}">
   <ds:schemaRefs>
     <ds:schemaRef ds:uri="http://schemas.openxmlformats.org/officeDocument/2006/bibliography"/>
   </ds:schemaRefs>

</xml_diff>

<commit_message>
Approaching to version 4 (use cases)
</commit_message>
<xml_diff>
--- a/Casi_uso.docx
+++ b/Casi_uso.docx
@@ -12969,7 +12969,21 @@
                 <w:sz w:val="32"/>
                 <w:szCs w:val="32"/>
               </w:rPr>
-              <w:t>delle modalità operative relative all’artefatto selezionato</w:t>
+              <w:t>delle modalità operative relative all’a</w:t>
+            </w:r>
+            <w:r>
+              <w:rPr>
+                <w:sz w:val="32"/>
+                <w:szCs w:val="32"/>
+              </w:rPr>
+              <w:t>ttuatore</w:t>
+            </w:r>
+            <w:r>
+              <w:rPr>
+                <w:sz w:val="32"/>
+                <w:szCs w:val="32"/>
+              </w:rPr>
+              <w:t xml:space="preserve"> selezionato</w:t>
             </w:r>
           </w:p>
           <w:p>
@@ -13157,8 +13171,6 @@
           <w:bottom w:val="single" w:sz="6" w:space="1" w:color="auto"/>
         </w:pBdr>
       </w:pPr>
-      <w:bookmarkStart w:id="16" w:name="_GoBack"/>
-      <w:bookmarkEnd w:id="16"/>
     </w:p>
     <w:tbl>
       <w:tblPr>
@@ -13509,9 +13521,19 @@
       <w:pPr>
         <w:pStyle w:val="Titolo3"/>
       </w:pPr>
-      <w:bookmarkStart w:id="17" w:name="_Toc30776672"/>
+      <w:bookmarkStart w:id="16" w:name="_Toc30776672"/>
       <w:r>
         <w:t>Diagramma UML</w:t>
+      </w:r>
+      <w:bookmarkEnd w:id="16"/>
+    </w:p>
+    <w:p>
+      <w:pPr>
+        <w:pStyle w:val="Titolo2"/>
+      </w:pPr>
+      <w:bookmarkStart w:id="17" w:name="_Toc30776673"/>
+      <w:r>
+        <w:t>Diagramma UML delle classi</w:t>
       </w:r>
       <w:bookmarkEnd w:id="17"/>
     </w:p>
@@ -13519,55 +13541,1999 @@
       <w:pPr>
         <w:pStyle w:val="Titolo2"/>
       </w:pPr>
-      <w:bookmarkStart w:id="18" w:name="_Toc30776673"/>
+      <w:bookmarkStart w:id="18" w:name="_Toc30776674"/>
       <w:r>
-        <w:t>Diagramma UML delle classi</w:t>
+        <w:t>Diagramma UML comportamentali</w:t>
       </w:r>
       <w:bookmarkEnd w:id="18"/>
     </w:p>
     <w:p>
       <w:pPr>
-        <w:pStyle w:val="Titolo2"/>
-      </w:pPr>
-      <w:bookmarkStart w:id="19" w:name="_Toc30776674"/>
-      <w:r>
-        <w:t>Diagramma UML comportamentali</w:t>
-      </w:r>
-      <w:bookmarkEnd w:id="19"/>
-    </w:p>
-    <w:p>
-      <w:pPr>
         <w:pStyle w:val="Titolo1"/>
       </w:pPr>
-      <w:bookmarkStart w:id="20" w:name="_Toc30776675"/>
+      <w:bookmarkStart w:id="19" w:name="_Toc30776675"/>
       <w:r>
         <w:t>Versione</w:t>
       </w:r>
       <w:r>
         <w:t xml:space="preserve"> 4</w:t>
       </w:r>
+      <w:bookmarkEnd w:id="19"/>
+    </w:p>
+    <w:p>
+      <w:pPr>
+        <w:pStyle w:val="Titolo2"/>
+      </w:pPr>
+      <w:bookmarkStart w:id="20" w:name="_Toc30776676"/>
+      <w:r>
+        <w:t>Casi d’uso</w:t>
+      </w:r>
       <w:bookmarkEnd w:id="20"/>
     </w:p>
     <w:p>
       <w:pPr>
-        <w:pStyle w:val="Titolo2"/>
-      </w:pPr>
-      <w:bookmarkStart w:id="21" w:name="_Toc30776676"/>
+        <w:pStyle w:val="Titolo3"/>
+      </w:pPr>
+      <w:bookmarkStart w:id="21" w:name="_Toc30776677"/>
       <w:r>
-        <w:t>Casi d’uso</w:t>
+        <w:t>Testuali</w:t>
       </w:r>
       <w:bookmarkEnd w:id="21"/>
     </w:p>
+    <w:tbl>
+      <w:tblPr>
+        <w:tblStyle w:val="Grigliatabella"/>
+        <w:tblW w:w="9638" w:type="dxa"/>
+        <w:tblLook w:val="04A0" w:firstRow="1" w:lastRow="0" w:firstColumn="1" w:lastColumn="0" w:noHBand="0" w:noVBand="1"/>
+      </w:tblPr>
+      <w:tblGrid>
+        <w:gridCol w:w="2268"/>
+        <w:gridCol w:w="7370"/>
+      </w:tblGrid>
+      <w:tr>
+        <w:trPr>
+          <w:trHeight w:val="263"/>
+        </w:trPr>
+        <w:tc>
+          <w:tcPr>
+            <w:tcW w:w="2268" w:type="dxa"/>
+          </w:tcPr>
+          <w:p>
+            <w:pPr>
+              <w:rPr>
+                <w:b/>
+                <w:bCs/>
+                <w:sz w:val="32"/>
+                <w:szCs w:val="32"/>
+              </w:rPr>
+            </w:pPr>
+            <w:r>
+              <w:rPr>
+                <w:b/>
+                <w:bCs/>
+                <w:sz w:val="32"/>
+                <w:szCs w:val="32"/>
+              </w:rPr>
+              <w:t>Nome</w:t>
+            </w:r>
+          </w:p>
+        </w:tc>
+        <w:tc>
+          <w:tcPr>
+            <w:tcW w:w="7370" w:type="dxa"/>
+          </w:tcPr>
+          <w:p>
+            <w:pPr>
+              <w:rPr>
+                <w:sz w:val="32"/>
+                <w:szCs w:val="32"/>
+              </w:rPr>
+            </w:pPr>
+            <w:r>
+              <w:rPr>
+                <w:sz w:val="32"/>
+                <w:szCs w:val="32"/>
+              </w:rPr>
+              <w:t>Creazione nuova regola temporale</w:t>
+            </w:r>
+          </w:p>
+        </w:tc>
+      </w:tr>
+      <w:tr>
+        <w:trPr>
+          <w:trHeight w:val="263"/>
+        </w:trPr>
+        <w:tc>
+          <w:tcPr>
+            <w:tcW w:w="2268" w:type="dxa"/>
+          </w:tcPr>
+          <w:p>
+            <w:pPr>
+              <w:rPr>
+                <w:b/>
+                <w:bCs/>
+                <w:sz w:val="32"/>
+                <w:szCs w:val="32"/>
+              </w:rPr>
+            </w:pPr>
+            <w:r>
+              <w:rPr>
+                <w:b/>
+                <w:bCs/>
+                <w:sz w:val="32"/>
+                <w:szCs w:val="32"/>
+              </w:rPr>
+              <w:t>Attore</w:t>
+            </w:r>
+          </w:p>
+        </w:tc>
+        <w:tc>
+          <w:tcPr>
+            <w:tcW w:w="7370" w:type="dxa"/>
+          </w:tcPr>
+          <w:p>
+            <w:pPr>
+              <w:rPr>
+                <w:sz w:val="32"/>
+                <w:szCs w:val="32"/>
+              </w:rPr>
+            </w:pPr>
+            <w:r>
+              <w:rPr>
+                <w:sz w:val="32"/>
+                <w:szCs w:val="32"/>
+              </w:rPr>
+              <w:t>Utente (fruitore o manutentore)</w:t>
+            </w:r>
+          </w:p>
+        </w:tc>
+      </w:tr>
+      <w:tr>
+        <w:trPr>
+          <w:trHeight w:val="263"/>
+        </w:trPr>
+        <w:tc>
+          <w:tcPr>
+            <w:tcW w:w="2268" w:type="dxa"/>
+          </w:tcPr>
+          <w:p>
+            <w:pPr>
+              <w:rPr>
+                <w:b/>
+                <w:bCs/>
+                <w:sz w:val="32"/>
+                <w:szCs w:val="32"/>
+              </w:rPr>
+            </w:pPr>
+            <w:r>
+              <w:rPr>
+                <w:b/>
+                <w:bCs/>
+                <w:sz w:val="32"/>
+                <w:szCs w:val="32"/>
+              </w:rPr>
+              <w:t>Scenario Principale</w:t>
+            </w:r>
+          </w:p>
+        </w:tc>
+        <w:tc>
+          <w:tcPr>
+            <w:tcW w:w="7370" w:type="dxa"/>
+          </w:tcPr>
+          <w:p>
+            <w:pPr>
+              <w:pStyle w:val="Paragrafoelenco"/>
+              <w:numPr>
+                <w:ilvl w:val="0"/>
+                <w:numId w:val="44"/>
+              </w:numPr>
+              <w:rPr>
+                <w:sz w:val="32"/>
+                <w:szCs w:val="32"/>
+              </w:rPr>
+            </w:pPr>
+            <w:r>
+              <w:rPr>
+                <w:sz w:val="32"/>
+                <w:szCs w:val="32"/>
+              </w:rPr>
+              <w:t xml:space="preserve">L’utente decide di creare una nuova regola </w:t>
+            </w:r>
+            <w:r>
+              <w:rPr>
+                <w:sz w:val="32"/>
+                <w:szCs w:val="32"/>
+              </w:rPr>
+              <w:t xml:space="preserve">temporale </w:t>
+            </w:r>
+            <w:r>
+              <w:rPr>
+                <w:sz w:val="32"/>
+                <w:szCs w:val="32"/>
+              </w:rPr>
+              <w:t>relativa all’unità immobiliare</w:t>
+            </w:r>
+          </w:p>
+          <w:p>
+            <w:pPr>
+              <w:pStyle w:val="Paragrafoelenco"/>
+              <w:numPr>
+                <w:ilvl w:val="0"/>
+                <w:numId w:val="44"/>
+              </w:numPr>
+              <w:rPr>
+                <w:sz w:val="32"/>
+                <w:szCs w:val="32"/>
+              </w:rPr>
+            </w:pPr>
+            <w:r>
+              <w:rPr>
+                <w:sz w:val="32"/>
+                <w:szCs w:val="32"/>
+              </w:rPr>
+              <w:t xml:space="preserve">Il sistema procede alla creazione della parte antecedente della regola, </w:t>
+            </w:r>
+            <w:r>
+              <w:rPr>
+                <w:sz w:val="32"/>
+                <w:szCs w:val="32"/>
+              </w:rPr>
+              <w:t xml:space="preserve">chiedendo all’utente la condizione </w:t>
+            </w:r>
+            <w:r>
+              <w:rPr>
+                <w:i/>
+                <w:iCs/>
+                <w:sz w:val="32"/>
+                <w:szCs w:val="32"/>
+              </w:rPr>
+              <w:t>time</w:t>
+            </w:r>
+          </w:p>
+          <w:p>
+            <w:pPr>
+              <w:pStyle w:val="Paragrafoelenco"/>
+              <w:numPr>
+                <w:ilvl w:val="0"/>
+                <w:numId w:val="44"/>
+              </w:numPr>
+              <w:rPr>
+                <w:sz w:val="32"/>
+                <w:szCs w:val="32"/>
+              </w:rPr>
+            </w:pPr>
+            <w:r>
+              <w:rPr>
+                <w:sz w:val="32"/>
+                <w:szCs w:val="32"/>
+              </w:rPr>
+              <w:t xml:space="preserve">L’utente </w:t>
+            </w:r>
+            <w:r>
+              <w:rPr>
+                <w:sz w:val="32"/>
+                <w:szCs w:val="32"/>
+              </w:rPr>
+              <w:t xml:space="preserve">inserisce la condizione </w:t>
+            </w:r>
+            <w:r>
+              <w:rPr>
+                <w:i/>
+                <w:iCs/>
+                <w:sz w:val="32"/>
+                <w:szCs w:val="32"/>
+              </w:rPr>
+              <w:t>time</w:t>
+            </w:r>
+          </w:p>
+          <w:p>
+            <w:pPr>
+              <w:pStyle w:val="Paragrafoelenco"/>
+              <w:numPr>
+                <w:ilvl w:val="0"/>
+                <w:numId w:val="44"/>
+              </w:numPr>
+              <w:rPr>
+                <w:sz w:val="32"/>
+                <w:szCs w:val="32"/>
+              </w:rPr>
+            </w:pPr>
+            <w:r>
+              <w:rPr>
+                <w:sz w:val="32"/>
+                <w:szCs w:val="32"/>
+              </w:rPr>
+              <w:t>Il sistema procede alla creazione della parte conseguente della regola, mostrando la lista di tutti gli attuatori presenti nell’unità immobiliare</w:t>
+            </w:r>
+          </w:p>
+          <w:p>
+            <w:pPr>
+              <w:pStyle w:val="Paragrafoelenco"/>
+              <w:numPr>
+                <w:ilvl w:val="0"/>
+                <w:numId w:val="44"/>
+              </w:numPr>
+              <w:rPr>
+                <w:sz w:val="32"/>
+                <w:szCs w:val="32"/>
+              </w:rPr>
+            </w:pPr>
+            <w:r>
+              <w:rPr>
+                <w:sz w:val="32"/>
+                <w:szCs w:val="32"/>
+              </w:rPr>
+              <w:t>L’utente sceglie un attuatore a cui associare la regola</w:t>
+            </w:r>
+            <w:r>
+              <w:rPr>
+                <w:sz w:val="32"/>
+                <w:szCs w:val="32"/>
+              </w:rPr>
+              <w:t xml:space="preserve"> temporale</w:t>
+            </w:r>
+          </w:p>
+          <w:p>
+            <w:pPr>
+              <w:pStyle w:val="Paragrafoelenco"/>
+              <w:numPr>
+                <w:ilvl w:val="0"/>
+                <w:numId w:val="44"/>
+              </w:numPr>
+              <w:rPr>
+                <w:sz w:val="32"/>
+                <w:szCs w:val="32"/>
+              </w:rPr>
+            </w:pPr>
+            <w:r>
+              <w:rPr>
+                <w:sz w:val="32"/>
+                <w:szCs w:val="32"/>
+              </w:rPr>
+              <w:lastRenderedPageBreak/>
+              <w:t>Il sistema mostra la lista delle modalità operative relative all’a</w:t>
+            </w:r>
+            <w:r>
+              <w:rPr>
+                <w:sz w:val="32"/>
+                <w:szCs w:val="32"/>
+              </w:rPr>
+              <w:t>ttuatore</w:t>
+            </w:r>
+            <w:r>
+              <w:rPr>
+                <w:sz w:val="32"/>
+                <w:szCs w:val="32"/>
+              </w:rPr>
+              <w:t xml:space="preserve"> selezionato</w:t>
+            </w:r>
+          </w:p>
+          <w:p>
+            <w:pPr>
+              <w:pStyle w:val="Paragrafoelenco"/>
+              <w:numPr>
+                <w:ilvl w:val="0"/>
+                <w:numId w:val="44"/>
+              </w:numPr>
+              <w:rPr>
+                <w:sz w:val="32"/>
+                <w:szCs w:val="32"/>
+              </w:rPr>
+            </w:pPr>
+            <w:r>
+              <w:rPr>
+                <w:sz w:val="32"/>
+                <w:szCs w:val="32"/>
+              </w:rPr>
+              <w:t>L’utente seleziona una modalità operativa per la creazione della regola</w:t>
+            </w:r>
+            <w:r>
+              <w:rPr>
+                <w:sz w:val="32"/>
+                <w:szCs w:val="32"/>
+              </w:rPr>
+              <w:t xml:space="preserve"> temporale</w:t>
+            </w:r>
+          </w:p>
+          <w:p>
+            <w:pPr>
+              <w:pStyle w:val="Paragrafoelenco"/>
+              <w:numPr>
+                <w:ilvl w:val="0"/>
+                <w:numId w:val="44"/>
+              </w:numPr>
+              <w:rPr>
+                <w:sz w:val="32"/>
+                <w:szCs w:val="32"/>
+              </w:rPr>
+            </w:pPr>
+            <w:r>
+              <w:rPr>
+                <w:sz w:val="32"/>
+                <w:szCs w:val="32"/>
+              </w:rPr>
+              <w:t>Il sistema salva persistentemente la regola</w:t>
+            </w:r>
+            <w:r>
+              <w:rPr>
+                <w:sz w:val="32"/>
+                <w:szCs w:val="32"/>
+              </w:rPr>
+              <w:t xml:space="preserve"> temporale</w:t>
+            </w:r>
+          </w:p>
+          <w:p>
+            <w:pPr>
+              <w:rPr>
+                <w:sz w:val="32"/>
+                <w:szCs w:val="32"/>
+              </w:rPr>
+            </w:pPr>
+            <w:r>
+              <w:rPr>
+                <w:sz w:val="32"/>
+                <w:szCs w:val="32"/>
+              </w:rPr>
+              <w:t>Fine</w:t>
+            </w:r>
+          </w:p>
+        </w:tc>
+      </w:tr>
+      <w:tr>
+        <w:trPr>
+          <w:trHeight w:val="263"/>
+        </w:trPr>
+        <w:tc>
+          <w:tcPr>
+            <w:tcW w:w="2268" w:type="dxa"/>
+          </w:tcPr>
+          <w:p>
+            <w:pPr>
+              <w:rPr>
+                <w:b/>
+                <w:bCs/>
+                <w:sz w:val="32"/>
+                <w:szCs w:val="32"/>
+              </w:rPr>
+            </w:pPr>
+            <w:r>
+              <w:rPr>
+                <w:b/>
+                <w:bCs/>
+                <w:sz w:val="32"/>
+                <w:szCs w:val="32"/>
+              </w:rPr>
+              <w:lastRenderedPageBreak/>
+              <w:t>Scenario Alternativo</w:t>
+            </w:r>
+          </w:p>
+        </w:tc>
+        <w:tc>
+          <w:tcPr>
+            <w:tcW w:w="7370" w:type="dxa"/>
+          </w:tcPr>
+          <w:p>
+            <w:pPr>
+              <w:ind w:left="360"/>
+              <w:rPr>
+                <w:sz w:val="32"/>
+                <w:szCs w:val="32"/>
+              </w:rPr>
+            </w:pPr>
+            <w:r>
+              <w:rPr>
+                <w:sz w:val="32"/>
+                <w:szCs w:val="32"/>
+              </w:rPr>
+              <w:t>2</w:t>
+            </w:r>
+            <w:r>
+              <w:rPr>
+                <w:sz w:val="32"/>
+                <w:szCs w:val="32"/>
+              </w:rPr>
+              <w:t>a. L’utente dà risposta negativa</w:t>
+            </w:r>
+          </w:p>
+          <w:p>
+            <w:pPr>
+              <w:ind w:left="360"/>
+              <w:rPr>
+                <w:sz w:val="32"/>
+                <w:szCs w:val="32"/>
+              </w:rPr>
+            </w:pPr>
+            <w:r>
+              <w:rPr>
+                <w:sz w:val="32"/>
+                <w:szCs w:val="32"/>
+              </w:rPr>
+              <w:t>3</w:t>
+            </w:r>
+            <w:r>
+              <w:rPr>
+                <w:sz w:val="32"/>
+                <w:szCs w:val="32"/>
+              </w:rPr>
+              <w:t>a. Il sistema torna allo stato precedente</w:t>
+            </w:r>
+          </w:p>
+          <w:p>
+            <w:pPr>
+              <w:ind w:left="360"/>
+              <w:rPr>
+                <w:sz w:val="32"/>
+                <w:szCs w:val="32"/>
+              </w:rPr>
+            </w:pPr>
+            <w:r>
+              <w:rPr>
+                <w:sz w:val="32"/>
+                <w:szCs w:val="32"/>
+              </w:rPr>
+              <w:t>Fine</w:t>
+            </w:r>
+          </w:p>
+        </w:tc>
+      </w:tr>
+    </w:tbl>
     <w:p>
       <w:pPr>
-        <w:pStyle w:val="Titolo3"/>
-      </w:pPr>
-      <w:bookmarkStart w:id="22" w:name="_Toc30776677"/>
-      <w:r>
-        <w:t>Testuali</w:t>
-      </w:r>
-      <w:bookmarkEnd w:id="22"/>
+        <w:pBdr>
+          <w:bottom w:val="single" w:sz="6" w:space="1" w:color="auto"/>
+        </w:pBdr>
+      </w:pPr>
     </w:p>
+    <w:tbl>
+      <w:tblPr>
+        <w:tblStyle w:val="Grigliatabella"/>
+        <w:tblW w:w="9638" w:type="dxa"/>
+        <w:tblLook w:val="04A0" w:firstRow="1" w:lastRow="0" w:firstColumn="1" w:lastColumn="0" w:noHBand="0" w:noVBand="1"/>
+      </w:tblPr>
+      <w:tblGrid>
+        <w:gridCol w:w="2268"/>
+        <w:gridCol w:w="7370"/>
+      </w:tblGrid>
+      <w:tr>
+        <w:trPr>
+          <w:trHeight w:val="263"/>
+        </w:trPr>
+        <w:tc>
+          <w:tcPr>
+            <w:tcW w:w="2268" w:type="dxa"/>
+          </w:tcPr>
+          <w:p>
+            <w:pPr>
+              <w:rPr>
+                <w:b/>
+                <w:bCs/>
+                <w:sz w:val="32"/>
+                <w:szCs w:val="32"/>
+              </w:rPr>
+            </w:pPr>
+            <w:r>
+              <w:rPr>
+                <w:b/>
+                <w:bCs/>
+                <w:sz w:val="32"/>
+                <w:szCs w:val="32"/>
+              </w:rPr>
+              <w:t>Nome</w:t>
+            </w:r>
+          </w:p>
+        </w:tc>
+        <w:tc>
+          <w:tcPr>
+            <w:tcW w:w="7370" w:type="dxa"/>
+          </w:tcPr>
+          <w:p>
+            <w:pPr>
+              <w:rPr>
+                <w:sz w:val="32"/>
+                <w:szCs w:val="32"/>
+              </w:rPr>
+            </w:pPr>
+            <w:r>
+              <w:rPr>
+                <w:sz w:val="32"/>
+                <w:szCs w:val="32"/>
+              </w:rPr>
+              <w:t>Attivazione/Disattivazione regola</w:t>
+            </w:r>
+          </w:p>
+        </w:tc>
+      </w:tr>
+      <w:tr>
+        <w:trPr>
+          <w:trHeight w:val="263"/>
+        </w:trPr>
+        <w:tc>
+          <w:tcPr>
+            <w:tcW w:w="2268" w:type="dxa"/>
+          </w:tcPr>
+          <w:p>
+            <w:pPr>
+              <w:rPr>
+                <w:b/>
+                <w:bCs/>
+                <w:sz w:val="32"/>
+                <w:szCs w:val="32"/>
+              </w:rPr>
+            </w:pPr>
+            <w:r>
+              <w:rPr>
+                <w:b/>
+                <w:bCs/>
+                <w:sz w:val="32"/>
+                <w:szCs w:val="32"/>
+              </w:rPr>
+              <w:t>Attore</w:t>
+            </w:r>
+          </w:p>
+        </w:tc>
+        <w:tc>
+          <w:tcPr>
+            <w:tcW w:w="7370" w:type="dxa"/>
+          </w:tcPr>
+          <w:p>
+            <w:pPr>
+              <w:rPr>
+                <w:sz w:val="32"/>
+                <w:szCs w:val="32"/>
+              </w:rPr>
+            </w:pPr>
+            <w:r>
+              <w:rPr>
+                <w:sz w:val="32"/>
+                <w:szCs w:val="32"/>
+              </w:rPr>
+              <w:t>Utente (fruitore o manutentore)</w:t>
+            </w:r>
+          </w:p>
+        </w:tc>
+      </w:tr>
+      <w:tr>
+        <w:trPr>
+          <w:trHeight w:val="263"/>
+        </w:trPr>
+        <w:tc>
+          <w:tcPr>
+            <w:tcW w:w="2268" w:type="dxa"/>
+          </w:tcPr>
+          <w:p>
+            <w:pPr>
+              <w:rPr>
+                <w:b/>
+                <w:bCs/>
+                <w:sz w:val="32"/>
+                <w:szCs w:val="32"/>
+              </w:rPr>
+            </w:pPr>
+            <w:r>
+              <w:rPr>
+                <w:b/>
+                <w:bCs/>
+                <w:sz w:val="32"/>
+                <w:szCs w:val="32"/>
+              </w:rPr>
+              <w:t>Scenario Principale</w:t>
+            </w:r>
+          </w:p>
+        </w:tc>
+        <w:tc>
+          <w:tcPr>
+            <w:tcW w:w="7370" w:type="dxa"/>
+          </w:tcPr>
+          <w:p>
+            <w:pPr>
+              <w:pStyle w:val="Paragrafoelenco"/>
+              <w:numPr>
+                <w:ilvl w:val="0"/>
+                <w:numId w:val="45"/>
+              </w:numPr>
+              <w:rPr>
+                <w:sz w:val="32"/>
+                <w:szCs w:val="32"/>
+              </w:rPr>
+            </w:pPr>
+            <w:r>
+              <w:rPr>
+                <w:sz w:val="32"/>
+                <w:szCs w:val="32"/>
+              </w:rPr>
+              <w:t xml:space="preserve">L’utente decide </w:t>
+            </w:r>
+            <w:r>
+              <w:rPr>
+                <w:sz w:val="32"/>
+                <w:szCs w:val="32"/>
+              </w:rPr>
+              <w:t>di attivare/disattivare una regola</w:t>
+            </w:r>
+          </w:p>
+          <w:p>
+            <w:pPr>
+              <w:pStyle w:val="Paragrafoelenco"/>
+              <w:numPr>
+                <w:ilvl w:val="0"/>
+                <w:numId w:val="45"/>
+              </w:numPr>
+              <w:rPr>
+                <w:sz w:val="32"/>
+                <w:szCs w:val="32"/>
+              </w:rPr>
+            </w:pPr>
+            <w:r>
+              <w:rPr>
+                <w:sz w:val="32"/>
+                <w:szCs w:val="32"/>
+              </w:rPr>
+              <w:t>Il sistema mostra la lista delle regole esistenti</w:t>
+            </w:r>
+          </w:p>
+          <w:p>
+            <w:pPr>
+              <w:pStyle w:val="Paragrafoelenco"/>
+              <w:numPr>
+                <w:ilvl w:val="0"/>
+                <w:numId w:val="45"/>
+              </w:numPr>
+              <w:rPr>
+                <w:sz w:val="32"/>
+                <w:szCs w:val="32"/>
+              </w:rPr>
+            </w:pPr>
+            <w:r>
+              <w:rPr>
+                <w:sz w:val="32"/>
+                <w:szCs w:val="32"/>
+              </w:rPr>
+              <w:t xml:space="preserve">L’utente seleziona una regola da </w:t>
+            </w:r>
+            <w:r>
+              <w:rPr>
+                <w:sz w:val="32"/>
+                <w:szCs w:val="32"/>
+              </w:rPr>
+              <w:t>attivare/disattivare</w:t>
+            </w:r>
+            <w:r>
+              <w:rPr>
+                <w:sz w:val="32"/>
+                <w:szCs w:val="32"/>
+              </w:rPr>
+              <w:t xml:space="preserve"> dalla lista</w:t>
+            </w:r>
+          </w:p>
+          <w:p>
+            <w:pPr>
+              <w:pStyle w:val="Paragrafoelenco"/>
+              <w:numPr>
+                <w:ilvl w:val="0"/>
+                <w:numId w:val="45"/>
+              </w:numPr>
+              <w:rPr>
+                <w:sz w:val="32"/>
+                <w:szCs w:val="32"/>
+              </w:rPr>
+            </w:pPr>
+            <w:r>
+              <w:rPr>
+                <w:sz w:val="32"/>
+                <w:szCs w:val="32"/>
+              </w:rPr>
+              <w:t xml:space="preserve">Il sistema </w:t>
+            </w:r>
+            <w:r>
+              <w:rPr>
+                <w:sz w:val="32"/>
+                <w:szCs w:val="32"/>
+              </w:rPr>
+              <w:t>attiva/disattiva la regola selezionata dall’utente</w:t>
+            </w:r>
+          </w:p>
+          <w:p>
+            <w:pPr>
+              <w:ind w:left="360"/>
+              <w:rPr>
+                <w:sz w:val="32"/>
+                <w:szCs w:val="32"/>
+              </w:rPr>
+            </w:pPr>
+            <w:r>
+              <w:rPr>
+                <w:sz w:val="32"/>
+                <w:szCs w:val="32"/>
+              </w:rPr>
+              <w:t>Fine</w:t>
+            </w:r>
+          </w:p>
+        </w:tc>
+      </w:tr>
+      <w:tr>
+        <w:trPr>
+          <w:trHeight w:val="263"/>
+        </w:trPr>
+        <w:tc>
+          <w:tcPr>
+            <w:tcW w:w="2268" w:type="dxa"/>
+          </w:tcPr>
+          <w:p>
+            <w:pPr>
+              <w:rPr>
+                <w:b/>
+                <w:bCs/>
+                <w:sz w:val="32"/>
+                <w:szCs w:val="32"/>
+              </w:rPr>
+            </w:pPr>
+            <w:r>
+              <w:rPr>
+                <w:b/>
+                <w:bCs/>
+                <w:sz w:val="32"/>
+                <w:szCs w:val="32"/>
+              </w:rPr>
+              <w:t>Scenario Alternativo</w:t>
+            </w:r>
+          </w:p>
+        </w:tc>
+        <w:tc>
+          <w:tcPr>
+            <w:tcW w:w="7370" w:type="dxa"/>
+          </w:tcPr>
+          <w:p>
+            <w:pPr>
+              <w:ind w:left="360"/>
+              <w:rPr>
+                <w:sz w:val="32"/>
+                <w:szCs w:val="32"/>
+              </w:rPr>
+            </w:pPr>
+            <w:r>
+              <w:rPr>
+                <w:sz w:val="32"/>
+                <w:szCs w:val="32"/>
+              </w:rPr>
+              <w:t>2</w:t>
+            </w:r>
+            <w:r>
+              <w:rPr>
+                <w:sz w:val="32"/>
+                <w:szCs w:val="32"/>
+              </w:rPr>
+              <w:t>a. L’utente dà risposta negativa</w:t>
+            </w:r>
+          </w:p>
+          <w:p>
+            <w:pPr>
+              <w:ind w:left="360"/>
+              <w:rPr>
+                <w:sz w:val="32"/>
+                <w:szCs w:val="32"/>
+              </w:rPr>
+            </w:pPr>
+            <w:r>
+              <w:rPr>
+                <w:sz w:val="32"/>
+                <w:szCs w:val="32"/>
+              </w:rPr>
+              <w:t>3</w:t>
+            </w:r>
+            <w:r>
+              <w:rPr>
+                <w:sz w:val="32"/>
+                <w:szCs w:val="32"/>
+              </w:rPr>
+              <w:t>a. Il sistema torna allo stato precedente</w:t>
+            </w:r>
+          </w:p>
+          <w:p>
+            <w:pPr>
+              <w:ind w:left="360"/>
+              <w:rPr>
+                <w:sz w:val="32"/>
+                <w:szCs w:val="32"/>
+              </w:rPr>
+            </w:pPr>
+            <w:r>
+              <w:rPr>
+                <w:sz w:val="32"/>
+                <w:szCs w:val="32"/>
+              </w:rPr>
+              <w:t>Fine</w:t>
+            </w:r>
+          </w:p>
+        </w:tc>
+      </w:tr>
+    </w:tbl>
+    <w:p>
+      <w:pPr>
+        <w:pBdr>
+          <w:bottom w:val="single" w:sz="6" w:space="1" w:color="auto"/>
+        </w:pBdr>
+      </w:pPr>
+    </w:p>
+    <w:tbl>
+      <w:tblPr>
+        <w:tblStyle w:val="Grigliatabella"/>
+        <w:tblW w:w="9638" w:type="dxa"/>
+        <w:tblLook w:val="04A0" w:firstRow="1" w:lastRow="0" w:firstColumn="1" w:lastColumn="0" w:noHBand="0" w:noVBand="1"/>
+      </w:tblPr>
+      <w:tblGrid>
+        <w:gridCol w:w="2268"/>
+        <w:gridCol w:w="7370"/>
+      </w:tblGrid>
+      <w:tr>
+        <w:trPr>
+          <w:trHeight w:val="263"/>
+        </w:trPr>
+        <w:tc>
+          <w:tcPr>
+            <w:tcW w:w="2268" w:type="dxa"/>
+          </w:tcPr>
+          <w:p>
+            <w:pPr>
+              <w:rPr>
+                <w:b/>
+                <w:bCs/>
+                <w:sz w:val="32"/>
+                <w:szCs w:val="32"/>
+              </w:rPr>
+            </w:pPr>
+            <w:r>
+              <w:rPr>
+                <w:b/>
+                <w:bCs/>
+                <w:sz w:val="32"/>
+                <w:szCs w:val="32"/>
+              </w:rPr>
+              <w:t>Nome</w:t>
+            </w:r>
+          </w:p>
+        </w:tc>
+        <w:tc>
+          <w:tcPr>
+            <w:tcW w:w="7370" w:type="dxa"/>
+          </w:tcPr>
+          <w:p>
+            <w:pPr>
+              <w:rPr>
+                <w:sz w:val="32"/>
+                <w:szCs w:val="32"/>
+              </w:rPr>
+            </w:pPr>
+            <w:r>
+              <w:rPr>
+                <w:sz w:val="32"/>
+                <w:szCs w:val="32"/>
+              </w:rPr>
+              <w:t>Attivazione sensore</w:t>
+            </w:r>
+          </w:p>
+        </w:tc>
+      </w:tr>
+      <w:tr>
+        <w:trPr>
+          <w:trHeight w:val="263"/>
+        </w:trPr>
+        <w:tc>
+          <w:tcPr>
+            <w:tcW w:w="2268" w:type="dxa"/>
+          </w:tcPr>
+          <w:p>
+            <w:pPr>
+              <w:rPr>
+                <w:b/>
+                <w:bCs/>
+                <w:sz w:val="32"/>
+                <w:szCs w:val="32"/>
+              </w:rPr>
+            </w:pPr>
+            <w:r>
+              <w:rPr>
+                <w:b/>
+                <w:bCs/>
+                <w:sz w:val="32"/>
+                <w:szCs w:val="32"/>
+              </w:rPr>
+              <w:t>Attore</w:t>
+            </w:r>
+          </w:p>
+        </w:tc>
+        <w:tc>
+          <w:tcPr>
+            <w:tcW w:w="7370" w:type="dxa"/>
+          </w:tcPr>
+          <w:p>
+            <w:pPr>
+              <w:rPr>
+                <w:sz w:val="32"/>
+                <w:szCs w:val="32"/>
+              </w:rPr>
+            </w:pPr>
+            <w:r>
+              <w:rPr>
+                <w:sz w:val="32"/>
+                <w:szCs w:val="32"/>
+              </w:rPr>
+              <w:t>Utente (fruitore o manutentore)</w:t>
+            </w:r>
+          </w:p>
+        </w:tc>
+      </w:tr>
+      <w:tr>
+        <w:trPr>
+          <w:trHeight w:val="263"/>
+        </w:trPr>
+        <w:tc>
+          <w:tcPr>
+            <w:tcW w:w="2268" w:type="dxa"/>
+          </w:tcPr>
+          <w:p>
+            <w:pPr>
+              <w:rPr>
+                <w:b/>
+                <w:bCs/>
+                <w:sz w:val="32"/>
+                <w:szCs w:val="32"/>
+              </w:rPr>
+            </w:pPr>
+            <w:r>
+              <w:rPr>
+                <w:b/>
+                <w:bCs/>
+                <w:sz w:val="32"/>
+                <w:szCs w:val="32"/>
+              </w:rPr>
+              <w:t>Scenario Principale</w:t>
+            </w:r>
+          </w:p>
+        </w:tc>
+        <w:tc>
+          <w:tcPr>
+            <w:tcW w:w="7370" w:type="dxa"/>
+          </w:tcPr>
+          <w:p>
+            <w:pPr>
+              <w:pStyle w:val="Paragrafoelenco"/>
+              <w:numPr>
+                <w:ilvl w:val="0"/>
+                <w:numId w:val="46"/>
+              </w:numPr>
+              <w:rPr>
+                <w:sz w:val="32"/>
+                <w:szCs w:val="32"/>
+              </w:rPr>
+            </w:pPr>
+            <w:r>
+              <w:rPr>
+                <w:sz w:val="32"/>
+                <w:szCs w:val="32"/>
+              </w:rPr>
+              <w:t xml:space="preserve">L’utente decide </w:t>
+            </w:r>
+            <w:r>
+              <w:rPr>
+                <w:sz w:val="32"/>
+                <w:szCs w:val="32"/>
+              </w:rPr>
+              <w:t xml:space="preserve">di </w:t>
+            </w:r>
+            <w:r>
+              <w:rPr>
+                <w:sz w:val="32"/>
+                <w:szCs w:val="32"/>
+              </w:rPr>
+              <w:t xml:space="preserve">attivare un sensore </w:t>
+            </w:r>
+            <w:r>
+              <w:rPr>
+                <w:sz w:val="32"/>
+                <w:szCs w:val="32"/>
+              </w:rPr>
+              <w:t xml:space="preserve">spento </w:t>
+            </w:r>
+            <w:r>
+              <w:rPr>
+                <w:sz w:val="32"/>
+                <w:szCs w:val="32"/>
+              </w:rPr>
+              <w:t xml:space="preserve">presente </w:t>
+            </w:r>
+            <w:r>
+              <w:rPr>
+                <w:sz w:val="32"/>
+                <w:szCs w:val="32"/>
+              </w:rPr>
+              <w:t>in una</w:t>
+            </w:r>
+            <w:r>
+              <w:rPr>
+                <w:sz w:val="32"/>
+                <w:szCs w:val="32"/>
+              </w:rPr>
+              <w:t xml:space="preserve"> stanza</w:t>
+            </w:r>
+          </w:p>
+          <w:p>
+            <w:pPr>
+              <w:pStyle w:val="Paragrafoelenco"/>
+              <w:numPr>
+                <w:ilvl w:val="0"/>
+                <w:numId w:val="46"/>
+              </w:numPr>
+              <w:rPr>
+                <w:sz w:val="32"/>
+                <w:szCs w:val="32"/>
+              </w:rPr>
+            </w:pPr>
+            <w:r>
+              <w:rPr>
+                <w:sz w:val="32"/>
+                <w:szCs w:val="32"/>
+              </w:rPr>
+              <w:t>L’utente accede alla lista dei sensori della stanza</w:t>
+            </w:r>
+          </w:p>
+          <w:p>
+            <w:pPr>
+              <w:pStyle w:val="Paragrafoelenco"/>
+              <w:numPr>
+                <w:ilvl w:val="0"/>
+                <w:numId w:val="46"/>
+              </w:numPr>
+              <w:rPr>
+                <w:sz w:val="32"/>
+                <w:szCs w:val="32"/>
+              </w:rPr>
+            </w:pPr>
+            <w:r>
+              <w:rPr>
+                <w:sz w:val="32"/>
+                <w:szCs w:val="32"/>
+              </w:rPr>
+              <w:t xml:space="preserve">Il sistema mostra la lista </w:t>
+            </w:r>
+            <w:r>
+              <w:rPr>
+                <w:sz w:val="32"/>
+                <w:szCs w:val="32"/>
+              </w:rPr>
+              <w:t>dei sensori presenti nella stanza</w:t>
+            </w:r>
+          </w:p>
+          <w:p>
+            <w:pPr>
+              <w:pStyle w:val="Paragrafoelenco"/>
+              <w:numPr>
+                <w:ilvl w:val="0"/>
+                <w:numId w:val="46"/>
+              </w:numPr>
+              <w:rPr>
+                <w:sz w:val="32"/>
+                <w:szCs w:val="32"/>
+              </w:rPr>
+            </w:pPr>
+            <w:r>
+              <w:rPr>
+                <w:sz w:val="32"/>
+                <w:szCs w:val="32"/>
+              </w:rPr>
+              <w:t>L’utente seleziona un</w:t>
+            </w:r>
+            <w:r>
+              <w:rPr>
+                <w:sz w:val="32"/>
+                <w:szCs w:val="32"/>
+              </w:rPr>
+              <w:t xml:space="preserve"> sensore spento da attivare</w:t>
+            </w:r>
+          </w:p>
+          <w:p>
+            <w:pPr>
+              <w:pStyle w:val="Paragrafoelenco"/>
+              <w:numPr>
+                <w:ilvl w:val="0"/>
+                <w:numId w:val="46"/>
+              </w:numPr>
+              <w:rPr>
+                <w:sz w:val="32"/>
+                <w:szCs w:val="32"/>
+              </w:rPr>
+            </w:pPr>
+            <w:r>
+              <w:rPr>
+                <w:sz w:val="32"/>
+                <w:szCs w:val="32"/>
+              </w:rPr>
+              <w:t>Il sistema riattiva il sensore</w:t>
+            </w:r>
+          </w:p>
+          <w:p>
+            <w:pPr>
+              <w:pStyle w:val="Paragrafoelenco"/>
+              <w:numPr>
+                <w:ilvl w:val="0"/>
+                <w:numId w:val="46"/>
+              </w:numPr>
+              <w:rPr>
+                <w:sz w:val="32"/>
+                <w:szCs w:val="32"/>
+              </w:rPr>
+            </w:pPr>
+            <w:r>
+              <w:rPr>
+                <w:sz w:val="32"/>
+                <w:szCs w:val="32"/>
+              </w:rPr>
+              <w:t>Il sistema riattiva tutte le regole attivabili associate a quel sensore</w:t>
+            </w:r>
+          </w:p>
+          <w:p>
+            <w:pPr>
+              <w:ind w:left="360"/>
+              <w:rPr>
+                <w:sz w:val="32"/>
+                <w:szCs w:val="32"/>
+              </w:rPr>
+            </w:pPr>
+            <w:r>
+              <w:rPr>
+                <w:sz w:val="32"/>
+                <w:szCs w:val="32"/>
+              </w:rPr>
+              <w:lastRenderedPageBreak/>
+              <w:t>Fine</w:t>
+            </w:r>
+          </w:p>
+        </w:tc>
+      </w:tr>
+      <w:tr>
+        <w:trPr>
+          <w:trHeight w:val="263"/>
+        </w:trPr>
+        <w:tc>
+          <w:tcPr>
+            <w:tcW w:w="2268" w:type="dxa"/>
+          </w:tcPr>
+          <w:p>
+            <w:pPr>
+              <w:rPr>
+                <w:b/>
+                <w:bCs/>
+                <w:sz w:val="32"/>
+                <w:szCs w:val="32"/>
+              </w:rPr>
+            </w:pPr>
+            <w:r>
+              <w:rPr>
+                <w:b/>
+                <w:bCs/>
+                <w:sz w:val="32"/>
+                <w:szCs w:val="32"/>
+              </w:rPr>
+              <w:lastRenderedPageBreak/>
+              <w:t>Scenario Alternativo</w:t>
+            </w:r>
+          </w:p>
+        </w:tc>
+        <w:tc>
+          <w:tcPr>
+            <w:tcW w:w="7370" w:type="dxa"/>
+          </w:tcPr>
+          <w:p>
+            <w:pPr>
+              <w:ind w:left="360"/>
+              <w:rPr>
+                <w:sz w:val="32"/>
+                <w:szCs w:val="32"/>
+              </w:rPr>
+            </w:pPr>
+            <w:r>
+              <w:rPr>
+                <w:sz w:val="32"/>
+                <w:szCs w:val="32"/>
+              </w:rPr>
+              <w:t>2</w:t>
+            </w:r>
+            <w:r>
+              <w:rPr>
+                <w:sz w:val="32"/>
+                <w:szCs w:val="32"/>
+              </w:rPr>
+              <w:t>a. L’utente dà risposta negativa</w:t>
+            </w:r>
+          </w:p>
+          <w:p>
+            <w:pPr>
+              <w:ind w:left="360"/>
+              <w:rPr>
+                <w:sz w:val="32"/>
+                <w:szCs w:val="32"/>
+              </w:rPr>
+            </w:pPr>
+            <w:r>
+              <w:rPr>
+                <w:sz w:val="32"/>
+                <w:szCs w:val="32"/>
+              </w:rPr>
+              <w:t>3</w:t>
+            </w:r>
+            <w:r>
+              <w:rPr>
+                <w:sz w:val="32"/>
+                <w:szCs w:val="32"/>
+              </w:rPr>
+              <w:t>a. Il sistema torna allo stato precedente</w:t>
+            </w:r>
+          </w:p>
+          <w:p>
+            <w:pPr>
+              <w:ind w:left="360"/>
+              <w:rPr>
+                <w:sz w:val="32"/>
+                <w:szCs w:val="32"/>
+              </w:rPr>
+            </w:pPr>
+            <w:r>
+              <w:rPr>
+                <w:sz w:val="32"/>
+                <w:szCs w:val="32"/>
+              </w:rPr>
+              <w:t>Fine</w:t>
+            </w:r>
+          </w:p>
+        </w:tc>
+      </w:tr>
+      <w:tr>
+        <w:trPr>
+          <w:trHeight w:val="263"/>
+        </w:trPr>
+        <w:tc>
+          <w:tcPr>
+            <w:tcW w:w="2268" w:type="dxa"/>
+          </w:tcPr>
+          <w:p>
+            <w:pPr>
+              <w:rPr>
+                <w:b/>
+                <w:bCs/>
+                <w:sz w:val="32"/>
+                <w:szCs w:val="32"/>
+              </w:rPr>
+            </w:pPr>
+            <w:r>
+              <w:rPr>
+                <w:b/>
+                <w:bCs/>
+                <w:sz w:val="32"/>
+                <w:szCs w:val="32"/>
+              </w:rPr>
+              <w:t>Scenario Alternativo</w:t>
+            </w:r>
+          </w:p>
+        </w:tc>
+        <w:tc>
+          <w:tcPr>
+            <w:tcW w:w="7370" w:type="dxa"/>
+          </w:tcPr>
+          <w:p>
+            <w:pPr>
+              <w:ind w:left="360"/>
+              <w:rPr>
+                <w:sz w:val="32"/>
+                <w:szCs w:val="32"/>
+              </w:rPr>
+            </w:pPr>
+            <w:r>
+              <w:rPr>
+                <w:sz w:val="32"/>
+                <w:szCs w:val="32"/>
+              </w:rPr>
+              <w:t>5b. Il sistema ritorna un errore, perché il sensore era già acceso</w:t>
+            </w:r>
+          </w:p>
+          <w:p>
+            <w:pPr>
+              <w:ind w:left="360"/>
+              <w:rPr>
+                <w:sz w:val="32"/>
+                <w:szCs w:val="32"/>
+              </w:rPr>
+            </w:pPr>
+            <w:r>
+              <w:rPr>
+                <w:sz w:val="32"/>
+                <w:szCs w:val="32"/>
+              </w:rPr>
+              <w:t>6b. Il sistema ritorna allo stato precedente</w:t>
+            </w:r>
+          </w:p>
+          <w:p>
+            <w:pPr>
+              <w:ind w:left="360"/>
+              <w:rPr>
+                <w:sz w:val="32"/>
+                <w:szCs w:val="32"/>
+              </w:rPr>
+            </w:pPr>
+            <w:r>
+              <w:rPr>
+                <w:sz w:val="32"/>
+                <w:szCs w:val="32"/>
+              </w:rPr>
+              <w:t>Fine</w:t>
+            </w:r>
+          </w:p>
+        </w:tc>
+      </w:tr>
+    </w:tbl>
+    <w:p>
+      <w:pPr>
+        <w:pBdr>
+          <w:bottom w:val="single" w:sz="6" w:space="1" w:color="auto"/>
+        </w:pBdr>
+      </w:pPr>
+    </w:p>
+    <w:tbl>
+      <w:tblPr>
+        <w:tblStyle w:val="Grigliatabella"/>
+        <w:tblW w:w="9638" w:type="dxa"/>
+        <w:tblLook w:val="04A0" w:firstRow="1" w:lastRow="0" w:firstColumn="1" w:lastColumn="0" w:noHBand="0" w:noVBand="1"/>
+      </w:tblPr>
+      <w:tblGrid>
+        <w:gridCol w:w="2268"/>
+        <w:gridCol w:w="7370"/>
+      </w:tblGrid>
+      <w:tr>
+        <w:trPr>
+          <w:trHeight w:val="263"/>
+        </w:trPr>
+        <w:tc>
+          <w:tcPr>
+            <w:tcW w:w="2268" w:type="dxa"/>
+          </w:tcPr>
+          <w:p>
+            <w:pPr>
+              <w:rPr>
+                <w:b/>
+                <w:bCs/>
+                <w:sz w:val="32"/>
+                <w:szCs w:val="32"/>
+              </w:rPr>
+            </w:pPr>
+            <w:r>
+              <w:rPr>
+                <w:b/>
+                <w:bCs/>
+                <w:sz w:val="32"/>
+                <w:szCs w:val="32"/>
+              </w:rPr>
+              <w:t>Nome</w:t>
+            </w:r>
+          </w:p>
+        </w:tc>
+        <w:tc>
+          <w:tcPr>
+            <w:tcW w:w="7370" w:type="dxa"/>
+          </w:tcPr>
+          <w:p>
+            <w:pPr>
+              <w:rPr>
+                <w:sz w:val="32"/>
+                <w:szCs w:val="32"/>
+              </w:rPr>
+            </w:pPr>
+            <w:r>
+              <w:rPr>
+                <w:sz w:val="32"/>
+                <w:szCs w:val="32"/>
+              </w:rPr>
+              <w:t>Disa</w:t>
+            </w:r>
+            <w:r>
+              <w:rPr>
+                <w:sz w:val="32"/>
+                <w:szCs w:val="32"/>
+              </w:rPr>
+              <w:t>ttivazione sensore</w:t>
+            </w:r>
+          </w:p>
+        </w:tc>
+      </w:tr>
+      <w:tr>
+        <w:trPr>
+          <w:trHeight w:val="263"/>
+        </w:trPr>
+        <w:tc>
+          <w:tcPr>
+            <w:tcW w:w="2268" w:type="dxa"/>
+          </w:tcPr>
+          <w:p>
+            <w:pPr>
+              <w:rPr>
+                <w:b/>
+                <w:bCs/>
+                <w:sz w:val="32"/>
+                <w:szCs w:val="32"/>
+              </w:rPr>
+            </w:pPr>
+            <w:r>
+              <w:rPr>
+                <w:b/>
+                <w:bCs/>
+                <w:sz w:val="32"/>
+                <w:szCs w:val="32"/>
+              </w:rPr>
+              <w:t>Attore</w:t>
+            </w:r>
+          </w:p>
+        </w:tc>
+        <w:tc>
+          <w:tcPr>
+            <w:tcW w:w="7370" w:type="dxa"/>
+          </w:tcPr>
+          <w:p>
+            <w:pPr>
+              <w:rPr>
+                <w:sz w:val="32"/>
+                <w:szCs w:val="32"/>
+              </w:rPr>
+            </w:pPr>
+            <w:r>
+              <w:rPr>
+                <w:sz w:val="32"/>
+                <w:szCs w:val="32"/>
+              </w:rPr>
+              <w:t>Utente (fruitore o manutentore)</w:t>
+            </w:r>
+          </w:p>
+        </w:tc>
+      </w:tr>
+      <w:tr>
+        <w:trPr>
+          <w:trHeight w:val="263"/>
+        </w:trPr>
+        <w:tc>
+          <w:tcPr>
+            <w:tcW w:w="2268" w:type="dxa"/>
+          </w:tcPr>
+          <w:p>
+            <w:pPr>
+              <w:rPr>
+                <w:b/>
+                <w:bCs/>
+                <w:sz w:val="32"/>
+                <w:szCs w:val="32"/>
+              </w:rPr>
+            </w:pPr>
+            <w:r>
+              <w:rPr>
+                <w:b/>
+                <w:bCs/>
+                <w:sz w:val="32"/>
+                <w:szCs w:val="32"/>
+              </w:rPr>
+              <w:t>Scenario Principale</w:t>
+            </w:r>
+          </w:p>
+        </w:tc>
+        <w:tc>
+          <w:tcPr>
+            <w:tcW w:w="7370" w:type="dxa"/>
+          </w:tcPr>
+          <w:p>
+            <w:pPr>
+              <w:pStyle w:val="Paragrafoelenco"/>
+              <w:numPr>
+                <w:ilvl w:val="0"/>
+                <w:numId w:val="47"/>
+              </w:numPr>
+              <w:rPr>
+                <w:sz w:val="32"/>
+                <w:szCs w:val="32"/>
+              </w:rPr>
+            </w:pPr>
+            <w:r>
+              <w:rPr>
+                <w:sz w:val="32"/>
+                <w:szCs w:val="32"/>
+              </w:rPr>
+              <w:t xml:space="preserve">L’utente decide </w:t>
+            </w:r>
+            <w:r>
+              <w:rPr>
+                <w:sz w:val="32"/>
+                <w:szCs w:val="32"/>
+              </w:rPr>
+              <w:t>di dis</w:t>
+            </w:r>
+            <w:r>
+              <w:rPr>
+                <w:sz w:val="32"/>
+                <w:szCs w:val="32"/>
+              </w:rPr>
+              <w:t xml:space="preserve">attivare un sensore </w:t>
+            </w:r>
+            <w:r>
+              <w:rPr>
+                <w:sz w:val="32"/>
+                <w:szCs w:val="32"/>
+              </w:rPr>
+              <w:t>acceso</w:t>
+            </w:r>
+            <w:r>
+              <w:rPr>
+                <w:sz w:val="32"/>
+                <w:szCs w:val="32"/>
+              </w:rPr>
+              <w:t xml:space="preserve"> presente in una stanza</w:t>
+            </w:r>
+          </w:p>
+          <w:p>
+            <w:pPr>
+              <w:pStyle w:val="Paragrafoelenco"/>
+              <w:numPr>
+                <w:ilvl w:val="0"/>
+                <w:numId w:val="47"/>
+              </w:numPr>
+              <w:rPr>
+                <w:sz w:val="32"/>
+                <w:szCs w:val="32"/>
+              </w:rPr>
+            </w:pPr>
+            <w:r>
+              <w:rPr>
+                <w:sz w:val="32"/>
+                <w:szCs w:val="32"/>
+              </w:rPr>
+              <w:t>L’utente accede alla lista dei sensori della stanza</w:t>
+            </w:r>
+          </w:p>
+          <w:p>
+            <w:pPr>
+              <w:pStyle w:val="Paragrafoelenco"/>
+              <w:numPr>
+                <w:ilvl w:val="0"/>
+                <w:numId w:val="47"/>
+              </w:numPr>
+              <w:rPr>
+                <w:sz w:val="32"/>
+                <w:szCs w:val="32"/>
+              </w:rPr>
+            </w:pPr>
+            <w:r>
+              <w:rPr>
+                <w:sz w:val="32"/>
+                <w:szCs w:val="32"/>
+              </w:rPr>
+              <w:t>Il sistema mostra la lista dei sensori presenti nella stanza</w:t>
+            </w:r>
+          </w:p>
+          <w:p>
+            <w:pPr>
+              <w:pStyle w:val="Paragrafoelenco"/>
+              <w:numPr>
+                <w:ilvl w:val="0"/>
+                <w:numId w:val="47"/>
+              </w:numPr>
+              <w:rPr>
+                <w:sz w:val="32"/>
+                <w:szCs w:val="32"/>
+              </w:rPr>
+            </w:pPr>
+            <w:r>
+              <w:rPr>
+                <w:sz w:val="32"/>
+                <w:szCs w:val="32"/>
+              </w:rPr>
+              <w:t xml:space="preserve">L’utente seleziona un sensore </w:t>
+            </w:r>
+            <w:r>
+              <w:rPr>
+                <w:sz w:val="32"/>
+                <w:szCs w:val="32"/>
+              </w:rPr>
+              <w:t>acceso</w:t>
+            </w:r>
+            <w:r>
+              <w:rPr>
+                <w:sz w:val="32"/>
+                <w:szCs w:val="32"/>
+              </w:rPr>
+              <w:t xml:space="preserve"> da </w:t>
+            </w:r>
+            <w:r>
+              <w:rPr>
+                <w:sz w:val="32"/>
+                <w:szCs w:val="32"/>
+              </w:rPr>
+              <w:t>dis</w:t>
+            </w:r>
+            <w:r>
+              <w:rPr>
+                <w:sz w:val="32"/>
+                <w:szCs w:val="32"/>
+              </w:rPr>
+              <w:t>attivare</w:t>
+            </w:r>
+            <w:bookmarkStart w:id="22" w:name="_GoBack"/>
+            <w:bookmarkEnd w:id="22"/>
+          </w:p>
+          <w:p>
+            <w:pPr>
+              <w:pStyle w:val="Paragrafoelenco"/>
+              <w:numPr>
+                <w:ilvl w:val="0"/>
+                <w:numId w:val="47"/>
+              </w:numPr>
+              <w:rPr>
+                <w:sz w:val="32"/>
+                <w:szCs w:val="32"/>
+              </w:rPr>
+            </w:pPr>
+            <w:r>
+              <w:rPr>
+                <w:sz w:val="32"/>
+                <w:szCs w:val="32"/>
+              </w:rPr>
+              <w:t xml:space="preserve">Il sistema </w:t>
+            </w:r>
+            <w:r>
+              <w:rPr>
+                <w:sz w:val="32"/>
+                <w:szCs w:val="32"/>
+              </w:rPr>
+              <w:t>disa</w:t>
+            </w:r>
+            <w:r>
+              <w:rPr>
+                <w:sz w:val="32"/>
+                <w:szCs w:val="32"/>
+              </w:rPr>
+              <w:t>ttiva il sensore</w:t>
+            </w:r>
+          </w:p>
+          <w:p>
+            <w:pPr>
+              <w:pStyle w:val="Paragrafoelenco"/>
+              <w:numPr>
+                <w:ilvl w:val="0"/>
+                <w:numId w:val="47"/>
+              </w:numPr>
+              <w:rPr>
+                <w:sz w:val="32"/>
+                <w:szCs w:val="32"/>
+              </w:rPr>
+            </w:pPr>
+            <w:r>
+              <w:rPr>
+                <w:sz w:val="32"/>
+                <w:szCs w:val="32"/>
+              </w:rPr>
+              <w:t xml:space="preserve">Il sistema </w:t>
+            </w:r>
+            <w:r>
+              <w:rPr>
+                <w:sz w:val="32"/>
+                <w:szCs w:val="32"/>
+              </w:rPr>
+              <w:t>disa</w:t>
+            </w:r>
+            <w:r>
+              <w:rPr>
+                <w:sz w:val="32"/>
+                <w:szCs w:val="32"/>
+              </w:rPr>
+              <w:t>ttiva tutte le regole associate a quel sensore</w:t>
+            </w:r>
+          </w:p>
+          <w:p>
+            <w:pPr>
+              <w:ind w:left="360"/>
+              <w:rPr>
+                <w:sz w:val="32"/>
+                <w:szCs w:val="32"/>
+              </w:rPr>
+            </w:pPr>
+            <w:r>
+              <w:rPr>
+                <w:sz w:val="32"/>
+                <w:szCs w:val="32"/>
+              </w:rPr>
+              <w:t>Fine</w:t>
+            </w:r>
+          </w:p>
+        </w:tc>
+      </w:tr>
+      <w:tr>
+        <w:trPr>
+          <w:trHeight w:val="263"/>
+        </w:trPr>
+        <w:tc>
+          <w:tcPr>
+            <w:tcW w:w="2268" w:type="dxa"/>
+          </w:tcPr>
+          <w:p>
+            <w:pPr>
+              <w:rPr>
+                <w:b/>
+                <w:bCs/>
+                <w:sz w:val="32"/>
+                <w:szCs w:val="32"/>
+              </w:rPr>
+            </w:pPr>
+            <w:r>
+              <w:rPr>
+                <w:b/>
+                <w:bCs/>
+                <w:sz w:val="32"/>
+                <w:szCs w:val="32"/>
+              </w:rPr>
+              <w:t>Scenario Alternativo</w:t>
+            </w:r>
+          </w:p>
+        </w:tc>
+        <w:tc>
+          <w:tcPr>
+            <w:tcW w:w="7370" w:type="dxa"/>
+          </w:tcPr>
+          <w:p>
+            <w:pPr>
+              <w:ind w:left="360"/>
+              <w:rPr>
+                <w:sz w:val="32"/>
+                <w:szCs w:val="32"/>
+              </w:rPr>
+            </w:pPr>
+            <w:r>
+              <w:rPr>
+                <w:sz w:val="32"/>
+                <w:szCs w:val="32"/>
+              </w:rPr>
+              <w:t>2a. L’utente dà risposta negativa</w:t>
+            </w:r>
+          </w:p>
+          <w:p>
+            <w:pPr>
+              <w:ind w:left="360"/>
+              <w:rPr>
+                <w:sz w:val="32"/>
+                <w:szCs w:val="32"/>
+              </w:rPr>
+            </w:pPr>
+            <w:r>
+              <w:rPr>
+                <w:sz w:val="32"/>
+                <w:szCs w:val="32"/>
+              </w:rPr>
+              <w:t>3a. Il sistema torna allo stato precedente</w:t>
+            </w:r>
+          </w:p>
+          <w:p>
+            <w:pPr>
+              <w:ind w:left="360"/>
+              <w:rPr>
+                <w:sz w:val="32"/>
+                <w:szCs w:val="32"/>
+              </w:rPr>
+            </w:pPr>
+            <w:r>
+              <w:rPr>
+                <w:sz w:val="32"/>
+                <w:szCs w:val="32"/>
+              </w:rPr>
+              <w:t>Fine</w:t>
+            </w:r>
+          </w:p>
+        </w:tc>
+      </w:tr>
+      <w:tr>
+        <w:trPr>
+          <w:trHeight w:val="263"/>
+        </w:trPr>
+        <w:tc>
+          <w:tcPr>
+            <w:tcW w:w="2268" w:type="dxa"/>
+          </w:tcPr>
+          <w:p>
+            <w:pPr>
+              <w:rPr>
+                <w:b/>
+                <w:bCs/>
+                <w:sz w:val="32"/>
+                <w:szCs w:val="32"/>
+              </w:rPr>
+            </w:pPr>
+            <w:r>
+              <w:rPr>
+                <w:b/>
+                <w:bCs/>
+                <w:sz w:val="32"/>
+                <w:szCs w:val="32"/>
+              </w:rPr>
+              <w:t>Scenario Alternativo</w:t>
+            </w:r>
+          </w:p>
+        </w:tc>
+        <w:tc>
+          <w:tcPr>
+            <w:tcW w:w="7370" w:type="dxa"/>
+          </w:tcPr>
+          <w:p>
+            <w:pPr>
+              <w:ind w:left="360"/>
+              <w:rPr>
+                <w:sz w:val="32"/>
+                <w:szCs w:val="32"/>
+              </w:rPr>
+            </w:pPr>
+            <w:r>
+              <w:rPr>
+                <w:sz w:val="32"/>
+                <w:szCs w:val="32"/>
+              </w:rPr>
+              <w:t>5</w:t>
+            </w:r>
+            <w:r>
+              <w:rPr>
+                <w:sz w:val="32"/>
+                <w:szCs w:val="32"/>
+              </w:rPr>
+              <w:t xml:space="preserve">b. Il sistema ritorna un errore, perché il sensore era già </w:t>
+            </w:r>
+            <w:r>
+              <w:rPr>
+                <w:sz w:val="32"/>
+                <w:szCs w:val="32"/>
+              </w:rPr>
+              <w:t>spento</w:t>
+            </w:r>
+          </w:p>
+          <w:p>
+            <w:pPr>
+              <w:ind w:left="360"/>
+              <w:rPr>
+                <w:sz w:val="32"/>
+                <w:szCs w:val="32"/>
+              </w:rPr>
+            </w:pPr>
+            <w:r>
+              <w:rPr>
+                <w:sz w:val="32"/>
+                <w:szCs w:val="32"/>
+              </w:rPr>
+              <w:t>6</w:t>
+            </w:r>
+            <w:r>
+              <w:rPr>
+                <w:sz w:val="32"/>
+                <w:szCs w:val="32"/>
+              </w:rPr>
+              <w:t>b. Il sistema ritorna allo stato precedente</w:t>
+            </w:r>
+          </w:p>
+          <w:p>
+            <w:pPr>
+              <w:ind w:left="360"/>
+              <w:rPr>
+                <w:sz w:val="32"/>
+                <w:szCs w:val="32"/>
+              </w:rPr>
+            </w:pPr>
+            <w:r>
+              <w:rPr>
+                <w:sz w:val="32"/>
+                <w:szCs w:val="32"/>
+              </w:rPr>
+              <w:t>Fine</w:t>
+            </w:r>
+          </w:p>
+        </w:tc>
+      </w:tr>
+    </w:tbl>
+    <w:p/>
     <w:p>
       <w:pPr>
         <w:pStyle w:val="Titolo3"/>
@@ -13605,6 +15571,7 @@
       </w:pPr>
       <w:bookmarkStart w:id="26" w:name="_Toc30776681"/>
       <w:r>
+        <w:lastRenderedPageBreak/>
         <w:t>Versione</w:t>
       </w:r>
       <w:r>
@@ -13819,6 +15786,181 @@
 <file path=word/numbering.xml><?xml version="1.0" encoding="utf-8"?>
 <w:numbering xmlns:wpc="http://schemas.microsoft.com/office/word/2010/wordprocessingCanvas" xmlns:cx="http://schemas.microsoft.com/office/drawing/2014/chartex" xmlns:cx1="http://schemas.microsoft.com/office/drawing/2015/9/8/chartex" xmlns:cx2="http://schemas.microsoft.com/office/drawing/2015/10/21/chartex" xmlns:cx3="http://schemas.microsoft.com/office/drawing/2016/5/9/chartex" xmlns:cx4="http://schemas.microsoft.com/office/drawing/2016/5/10/chartex" xmlns:cx5="http://schemas.microsoft.com/office/drawing/2016/5/11/chartex" xmlns:cx6="http://schemas.microsoft.com/office/drawing/2016/5/12/chartex" xmlns:cx7="http://schemas.microsoft.com/office/drawing/2016/5/13/chartex" xmlns:cx8="http://schemas.microsoft.com/office/drawing/2016/5/14/chartex" xmlns:mc="http://schemas.openxmlformats.org/markup-compatibility/2006" xmlns:aink="http://schemas.microsoft.com/office/drawing/2016/ink" xmlns:am3d="http://schemas.microsoft.com/office/drawing/2017/model3d" xmlns:o="urn:schemas-microsoft-com:office:office" xmlns:r="http://schemas.openxmlformats.org/officeDocument/2006/relationships" xmlns:m="http://schemas.openxmlformats.org/officeDocument/2006/math" xmlns:v="urn:schemas-microsoft-com:vml" xmlns:wp14="http://schemas.microsoft.com/office/word/2010/wordprocessingDrawing" xmlns:wp="http://schemas.openxmlformats.org/drawingml/2006/wordprocessingDrawing" xmlns:w10="urn:schemas-microsoft-com:office:word" xmlns:w="http://schemas.openxmlformats.org/wordprocessingml/2006/main" xmlns:w14="http://schemas.microsoft.com/office/word/2010/wordml" xmlns:w15="http://schemas.microsoft.com/office/word/2012/wordml" xmlns:w16cid="http://schemas.microsoft.com/office/word/2016/wordml/cid" xmlns:w16se="http://schemas.microsoft.com/office/word/2015/wordml/symex" xmlns:wpg="http://schemas.microsoft.com/office/word/2010/wordprocessingGroup" xmlns:wpi="http://schemas.microsoft.com/office/word/2010/wordprocessingInk" xmlns:wne="http://schemas.microsoft.com/office/word/2006/wordml" xmlns:wps="http://schemas.microsoft.com/office/word/2010/wordprocessingShape" mc:Ignorable="w14 w15 w16se w16cid wp14">
   <w:abstractNum w:abstractNumId="0" w15:restartNumberingAfterBreak="0">
+    <w:nsid w:val="002655C8"/>
+    <w:multiLevelType w:val="hybridMultilevel"/>
+    <w:tmpl w:val="7676EC32"/>
+    <w:lvl w:ilvl="0" w:tplc="0410000F">
+      <w:start w:val="1"/>
+      <w:numFmt w:val="decimal"/>
+      <w:lvlText w:val="%1."/>
+      <w:lvlJc w:val="left"/>
+      <w:pPr>
+        <w:ind w:left="720" w:hanging="360"/>
+      </w:pPr>
+      <w:rPr>
+        <w:rFonts w:hint="default"/>
+      </w:rPr>
+    </w:lvl>
+    <w:lvl w:ilvl="1" w:tplc="04100019" w:tentative="1">
+      <w:start w:val="1"/>
+      <w:numFmt w:val="lowerLetter"/>
+      <w:lvlText w:val="%2."/>
+      <w:lvlJc w:val="left"/>
+      <w:pPr>
+        <w:ind w:left="1440" w:hanging="360"/>
+      </w:pPr>
+    </w:lvl>
+    <w:lvl w:ilvl="2" w:tplc="0410001B" w:tentative="1">
+      <w:start w:val="1"/>
+      <w:numFmt w:val="lowerRoman"/>
+      <w:lvlText w:val="%3."/>
+      <w:lvlJc w:val="right"/>
+      <w:pPr>
+        <w:ind w:left="2160" w:hanging="180"/>
+      </w:pPr>
+    </w:lvl>
+    <w:lvl w:ilvl="3" w:tplc="0410000F" w:tentative="1">
+      <w:start w:val="1"/>
+      <w:numFmt w:val="decimal"/>
+      <w:lvlText w:val="%4."/>
+      <w:lvlJc w:val="left"/>
+      <w:pPr>
+        <w:ind w:left="2880" w:hanging="360"/>
+      </w:pPr>
+    </w:lvl>
+    <w:lvl w:ilvl="4" w:tplc="04100019" w:tentative="1">
+      <w:start w:val="1"/>
+      <w:numFmt w:val="lowerLetter"/>
+      <w:lvlText w:val="%5."/>
+      <w:lvlJc w:val="left"/>
+      <w:pPr>
+        <w:ind w:left="3600" w:hanging="360"/>
+      </w:pPr>
+    </w:lvl>
+    <w:lvl w:ilvl="5" w:tplc="0410001B" w:tentative="1">
+      <w:start w:val="1"/>
+      <w:numFmt w:val="lowerRoman"/>
+      <w:lvlText w:val="%6."/>
+      <w:lvlJc w:val="right"/>
+      <w:pPr>
+        <w:ind w:left="4320" w:hanging="180"/>
+      </w:pPr>
+    </w:lvl>
+    <w:lvl w:ilvl="6" w:tplc="0410000F" w:tentative="1">
+      <w:start w:val="1"/>
+      <w:numFmt w:val="decimal"/>
+      <w:lvlText w:val="%7."/>
+      <w:lvlJc w:val="left"/>
+      <w:pPr>
+        <w:ind w:left="5040" w:hanging="360"/>
+      </w:pPr>
+    </w:lvl>
+    <w:lvl w:ilvl="7" w:tplc="04100019" w:tentative="1">
+      <w:start w:val="1"/>
+      <w:numFmt w:val="lowerLetter"/>
+      <w:lvlText w:val="%8."/>
+      <w:lvlJc w:val="left"/>
+      <w:pPr>
+        <w:ind w:left="5760" w:hanging="360"/>
+      </w:pPr>
+    </w:lvl>
+    <w:lvl w:ilvl="8" w:tplc="0410001B" w:tentative="1">
+      <w:start w:val="1"/>
+      <w:numFmt w:val="lowerRoman"/>
+      <w:lvlText w:val="%9."/>
+      <w:lvlJc w:val="right"/>
+      <w:pPr>
+        <w:ind w:left="6480" w:hanging="180"/>
+      </w:pPr>
+    </w:lvl>
+  </w:abstractNum>
+  <w:abstractNum w:abstractNumId="1" w15:restartNumberingAfterBreak="0">
+    <w:nsid w:val="00B5506D"/>
+    <w:multiLevelType w:val="hybridMultilevel"/>
+    <w:tmpl w:val="30EC2CC2"/>
+    <w:lvl w:ilvl="0" w:tplc="0410000F">
+      <w:start w:val="1"/>
+      <w:numFmt w:val="decimal"/>
+      <w:lvlText w:val="%1."/>
+      <w:lvlJc w:val="left"/>
+      <w:pPr>
+        <w:ind w:left="720" w:hanging="360"/>
+      </w:pPr>
+    </w:lvl>
+    <w:lvl w:ilvl="1" w:tplc="04100019" w:tentative="1">
+      <w:start w:val="1"/>
+      <w:numFmt w:val="lowerLetter"/>
+      <w:lvlText w:val="%2."/>
+      <w:lvlJc w:val="left"/>
+      <w:pPr>
+        <w:ind w:left="1440" w:hanging="360"/>
+      </w:pPr>
+    </w:lvl>
+    <w:lvl w:ilvl="2" w:tplc="0410001B" w:tentative="1">
+      <w:start w:val="1"/>
+      <w:numFmt w:val="lowerRoman"/>
+      <w:lvlText w:val="%3."/>
+      <w:lvlJc w:val="right"/>
+      <w:pPr>
+        <w:ind w:left="2160" w:hanging="180"/>
+      </w:pPr>
+    </w:lvl>
+    <w:lvl w:ilvl="3" w:tplc="0410000F" w:tentative="1">
+      <w:start w:val="1"/>
+      <w:numFmt w:val="decimal"/>
+      <w:lvlText w:val="%4."/>
+      <w:lvlJc w:val="left"/>
+      <w:pPr>
+        <w:ind w:left="2880" w:hanging="360"/>
+      </w:pPr>
+    </w:lvl>
+    <w:lvl w:ilvl="4" w:tplc="04100019" w:tentative="1">
+      <w:start w:val="1"/>
+      <w:numFmt w:val="lowerLetter"/>
+      <w:lvlText w:val="%5."/>
+      <w:lvlJc w:val="left"/>
+      <w:pPr>
+        <w:ind w:left="3600" w:hanging="360"/>
+      </w:pPr>
+    </w:lvl>
+    <w:lvl w:ilvl="5" w:tplc="0410001B" w:tentative="1">
+      <w:start w:val="1"/>
+      <w:numFmt w:val="lowerRoman"/>
+      <w:lvlText w:val="%6."/>
+      <w:lvlJc w:val="right"/>
+      <w:pPr>
+        <w:ind w:left="4320" w:hanging="180"/>
+      </w:pPr>
+    </w:lvl>
+    <w:lvl w:ilvl="6" w:tplc="0410000F" w:tentative="1">
+      <w:start w:val="1"/>
+      <w:numFmt w:val="decimal"/>
+      <w:lvlText w:val="%7."/>
+      <w:lvlJc w:val="left"/>
+      <w:pPr>
+        <w:ind w:left="5040" w:hanging="360"/>
+      </w:pPr>
+    </w:lvl>
+    <w:lvl w:ilvl="7" w:tplc="04100019" w:tentative="1">
+      <w:start w:val="1"/>
+      <w:numFmt w:val="lowerLetter"/>
+      <w:lvlText w:val="%8."/>
+      <w:lvlJc w:val="left"/>
+      <w:pPr>
+        <w:ind w:left="5760" w:hanging="360"/>
+      </w:pPr>
+    </w:lvl>
+    <w:lvl w:ilvl="8" w:tplc="0410001B" w:tentative="1">
+      <w:start w:val="1"/>
+      <w:numFmt w:val="lowerRoman"/>
+      <w:lvlText w:val="%9."/>
+      <w:lvlJc w:val="right"/>
+      <w:pPr>
+        <w:ind w:left="6480" w:hanging="180"/>
+      </w:pPr>
+    </w:lvl>
+  </w:abstractNum>
+  <w:abstractNum w:abstractNumId="2" w15:restartNumberingAfterBreak="0">
     <w:nsid w:val="071278EB"/>
     <w:multiLevelType w:val="hybridMultilevel"/>
     <w:tmpl w:val="2D5A5B7C"/>
@@ -13908,7 +16050,7 @@
       </w:pPr>
     </w:lvl>
   </w:abstractNum>
-  <w:abstractNum w:abstractNumId="1" w15:restartNumberingAfterBreak="0">
+  <w:abstractNum w:abstractNumId="3" w15:restartNumberingAfterBreak="0">
     <w:nsid w:val="08317D35"/>
     <w:multiLevelType w:val="hybridMultilevel"/>
     <w:tmpl w:val="2C7E62E8"/>
@@ -13994,7 +16136,7 @@
       </w:pPr>
     </w:lvl>
   </w:abstractNum>
-  <w:abstractNum w:abstractNumId="2" w15:restartNumberingAfterBreak="0">
+  <w:abstractNum w:abstractNumId="4" w15:restartNumberingAfterBreak="0">
     <w:nsid w:val="0A0C1445"/>
     <w:multiLevelType w:val="hybridMultilevel"/>
     <w:tmpl w:val="1A28E248"/>
@@ -14080,7 +16222,7 @@
       </w:pPr>
     </w:lvl>
   </w:abstractNum>
-  <w:abstractNum w:abstractNumId="3" w15:restartNumberingAfterBreak="0">
+  <w:abstractNum w:abstractNumId="5" w15:restartNumberingAfterBreak="0">
     <w:nsid w:val="0A714CDC"/>
     <w:multiLevelType w:val="hybridMultilevel"/>
     <w:tmpl w:val="99BE9FDE"/>
@@ -14166,7 +16308,7 @@
       </w:pPr>
     </w:lvl>
   </w:abstractNum>
-  <w:abstractNum w:abstractNumId="4" w15:restartNumberingAfterBreak="0">
+  <w:abstractNum w:abstractNumId="6" w15:restartNumberingAfterBreak="0">
     <w:nsid w:val="0E9E05FE"/>
     <w:multiLevelType w:val="hybridMultilevel"/>
     <w:tmpl w:val="3B823BCE"/>
@@ -14252,7 +16394,7 @@
       </w:pPr>
     </w:lvl>
   </w:abstractNum>
-  <w:abstractNum w:abstractNumId="5" w15:restartNumberingAfterBreak="0">
+  <w:abstractNum w:abstractNumId="7" w15:restartNumberingAfterBreak="0">
     <w:nsid w:val="1CE23C73"/>
     <w:multiLevelType w:val="hybridMultilevel"/>
     <w:tmpl w:val="1A28E248"/>
@@ -14338,7 +16480,93 @@
       </w:pPr>
     </w:lvl>
   </w:abstractNum>
-  <w:abstractNum w:abstractNumId="6" w15:restartNumberingAfterBreak="0">
+  <w:abstractNum w:abstractNumId="8" w15:restartNumberingAfterBreak="0">
+    <w:nsid w:val="1D4E6D7A"/>
+    <w:multiLevelType w:val="hybridMultilevel"/>
+    <w:tmpl w:val="30EC2CC2"/>
+    <w:lvl w:ilvl="0" w:tplc="0410000F">
+      <w:start w:val="1"/>
+      <w:numFmt w:val="decimal"/>
+      <w:lvlText w:val="%1."/>
+      <w:lvlJc w:val="left"/>
+      <w:pPr>
+        <w:ind w:left="720" w:hanging="360"/>
+      </w:pPr>
+    </w:lvl>
+    <w:lvl w:ilvl="1" w:tplc="04100019" w:tentative="1">
+      <w:start w:val="1"/>
+      <w:numFmt w:val="lowerLetter"/>
+      <w:lvlText w:val="%2."/>
+      <w:lvlJc w:val="left"/>
+      <w:pPr>
+        <w:ind w:left="1440" w:hanging="360"/>
+      </w:pPr>
+    </w:lvl>
+    <w:lvl w:ilvl="2" w:tplc="0410001B" w:tentative="1">
+      <w:start w:val="1"/>
+      <w:numFmt w:val="lowerRoman"/>
+      <w:lvlText w:val="%3."/>
+      <w:lvlJc w:val="right"/>
+      <w:pPr>
+        <w:ind w:left="2160" w:hanging="180"/>
+      </w:pPr>
+    </w:lvl>
+    <w:lvl w:ilvl="3" w:tplc="0410000F" w:tentative="1">
+      <w:start w:val="1"/>
+      <w:numFmt w:val="decimal"/>
+      <w:lvlText w:val="%4."/>
+      <w:lvlJc w:val="left"/>
+      <w:pPr>
+        <w:ind w:left="2880" w:hanging="360"/>
+      </w:pPr>
+    </w:lvl>
+    <w:lvl w:ilvl="4" w:tplc="04100019" w:tentative="1">
+      <w:start w:val="1"/>
+      <w:numFmt w:val="lowerLetter"/>
+      <w:lvlText w:val="%5."/>
+      <w:lvlJc w:val="left"/>
+      <w:pPr>
+        <w:ind w:left="3600" w:hanging="360"/>
+      </w:pPr>
+    </w:lvl>
+    <w:lvl w:ilvl="5" w:tplc="0410001B" w:tentative="1">
+      <w:start w:val="1"/>
+      <w:numFmt w:val="lowerRoman"/>
+      <w:lvlText w:val="%6."/>
+      <w:lvlJc w:val="right"/>
+      <w:pPr>
+        <w:ind w:left="4320" w:hanging="180"/>
+      </w:pPr>
+    </w:lvl>
+    <w:lvl w:ilvl="6" w:tplc="0410000F" w:tentative="1">
+      <w:start w:val="1"/>
+      <w:numFmt w:val="decimal"/>
+      <w:lvlText w:val="%7."/>
+      <w:lvlJc w:val="left"/>
+      <w:pPr>
+        <w:ind w:left="5040" w:hanging="360"/>
+      </w:pPr>
+    </w:lvl>
+    <w:lvl w:ilvl="7" w:tplc="04100019" w:tentative="1">
+      <w:start w:val="1"/>
+      <w:numFmt w:val="lowerLetter"/>
+      <w:lvlText w:val="%8."/>
+      <w:lvlJc w:val="left"/>
+      <w:pPr>
+        <w:ind w:left="5760" w:hanging="360"/>
+      </w:pPr>
+    </w:lvl>
+    <w:lvl w:ilvl="8" w:tplc="0410001B" w:tentative="1">
+      <w:start w:val="1"/>
+      <w:numFmt w:val="lowerRoman"/>
+      <w:lvlText w:val="%9."/>
+      <w:lvlJc w:val="right"/>
+      <w:pPr>
+        <w:ind w:left="6480" w:hanging="180"/>
+      </w:pPr>
+    </w:lvl>
+  </w:abstractNum>
+  <w:abstractNum w:abstractNumId="9" w15:restartNumberingAfterBreak="0">
     <w:nsid w:val="1DCB2376"/>
     <w:multiLevelType w:val="hybridMultilevel"/>
     <w:tmpl w:val="1A28E248"/>
@@ -14424,7 +16652,7 @@
       </w:pPr>
     </w:lvl>
   </w:abstractNum>
-  <w:abstractNum w:abstractNumId="7" w15:restartNumberingAfterBreak="0">
+  <w:abstractNum w:abstractNumId="10" w15:restartNumberingAfterBreak="0">
     <w:nsid w:val="1F360A5B"/>
     <w:multiLevelType w:val="hybridMultilevel"/>
     <w:tmpl w:val="30EC2CC2"/>
@@ -14510,7 +16738,7 @@
       </w:pPr>
     </w:lvl>
   </w:abstractNum>
-  <w:abstractNum w:abstractNumId="8" w15:restartNumberingAfterBreak="0">
+  <w:abstractNum w:abstractNumId="11" w15:restartNumberingAfterBreak="0">
     <w:nsid w:val="226E1F4F"/>
     <w:multiLevelType w:val="hybridMultilevel"/>
     <w:tmpl w:val="EEB67C36"/>
@@ -14599,7 +16827,7 @@
       </w:pPr>
     </w:lvl>
   </w:abstractNum>
-  <w:abstractNum w:abstractNumId="9" w15:restartNumberingAfterBreak="0">
+  <w:abstractNum w:abstractNumId="12" w15:restartNumberingAfterBreak="0">
     <w:nsid w:val="23855CA4"/>
     <w:multiLevelType w:val="hybridMultilevel"/>
     <w:tmpl w:val="F1D882AA"/>
@@ -14689,7 +16917,7 @@
       </w:pPr>
     </w:lvl>
   </w:abstractNum>
-  <w:abstractNum w:abstractNumId="10" w15:restartNumberingAfterBreak="0">
+  <w:abstractNum w:abstractNumId="13" w15:restartNumberingAfterBreak="0">
     <w:nsid w:val="238E498B"/>
     <w:multiLevelType w:val="hybridMultilevel"/>
     <w:tmpl w:val="1A28E248"/>
@@ -14775,7 +17003,7 @@
       </w:pPr>
     </w:lvl>
   </w:abstractNum>
-  <w:abstractNum w:abstractNumId="11" w15:restartNumberingAfterBreak="0">
+  <w:abstractNum w:abstractNumId="14" w15:restartNumberingAfterBreak="0">
     <w:nsid w:val="253C2656"/>
     <w:multiLevelType w:val="hybridMultilevel"/>
     <w:tmpl w:val="30EC2CC2"/>
@@ -14861,7 +17089,7 @@
       </w:pPr>
     </w:lvl>
   </w:abstractNum>
-  <w:abstractNum w:abstractNumId="12" w15:restartNumberingAfterBreak="0">
+  <w:abstractNum w:abstractNumId="15" w15:restartNumberingAfterBreak="0">
     <w:nsid w:val="2B213FBC"/>
     <w:multiLevelType w:val="hybridMultilevel"/>
     <w:tmpl w:val="81EE1D9A"/>
@@ -14947,7 +17175,7 @@
       </w:pPr>
     </w:lvl>
   </w:abstractNum>
-  <w:abstractNum w:abstractNumId="13" w15:restartNumberingAfterBreak="0">
+  <w:abstractNum w:abstractNumId="16" w15:restartNumberingAfterBreak="0">
     <w:nsid w:val="307B2338"/>
     <w:multiLevelType w:val="hybridMultilevel"/>
     <w:tmpl w:val="94145BD8"/>
@@ -15033,7 +17261,7 @@
       </w:pPr>
     </w:lvl>
   </w:abstractNum>
-  <w:abstractNum w:abstractNumId="14" w15:restartNumberingAfterBreak="0">
+  <w:abstractNum w:abstractNumId="17" w15:restartNumberingAfterBreak="0">
     <w:nsid w:val="327C6A87"/>
     <w:multiLevelType w:val="hybridMultilevel"/>
     <w:tmpl w:val="2C7E62E8"/>
@@ -15119,7 +17347,7 @@
       </w:pPr>
     </w:lvl>
   </w:abstractNum>
-  <w:abstractNum w:abstractNumId="15" w15:restartNumberingAfterBreak="0">
+  <w:abstractNum w:abstractNumId="18" w15:restartNumberingAfterBreak="0">
     <w:nsid w:val="37172FEF"/>
     <w:multiLevelType w:val="hybridMultilevel"/>
     <w:tmpl w:val="3E025AF6"/>
@@ -15205,7 +17433,7 @@
       </w:pPr>
     </w:lvl>
   </w:abstractNum>
-  <w:abstractNum w:abstractNumId="16" w15:restartNumberingAfterBreak="0">
+  <w:abstractNum w:abstractNumId="19" w15:restartNumberingAfterBreak="0">
     <w:nsid w:val="3A906E44"/>
     <w:multiLevelType w:val="hybridMultilevel"/>
     <w:tmpl w:val="C5C25A8E"/>
@@ -15295,7 +17523,7 @@
       </w:pPr>
     </w:lvl>
   </w:abstractNum>
-  <w:abstractNum w:abstractNumId="17" w15:restartNumberingAfterBreak="0">
+  <w:abstractNum w:abstractNumId="20" w15:restartNumberingAfterBreak="0">
     <w:nsid w:val="3C084DF4"/>
     <w:multiLevelType w:val="hybridMultilevel"/>
     <w:tmpl w:val="7EB8EA2E"/>
@@ -15408,7 +17636,7 @@
       </w:rPr>
     </w:lvl>
   </w:abstractNum>
-  <w:abstractNum w:abstractNumId="18" w15:restartNumberingAfterBreak="0">
+  <w:abstractNum w:abstractNumId="21" w15:restartNumberingAfterBreak="0">
     <w:nsid w:val="3CD577A8"/>
     <w:multiLevelType w:val="hybridMultilevel"/>
     <w:tmpl w:val="1A28E248"/>
@@ -15494,7 +17722,7 @@
       </w:pPr>
     </w:lvl>
   </w:abstractNum>
-  <w:abstractNum w:abstractNumId="19" w15:restartNumberingAfterBreak="0">
+  <w:abstractNum w:abstractNumId="22" w15:restartNumberingAfterBreak="0">
     <w:nsid w:val="3DDB4E14"/>
     <w:multiLevelType w:val="hybridMultilevel"/>
     <w:tmpl w:val="C5C25A8E"/>
@@ -15584,7 +17812,7 @@
       </w:pPr>
     </w:lvl>
   </w:abstractNum>
-  <w:abstractNum w:abstractNumId="20" w15:restartNumberingAfterBreak="0">
+  <w:abstractNum w:abstractNumId="23" w15:restartNumberingAfterBreak="0">
     <w:nsid w:val="40D441F9"/>
     <w:multiLevelType w:val="hybridMultilevel"/>
     <w:tmpl w:val="6B1EF960"/>
@@ -15670,7 +17898,7 @@
       </w:pPr>
     </w:lvl>
   </w:abstractNum>
-  <w:abstractNum w:abstractNumId="21" w15:restartNumberingAfterBreak="0">
+  <w:abstractNum w:abstractNumId="24" w15:restartNumberingAfterBreak="0">
     <w:nsid w:val="410D5DD7"/>
     <w:multiLevelType w:val="hybridMultilevel"/>
     <w:tmpl w:val="8FF65944"/>
@@ -15783,7 +18011,7 @@
       </w:rPr>
     </w:lvl>
   </w:abstractNum>
-  <w:abstractNum w:abstractNumId="22" w15:restartNumberingAfterBreak="0">
+  <w:abstractNum w:abstractNumId="25" w15:restartNumberingAfterBreak="0">
     <w:nsid w:val="4245144D"/>
     <w:multiLevelType w:val="hybridMultilevel"/>
     <w:tmpl w:val="F8C89CD2"/>
@@ -15869,7 +18097,7 @@
       </w:pPr>
     </w:lvl>
   </w:abstractNum>
-  <w:abstractNum w:abstractNumId="23" w15:restartNumberingAfterBreak="0">
+  <w:abstractNum w:abstractNumId="26" w15:restartNumberingAfterBreak="0">
     <w:nsid w:val="45842D6F"/>
     <w:multiLevelType w:val="hybridMultilevel"/>
     <w:tmpl w:val="F8C89CD2"/>
@@ -15955,7 +18183,7 @@
       </w:pPr>
     </w:lvl>
   </w:abstractNum>
-  <w:abstractNum w:abstractNumId="24" w15:restartNumberingAfterBreak="0">
+  <w:abstractNum w:abstractNumId="27" w15:restartNumberingAfterBreak="0">
     <w:nsid w:val="48AD4D35"/>
     <w:multiLevelType w:val="hybridMultilevel"/>
     <w:tmpl w:val="F1D882AA"/>
@@ -16045,7 +18273,7 @@
       </w:pPr>
     </w:lvl>
   </w:abstractNum>
-  <w:abstractNum w:abstractNumId="25" w15:restartNumberingAfterBreak="0">
+  <w:abstractNum w:abstractNumId="28" w15:restartNumberingAfterBreak="0">
     <w:nsid w:val="4A9626B9"/>
     <w:multiLevelType w:val="hybridMultilevel"/>
     <w:tmpl w:val="9FCA80B2"/>
@@ -16131,7 +18359,7 @@
       </w:pPr>
     </w:lvl>
   </w:abstractNum>
-  <w:abstractNum w:abstractNumId="26" w15:restartNumberingAfterBreak="0">
+  <w:abstractNum w:abstractNumId="29" w15:restartNumberingAfterBreak="0">
     <w:nsid w:val="4B5715CD"/>
     <w:multiLevelType w:val="hybridMultilevel"/>
     <w:tmpl w:val="F8C89CD2"/>
@@ -16217,7 +18445,7 @@
       </w:pPr>
     </w:lvl>
   </w:abstractNum>
-  <w:abstractNum w:abstractNumId="27" w15:restartNumberingAfterBreak="0">
+  <w:abstractNum w:abstractNumId="30" w15:restartNumberingAfterBreak="0">
     <w:nsid w:val="4BBA7279"/>
     <w:multiLevelType w:val="hybridMultilevel"/>
     <w:tmpl w:val="1A28E248"/>
@@ -16303,7 +18531,7 @@
       </w:pPr>
     </w:lvl>
   </w:abstractNum>
-  <w:abstractNum w:abstractNumId="28" w15:restartNumberingAfterBreak="0">
+  <w:abstractNum w:abstractNumId="31" w15:restartNumberingAfterBreak="0">
     <w:nsid w:val="4C094225"/>
     <w:multiLevelType w:val="hybridMultilevel"/>
     <w:tmpl w:val="6946FFBE"/>
@@ -16389,7 +18617,7 @@
       </w:pPr>
     </w:lvl>
   </w:abstractNum>
-  <w:abstractNum w:abstractNumId="29" w15:restartNumberingAfterBreak="0">
+  <w:abstractNum w:abstractNumId="32" w15:restartNumberingAfterBreak="0">
     <w:nsid w:val="57726DA7"/>
     <w:multiLevelType w:val="hybridMultilevel"/>
     <w:tmpl w:val="6946FFBE"/>
@@ -16475,7 +18703,7 @@
       </w:pPr>
     </w:lvl>
   </w:abstractNum>
-  <w:abstractNum w:abstractNumId="30" w15:restartNumberingAfterBreak="0">
+  <w:abstractNum w:abstractNumId="33" w15:restartNumberingAfterBreak="0">
     <w:nsid w:val="5909646E"/>
     <w:multiLevelType w:val="hybridMultilevel"/>
     <w:tmpl w:val="F8C89CD2"/>
@@ -16561,7 +18789,7 @@
       </w:pPr>
     </w:lvl>
   </w:abstractNum>
-  <w:abstractNum w:abstractNumId="31" w15:restartNumberingAfterBreak="0">
+  <w:abstractNum w:abstractNumId="34" w15:restartNumberingAfterBreak="0">
     <w:nsid w:val="5C1F49C0"/>
     <w:multiLevelType w:val="hybridMultilevel"/>
     <w:tmpl w:val="2FF8904A"/>
@@ -16647,7 +18875,179 @@
       </w:pPr>
     </w:lvl>
   </w:abstractNum>
-  <w:abstractNum w:abstractNumId="32" w15:restartNumberingAfterBreak="0">
+  <w:abstractNum w:abstractNumId="35" w15:restartNumberingAfterBreak="0">
+    <w:nsid w:val="5DEB4320"/>
+    <w:multiLevelType w:val="hybridMultilevel"/>
+    <w:tmpl w:val="30EC2CC2"/>
+    <w:lvl w:ilvl="0" w:tplc="0410000F">
+      <w:start w:val="1"/>
+      <w:numFmt w:val="decimal"/>
+      <w:lvlText w:val="%1."/>
+      <w:lvlJc w:val="left"/>
+      <w:pPr>
+        <w:ind w:left="720" w:hanging="360"/>
+      </w:pPr>
+    </w:lvl>
+    <w:lvl w:ilvl="1" w:tplc="04100019" w:tentative="1">
+      <w:start w:val="1"/>
+      <w:numFmt w:val="lowerLetter"/>
+      <w:lvlText w:val="%2."/>
+      <w:lvlJc w:val="left"/>
+      <w:pPr>
+        <w:ind w:left="1440" w:hanging="360"/>
+      </w:pPr>
+    </w:lvl>
+    <w:lvl w:ilvl="2" w:tplc="0410001B" w:tentative="1">
+      <w:start w:val="1"/>
+      <w:numFmt w:val="lowerRoman"/>
+      <w:lvlText w:val="%3."/>
+      <w:lvlJc w:val="right"/>
+      <w:pPr>
+        <w:ind w:left="2160" w:hanging="180"/>
+      </w:pPr>
+    </w:lvl>
+    <w:lvl w:ilvl="3" w:tplc="0410000F" w:tentative="1">
+      <w:start w:val="1"/>
+      <w:numFmt w:val="decimal"/>
+      <w:lvlText w:val="%4."/>
+      <w:lvlJc w:val="left"/>
+      <w:pPr>
+        <w:ind w:left="2880" w:hanging="360"/>
+      </w:pPr>
+    </w:lvl>
+    <w:lvl w:ilvl="4" w:tplc="04100019" w:tentative="1">
+      <w:start w:val="1"/>
+      <w:numFmt w:val="lowerLetter"/>
+      <w:lvlText w:val="%5."/>
+      <w:lvlJc w:val="left"/>
+      <w:pPr>
+        <w:ind w:left="3600" w:hanging="360"/>
+      </w:pPr>
+    </w:lvl>
+    <w:lvl w:ilvl="5" w:tplc="0410001B" w:tentative="1">
+      <w:start w:val="1"/>
+      <w:numFmt w:val="lowerRoman"/>
+      <w:lvlText w:val="%6."/>
+      <w:lvlJc w:val="right"/>
+      <w:pPr>
+        <w:ind w:left="4320" w:hanging="180"/>
+      </w:pPr>
+    </w:lvl>
+    <w:lvl w:ilvl="6" w:tplc="0410000F" w:tentative="1">
+      <w:start w:val="1"/>
+      <w:numFmt w:val="decimal"/>
+      <w:lvlText w:val="%7."/>
+      <w:lvlJc w:val="left"/>
+      <w:pPr>
+        <w:ind w:left="5040" w:hanging="360"/>
+      </w:pPr>
+    </w:lvl>
+    <w:lvl w:ilvl="7" w:tplc="04100019" w:tentative="1">
+      <w:start w:val="1"/>
+      <w:numFmt w:val="lowerLetter"/>
+      <w:lvlText w:val="%8."/>
+      <w:lvlJc w:val="left"/>
+      <w:pPr>
+        <w:ind w:left="5760" w:hanging="360"/>
+      </w:pPr>
+    </w:lvl>
+    <w:lvl w:ilvl="8" w:tplc="0410001B" w:tentative="1">
+      <w:start w:val="1"/>
+      <w:numFmt w:val="lowerRoman"/>
+      <w:lvlText w:val="%9."/>
+      <w:lvlJc w:val="right"/>
+      <w:pPr>
+        <w:ind w:left="6480" w:hanging="180"/>
+      </w:pPr>
+    </w:lvl>
+  </w:abstractNum>
+  <w:abstractNum w:abstractNumId="36" w15:restartNumberingAfterBreak="0">
+    <w:nsid w:val="5FEE05E2"/>
+    <w:multiLevelType w:val="hybridMultilevel"/>
+    <w:tmpl w:val="30EC2CC2"/>
+    <w:lvl w:ilvl="0" w:tplc="0410000F">
+      <w:start w:val="1"/>
+      <w:numFmt w:val="decimal"/>
+      <w:lvlText w:val="%1."/>
+      <w:lvlJc w:val="left"/>
+      <w:pPr>
+        <w:ind w:left="720" w:hanging="360"/>
+      </w:pPr>
+    </w:lvl>
+    <w:lvl w:ilvl="1" w:tplc="04100019" w:tentative="1">
+      <w:start w:val="1"/>
+      <w:numFmt w:val="lowerLetter"/>
+      <w:lvlText w:val="%2."/>
+      <w:lvlJc w:val="left"/>
+      <w:pPr>
+        <w:ind w:left="1440" w:hanging="360"/>
+      </w:pPr>
+    </w:lvl>
+    <w:lvl w:ilvl="2" w:tplc="0410001B" w:tentative="1">
+      <w:start w:val="1"/>
+      <w:numFmt w:val="lowerRoman"/>
+      <w:lvlText w:val="%3."/>
+      <w:lvlJc w:val="right"/>
+      <w:pPr>
+        <w:ind w:left="2160" w:hanging="180"/>
+      </w:pPr>
+    </w:lvl>
+    <w:lvl w:ilvl="3" w:tplc="0410000F" w:tentative="1">
+      <w:start w:val="1"/>
+      <w:numFmt w:val="decimal"/>
+      <w:lvlText w:val="%4."/>
+      <w:lvlJc w:val="left"/>
+      <w:pPr>
+        <w:ind w:left="2880" w:hanging="360"/>
+      </w:pPr>
+    </w:lvl>
+    <w:lvl w:ilvl="4" w:tplc="04100019" w:tentative="1">
+      <w:start w:val="1"/>
+      <w:numFmt w:val="lowerLetter"/>
+      <w:lvlText w:val="%5."/>
+      <w:lvlJc w:val="left"/>
+      <w:pPr>
+        <w:ind w:left="3600" w:hanging="360"/>
+      </w:pPr>
+    </w:lvl>
+    <w:lvl w:ilvl="5" w:tplc="0410001B" w:tentative="1">
+      <w:start w:val="1"/>
+      <w:numFmt w:val="lowerRoman"/>
+      <w:lvlText w:val="%6."/>
+      <w:lvlJc w:val="right"/>
+      <w:pPr>
+        <w:ind w:left="4320" w:hanging="180"/>
+      </w:pPr>
+    </w:lvl>
+    <w:lvl w:ilvl="6" w:tplc="0410000F" w:tentative="1">
+      <w:start w:val="1"/>
+      <w:numFmt w:val="decimal"/>
+      <w:lvlText w:val="%7."/>
+      <w:lvlJc w:val="left"/>
+      <w:pPr>
+        <w:ind w:left="5040" w:hanging="360"/>
+      </w:pPr>
+    </w:lvl>
+    <w:lvl w:ilvl="7" w:tplc="04100019" w:tentative="1">
+      <w:start w:val="1"/>
+      <w:numFmt w:val="lowerLetter"/>
+      <w:lvlText w:val="%8."/>
+      <w:lvlJc w:val="left"/>
+      <w:pPr>
+        <w:ind w:left="5760" w:hanging="360"/>
+      </w:pPr>
+    </w:lvl>
+    <w:lvl w:ilvl="8" w:tplc="0410001B" w:tentative="1">
+      <w:start w:val="1"/>
+      <w:numFmt w:val="lowerRoman"/>
+      <w:lvlText w:val="%9."/>
+      <w:lvlJc w:val="right"/>
+      <w:pPr>
+        <w:ind w:left="6480" w:hanging="180"/>
+      </w:pPr>
+    </w:lvl>
+  </w:abstractNum>
+  <w:abstractNum w:abstractNumId="37" w15:restartNumberingAfterBreak="0">
     <w:nsid w:val="611C346E"/>
     <w:multiLevelType w:val="hybridMultilevel"/>
     <w:tmpl w:val="30EC2CC2"/>
@@ -16733,7 +19133,7 @@
       </w:pPr>
     </w:lvl>
   </w:abstractNum>
-  <w:abstractNum w:abstractNumId="33" w15:restartNumberingAfterBreak="0">
+  <w:abstractNum w:abstractNumId="38" w15:restartNumberingAfterBreak="0">
     <w:nsid w:val="68DB74FE"/>
     <w:multiLevelType w:val="hybridMultilevel"/>
     <w:tmpl w:val="30EC2CC2"/>
@@ -16819,7 +19219,7 @@
       </w:pPr>
     </w:lvl>
   </w:abstractNum>
-  <w:abstractNum w:abstractNumId="34" w15:restartNumberingAfterBreak="0">
+  <w:abstractNum w:abstractNumId="39" w15:restartNumberingAfterBreak="0">
     <w:nsid w:val="6B9C05AB"/>
     <w:multiLevelType w:val="hybridMultilevel"/>
     <w:tmpl w:val="300A67E2"/>
@@ -16905,7 +19305,7 @@
       </w:pPr>
     </w:lvl>
   </w:abstractNum>
-  <w:abstractNum w:abstractNumId="35" w15:restartNumberingAfterBreak="0">
+  <w:abstractNum w:abstractNumId="40" w15:restartNumberingAfterBreak="0">
     <w:nsid w:val="6BE75A57"/>
     <w:multiLevelType w:val="hybridMultilevel"/>
     <w:tmpl w:val="05A29052"/>
@@ -17018,7 +19418,7 @@
       </w:rPr>
     </w:lvl>
   </w:abstractNum>
-  <w:abstractNum w:abstractNumId="36" w15:restartNumberingAfterBreak="0">
+  <w:abstractNum w:abstractNumId="41" w15:restartNumberingAfterBreak="0">
     <w:nsid w:val="6C8A2D6D"/>
     <w:multiLevelType w:val="hybridMultilevel"/>
     <w:tmpl w:val="6946FFBE"/>
@@ -17104,7 +19504,7 @@
       </w:pPr>
     </w:lvl>
   </w:abstractNum>
-  <w:abstractNum w:abstractNumId="37" w15:restartNumberingAfterBreak="0">
+  <w:abstractNum w:abstractNumId="42" w15:restartNumberingAfterBreak="0">
     <w:nsid w:val="6CD62D31"/>
     <w:multiLevelType w:val="hybridMultilevel"/>
     <w:tmpl w:val="C4F0A7AC"/>
@@ -17194,7 +19594,7 @@
       </w:pPr>
     </w:lvl>
   </w:abstractNum>
-  <w:abstractNum w:abstractNumId="38" w15:restartNumberingAfterBreak="0">
+  <w:abstractNum w:abstractNumId="43" w15:restartNumberingAfterBreak="0">
     <w:nsid w:val="6D0D5312"/>
     <w:multiLevelType w:val="hybridMultilevel"/>
     <w:tmpl w:val="5E7C1C46"/>
@@ -17280,7 +19680,7 @@
       </w:pPr>
     </w:lvl>
   </w:abstractNum>
-  <w:abstractNum w:abstractNumId="39" w15:restartNumberingAfterBreak="0">
+  <w:abstractNum w:abstractNumId="44" w15:restartNumberingAfterBreak="0">
     <w:nsid w:val="71A9404C"/>
     <w:multiLevelType w:val="hybridMultilevel"/>
     <w:tmpl w:val="1A28E248"/>
@@ -17366,7 +19766,7 @@
       </w:pPr>
     </w:lvl>
   </w:abstractNum>
-  <w:abstractNum w:abstractNumId="40" w15:restartNumberingAfterBreak="0">
+  <w:abstractNum w:abstractNumId="45" w15:restartNumberingAfterBreak="0">
     <w:nsid w:val="75A625A9"/>
     <w:multiLevelType w:val="hybridMultilevel"/>
     <w:tmpl w:val="0DFE31F2"/>
@@ -17456,7 +19856,7 @@
       </w:pPr>
     </w:lvl>
   </w:abstractNum>
-  <w:abstractNum w:abstractNumId="41" w15:restartNumberingAfterBreak="0">
+  <w:abstractNum w:abstractNumId="46" w15:restartNumberingAfterBreak="0">
     <w:nsid w:val="75D66E66"/>
     <w:multiLevelType w:val="hybridMultilevel"/>
     <w:tmpl w:val="1A28E248"/>
@@ -17543,130 +19943,145 @@
     </w:lvl>
   </w:abstractNum>
   <w:num w:numId="1">
+    <w:abstractNumId w:val="20"/>
+  </w:num>
+  <w:num w:numId="2">
+    <w:abstractNumId w:val="5"/>
+  </w:num>
+  <w:num w:numId="3">
+    <w:abstractNumId w:val="39"/>
+  </w:num>
+  <w:num w:numId="4">
+    <w:abstractNumId w:val="15"/>
+  </w:num>
+  <w:num w:numId="5">
+    <w:abstractNumId w:val="11"/>
+  </w:num>
+  <w:num w:numId="6">
+    <w:abstractNumId w:val="28"/>
+  </w:num>
+  <w:num w:numId="7">
+    <w:abstractNumId w:val="31"/>
+  </w:num>
+  <w:num w:numId="8">
+    <w:abstractNumId w:val="41"/>
+  </w:num>
+  <w:num w:numId="9">
+    <w:abstractNumId w:val="13"/>
+  </w:num>
+  <w:num w:numId="10">
+    <w:abstractNumId w:val="21"/>
+  </w:num>
+  <w:num w:numId="11">
+    <w:abstractNumId w:val="23"/>
+  </w:num>
+  <w:num w:numId="12">
+    <w:abstractNumId w:val="6"/>
+  </w:num>
+  <w:num w:numId="13">
+    <w:abstractNumId w:val="16"/>
+  </w:num>
+  <w:num w:numId="14">
+    <w:abstractNumId w:val="34"/>
+  </w:num>
+  <w:num w:numId="15">
     <w:abstractNumId w:val="17"/>
   </w:num>
-  <w:num w:numId="2">
+  <w:num w:numId="16">
     <w:abstractNumId w:val="3"/>
   </w:num>
-  <w:num w:numId="3">
-    <w:abstractNumId w:val="34"/>
+  <w:num w:numId="17">
+    <w:abstractNumId w:val="40"/>
   </w:num>
-  <w:num w:numId="4">
+  <w:num w:numId="18">
+    <w:abstractNumId w:val="24"/>
+  </w:num>
+  <w:num w:numId="19">
+    <w:abstractNumId w:val="43"/>
+  </w:num>
+  <w:num w:numId="20">
+    <w:abstractNumId w:val="18"/>
+  </w:num>
+  <w:num w:numId="21">
+    <w:abstractNumId w:val="29"/>
+  </w:num>
+  <w:num w:numId="22">
+    <w:abstractNumId w:val="33"/>
+  </w:num>
+  <w:num w:numId="23">
+    <w:abstractNumId w:val="26"/>
+  </w:num>
+  <w:num w:numId="24">
+    <w:abstractNumId w:val="32"/>
+  </w:num>
+  <w:num w:numId="25">
+    <w:abstractNumId w:val="25"/>
+  </w:num>
+  <w:num w:numId="26">
+    <w:abstractNumId w:val="37"/>
+  </w:num>
+  <w:num w:numId="27">
     <w:abstractNumId w:val="12"/>
   </w:num>
-  <w:num w:numId="5">
+  <w:num w:numId="28">
+    <w:abstractNumId w:val="27"/>
+  </w:num>
+  <w:num w:numId="29">
+    <w:abstractNumId w:val="2"/>
+  </w:num>
+  <w:num w:numId="30">
+    <w:abstractNumId w:val="45"/>
+  </w:num>
+  <w:num w:numId="31">
+    <w:abstractNumId w:val="42"/>
+  </w:num>
+  <w:num w:numId="32">
+    <w:abstractNumId w:val="19"/>
+  </w:num>
+  <w:num w:numId="33">
+    <w:abstractNumId w:val="22"/>
+  </w:num>
+  <w:num w:numId="34">
+    <w:abstractNumId w:val="44"/>
+  </w:num>
+  <w:num w:numId="35">
+    <w:abstractNumId w:val="4"/>
+  </w:num>
+  <w:num w:numId="36">
+    <w:abstractNumId w:val="9"/>
+  </w:num>
+  <w:num w:numId="37">
+    <w:abstractNumId w:val="7"/>
+  </w:num>
+  <w:num w:numId="38">
+    <w:abstractNumId w:val="30"/>
+  </w:num>
+  <w:num w:numId="39">
+    <w:abstractNumId w:val="38"/>
+  </w:num>
+  <w:num w:numId="40">
+    <w:abstractNumId w:val="14"/>
+  </w:num>
+  <w:num w:numId="41">
+    <w:abstractNumId w:val="46"/>
+  </w:num>
+  <w:num w:numId="42">
+    <w:abstractNumId w:val="10"/>
+  </w:num>
+  <w:num w:numId="43">
+    <w:abstractNumId w:val="1"/>
+  </w:num>
+  <w:num w:numId="44">
+    <w:abstractNumId w:val="0"/>
+  </w:num>
+  <w:num w:numId="45">
+    <w:abstractNumId w:val="36"/>
+  </w:num>
+  <w:num w:numId="46">
     <w:abstractNumId w:val="8"/>
   </w:num>
-  <w:num w:numId="6">
-    <w:abstractNumId w:val="25"/>
-  </w:num>
-  <w:num w:numId="7">
-    <w:abstractNumId w:val="28"/>
-  </w:num>
-  <w:num w:numId="8">
-    <w:abstractNumId w:val="36"/>
-  </w:num>
-  <w:num w:numId="9">
-    <w:abstractNumId w:val="10"/>
-  </w:num>
-  <w:num w:numId="10">
-    <w:abstractNumId w:val="18"/>
-  </w:num>
-  <w:num w:numId="11">
-    <w:abstractNumId w:val="20"/>
-  </w:num>
-  <w:num w:numId="12">
-    <w:abstractNumId w:val="4"/>
-  </w:num>
-  <w:num w:numId="13">
-    <w:abstractNumId w:val="13"/>
-  </w:num>
-  <w:num w:numId="14">
-    <w:abstractNumId w:val="31"/>
-  </w:num>
-  <w:num w:numId="15">
-    <w:abstractNumId w:val="14"/>
-  </w:num>
-  <w:num w:numId="16">
-    <w:abstractNumId w:val="1"/>
-  </w:num>
-  <w:num w:numId="17">
+  <w:num w:numId="47">
     <w:abstractNumId w:val="35"/>
-  </w:num>
-  <w:num w:numId="18">
-    <w:abstractNumId w:val="21"/>
-  </w:num>
-  <w:num w:numId="19">
-    <w:abstractNumId w:val="38"/>
-  </w:num>
-  <w:num w:numId="20">
-    <w:abstractNumId w:val="15"/>
-  </w:num>
-  <w:num w:numId="21">
-    <w:abstractNumId w:val="26"/>
-  </w:num>
-  <w:num w:numId="22">
-    <w:abstractNumId w:val="30"/>
-  </w:num>
-  <w:num w:numId="23">
-    <w:abstractNumId w:val="23"/>
-  </w:num>
-  <w:num w:numId="24">
-    <w:abstractNumId w:val="29"/>
-  </w:num>
-  <w:num w:numId="25">
-    <w:abstractNumId w:val="22"/>
-  </w:num>
-  <w:num w:numId="26">
-    <w:abstractNumId w:val="32"/>
-  </w:num>
-  <w:num w:numId="27">
-    <w:abstractNumId w:val="9"/>
-  </w:num>
-  <w:num w:numId="28">
-    <w:abstractNumId w:val="24"/>
-  </w:num>
-  <w:num w:numId="29">
-    <w:abstractNumId w:val="0"/>
-  </w:num>
-  <w:num w:numId="30">
-    <w:abstractNumId w:val="40"/>
-  </w:num>
-  <w:num w:numId="31">
-    <w:abstractNumId w:val="37"/>
-  </w:num>
-  <w:num w:numId="32">
-    <w:abstractNumId w:val="16"/>
-  </w:num>
-  <w:num w:numId="33">
-    <w:abstractNumId w:val="19"/>
-  </w:num>
-  <w:num w:numId="34">
-    <w:abstractNumId w:val="39"/>
-  </w:num>
-  <w:num w:numId="35">
-    <w:abstractNumId w:val="2"/>
-  </w:num>
-  <w:num w:numId="36">
-    <w:abstractNumId w:val="6"/>
-  </w:num>
-  <w:num w:numId="37">
-    <w:abstractNumId w:val="5"/>
-  </w:num>
-  <w:num w:numId="38">
-    <w:abstractNumId w:val="27"/>
-  </w:num>
-  <w:num w:numId="39">
-    <w:abstractNumId w:val="33"/>
-  </w:num>
-  <w:num w:numId="40">
-    <w:abstractNumId w:val="11"/>
-  </w:num>
-  <w:num w:numId="41">
-    <w:abstractNumId w:val="41"/>
-  </w:num>
-  <w:num w:numId="42">
-    <w:abstractNumId w:val="7"/>
   </w:num>
 </w:numbering>
 </file>
@@ -18612,7 +21027,7 @@
 </file>
 
 <file path=customXml/itemProps1.xml><?xml version="1.0" encoding="utf-8"?>
-<ds:datastoreItem xmlns:ds="http://schemas.openxmlformats.org/officeDocument/2006/customXml" ds:itemID="{6B86DF5C-E735-4972-BF3C-4ADDE376B209}">
+<ds:datastoreItem xmlns:ds="http://schemas.openxmlformats.org/officeDocument/2006/customXml" ds:itemID="{09DBBC5E-6819-43B8-8D80-FF02E8C4B77E}">
   <ds:schemaRefs>
     <ds:schemaRef ds:uri="http://schemas.openxmlformats.org/officeDocument/2006/bibliography"/>
   </ds:schemaRefs>

</xml_diff>

<commit_message>
Approaching to version 5 (use cases)
</commit_message>
<xml_diff>
--- a/Casi_uso.docx
+++ b/Casi_uso.docx
@@ -10650,17 +10650,8 @@
                 <w:sz w:val="32"/>
                 <w:szCs w:val="32"/>
               </w:rPr>
-              <w:t xml:space="preserve">Il sistema individua la categoria di </w:t>
-            </w:r>
-            <w:proofErr w:type="gramStart"/>
-            <w:r>
-              <w:rPr>
-                <w:sz w:val="32"/>
-                <w:szCs w:val="32"/>
-              </w:rPr>
-              <w:t>attuatori avanzati scelta</w:t>
-            </w:r>
-            <w:proofErr w:type="gramEnd"/>
+              <w:t>Il sistema individua la categoria di attuatori avanzati scelta</w:t>
+            </w:r>
           </w:p>
           <w:p>
             <w:pPr>
@@ -11720,23 +11711,7 @@
                 <w:sz w:val="32"/>
                 <w:szCs w:val="32"/>
               </w:rPr>
-              <w:t xml:space="preserve">&lt;&lt;include&gt;&gt; “Descrizione unità immobiliare e lista stanze” (Il sistema procede operando </w:t>
-            </w:r>
-            <w:proofErr w:type="gramStart"/>
-            <w:r>
-              <w:rPr>
-                <w:sz w:val="32"/>
-                <w:szCs w:val="32"/>
-              </w:rPr>
-              <w:t>sull´unità</w:t>
-            </w:r>
-            <w:proofErr w:type="gramEnd"/>
-            <w:r>
-              <w:rPr>
-                <w:sz w:val="32"/>
-                <w:szCs w:val="32"/>
-              </w:rPr>
-              <w:t xml:space="preserve"> selezionata)</w:t>
+              <w:t>&lt;&lt;include&gt;&gt; “Descrizione unità immobiliare e lista stanze” (Il sistema procede operando sull´unità selezionata)</w:t>
             </w:r>
           </w:p>
           <w:p>
@@ -15258,8 +15233,6 @@
               </w:rPr>
               <w:t>attivare</w:t>
             </w:r>
-            <w:bookmarkStart w:id="22" w:name="_GoBack"/>
-            <w:bookmarkEnd w:id="22"/>
           </w:p>
           <w:p>
             <w:pPr>
@@ -15538,9 +15511,19 @@
       <w:pPr>
         <w:pStyle w:val="Titolo3"/>
       </w:pPr>
-      <w:bookmarkStart w:id="23" w:name="_Toc30776678"/>
+      <w:bookmarkStart w:id="22" w:name="_Toc30776678"/>
       <w:r>
         <w:t>Diagramma UML</w:t>
+      </w:r>
+      <w:bookmarkEnd w:id="22"/>
+    </w:p>
+    <w:p>
+      <w:pPr>
+        <w:pStyle w:val="Titolo2"/>
+      </w:pPr>
+      <w:bookmarkStart w:id="23" w:name="_Toc30776679"/>
+      <w:r>
+        <w:t>Diagramma UML delle classi</w:t>
       </w:r>
       <w:bookmarkEnd w:id="23"/>
     </w:p>
@@ -15548,28 +15531,18 @@
       <w:pPr>
         <w:pStyle w:val="Titolo2"/>
       </w:pPr>
-      <w:bookmarkStart w:id="24" w:name="_Toc30776679"/>
+      <w:bookmarkStart w:id="24" w:name="_Toc30776680"/>
       <w:r>
-        <w:t>Diagramma UML delle classi</w:t>
+        <w:t>Diagramma UML comportamentali</w:t>
       </w:r>
       <w:bookmarkEnd w:id="24"/>
     </w:p>
-    <w:p>
-      <w:pPr>
-        <w:pStyle w:val="Titolo2"/>
-      </w:pPr>
-      <w:bookmarkStart w:id="25" w:name="_Toc30776680"/>
-      <w:r>
-        <w:t>Diagramma UML comportamentali</w:t>
-      </w:r>
-      <w:bookmarkEnd w:id="25"/>
-    </w:p>
     <w:p/>
     <w:p>
       <w:pPr>
         <w:pStyle w:val="Titolo1"/>
       </w:pPr>
-      <w:bookmarkStart w:id="26" w:name="_Toc30776681"/>
+      <w:bookmarkStart w:id="25" w:name="_Toc30776681"/>
       <w:r>
         <w:lastRenderedPageBreak/>
         <w:t>Versione</w:t>
@@ -15577,35 +15550,1349 @@
       <w:r>
         <w:t xml:space="preserve"> 5</w:t>
       </w:r>
+      <w:bookmarkEnd w:id="25"/>
+    </w:p>
+    <w:p>
+      <w:pPr>
+        <w:pStyle w:val="Titolo2"/>
+      </w:pPr>
+      <w:bookmarkStart w:id="26" w:name="_Toc30776682"/>
+      <w:r>
+        <w:t>Casi d’uso</w:t>
+      </w:r>
       <w:bookmarkEnd w:id="26"/>
     </w:p>
     <w:p>
       <w:pPr>
-        <w:pStyle w:val="Titolo2"/>
-      </w:pPr>
-      <w:bookmarkStart w:id="27" w:name="_Toc30776682"/>
+        <w:pStyle w:val="Titolo3"/>
+      </w:pPr>
+      <w:bookmarkStart w:id="27" w:name="_Toc30776683"/>
       <w:r>
-        <w:t>Casi d’uso</w:t>
+        <w:t>Testuali</w:t>
       </w:r>
       <w:bookmarkEnd w:id="27"/>
     </w:p>
+    <w:tbl>
+      <w:tblPr>
+        <w:tblStyle w:val="Grigliatabella"/>
+        <w:tblW w:w="9638" w:type="dxa"/>
+        <w:tblLook w:val="04A0" w:firstRow="1" w:lastRow="0" w:firstColumn="1" w:lastColumn="0" w:noHBand="0" w:noVBand="1"/>
+      </w:tblPr>
+      <w:tblGrid>
+        <w:gridCol w:w="2268"/>
+        <w:gridCol w:w="7370"/>
+      </w:tblGrid>
+      <w:tr>
+        <w:trPr>
+          <w:trHeight w:val="263"/>
+        </w:trPr>
+        <w:tc>
+          <w:tcPr>
+            <w:tcW w:w="2268" w:type="dxa"/>
+          </w:tcPr>
+          <w:p>
+            <w:pPr>
+              <w:rPr>
+                <w:b/>
+                <w:bCs/>
+                <w:sz w:val="32"/>
+                <w:szCs w:val="32"/>
+              </w:rPr>
+            </w:pPr>
+            <w:r>
+              <w:rPr>
+                <w:b/>
+                <w:bCs/>
+                <w:sz w:val="32"/>
+                <w:szCs w:val="32"/>
+              </w:rPr>
+              <w:t>Nome</w:t>
+            </w:r>
+          </w:p>
+        </w:tc>
+        <w:tc>
+          <w:tcPr>
+            <w:tcW w:w="7370" w:type="dxa"/>
+          </w:tcPr>
+          <w:p>
+            <w:pPr>
+              <w:rPr>
+                <w:sz w:val="32"/>
+                <w:szCs w:val="32"/>
+              </w:rPr>
+            </w:pPr>
+            <w:r>
+              <w:rPr>
+                <w:sz w:val="32"/>
+                <w:szCs w:val="32"/>
+              </w:rPr>
+              <w:t>Importazione libreria dispositivi</w:t>
+            </w:r>
+          </w:p>
+        </w:tc>
+      </w:tr>
+      <w:tr>
+        <w:trPr>
+          <w:trHeight w:val="263"/>
+        </w:trPr>
+        <w:tc>
+          <w:tcPr>
+            <w:tcW w:w="2268" w:type="dxa"/>
+          </w:tcPr>
+          <w:p>
+            <w:pPr>
+              <w:rPr>
+                <w:b/>
+                <w:bCs/>
+                <w:sz w:val="32"/>
+                <w:szCs w:val="32"/>
+              </w:rPr>
+            </w:pPr>
+            <w:r>
+              <w:rPr>
+                <w:b/>
+                <w:bCs/>
+                <w:sz w:val="32"/>
+                <w:szCs w:val="32"/>
+              </w:rPr>
+              <w:t>Attore</w:t>
+            </w:r>
+          </w:p>
+        </w:tc>
+        <w:tc>
+          <w:tcPr>
+            <w:tcW w:w="7370" w:type="dxa"/>
+          </w:tcPr>
+          <w:p>
+            <w:pPr>
+              <w:rPr>
+                <w:sz w:val="32"/>
+                <w:szCs w:val="32"/>
+              </w:rPr>
+            </w:pPr>
+            <w:r>
+              <w:rPr>
+                <w:sz w:val="32"/>
+                <w:szCs w:val="32"/>
+              </w:rPr>
+              <w:t>Manutentore</w:t>
+            </w:r>
+          </w:p>
+        </w:tc>
+      </w:tr>
+      <w:tr>
+        <w:trPr>
+          <w:trHeight w:val="263"/>
+        </w:trPr>
+        <w:tc>
+          <w:tcPr>
+            <w:tcW w:w="2268" w:type="dxa"/>
+          </w:tcPr>
+          <w:p>
+            <w:pPr>
+              <w:rPr>
+                <w:b/>
+                <w:bCs/>
+                <w:sz w:val="32"/>
+                <w:szCs w:val="32"/>
+              </w:rPr>
+            </w:pPr>
+            <w:r>
+              <w:rPr>
+                <w:b/>
+                <w:bCs/>
+                <w:sz w:val="32"/>
+                <w:szCs w:val="32"/>
+              </w:rPr>
+              <w:t>Scenario Principale</w:t>
+            </w:r>
+          </w:p>
+        </w:tc>
+        <w:tc>
+          <w:tcPr>
+            <w:tcW w:w="7370" w:type="dxa"/>
+          </w:tcPr>
+          <w:p>
+            <w:pPr>
+              <w:pStyle w:val="Paragrafoelenco"/>
+              <w:numPr>
+                <w:ilvl w:val="0"/>
+                <w:numId w:val="48"/>
+              </w:numPr>
+              <w:rPr>
+                <w:sz w:val="32"/>
+                <w:szCs w:val="32"/>
+              </w:rPr>
+            </w:pPr>
+            <w:r>
+              <w:rPr>
+                <w:sz w:val="32"/>
+                <w:szCs w:val="32"/>
+              </w:rPr>
+              <w:t>Il manutentore decide di importare una libreria completa di dispositivi (categorie di sensori o attuatori)</w:t>
+            </w:r>
+          </w:p>
+          <w:p>
+            <w:pPr>
+              <w:pStyle w:val="Paragrafoelenco"/>
+              <w:numPr>
+                <w:ilvl w:val="0"/>
+                <w:numId w:val="48"/>
+              </w:numPr>
+              <w:rPr>
+                <w:sz w:val="32"/>
+                <w:szCs w:val="32"/>
+              </w:rPr>
+            </w:pPr>
+            <w:r>
+              <w:rPr>
+                <w:sz w:val="32"/>
+                <w:szCs w:val="32"/>
+              </w:rPr>
+              <w:t>Il sistema accetta in ingresso la libreria di elementi</w:t>
+            </w:r>
+          </w:p>
+          <w:p>
+            <w:pPr>
+              <w:pStyle w:val="Paragrafoelenco"/>
+              <w:numPr>
+                <w:ilvl w:val="0"/>
+                <w:numId w:val="48"/>
+              </w:numPr>
+              <w:rPr>
+                <w:sz w:val="32"/>
+                <w:szCs w:val="32"/>
+              </w:rPr>
+            </w:pPr>
+            <w:r>
+              <w:rPr>
+                <w:sz w:val="32"/>
+                <w:szCs w:val="32"/>
+              </w:rPr>
+              <w:t>Il sistema aggiunge automaticamente ogni elemento presente nella libreria inserita nell’unità immobiliare</w:t>
+            </w:r>
+          </w:p>
+          <w:p>
+            <w:pPr>
+              <w:pStyle w:val="Paragrafoelenco"/>
+              <w:numPr>
+                <w:ilvl w:val="0"/>
+                <w:numId w:val="48"/>
+              </w:numPr>
+              <w:rPr>
+                <w:sz w:val="32"/>
+                <w:szCs w:val="32"/>
+              </w:rPr>
+            </w:pPr>
+            <w:r>
+              <w:rPr>
+                <w:sz w:val="32"/>
+                <w:szCs w:val="32"/>
+              </w:rPr>
+              <w:t>Il sistema salva persistentemente tutti i cambiamenti</w:t>
+            </w:r>
+          </w:p>
+          <w:p>
+            <w:pPr>
+              <w:ind w:left="360"/>
+              <w:rPr>
+                <w:sz w:val="32"/>
+                <w:szCs w:val="32"/>
+              </w:rPr>
+            </w:pPr>
+            <w:r>
+              <w:rPr>
+                <w:sz w:val="32"/>
+                <w:szCs w:val="32"/>
+              </w:rPr>
+              <w:t>Fine</w:t>
+            </w:r>
+          </w:p>
+        </w:tc>
+      </w:tr>
+      <w:tr>
+        <w:trPr>
+          <w:trHeight w:val="263"/>
+        </w:trPr>
+        <w:tc>
+          <w:tcPr>
+            <w:tcW w:w="2268" w:type="dxa"/>
+          </w:tcPr>
+          <w:p>
+            <w:pPr>
+              <w:rPr>
+                <w:b/>
+                <w:bCs/>
+                <w:sz w:val="32"/>
+                <w:szCs w:val="32"/>
+              </w:rPr>
+            </w:pPr>
+            <w:r>
+              <w:rPr>
+                <w:b/>
+                <w:bCs/>
+                <w:sz w:val="32"/>
+                <w:szCs w:val="32"/>
+              </w:rPr>
+              <w:t>Scenario Alternativo</w:t>
+            </w:r>
+          </w:p>
+        </w:tc>
+        <w:tc>
+          <w:tcPr>
+            <w:tcW w:w="7370" w:type="dxa"/>
+          </w:tcPr>
+          <w:p>
+            <w:pPr>
+              <w:ind w:left="360"/>
+              <w:rPr>
+                <w:sz w:val="32"/>
+                <w:szCs w:val="32"/>
+              </w:rPr>
+            </w:pPr>
+            <w:r>
+              <w:rPr>
+                <w:sz w:val="32"/>
+                <w:szCs w:val="32"/>
+              </w:rPr>
+              <w:t xml:space="preserve">2a. </w:t>
+            </w:r>
+            <w:r>
+              <w:rPr>
+                <w:sz w:val="32"/>
+                <w:szCs w:val="32"/>
+              </w:rPr>
+              <w:t>Il manutentore</w:t>
+            </w:r>
+            <w:r>
+              <w:rPr>
+                <w:sz w:val="32"/>
+                <w:szCs w:val="32"/>
+              </w:rPr>
+              <w:t xml:space="preserve"> dà risposta negativa</w:t>
+            </w:r>
+          </w:p>
+          <w:p>
+            <w:pPr>
+              <w:ind w:left="360"/>
+              <w:rPr>
+                <w:sz w:val="32"/>
+                <w:szCs w:val="32"/>
+              </w:rPr>
+            </w:pPr>
+            <w:r>
+              <w:rPr>
+                <w:sz w:val="32"/>
+                <w:szCs w:val="32"/>
+              </w:rPr>
+              <w:t>3a. Il sistema torna allo stato precedente</w:t>
+            </w:r>
+          </w:p>
+          <w:p>
+            <w:pPr>
+              <w:ind w:left="360"/>
+              <w:rPr>
+                <w:sz w:val="32"/>
+                <w:szCs w:val="32"/>
+              </w:rPr>
+            </w:pPr>
+            <w:r>
+              <w:rPr>
+                <w:sz w:val="32"/>
+                <w:szCs w:val="32"/>
+              </w:rPr>
+              <w:t>Fine</w:t>
+            </w:r>
+          </w:p>
+        </w:tc>
+      </w:tr>
+    </w:tbl>
     <w:p>
       <w:pPr>
+        <w:pBdr>
+          <w:bottom w:val="single" w:sz="6" w:space="1" w:color="auto"/>
+        </w:pBdr>
+      </w:pPr>
+    </w:p>
+    <w:p>
+      <w:pPr>
+        <w:pBdr>
+          <w:bottom w:val="single" w:sz="6" w:space="1" w:color="auto"/>
+        </w:pBdr>
+      </w:pPr>
+    </w:p>
+    <w:tbl>
+      <w:tblPr>
+        <w:tblStyle w:val="Grigliatabella"/>
+        <w:tblW w:w="9638" w:type="dxa"/>
+        <w:tblLook w:val="04A0" w:firstRow="1" w:lastRow="0" w:firstColumn="1" w:lastColumn="0" w:noHBand="0" w:noVBand="1"/>
+      </w:tblPr>
+      <w:tblGrid>
+        <w:gridCol w:w="2268"/>
+        <w:gridCol w:w="7370"/>
+      </w:tblGrid>
+      <w:tr>
+        <w:trPr>
+          <w:trHeight w:val="263"/>
+        </w:trPr>
+        <w:tc>
+          <w:tcPr>
+            <w:tcW w:w="2268" w:type="dxa"/>
+          </w:tcPr>
+          <w:p>
+            <w:pPr>
+              <w:rPr>
+                <w:b/>
+                <w:bCs/>
+                <w:sz w:val="32"/>
+                <w:szCs w:val="32"/>
+              </w:rPr>
+            </w:pPr>
+            <w:r>
+              <w:rPr>
+                <w:b/>
+                <w:bCs/>
+                <w:sz w:val="32"/>
+                <w:szCs w:val="32"/>
+              </w:rPr>
+              <w:t>Nome</w:t>
+            </w:r>
+          </w:p>
+        </w:tc>
+        <w:tc>
+          <w:tcPr>
+            <w:tcW w:w="7370" w:type="dxa"/>
+          </w:tcPr>
+          <w:p>
+            <w:pPr>
+              <w:rPr>
+                <w:sz w:val="32"/>
+                <w:szCs w:val="32"/>
+              </w:rPr>
+            </w:pPr>
+            <w:r>
+              <w:rPr>
+                <w:sz w:val="32"/>
+                <w:szCs w:val="32"/>
+              </w:rPr>
+              <w:t xml:space="preserve">Importazione </w:t>
+            </w:r>
+            <w:r>
+              <w:rPr>
+                <w:sz w:val="32"/>
+                <w:szCs w:val="32"/>
+              </w:rPr>
+              <w:t>corpo di regole</w:t>
+            </w:r>
+          </w:p>
+        </w:tc>
+      </w:tr>
+      <w:tr>
+        <w:trPr>
+          <w:trHeight w:val="263"/>
+        </w:trPr>
+        <w:tc>
+          <w:tcPr>
+            <w:tcW w:w="2268" w:type="dxa"/>
+          </w:tcPr>
+          <w:p>
+            <w:pPr>
+              <w:rPr>
+                <w:b/>
+                <w:bCs/>
+                <w:sz w:val="32"/>
+                <w:szCs w:val="32"/>
+              </w:rPr>
+            </w:pPr>
+            <w:r>
+              <w:rPr>
+                <w:b/>
+                <w:bCs/>
+                <w:sz w:val="32"/>
+                <w:szCs w:val="32"/>
+              </w:rPr>
+              <w:t>Attore</w:t>
+            </w:r>
+          </w:p>
+        </w:tc>
+        <w:tc>
+          <w:tcPr>
+            <w:tcW w:w="7370" w:type="dxa"/>
+          </w:tcPr>
+          <w:p>
+            <w:pPr>
+              <w:rPr>
+                <w:sz w:val="32"/>
+                <w:szCs w:val="32"/>
+              </w:rPr>
+            </w:pPr>
+            <w:r>
+              <w:rPr>
+                <w:sz w:val="32"/>
+                <w:szCs w:val="32"/>
+              </w:rPr>
+              <w:t>Manutentore</w:t>
+            </w:r>
+          </w:p>
+        </w:tc>
+      </w:tr>
+      <w:tr>
+        <w:trPr>
+          <w:trHeight w:val="263"/>
+        </w:trPr>
+        <w:tc>
+          <w:tcPr>
+            <w:tcW w:w="2268" w:type="dxa"/>
+          </w:tcPr>
+          <w:p>
+            <w:pPr>
+              <w:rPr>
+                <w:b/>
+                <w:bCs/>
+                <w:sz w:val="32"/>
+                <w:szCs w:val="32"/>
+              </w:rPr>
+            </w:pPr>
+            <w:r>
+              <w:rPr>
+                <w:b/>
+                <w:bCs/>
+                <w:sz w:val="32"/>
+                <w:szCs w:val="32"/>
+              </w:rPr>
+              <w:t>Scenario Principale</w:t>
+            </w:r>
+          </w:p>
+        </w:tc>
+        <w:tc>
+          <w:tcPr>
+            <w:tcW w:w="7370" w:type="dxa"/>
+          </w:tcPr>
+          <w:p>
+            <w:pPr>
+              <w:pStyle w:val="Paragrafoelenco"/>
+              <w:numPr>
+                <w:ilvl w:val="0"/>
+                <w:numId w:val="49"/>
+              </w:numPr>
+              <w:rPr>
+                <w:sz w:val="32"/>
+                <w:szCs w:val="32"/>
+              </w:rPr>
+            </w:pPr>
+            <w:r>
+              <w:rPr>
+                <w:sz w:val="32"/>
+                <w:szCs w:val="32"/>
+              </w:rPr>
+              <w:t xml:space="preserve">Il manutentore decide di importare </w:t>
+            </w:r>
+            <w:r>
+              <w:rPr>
+                <w:sz w:val="32"/>
+                <w:szCs w:val="32"/>
+              </w:rPr>
+              <w:t>un corpo di regole</w:t>
+            </w:r>
+          </w:p>
+          <w:p>
+            <w:pPr>
+              <w:pStyle w:val="Paragrafoelenco"/>
+              <w:numPr>
+                <w:ilvl w:val="0"/>
+                <w:numId w:val="49"/>
+              </w:numPr>
+              <w:rPr>
+                <w:sz w:val="32"/>
+                <w:szCs w:val="32"/>
+              </w:rPr>
+            </w:pPr>
+            <w:r>
+              <w:rPr>
+                <w:sz w:val="32"/>
+                <w:szCs w:val="32"/>
+              </w:rPr>
+              <w:t xml:space="preserve">Il sistema accetta in ingresso </w:t>
+            </w:r>
+            <w:r>
+              <w:rPr>
+                <w:sz w:val="32"/>
+                <w:szCs w:val="32"/>
+              </w:rPr>
+              <w:t>un corpo di regole</w:t>
+            </w:r>
+          </w:p>
+          <w:p>
+            <w:pPr>
+              <w:pStyle w:val="Paragrafoelenco"/>
+              <w:numPr>
+                <w:ilvl w:val="0"/>
+                <w:numId w:val="49"/>
+              </w:numPr>
+              <w:rPr>
+                <w:sz w:val="32"/>
+                <w:szCs w:val="32"/>
+              </w:rPr>
+            </w:pPr>
+            <w:r>
+              <w:rPr>
+                <w:sz w:val="32"/>
+                <w:szCs w:val="32"/>
+              </w:rPr>
+              <w:t xml:space="preserve">Il sistema </w:t>
+            </w:r>
+            <w:r>
+              <w:rPr>
+                <w:sz w:val="32"/>
+                <w:szCs w:val="32"/>
+              </w:rPr>
+              <w:t>verifica che ogni regola presente nel corpo importato sia compatibile con ogni elemento disponibile nell’unità immobiliare</w:t>
+            </w:r>
+          </w:p>
+          <w:p>
+            <w:pPr>
+              <w:pStyle w:val="Paragrafoelenco"/>
+              <w:numPr>
+                <w:ilvl w:val="0"/>
+                <w:numId w:val="49"/>
+              </w:numPr>
+              <w:rPr>
+                <w:sz w:val="32"/>
+                <w:szCs w:val="32"/>
+              </w:rPr>
+            </w:pPr>
+            <w:r>
+              <w:rPr>
+                <w:sz w:val="32"/>
+                <w:szCs w:val="32"/>
+              </w:rPr>
+              <w:t>Il sistema salva persistentemente tutte le regole</w:t>
+            </w:r>
+          </w:p>
+          <w:p>
+            <w:pPr>
+              <w:ind w:left="360"/>
+              <w:rPr>
+                <w:sz w:val="32"/>
+                <w:szCs w:val="32"/>
+              </w:rPr>
+            </w:pPr>
+            <w:r>
+              <w:rPr>
+                <w:sz w:val="32"/>
+                <w:szCs w:val="32"/>
+              </w:rPr>
+              <w:t>Fine</w:t>
+            </w:r>
+          </w:p>
+        </w:tc>
+      </w:tr>
+      <w:tr>
+        <w:trPr>
+          <w:trHeight w:val="263"/>
+        </w:trPr>
+        <w:tc>
+          <w:tcPr>
+            <w:tcW w:w="2268" w:type="dxa"/>
+          </w:tcPr>
+          <w:p>
+            <w:pPr>
+              <w:rPr>
+                <w:b/>
+                <w:bCs/>
+                <w:sz w:val="32"/>
+                <w:szCs w:val="32"/>
+              </w:rPr>
+            </w:pPr>
+            <w:r>
+              <w:rPr>
+                <w:b/>
+                <w:bCs/>
+                <w:sz w:val="32"/>
+                <w:szCs w:val="32"/>
+              </w:rPr>
+              <w:t>Scenario Alternativo</w:t>
+            </w:r>
+          </w:p>
+        </w:tc>
+        <w:tc>
+          <w:tcPr>
+            <w:tcW w:w="7370" w:type="dxa"/>
+          </w:tcPr>
+          <w:p>
+            <w:pPr>
+              <w:ind w:left="360"/>
+              <w:rPr>
+                <w:sz w:val="32"/>
+                <w:szCs w:val="32"/>
+              </w:rPr>
+            </w:pPr>
+            <w:r>
+              <w:rPr>
+                <w:sz w:val="32"/>
+                <w:szCs w:val="32"/>
+              </w:rPr>
+              <w:t>2a. Il manutentore dà risposta negativa</w:t>
+            </w:r>
+          </w:p>
+          <w:p>
+            <w:pPr>
+              <w:ind w:left="360"/>
+              <w:rPr>
+                <w:sz w:val="32"/>
+                <w:szCs w:val="32"/>
+              </w:rPr>
+            </w:pPr>
+            <w:r>
+              <w:rPr>
+                <w:sz w:val="32"/>
+                <w:szCs w:val="32"/>
+              </w:rPr>
+              <w:t>3a. Il sistema torna allo stato precedente</w:t>
+            </w:r>
+          </w:p>
+          <w:p>
+            <w:pPr>
+              <w:ind w:left="360"/>
+              <w:rPr>
+                <w:sz w:val="32"/>
+                <w:szCs w:val="32"/>
+              </w:rPr>
+            </w:pPr>
+            <w:r>
+              <w:rPr>
+                <w:sz w:val="32"/>
+                <w:szCs w:val="32"/>
+              </w:rPr>
+              <w:t>Fine</w:t>
+            </w:r>
+          </w:p>
+        </w:tc>
+      </w:tr>
+      <w:tr>
+        <w:trPr>
+          <w:trHeight w:val="263"/>
+        </w:trPr>
+        <w:tc>
+          <w:tcPr>
+            <w:tcW w:w="2268" w:type="dxa"/>
+          </w:tcPr>
+          <w:p>
+            <w:pPr>
+              <w:rPr>
+                <w:b/>
+                <w:bCs/>
+                <w:sz w:val="32"/>
+                <w:szCs w:val="32"/>
+              </w:rPr>
+            </w:pPr>
+            <w:r>
+              <w:rPr>
+                <w:b/>
+                <w:bCs/>
+                <w:sz w:val="32"/>
+                <w:szCs w:val="32"/>
+              </w:rPr>
+              <w:lastRenderedPageBreak/>
+              <w:t>Scenario Alternativo</w:t>
+            </w:r>
+          </w:p>
+        </w:tc>
+        <w:tc>
+          <w:tcPr>
+            <w:tcW w:w="7370" w:type="dxa"/>
+          </w:tcPr>
+          <w:p>
+            <w:pPr>
+              <w:ind w:left="360"/>
+              <w:rPr>
+                <w:sz w:val="32"/>
+                <w:szCs w:val="32"/>
+              </w:rPr>
+            </w:pPr>
+            <w:r>
+              <w:rPr>
+                <w:sz w:val="32"/>
+                <w:szCs w:val="32"/>
+              </w:rPr>
+              <w:t>4b. Il sistema rileva che il corpo di regole importato non è compatibile con i dispositivi</w:t>
+            </w:r>
+          </w:p>
+          <w:p>
+            <w:pPr>
+              <w:ind w:left="360"/>
+              <w:rPr>
+                <w:sz w:val="32"/>
+                <w:szCs w:val="32"/>
+              </w:rPr>
+            </w:pPr>
+            <w:r>
+              <w:rPr>
+                <w:sz w:val="32"/>
+                <w:szCs w:val="32"/>
+              </w:rPr>
+              <w:t>5b. Il sistema interrompe l’importazione</w:t>
+            </w:r>
+          </w:p>
+          <w:p>
+            <w:pPr>
+              <w:ind w:left="360"/>
+              <w:rPr>
+                <w:sz w:val="32"/>
+                <w:szCs w:val="32"/>
+              </w:rPr>
+            </w:pPr>
+            <w:r>
+              <w:rPr>
+                <w:sz w:val="32"/>
+                <w:szCs w:val="32"/>
+              </w:rPr>
+              <w:t>6b. Il sistema torna allo stato precedente</w:t>
+            </w:r>
+          </w:p>
+        </w:tc>
+      </w:tr>
+    </w:tbl>
+    <w:p>
+      <w:pPr>
+        <w:pBdr>
+          <w:bottom w:val="single" w:sz="6" w:space="1" w:color="auto"/>
+        </w:pBdr>
+      </w:pPr>
+    </w:p>
+    <w:tbl>
+      <w:tblPr>
+        <w:tblStyle w:val="Grigliatabella"/>
+        <w:tblW w:w="9638" w:type="dxa"/>
+        <w:tblLook w:val="04A0" w:firstRow="1" w:lastRow="0" w:firstColumn="1" w:lastColumn="0" w:noHBand="0" w:noVBand="1"/>
+      </w:tblPr>
+      <w:tblGrid>
+        <w:gridCol w:w="2268"/>
+        <w:gridCol w:w="7370"/>
+      </w:tblGrid>
+      <w:tr>
+        <w:trPr>
+          <w:trHeight w:val="263"/>
+        </w:trPr>
+        <w:tc>
+          <w:tcPr>
+            <w:tcW w:w="2268" w:type="dxa"/>
+          </w:tcPr>
+          <w:p>
+            <w:pPr>
+              <w:rPr>
+                <w:b/>
+                <w:bCs/>
+                <w:sz w:val="32"/>
+                <w:szCs w:val="32"/>
+              </w:rPr>
+            </w:pPr>
+            <w:r>
+              <w:rPr>
+                <w:b/>
+                <w:bCs/>
+                <w:sz w:val="32"/>
+                <w:szCs w:val="32"/>
+              </w:rPr>
+              <w:t>Nome</w:t>
+            </w:r>
+          </w:p>
+        </w:tc>
+        <w:tc>
+          <w:tcPr>
+            <w:tcW w:w="7370" w:type="dxa"/>
+          </w:tcPr>
+          <w:p>
+            <w:pPr>
+              <w:rPr>
+                <w:sz w:val="32"/>
+                <w:szCs w:val="32"/>
+              </w:rPr>
+            </w:pPr>
+            <w:r>
+              <w:rPr>
+                <w:sz w:val="32"/>
+                <w:szCs w:val="32"/>
+              </w:rPr>
+              <w:t xml:space="preserve">Importazione </w:t>
+            </w:r>
+            <w:r>
+              <w:rPr>
+                <w:sz w:val="32"/>
+                <w:szCs w:val="32"/>
+              </w:rPr>
+              <w:t>descrizione unità immobiliare</w:t>
+            </w:r>
+          </w:p>
+        </w:tc>
+      </w:tr>
+      <w:tr>
+        <w:trPr>
+          <w:trHeight w:val="263"/>
+        </w:trPr>
+        <w:tc>
+          <w:tcPr>
+            <w:tcW w:w="2268" w:type="dxa"/>
+          </w:tcPr>
+          <w:p>
+            <w:pPr>
+              <w:rPr>
+                <w:b/>
+                <w:bCs/>
+                <w:sz w:val="32"/>
+                <w:szCs w:val="32"/>
+              </w:rPr>
+            </w:pPr>
+            <w:r>
+              <w:rPr>
+                <w:b/>
+                <w:bCs/>
+                <w:sz w:val="32"/>
+                <w:szCs w:val="32"/>
+              </w:rPr>
+              <w:t>Attore</w:t>
+            </w:r>
+          </w:p>
+        </w:tc>
+        <w:tc>
+          <w:tcPr>
+            <w:tcW w:w="7370" w:type="dxa"/>
+          </w:tcPr>
+          <w:p>
+            <w:pPr>
+              <w:rPr>
+                <w:sz w:val="32"/>
+                <w:szCs w:val="32"/>
+              </w:rPr>
+            </w:pPr>
+            <w:r>
+              <w:rPr>
+                <w:sz w:val="32"/>
+                <w:szCs w:val="32"/>
+              </w:rPr>
+              <w:t>Manutentore</w:t>
+            </w:r>
+          </w:p>
+        </w:tc>
+      </w:tr>
+      <w:tr>
+        <w:trPr>
+          <w:trHeight w:val="263"/>
+        </w:trPr>
+        <w:tc>
+          <w:tcPr>
+            <w:tcW w:w="2268" w:type="dxa"/>
+          </w:tcPr>
+          <w:p>
+            <w:pPr>
+              <w:rPr>
+                <w:b/>
+                <w:bCs/>
+                <w:sz w:val="32"/>
+                <w:szCs w:val="32"/>
+              </w:rPr>
+            </w:pPr>
+            <w:r>
+              <w:rPr>
+                <w:b/>
+                <w:bCs/>
+                <w:sz w:val="32"/>
+                <w:szCs w:val="32"/>
+              </w:rPr>
+              <w:t>Scenario Principale</w:t>
+            </w:r>
+          </w:p>
+        </w:tc>
+        <w:tc>
+          <w:tcPr>
+            <w:tcW w:w="7370" w:type="dxa"/>
+          </w:tcPr>
+          <w:p>
+            <w:pPr>
+              <w:pStyle w:val="Paragrafoelenco"/>
+              <w:numPr>
+                <w:ilvl w:val="0"/>
+                <w:numId w:val="50"/>
+              </w:numPr>
+              <w:rPr>
+                <w:sz w:val="32"/>
+                <w:szCs w:val="32"/>
+              </w:rPr>
+            </w:pPr>
+            <w:r>
+              <w:rPr>
+                <w:sz w:val="32"/>
+                <w:szCs w:val="32"/>
+              </w:rPr>
+              <w:t xml:space="preserve">Il manutentore decide di importare </w:t>
+            </w:r>
+            <w:r>
+              <w:rPr>
+                <w:sz w:val="32"/>
+                <w:szCs w:val="32"/>
+              </w:rPr>
+              <w:t>la descrizione di una unità immobiliare completa</w:t>
+            </w:r>
+          </w:p>
+          <w:p>
+            <w:pPr>
+              <w:pStyle w:val="Paragrafoelenco"/>
+              <w:numPr>
+                <w:ilvl w:val="0"/>
+                <w:numId w:val="50"/>
+              </w:numPr>
+              <w:rPr>
+                <w:sz w:val="32"/>
+                <w:szCs w:val="32"/>
+              </w:rPr>
+            </w:pPr>
+            <w:r>
+              <w:rPr>
+                <w:sz w:val="32"/>
+                <w:szCs w:val="32"/>
+              </w:rPr>
+              <w:t xml:space="preserve">Il sistema accetta in ingresso la </w:t>
+            </w:r>
+            <w:r>
+              <w:rPr>
+                <w:sz w:val="32"/>
+                <w:szCs w:val="32"/>
+              </w:rPr>
+              <w:t>descrizione di una unità immobiliare completa</w:t>
+            </w:r>
+          </w:p>
+          <w:p>
+            <w:pPr>
+              <w:pStyle w:val="Paragrafoelenco"/>
+              <w:numPr>
+                <w:ilvl w:val="0"/>
+                <w:numId w:val="50"/>
+              </w:numPr>
+              <w:rPr>
+                <w:sz w:val="32"/>
+                <w:szCs w:val="32"/>
+              </w:rPr>
+            </w:pPr>
+            <w:r>
+              <w:rPr>
+                <w:sz w:val="32"/>
+                <w:szCs w:val="32"/>
+              </w:rPr>
+              <w:t xml:space="preserve">Il sistema verifica che ogni </w:t>
+            </w:r>
+            <w:r>
+              <w:rPr>
+                <w:sz w:val="32"/>
+                <w:szCs w:val="32"/>
+              </w:rPr>
+              <w:t>elemento</w:t>
+            </w:r>
+            <w:r>
+              <w:rPr>
+                <w:sz w:val="32"/>
+                <w:szCs w:val="32"/>
+              </w:rPr>
+              <w:t xml:space="preserve"> presente nel</w:t>
+            </w:r>
+            <w:r>
+              <w:rPr>
+                <w:sz w:val="32"/>
+                <w:szCs w:val="32"/>
+              </w:rPr>
+              <w:t>la descrizione</w:t>
+            </w:r>
+            <w:r>
+              <w:rPr>
+                <w:sz w:val="32"/>
+                <w:szCs w:val="32"/>
+              </w:rPr>
+              <w:t xml:space="preserve"> importat</w:t>
+            </w:r>
+            <w:r>
+              <w:rPr>
+                <w:sz w:val="32"/>
+                <w:szCs w:val="32"/>
+              </w:rPr>
+              <w:t>a</w:t>
+            </w:r>
+            <w:r>
+              <w:rPr>
+                <w:sz w:val="32"/>
+                <w:szCs w:val="32"/>
+              </w:rPr>
+              <w:t xml:space="preserve"> sia compatibile con ogni elemento </w:t>
+            </w:r>
+            <w:r>
+              <w:rPr>
+                <w:sz w:val="32"/>
+                <w:szCs w:val="32"/>
+              </w:rPr>
+              <w:t>effettivamente installato nell’unità immobiliare</w:t>
+            </w:r>
+          </w:p>
+          <w:p>
+            <w:pPr>
+              <w:pStyle w:val="Paragrafoelenco"/>
+              <w:numPr>
+                <w:ilvl w:val="0"/>
+                <w:numId w:val="50"/>
+              </w:numPr>
+              <w:rPr>
+                <w:sz w:val="32"/>
+                <w:szCs w:val="32"/>
+              </w:rPr>
+            </w:pPr>
+            <w:r>
+              <w:rPr>
+                <w:sz w:val="32"/>
+                <w:szCs w:val="32"/>
+              </w:rPr>
+              <w:t xml:space="preserve">Il sistema aggiunge automaticamente ogni elemento presente nella </w:t>
+            </w:r>
+            <w:r>
+              <w:rPr>
+                <w:sz w:val="32"/>
+                <w:szCs w:val="32"/>
+              </w:rPr>
+              <w:t>descrizione fornita</w:t>
+            </w:r>
+          </w:p>
+          <w:p>
+            <w:pPr>
+              <w:ind w:left="360"/>
+              <w:rPr>
+                <w:sz w:val="32"/>
+                <w:szCs w:val="32"/>
+              </w:rPr>
+            </w:pPr>
+            <w:r>
+              <w:rPr>
+                <w:sz w:val="32"/>
+                <w:szCs w:val="32"/>
+              </w:rPr>
+              <w:t>Fine</w:t>
+            </w:r>
+          </w:p>
+        </w:tc>
+      </w:tr>
+      <w:tr>
+        <w:trPr>
+          <w:trHeight w:val="263"/>
+        </w:trPr>
+        <w:tc>
+          <w:tcPr>
+            <w:tcW w:w="2268" w:type="dxa"/>
+          </w:tcPr>
+          <w:p>
+            <w:pPr>
+              <w:rPr>
+                <w:b/>
+                <w:bCs/>
+                <w:sz w:val="32"/>
+                <w:szCs w:val="32"/>
+              </w:rPr>
+            </w:pPr>
+            <w:r>
+              <w:rPr>
+                <w:b/>
+                <w:bCs/>
+                <w:sz w:val="32"/>
+                <w:szCs w:val="32"/>
+              </w:rPr>
+              <w:t>Scenario Alternativo</w:t>
+            </w:r>
+          </w:p>
+        </w:tc>
+        <w:tc>
+          <w:tcPr>
+            <w:tcW w:w="7370" w:type="dxa"/>
+          </w:tcPr>
+          <w:p>
+            <w:pPr>
+              <w:ind w:left="360"/>
+              <w:rPr>
+                <w:sz w:val="32"/>
+                <w:szCs w:val="32"/>
+              </w:rPr>
+            </w:pPr>
+            <w:r>
+              <w:rPr>
+                <w:sz w:val="32"/>
+                <w:szCs w:val="32"/>
+              </w:rPr>
+              <w:t>2a. Il manutentore dà risposta negativa</w:t>
+            </w:r>
+          </w:p>
+          <w:p>
+            <w:pPr>
+              <w:ind w:left="360"/>
+              <w:rPr>
+                <w:sz w:val="32"/>
+                <w:szCs w:val="32"/>
+              </w:rPr>
+            </w:pPr>
+            <w:r>
+              <w:rPr>
+                <w:sz w:val="32"/>
+                <w:szCs w:val="32"/>
+              </w:rPr>
+              <w:t>3a. Il sistema torna allo stato precedente</w:t>
+            </w:r>
+          </w:p>
+          <w:p>
+            <w:pPr>
+              <w:ind w:left="360"/>
+              <w:rPr>
+                <w:sz w:val="32"/>
+                <w:szCs w:val="32"/>
+              </w:rPr>
+            </w:pPr>
+            <w:r>
+              <w:rPr>
+                <w:sz w:val="32"/>
+                <w:szCs w:val="32"/>
+              </w:rPr>
+              <w:t>Fine</w:t>
+            </w:r>
+          </w:p>
+        </w:tc>
+      </w:tr>
+      <w:tr>
+        <w:trPr>
+          <w:trHeight w:val="263"/>
+        </w:trPr>
+        <w:tc>
+          <w:tcPr>
+            <w:tcW w:w="2268" w:type="dxa"/>
+          </w:tcPr>
+          <w:p>
+            <w:pPr>
+              <w:rPr>
+                <w:b/>
+                <w:bCs/>
+                <w:sz w:val="32"/>
+                <w:szCs w:val="32"/>
+              </w:rPr>
+            </w:pPr>
+            <w:r>
+              <w:rPr>
+                <w:b/>
+                <w:bCs/>
+                <w:sz w:val="32"/>
+                <w:szCs w:val="32"/>
+              </w:rPr>
+              <w:t>Scenario Alternativo</w:t>
+            </w:r>
+          </w:p>
+        </w:tc>
+        <w:tc>
+          <w:tcPr>
+            <w:tcW w:w="7370" w:type="dxa"/>
+          </w:tcPr>
+          <w:p>
+            <w:pPr>
+              <w:ind w:left="360"/>
+              <w:rPr>
+                <w:sz w:val="32"/>
+                <w:szCs w:val="32"/>
+              </w:rPr>
+            </w:pPr>
+            <w:r>
+              <w:rPr>
+                <w:sz w:val="32"/>
+                <w:szCs w:val="32"/>
+              </w:rPr>
+              <w:t xml:space="preserve">4b. Il sistema rileva che </w:t>
+            </w:r>
+            <w:r>
+              <w:rPr>
+                <w:sz w:val="32"/>
+                <w:szCs w:val="32"/>
+              </w:rPr>
+              <w:t>la descrizione</w:t>
+            </w:r>
+            <w:r>
+              <w:rPr>
+                <w:sz w:val="32"/>
+                <w:szCs w:val="32"/>
+              </w:rPr>
+              <w:t xml:space="preserve"> importat</w:t>
+            </w:r>
+            <w:r>
+              <w:rPr>
+                <w:sz w:val="32"/>
+                <w:szCs w:val="32"/>
+              </w:rPr>
+              <w:t>a</w:t>
+            </w:r>
+            <w:r>
+              <w:rPr>
+                <w:sz w:val="32"/>
+                <w:szCs w:val="32"/>
+              </w:rPr>
+              <w:t xml:space="preserve"> non è compatibile con </w:t>
+            </w:r>
+            <w:r>
+              <w:rPr>
+                <w:sz w:val="32"/>
+                <w:szCs w:val="32"/>
+              </w:rPr>
+              <w:t>gli elementi già installati</w:t>
+            </w:r>
+          </w:p>
+          <w:p>
+            <w:pPr>
+              <w:ind w:left="360"/>
+              <w:rPr>
+                <w:sz w:val="32"/>
+                <w:szCs w:val="32"/>
+              </w:rPr>
+            </w:pPr>
+            <w:r>
+              <w:rPr>
+                <w:sz w:val="32"/>
+                <w:szCs w:val="32"/>
+              </w:rPr>
+              <w:t>5b. Il sistema interrompe l’importazione</w:t>
+            </w:r>
+          </w:p>
+          <w:p>
+            <w:pPr>
+              <w:ind w:left="360"/>
+              <w:rPr>
+                <w:sz w:val="32"/>
+                <w:szCs w:val="32"/>
+              </w:rPr>
+            </w:pPr>
+            <w:r>
+              <w:rPr>
+                <w:sz w:val="32"/>
+                <w:szCs w:val="32"/>
+              </w:rPr>
+              <w:t>6b. Il sistema torna allo stato precedente</w:t>
+            </w:r>
+          </w:p>
+        </w:tc>
+      </w:tr>
+    </w:tbl>
+    <w:p/>
+    <w:p>
+      <w:pPr>
         <w:pStyle w:val="Titolo3"/>
       </w:pPr>
-      <w:bookmarkStart w:id="28" w:name="_Toc30776683"/>
+      <w:bookmarkStart w:id="28" w:name="_Toc30776684"/>
       <w:r>
-        <w:t>Testuali</w:t>
+        <w:t>Diagramma UML</w:t>
       </w:r>
       <w:bookmarkEnd w:id="28"/>
     </w:p>
     <w:p>
       <w:pPr>
-        <w:pStyle w:val="Titolo3"/>
-      </w:pPr>
-      <w:bookmarkStart w:id="29" w:name="_Toc30776684"/>
+        <w:pStyle w:val="Titolo2"/>
+      </w:pPr>
+      <w:bookmarkStart w:id="29" w:name="_Toc30776685"/>
       <w:r>
-        <w:t>Diagramma UML</w:t>
+        <w:t>Diagramma UML delle classi</w:t>
       </w:r>
       <w:bookmarkEnd w:id="29"/>
     </w:p>
@@ -15613,21 +16900,11 @@
       <w:pPr>
         <w:pStyle w:val="Titolo2"/>
       </w:pPr>
-      <w:bookmarkStart w:id="30" w:name="_Toc30776685"/>
-      <w:r>
-        <w:t>Diagramma UML delle classi</w:t>
-      </w:r>
-      <w:bookmarkEnd w:id="30"/>
-    </w:p>
-    <w:p>
-      <w:pPr>
-        <w:pStyle w:val="Titolo2"/>
-      </w:pPr>
-      <w:bookmarkStart w:id="31" w:name="_Toc30776686"/>
+      <w:bookmarkStart w:id="30" w:name="_Toc30776686"/>
       <w:r>
         <w:t>Diagramma UML comportamentali</w:t>
       </w:r>
-      <w:bookmarkEnd w:id="31"/>
+      <w:bookmarkEnd w:id="30"/>
     </w:p>
     <w:p/>
     <w:p/>
@@ -15652,16 +16929,8 @@
           <w:szCs w:val="20"/>
         </w:rPr>
       </w:pPr>
-    </w:p>
-    <w:p>
-      <w:pPr>
-        <w:rPr>
-          <w:b/>
-          <w:bCs/>
-          <w:sz w:val="20"/>
-          <w:szCs w:val="20"/>
-        </w:rPr>
-      </w:pPr>
+      <w:bookmarkStart w:id="31" w:name="_GoBack"/>
+      <w:bookmarkEnd w:id="31"/>
     </w:p>
     <w:p>
       <w:pPr>
@@ -18098,6 +19367,92 @@
     </w:lvl>
   </w:abstractNum>
   <w:abstractNum w:abstractNumId="26" w15:restartNumberingAfterBreak="0">
+    <w:nsid w:val="452315C4"/>
+    <w:multiLevelType w:val="hybridMultilevel"/>
+    <w:tmpl w:val="30EC2CC2"/>
+    <w:lvl w:ilvl="0" w:tplc="0410000F">
+      <w:start w:val="1"/>
+      <w:numFmt w:val="decimal"/>
+      <w:lvlText w:val="%1."/>
+      <w:lvlJc w:val="left"/>
+      <w:pPr>
+        <w:ind w:left="720" w:hanging="360"/>
+      </w:pPr>
+    </w:lvl>
+    <w:lvl w:ilvl="1" w:tplc="04100019" w:tentative="1">
+      <w:start w:val="1"/>
+      <w:numFmt w:val="lowerLetter"/>
+      <w:lvlText w:val="%2."/>
+      <w:lvlJc w:val="left"/>
+      <w:pPr>
+        <w:ind w:left="1440" w:hanging="360"/>
+      </w:pPr>
+    </w:lvl>
+    <w:lvl w:ilvl="2" w:tplc="0410001B" w:tentative="1">
+      <w:start w:val="1"/>
+      <w:numFmt w:val="lowerRoman"/>
+      <w:lvlText w:val="%3."/>
+      <w:lvlJc w:val="right"/>
+      <w:pPr>
+        <w:ind w:left="2160" w:hanging="180"/>
+      </w:pPr>
+    </w:lvl>
+    <w:lvl w:ilvl="3" w:tplc="0410000F" w:tentative="1">
+      <w:start w:val="1"/>
+      <w:numFmt w:val="decimal"/>
+      <w:lvlText w:val="%4."/>
+      <w:lvlJc w:val="left"/>
+      <w:pPr>
+        <w:ind w:left="2880" w:hanging="360"/>
+      </w:pPr>
+    </w:lvl>
+    <w:lvl w:ilvl="4" w:tplc="04100019" w:tentative="1">
+      <w:start w:val="1"/>
+      <w:numFmt w:val="lowerLetter"/>
+      <w:lvlText w:val="%5."/>
+      <w:lvlJc w:val="left"/>
+      <w:pPr>
+        <w:ind w:left="3600" w:hanging="360"/>
+      </w:pPr>
+    </w:lvl>
+    <w:lvl w:ilvl="5" w:tplc="0410001B" w:tentative="1">
+      <w:start w:val="1"/>
+      <w:numFmt w:val="lowerRoman"/>
+      <w:lvlText w:val="%6."/>
+      <w:lvlJc w:val="right"/>
+      <w:pPr>
+        <w:ind w:left="4320" w:hanging="180"/>
+      </w:pPr>
+    </w:lvl>
+    <w:lvl w:ilvl="6" w:tplc="0410000F" w:tentative="1">
+      <w:start w:val="1"/>
+      <w:numFmt w:val="decimal"/>
+      <w:lvlText w:val="%7."/>
+      <w:lvlJc w:val="left"/>
+      <w:pPr>
+        <w:ind w:left="5040" w:hanging="360"/>
+      </w:pPr>
+    </w:lvl>
+    <w:lvl w:ilvl="7" w:tplc="04100019" w:tentative="1">
+      <w:start w:val="1"/>
+      <w:numFmt w:val="lowerLetter"/>
+      <w:lvlText w:val="%8."/>
+      <w:lvlJc w:val="left"/>
+      <w:pPr>
+        <w:ind w:left="5760" w:hanging="360"/>
+      </w:pPr>
+    </w:lvl>
+    <w:lvl w:ilvl="8" w:tplc="0410001B" w:tentative="1">
+      <w:start w:val="1"/>
+      <w:numFmt w:val="lowerRoman"/>
+      <w:lvlText w:val="%9."/>
+      <w:lvlJc w:val="right"/>
+      <w:pPr>
+        <w:ind w:left="6480" w:hanging="180"/>
+      </w:pPr>
+    </w:lvl>
+  </w:abstractNum>
+  <w:abstractNum w:abstractNumId="27" w15:restartNumberingAfterBreak="0">
     <w:nsid w:val="45842D6F"/>
     <w:multiLevelType w:val="hybridMultilevel"/>
     <w:tmpl w:val="F8C89CD2"/>
@@ -18183,7 +19538,7 @@
       </w:pPr>
     </w:lvl>
   </w:abstractNum>
-  <w:abstractNum w:abstractNumId="27" w15:restartNumberingAfterBreak="0">
+  <w:abstractNum w:abstractNumId="28" w15:restartNumberingAfterBreak="0">
     <w:nsid w:val="48AD4D35"/>
     <w:multiLevelType w:val="hybridMultilevel"/>
     <w:tmpl w:val="F1D882AA"/>
@@ -18273,7 +19628,7 @@
       </w:pPr>
     </w:lvl>
   </w:abstractNum>
-  <w:abstractNum w:abstractNumId="28" w15:restartNumberingAfterBreak="0">
+  <w:abstractNum w:abstractNumId="29" w15:restartNumberingAfterBreak="0">
     <w:nsid w:val="4A9626B9"/>
     <w:multiLevelType w:val="hybridMultilevel"/>
     <w:tmpl w:val="9FCA80B2"/>
@@ -18359,7 +19714,7 @@
       </w:pPr>
     </w:lvl>
   </w:abstractNum>
-  <w:abstractNum w:abstractNumId="29" w15:restartNumberingAfterBreak="0">
+  <w:abstractNum w:abstractNumId="30" w15:restartNumberingAfterBreak="0">
     <w:nsid w:val="4B5715CD"/>
     <w:multiLevelType w:val="hybridMultilevel"/>
     <w:tmpl w:val="F8C89CD2"/>
@@ -18445,7 +19800,7 @@
       </w:pPr>
     </w:lvl>
   </w:abstractNum>
-  <w:abstractNum w:abstractNumId="30" w15:restartNumberingAfterBreak="0">
+  <w:abstractNum w:abstractNumId="31" w15:restartNumberingAfterBreak="0">
     <w:nsid w:val="4BBA7279"/>
     <w:multiLevelType w:val="hybridMultilevel"/>
     <w:tmpl w:val="1A28E248"/>
@@ -18531,7 +19886,7 @@
       </w:pPr>
     </w:lvl>
   </w:abstractNum>
-  <w:abstractNum w:abstractNumId="31" w15:restartNumberingAfterBreak="0">
+  <w:abstractNum w:abstractNumId="32" w15:restartNumberingAfterBreak="0">
     <w:nsid w:val="4C094225"/>
     <w:multiLevelType w:val="hybridMultilevel"/>
     <w:tmpl w:val="6946FFBE"/>
@@ -18617,7 +19972,93 @@
       </w:pPr>
     </w:lvl>
   </w:abstractNum>
-  <w:abstractNum w:abstractNumId="32" w15:restartNumberingAfterBreak="0">
+  <w:abstractNum w:abstractNumId="33" w15:restartNumberingAfterBreak="0">
+    <w:nsid w:val="55350C69"/>
+    <w:multiLevelType w:val="hybridMultilevel"/>
+    <w:tmpl w:val="30EC2CC2"/>
+    <w:lvl w:ilvl="0" w:tplc="0410000F">
+      <w:start w:val="1"/>
+      <w:numFmt w:val="decimal"/>
+      <w:lvlText w:val="%1."/>
+      <w:lvlJc w:val="left"/>
+      <w:pPr>
+        <w:ind w:left="720" w:hanging="360"/>
+      </w:pPr>
+    </w:lvl>
+    <w:lvl w:ilvl="1" w:tplc="04100019" w:tentative="1">
+      <w:start w:val="1"/>
+      <w:numFmt w:val="lowerLetter"/>
+      <w:lvlText w:val="%2."/>
+      <w:lvlJc w:val="left"/>
+      <w:pPr>
+        <w:ind w:left="1440" w:hanging="360"/>
+      </w:pPr>
+    </w:lvl>
+    <w:lvl w:ilvl="2" w:tplc="0410001B" w:tentative="1">
+      <w:start w:val="1"/>
+      <w:numFmt w:val="lowerRoman"/>
+      <w:lvlText w:val="%3."/>
+      <w:lvlJc w:val="right"/>
+      <w:pPr>
+        <w:ind w:left="2160" w:hanging="180"/>
+      </w:pPr>
+    </w:lvl>
+    <w:lvl w:ilvl="3" w:tplc="0410000F" w:tentative="1">
+      <w:start w:val="1"/>
+      <w:numFmt w:val="decimal"/>
+      <w:lvlText w:val="%4."/>
+      <w:lvlJc w:val="left"/>
+      <w:pPr>
+        <w:ind w:left="2880" w:hanging="360"/>
+      </w:pPr>
+    </w:lvl>
+    <w:lvl w:ilvl="4" w:tplc="04100019" w:tentative="1">
+      <w:start w:val="1"/>
+      <w:numFmt w:val="lowerLetter"/>
+      <w:lvlText w:val="%5."/>
+      <w:lvlJc w:val="left"/>
+      <w:pPr>
+        <w:ind w:left="3600" w:hanging="360"/>
+      </w:pPr>
+    </w:lvl>
+    <w:lvl w:ilvl="5" w:tplc="0410001B" w:tentative="1">
+      <w:start w:val="1"/>
+      <w:numFmt w:val="lowerRoman"/>
+      <w:lvlText w:val="%6."/>
+      <w:lvlJc w:val="right"/>
+      <w:pPr>
+        <w:ind w:left="4320" w:hanging="180"/>
+      </w:pPr>
+    </w:lvl>
+    <w:lvl w:ilvl="6" w:tplc="0410000F" w:tentative="1">
+      <w:start w:val="1"/>
+      <w:numFmt w:val="decimal"/>
+      <w:lvlText w:val="%7."/>
+      <w:lvlJc w:val="left"/>
+      <w:pPr>
+        <w:ind w:left="5040" w:hanging="360"/>
+      </w:pPr>
+    </w:lvl>
+    <w:lvl w:ilvl="7" w:tplc="04100019" w:tentative="1">
+      <w:start w:val="1"/>
+      <w:numFmt w:val="lowerLetter"/>
+      <w:lvlText w:val="%8."/>
+      <w:lvlJc w:val="left"/>
+      <w:pPr>
+        <w:ind w:left="5760" w:hanging="360"/>
+      </w:pPr>
+    </w:lvl>
+    <w:lvl w:ilvl="8" w:tplc="0410001B" w:tentative="1">
+      <w:start w:val="1"/>
+      <w:numFmt w:val="lowerRoman"/>
+      <w:lvlText w:val="%9."/>
+      <w:lvlJc w:val="right"/>
+      <w:pPr>
+        <w:ind w:left="6480" w:hanging="180"/>
+      </w:pPr>
+    </w:lvl>
+  </w:abstractNum>
+  <w:abstractNum w:abstractNumId="34" w15:restartNumberingAfterBreak="0">
     <w:nsid w:val="57726DA7"/>
     <w:multiLevelType w:val="hybridMultilevel"/>
     <w:tmpl w:val="6946FFBE"/>
@@ -18703,7 +20144,7 @@
       </w:pPr>
     </w:lvl>
   </w:abstractNum>
-  <w:abstractNum w:abstractNumId="33" w15:restartNumberingAfterBreak="0">
+  <w:abstractNum w:abstractNumId="35" w15:restartNumberingAfterBreak="0">
     <w:nsid w:val="5909646E"/>
     <w:multiLevelType w:val="hybridMultilevel"/>
     <w:tmpl w:val="F8C89CD2"/>
@@ -18789,7 +20230,7 @@
       </w:pPr>
     </w:lvl>
   </w:abstractNum>
-  <w:abstractNum w:abstractNumId="34" w15:restartNumberingAfterBreak="0">
+  <w:abstractNum w:abstractNumId="36" w15:restartNumberingAfterBreak="0">
     <w:nsid w:val="5C1F49C0"/>
     <w:multiLevelType w:val="hybridMultilevel"/>
     <w:tmpl w:val="2FF8904A"/>
@@ -18875,7 +20316,7 @@
       </w:pPr>
     </w:lvl>
   </w:abstractNum>
-  <w:abstractNum w:abstractNumId="35" w15:restartNumberingAfterBreak="0">
+  <w:abstractNum w:abstractNumId="37" w15:restartNumberingAfterBreak="0">
     <w:nsid w:val="5DEB4320"/>
     <w:multiLevelType w:val="hybridMultilevel"/>
     <w:tmpl w:val="30EC2CC2"/>
@@ -18961,7 +20402,7 @@
       </w:pPr>
     </w:lvl>
   </w:abstractNum>
-  <w:abstractNum w:abstractNumId="36" w15:restartNumberingAfterBreak="0">
+  <w:abstractNum w:abstractNumId="38" w15:restartNumberingAfterBreak="0">
     <w:nsid w:val="5FEE05E2"/>
     <w:multiLevelType w:val="hybridMultilevel"/>
     <w:tmpl w:val="30EC2CC2"/>
@@ -19047,7 +20488,7 @@
       </w:pPr>
     </w:lvl>
   </w:abstractNum>
-  <w:abstractNum w:abstractNumId="37" w15:restartNumberingAfterBreak="0">
+  <w:abstractNum w:abstractNumId="39" w15:restartNumberingAfterBreak="0">
     <w:nsid w:val="611C346E"/>
     <w:multiLevelType w:val="hybridMultilevel"/>
     <w:tmpl w:val="30EC2CC2"/>
@@ -19133,7 +20574,93 @@
       </w:pPr>
     </w:lvl>
   </w:abstractNum>
-  <w:abstractNum w:abstractNumId="38" w15:restartNumberingAfterBreak="0">
+  <w:abstractNum w:abstractNumId="40" w15:restartNumberingAfterBreak="0">
+    <w:nsid w:val="64747208"/>
+    <w:multiLevelType w:val="hybridMultilevel"/>
+    <w:tmpl w:val="30EC2CC2"/>
+    <w:lvl w:ilvl="0" w:tplc="0410000F">
+      <w:start w:val="1"/>
+      <w:numFmt w:val="decimal"/>
+      <w:lvlText w:val="%1."/>
+      <w:lvlJc w:val="left"/>
+      <w:pPr>
+        <w:ind w:left="720" w:hanging="360"/>
+      </w:pPr>
+    </w:lvl>
+    <w:lvl w:ilvl="1" w:tplc="04100019" w:tentative="1">
+      <w:start w:val="1"/>
+      <w:numFmt w:val="lowerLetter"/>
+      <w:lvlText w:val="%2."/>
+      <w:lvlJc w:val="left"/>
+      <w:pPr>
+        <w:ind w:left="1440" w:hanging="360"/>
+      </w:pPr>
+    </w:lvl>
+    <w:lvl w:ilvl="2" w:tplc="0410001B" w:tentative="1">
+      <w:start w:val="1"/>
+      <w:numFmt w:val="lowerRoman"/>
+      <w:lvlText w:val="%3."/>
+      <w:lvlJc w:val="right"/>
+      <w:pPr>
+        <w:ind w:left="2160" w:hanging="180"/>
+      </w:pPr>
+    </w:lvl>
+    <w:lvl w:ilvl="3" w:tplc="0410000F" w:tentative="1">
+      <w:start w:val="1"/>
+      <w:numFmt w:val="decimal"/>
+      <w:lvlText w:val="%4."/>
+      <w:lvlJc w:val="left"/>
+      <w:pPr>
+        <w:ind w:left="2880" w:hanging="360"/>
+      </w:pPr>
+    </w:lvl>
+    <w:lvl w:ilvl="4" w:tplc="04100019" w:tentative="1">
+      <w:start w:val="1"/>
+      <w:numFmt w:val="lowerLetter"/>
+      <w:lvlText w:val="%5."/>
+      <w:lvlJc w:val="left"/>
+      <w:pPr>
+        <w:ind w:left="3600" w:hanging="360"/>
+      </w:pPr>
+    </w:lvl>
+    <w:lvl w:ilvl="5" w:tplc="0410001B" w:tentative="1">
+      <w:start w:val="1"/>
+      <w:numFmt w:val="lowerRoman"/>
+      <w:lvlText w:val="%6."/>
+      <w:lvlJc w:val="right"/>
+      <w:pPr>
+        <w:ind w:left="4320" w:hanging="180"/>
+      </w:pPr>
+    </w:lvl>
+    <w:lvl w:ilvl="6" w:tplc="0410000F" w:tentative="1">
+      <w:start w:val="1"/>
+      <w:numFmt w:val="decimal"/>
+      <w:lvlText w:val="%7."/>
+      <w:lvlJc w:val="left"/>
+      <w:pPr>
+        <w:ind w:left="5040" w:hanging="360"/>
+      </w:pPr>
+    </w:lvl>
+    <w:lvl w:ilvl="7" w:tplc="04100019" w:tentative="1">
+      <w:start w:val="1"/>
+      <w:numFmt w:val="lowerLetter"/>
+      <w:lvlText w:val="%8."/>
+      <w:lvlJc w:val="left"/>
+      <w:pPr>
+        <w:ind w:left="5760" w:hanging="360"/>
+      </w:pPr>
+    </w:lvl>
+    <w:lvl w:ilvl="8" w:tplc="0410001B" w:tentative="1">
+      <w:start w:val="1"/>
+      <w:numFmt w:val="lowerRoman"/>
+      <w:lvlText w:val="%9."/>
+      <w:lvlJc w:val="right"/>
+      <w:pPr>
+        <w:ind w:left="6480" w:hanging="180"/>
+      </w:pPr>
+    </w:lvl>
+  </w:abstractNum>
+  <w:abstractNum w:abstractNumId="41" w15:restartNumberingAfterBreak="0">
     <w:nsid w:val="68DB74FE"/>
     <w:multiLevelType w:val="hybridMultilevel"/>
     <w:tmpl w:val="30EC2CC2"/>
@@ -19219,7 +20746,7 @@
       </w:pPr>
     </w:lvl>
   </w:abstractNum>
-  <w:abstractNum w:abstractNumId="39" w15:restartNumberingAfterBreak="0">
+  <w:abstractNum w:abstractNumId="42" w15:restartNumberingAfterBreak="0">
     <w:nsid w:val="6B9C05AB"/>
     <w:multiLevelType w:val="hybridMultilevel"/>
     <w:tmpl w:val="300A67E2"/>
@@ -19305,7 +20832,7 @@
       </w:pPr>
     </w:lvl>
   </w:abstractNum>
-  <w:abstractNum w:abstractNumId="40" w15:restartNumberingAfterBreak="0">
+  <w:abstractNum w:abstractNumId="43" w15:restartNumberingAfterBreak="0">
     <w:nsid w:val="6BE75A57"/>
     <w:multiLevelType w:val="hybridMultilevel"/>
     <w:tmpl w:val="05A29052"/>
@@ -19418,7 +20945,7 @@
       </w:rPr>
     </w:lvl>
   </w:abstractNum>
-  <w:abstractNum w:abstractNumId="41" w15:restartNumberingAfterBreak="0">
+  <w:abstractNum w:abstractNumId="44" w15:restartNumberingAfterBreak="0">
     <w:nsid w:val="6C8A2D6D"/>
     <w:multiLevelType w:val="hybridMultilevel"/>
     <w:tmpl w:val="6946FFBE"/>
@@ -19504,7 +21031,7 @@
       </w:pPr>
     </w:lvl>
   </w:abstractNum>
-  <w:abstractNum w:abstractNumId="42" w15:restartNumberingAfterBreak="0">
+  <w:abstractNum w:abstractNumId="45" w15:restartNumberingAfterBreak="0">
     <w:nsid w:val="6CD62D31"/>
     <w:multiLevelType w:val="hybridMultilevel"/>
     <w:tmpl w:val="C4F0A7AC"/>
@@ -19594,7 +21121,7 @@
       </w:pPr>
     </w:lvl>
   </w:abstractNum>
-  <w:abstractNum w:abstractNumId="43" w15:restartNumberingAfterBreak="0">
+  <w:abstractNum w:abstractNumId="46" w15:restartNumberingAfterBreak="0">
     <w:nsid w:val="6D0D5312"/>
     <w:multiLevelType w:val="hybridMultilevel"/>
     <w:tmpl w:val="5E7C1C46"/>
@@ -19680,7 +21207,7 @@
       </w:pPr>
     </w:lvl>
   </w:abstractNum>
-  <w:abstractNum w:abstractNumId="44" w15:restartNumberingAfterBreak="0">
+  <w:abstractNum w:abstractNumId="47" w15:restartNumberingAfterBreak="0">
     <w:nsid w:val="71A9404C"/>
     <w:multiLevelType w:val="hybridMultilevel"/>
     <w:tmpl w:val="1A28E248"/>
@@ -19766,7 +21293,7 @@
       </w:pPr>
     </w:lvl>
   </w:abstractNum>
-  <w:abstractNum w:abstractNumId="45" w15:restartNumberingAfterBreak="0">
+  <w:abstractNum w:abstractNumId="48" w15:restartNumberingAfterBreak="0">
     <w:nsid w:val="75A625A9"/>
     <w:multiLevelType w:val="hybridMultilevel"/>
     <w:tmpl w:val="0DFE31F2"/>
@@ -19856,7 +21383,7 @@
       </w:pPr>
     </w:lvl>
   </w:abstractNum>
-  <w:abstractNum w:abstractNumId="46" w15:restartNumberingAfterBreak="0">
+  <w:abstractNum w:abstractNumId="49" w15:restartNumberingAfterBreak="0">
     <w:nsid w:val="75D66E66"/>
     <w:multiLevelType w:val="hybridMultilevel"/>
     <w:tmpl w:val="1A28E248"/>
@@ -19949,7 +21476,7 @@
     <w:abstractNumId w:val="5"/>
   </w:num>
   <w:num w:numId="3">
-    <w:abstractNumId w:val="39"/>
+    <w:abstractNumId w:val="42"/>
   </w:num>
   <w:num w:numId="4">
     <w:abstractNumId w:val="15"/>
@@ -19958,13 +21485,13 @@
     <w:abstractNumId w:val="11"/>
   </w:num>
   <w:num w:numId="6">
-    <w:abstractNumId w:val="28"/>
+    <w:abstractNumId w:val="29"/>
   </w:num>
   <w:num w:numId="7">
-    <w:abstractNumId w:val="31"/>
+    <w:abstractNumId w:val="32"/>
   </w:num>
   <w:num w:numId="8">
-    <w:abstractNumId w:val="41"/>
+    <w:abstractNumId w:val="44"/>
   </w:num>
   <w:num w:numId="9">
     <w:abstractNumId w:val="13"/>
@@ -19982,7 +21509,7 @@
     <w:abstractNumId w:val="16"/>
   </w:num>
   <w:num w:numId="14">
-    <w:abstractNumId w:val="34"/>
+    <w:abstractNumId w:val="36"/>
   </w:num>
   <w:num w:numId="15">
     <w:abstractNumId w:val="17"/>
@@ -19991,49 +21518,49 @@
     <w:abstractNumId w:val="3"/>
   </w:num>
   <w:num w:numId="17">
-    <w:abstractNumId w:val="40"/>
+    <w:abstractNumId w:val="43"/>
   </w:num>
   <w:num w:numId="18">
     <w:abstractNumId w:val="24"/>
   </w:num>
   <w:num w:numId="19">
-    <w:abstractNumId w:val="43"/>
+    <w:abstractNumId w:val="46"/>
   </w:num>
   <w:num w:numId="20">
     <w:abstractNumId w:val="18"/>
   </w:num>
   <w:num w:numId="21">
-    <w:abstractNumId w:val="29"/>
+    <w:abstractNumId w:val="30"/>
   </w:num>
   <w:num w:numId="22">
-    <w:abstractNumId w:val="33"/>
+    <w:abstractNumId w:val="35"/>
   </w:num>
   <w:num w:numId="23">
-    <w:abstractNumId w:val="26"/>
+    <w:abstractNumId w:val="27"/>
   </w:num>
   <w:num w:numId="24">
-    <w:abstractNumId w:val="32"/>
+    <w:abstractNumId w:val="34"/>
   </w:num>
   <w:num w:numId="25">
     <w:abstractNumId w:val="25"/>
   </w:num>
   <w:num w:numId="26">
-    <w:abstractNumId w:val="37"/>
+    <w:abstractNumId w:val="39"/>
   </w:num>
   <w:num w:numId="27">
     <w:abstractNumId w:val="12"/>
   </w:num>
   <w:num w:numId="28">
-    <w:abstractNumId w:val="27"/>
+    <w:abstractNumId w:val="28"/>
   </w:num>
   <w:num w:numId="29">
     <w:abstractNumId w:val="2"/>
   </w:num>
   <w:num w:numId="30">
-    <w:abstractNumId w:val="45"/>
+    <w:abstractNumId w:val="48"/>
   </w:num>
   <w:num w:numId="31">
-    <w:abstractNumId w:val="42"/>
+    <w:abstractNumId w:val="45"/>
   </w:num>
   <w:num w:numId="32">
     <w:abstractNumId w:val="19"/>
@@ -20042,7 +21569,7 @@
     <w:abstractNumId w:val="22"/>
   </w:num>
   <w:num w:numId="34">
-    <w:abstractNumId w:val="44"/>
+    <w:abstractNumId w:val="47"/>
   </w:num>
   <w:num w:numId="35">
     <w:abstractNumId w:val="4"/>
@@ -20054,16 +21581,16 @@
     <w:abstractNumId w:val="7"/>
   </w:num>
   <w:num w:numId="38">
-    <w:abstractNumId w:val="30"/>
+    <w:abstractNumId w:val="31"/>
   </w:num>
   <w:num w:numId="39">
-    <w:abstractNumId w:val="38"/>
+    <w:abstractNumId w:val="41"/>
   </w:num>
   <w:num w:numId="40">
     <w:abstractNumId w:val="14"/>
   </w:num>
   <w:num w:numId="41">
-    <w:abstractNumId w:val="46"/>
+    <w:abstractNumId w:val="49"/>
   </w:num>
   <w:num w:numId="42">
     <w:abstractNumId w:val="10"/>
@@ -20075,13 +21602,22 @@
     <w:abstractNumId w:val="0"/>
   </w:num>
   <w:num w:numId="45">
-    <w:abstractNumId w:val="36"/>
+    <w:abstractNumId w:val="38"/>
   </w:num>
   <w:num w:numId="46">
     <w:abstractNumId w:val="8"/>
   </w:num>
   <w:num w:numId="47">
-    <w:abstractNumId w:val="35"/>
+    <w:abstractNumId w:val="37"/>
+  </w:num>
+  <w:num w:numId="48">
+    <w:abstractNumId w:val="33"/>
+  </w:num>
+  <w:num w:numId="49">
+    <w:abstractNumId w:val="26"/>
+  </w:num>
+  <w:num w:numId="50">
+    <w:abstractNumId w:val="40"/>
   </w:num>
 </w:numbering>
 </file>
@@ -21027,7 +22563,7 @@
 </file>
 
 <file path=customXml/itemProps1.xml><?xml version="1.0" encoding="utf-8"?>
-<ds:datastoreItem xmlns:ds="http://schemas.openxmlformats.org/officeDocument/2006/customXml" ds:itemID="{09DBBC5E-6819-43B8-8D80-FF02E8C4B77E}">
+<ds:datastoreItem xmlns:ds="http://schemas.openxmlformats.org/officeDocument/2006/customXml" ds:itemID="{8D12484A-7A0E-4EAA-8086-E35493763E20}">
   <ds:schemaRefs>
     <ds:schemaRef ds:uri="http://schemas.openxmlformats.org/officeDocument/2006/bibliography"/>
   </ds:schemaRefs>

</xml_diff>

<commit_message>
Went on describing program boot
</commit_message>
<xml_diff>
--- a/Casi_uso.docx
+++ b/Casi_uso.docx
@@ -10583,17 +10583,8 @@
                 <w:sz w:val="32"/>
                 <w:szCs w:val="32"/>
               </w:rPr>
-              <w:t xml:space="preserve">Il sistema individua la categoria di </w:t>
-            </w:r>
-            <w:proofErr w:type="gramStart"/>
-            <w:r>
-              <w:rPr>
-                <w:sz w:val="32"/>
-                <w:szCs w:val="32"/>
-              </w:rPr>
-              <w:t>attuatori avanzati scelta</w:t>
-            </w:r>
-            <w:proofErr w:type="gramEnd"/>
+              <w:t>Il sistema individua la categoria di attuatori avanzati scelta</w:t>
+            </w:r>
           </w:p>
           <w:p>
             <w:pPr>
@@ -11652,23 +11643,7 @@
                 <w:sz w:val="32"/>
                 <w:szCs w:val="32"/>
               </w:rPr>
-              <w:t xml:space="preserve">&lt;&lt;include&gt;&gt; “Descrizione unità immobiliare e lista stanze” (Il sistema procede operando </w:t>
-            </w:r>
-            <w:proofErr w:type="gramStart"/>
-            <w:r>
-              <w:rPr>
-                <w:sz w:val="32"/>
-                <w:szCs w:val="32"/>
-              </w:rPr>
-              <w:t>sull´unità</w:t>
-            </w:r>
-            <w:proofErr w:type="gramEnd"/>
-            <w:r>
-              <w:rPr>
-                <w:sz w:val="32"/>
-                <w:szCs w:val="32"/>
-              </w:rPr>
-              <w:t xml:space="preserve"> selezionata)</w:t>
+              <w:t>&lt;&lt;include&gt;&gt; “Descrizione unità immobiliare e lista stanze” (Il sistema procede operando sull´unità selezionata)</w:t>
             </w:r>
           </w:p>
           <w:p>
@@ -16566,19 +16541,8 @@
           <w:sz w:val="32"/>
           <w:szCs w:val="32"/>
         </w:rPr>
-        <w:t>.</w:t>
+        <w:t>.txt</w:t>
       </w:r>
-      <w:proofErr w:type="spellStart"/>
-      <w:r>
-        <w:rPr>
-          <w:i/>
-          <w:iCs/>
-          <w:sz w:val="32"/>
-          <w:szCs w:val="32"/>
-        </w:rPr>
-        <w:t>txt</w:t>
-      </w:r>
-      <w:proofErr w:type="spellEnd"/>
       <w:r>
         <w:rPr>
           <w:sz w:val="32"/>
@@ -16620,19 +16584,8 @@
           <w:sz w:val="32"/>
           <w:szCs w:val="32"/>
         </w:rPr>
-        <w:t xml:space="preserve">Classe </w:t>
+        <w:t>Classe Strings</w:t>
       </w:r>
-      <w:proofErr w:type="spellStart"/>
-      <w:r>
-        <w:rPr>
-          <w:i/>
-          <w:iCs/>
-          <w:sz w:val="32"/>
-          <w:szCs w:val="32"/>
-        </w:rPr>
-        <w:t>Strings</w:t>
-      </w:r>
-      <w:proofErr w:type="spellEnd"/>
     </w:p>
     <w:p>
       <w:pPr>
@@ -16647,23 +16600,7 @@
           <w:sz w:val="32"/>
           <w:szCs w:val="32"/>
         </w:rPr>
-        <w:t xml:space="preserve">Per migliorare la manutenibilità del codice si è ritenuto necessario utilizzare una classe </w:t>
-      </w:r>
-      <w:proofErr w:type="spellStart"/>
-      <w:r>
-        <w:rPr>
-          <w:sz w:val="32"/>
-          <w:szCs w:val="32"/>
-        </w:rPr>
-        <w:t>Strings</w:t>
-      </w:r>
-      <w:proofErr w:type="spellEnd"/>
-      <w:r>
-        <w:rPr>
-          <w:sz w:val="32"/>
-          <w:szCs w:val="32"/>
-        </w:rPr>
-        <w:t xml:space="preserve"> per includere </w:t>
+        <w:t xml:space="preserve">Per migliorare la manutenibilità del codice si è ritenuto necessario utilizzare una classe Strings per includere </w:t>
       </w:r>
       <w:r>
         <w:rPr>
@@ -17002,27 +16939,7 @@
           <w:sz w:val="32"/>
           <w:szCs w:val="32"/>
         </w:rPr>
-        <w:t>.</w:t>
-      </w:r>
-      <w:proofErr w:type="spellStart"/>
-      <w:r>
-        <w:rPr>
-          <w:i/>
-          <w:iCs/>
-          <w:sz w:val="32"/>
-          <w:szCs w:val="32"/>
-        </w:rPr>
-        <w:t>dat</w:t>
-      </w:r>
-      <w:proofErr w:type="spellEnd"/>
-      <w:r>
-        <w:rPr>
-          <w:i/>
-          <w:iCs/>
-          <w:sz w:val="32"/>
-          <w:szCs w:val="32"/>
-        </w:rPr>
-        <w:t>.</w:t>
+        <w:t>.dat.</w:t>
       </w:r>
     </w:p>
     <w:p>
@@ -17111,7 +17028,71 @@
         <w:t>Come avviare il programma</w:t>
       </w:r>
     </w:p>
-    <w:p/>
+    <w:p>
+      <w:pPr>
+        <w:rPr>
+          <w:sz w:val="32"/>
+          <w:szCs w:val="32"/>
+        </w:rPr>
+      </w:pPr>
+      <w:r>
+        <w:rPr>
+          <w:sz w:val="32"/>
+          <w:szCs w:val="32"/>
+        </w:rPr>
+        <w:t>Ad ogni avvio, il programma verificherà l’esistenza dei file richiesti nella cartella “data”. Tutte le parti persistenti del sistema vengono archiviate nel file denominato “dataHandler.dat”, se esso è assente, possiamo assumere che sia la prima volta che viene avviato il sistema oppure che il file è corrotto: in entrambi i casi è richiesto l’intervento del manutentore per permettere il corretto utilizzo del sistema da parte del fruitore.</w:t>
+      </w:r>
+    </w:p>
+    <w:p>
+      <w:pPr>
+        <w:rPr>
+          <w:sz w:val="32"/>
+          <w:szCs w:val="32"/>
+        </w:rPr>
+      </w:pPr>
+      <w:r>
+        <w:rPr>
+          <w:sz w:val="32"/>
+          <w:szCs w:val="32"/>
+        </w:rPr>
+        <w:t xml:space="preserve">Risulta quindi di fondamentale importanza </w:t>
+      </w:r>
+      <w:r>
+        <w:rPr>
+          <w:b/>
+          <w:bCs/>
+          <w:i/>
+          <w:iCs/>
+          <w:sz w:val="32"/>
+          <w:szCs w:val="32"/>
+        </w:rPr>
+        <w:t>NON</w:t>
+      </w:r>
+      <w:r>
+        <w:rPr>
+          <w:sz w:val="32"/>
+          <w:szCs w:val="32"/>
+        </w:rPr>
+        <w:t xml:space="preserve"> alterare né i nomi dei file interni, né i nomi delle directory associate al programma, poiché esse fanno parte della sua struttura e sono necessarie per garantire il corretto funzionamento.</w:t>
+      </w:r>
+      <w:bookmarkStart w:id="16" w:name="_GoBack"/>
+      <w:bookmarkEnd w:id="16"/>
+    </w:p>
+    <w:p>
+      <w:pPr>
+        <w:rPr>
+          <w:sz w:val="32"/>
+          <w:szCs w:val="32"/>
+        </w:rPr>
+      </w:pPr>
+      <w:r>
+        <w:rPr>
+          <w:sz w:val="32"/>
+          <w:szCs w:val="32"/>
+        </w:rPr>
+        <w:t>È possibile avviare il programma all’interno dell’ambiente di sviluppo, tramite la classe “HomeMain”, oppure è possibile eseguire il file DomoHouse.jar da qualsiasi terminale a linea di comando.</w:t>
+      </w:r>
+    </w:p>
     <w:p>
       <w:pPr>
         <w:rPr>
@@ -17226,23 +17207,7 @@
           <w:sz w:val="32"/>
           <w:szCs w:val="32"/>
         </w:rPr>
-        <w:t xml:space="preserve">fruitore avrà accesso solamente ad </w:t>
-      </w:r>
-      <w:proofErr w:type="gramStart"/>
-      <w:r>
-        <w:rPr>
-          <w:sz w:val="32"/>
-          <w:szCs w:val="32"/>
-        </w:rPr>
-        <w:t>un parte</w:t>
-      </w:r>
-      <w:proofErr w:type="gramEnd"/>
-      <w:r>
-        <w:rPr>
-          <w:sz w:val="32"/>
-          <w:szCs w:val="32"/>
-        </w:rPr>
-        <w:t xml:space="preserve"> del menù riservata solo a lui con dovute limitazioni. Il manutentore potrà invece accedere sia alla sezione del me</w:t>
+        <w:t>fruitore avrà accesso solamente ad un parte del menù riservata solo a lui con dovute limitazioni. Il manutentore potrà invece accedere sia alla sezione del me</w:t>
       </w:r>
       <w:r>
         <w:rPr>
@@ -17293,6 +17258,7 @@
         <w:rPr>
           <w:noProof/>
         </w:rPr>
+        <w:lastRenderedPageBreak/>
         <mc:AlternateContent>
           <mc:Choice Requires="wps">
             <w:drawing>
@@ -17337,13 +17303,8 @@
                                 <w:noProof/>
                               </w:rPr>
                             </w:pPr>
-                            <w:proofErr w:type="spellStart"/>
                             <w:r>
-                              <w:t>Menù</w:t>
-                            </w:r>
-                            <w:proofErr w:type="spellEnd"/>
-                            <w:r>
-                              <w:t xml:space="preserve"> principale</w:t>
+                              <w:t>Menù principale</w:t>
                             </w:r>
                           </w:p>
                         </w:txbxContent>
@@ -17376,13 +17337,8 @@
                           <w:noProof/>
                         </w:rPr>
                       </w:pPr>
-                      <w:proofErr w:type="spellStart"/>
                       <w:r>
-                        <w:t>Menù</w:t>
-                      </w:r>
-                      <w:proofErr w:type="spellEnd"/>
-                      <w:r>
-                        <w:t xml:space="preserve"> principale</w:t>
+                        <w:t>Menù principale</w:t>
                       </w:r>
                     </w:p>
                   </w:txbxContent>
@@ -17459,23 +17415,7 @@
           <w:sz w:val="32"/>
           <w:szCs w:val="32"/>
         </w:rPr>
-        <w:t xml:space="preserve">fruitore premere il tasto “1” e successivamente verrà richiesto il nome. </w:t>
-      </w:r>
-      <w:proofErr w:type="gramStart"/>
-      <w:r>
-        <w:rPr>
-          <w:sz w:val="32"/>
-          <w:szCs w:val="32"/>
-        </w:rPr>
-        <w:t>Dopo  l’inserimento</w:t>
-      </w:r>
-      <w:proofErr w:type="gramEnd"/>
-      <w:r>
-        <w:rPr>
-          <w:sz w:val="32"/>
-          <w:szCs w:val="32"/>
-        </w:rPr>
-        <w:t xml:space="preserve"> di quest’ultimo si passa alla schermata principale del menù fruitore. </w:t>
+        <w:t xml:space="preserve">fruitore premere il tasto “1” e successivamente verrà richiesto il nome. Dopo  l’inserimento di quest’ultimo si passa alla schermata principale del menù fruitore. </w:t>
       </w:r>
     </w:p>
     <w:p>
@@ -17536,13 +17476,8 @@
                                 <w:szCs w:val="32"/>
                               </w:rPr>
                             </w:pPr>
-                            <w:proofErr w:type="spellStart"/>
                             <w:r>
-                              <w:t>Menù</w:t>
-                            </w:r>
-                            <w:proofErr w:type="spellEnd"/>
-                            <w:r>
-                              <w:t xml:space="preserve"> principale fruitore</w:t>
+                              <w:t>Menù principale fruitore</w:t>
                             </w:r>
                           </w:p>
                         </w:txbxContent>
@@ -17573,13 +17508,8 @@
                           <w:szCs w:val="32"/>
                         </w:rPr>
                       </w:pPr>
-                      <w:proofErr w:type="spellStart"/>
                       <w:r>
-                        <w:t>Menù</w:t>
-                      </w:r>
-                      <w:proofErr w:type="spellEnd"/>
-                      <w:r>
-                        <w:t xml:space="preserve"> principale fruitore</w:t>
+                        <w:t>Menù principale fruitore</w:t>
                       </w:r>
                     </w:p>
                   </w:txbxContent>
@@ -17651,39 +17581,7 @@
           <w:sz w:val="32"/>
           <w:szCs w:val="32"/>
         </w:rPr>
-        <w:t xml:space="preserve">Il </w:t>
-      </w:r>
-      <w:proofErr w:type="spellStart"/>
-      <w:r>
-        <w:rPr>
-          <w:sz w:val="32"/>
-          <w:szCs w:val="32"/>
-        </w:rPr>
-        <w:t>menù</w:t>
-      </w:r>
-      <w:proofErr w:type="spellEnd"/>
-      <w:r>
-        <w:rPr>
-          <w:sz w:val="32"/>
-          <w:szCs w:val="32"/>
-        </w:rPr>
-        <w:t xml:space="preserve"> principale del fruitore permette di: visualizzare unità immobiliare, visualizzare una categoria di sensori, visualizzare </w:t>
-      </w:r>
-      <w:proofErr w:type="gramStart"/>
-      <w:r>
-        <w:rPr>
-          <w:sz w:val="32"/>
-          <w:szCs w:val="32"/>
-        </w:rPr>
-        <w:t>un categoria</w:t>
-      </w:r>
-      <w:proofErr w:type="gramEnd"/>
-      <w:r>
-        <w:rPr>
-          <w:sz w:val="32"/>
-          <w:szCs w:val="32"/>
-        </w:rPr>
-        <w:t xml:space="preserve"> di attuatori oppure aggiornare l’ora del sistema.</w:t>
+        <w:t>Il menù principale del fruitore permette di: visualizzare unità immobiliare, visualizzare una categoria di sensori, visualizzare un categoria di attuatori oppure aggiornare l’ora del sistema.</w:t>
       </w:r>
       <w:r>
         <w:rPr>
@@ -17698,13 +17596,6 @@
           <w:szCs w:val="32"/>
         </w:rPr>
         <w:br/>
-      </w:r>
-      <w:r>
-        <w:rPr>
-          <w:sz w:val="32"/>
-          <w:szCs w:val="32"/>
-        </w:rPr>
-        <w:lastRenderedPageBreak/>
         <w:t xml:space="preserve">1) </w:t>
       </w:r>
       <w:r>
@@ -17714,32 +17605,14 @@
           <w:sz w:val="32"/>
           <w:szCs w:val="32"/>
         </w:rPr>
-        <w:t xml:space="preserve">Visualizza unità </w:t>
-      </w:r>
-      <w:proofErr w:type="gramStart"/>
-      <w:r>
-        <w:rPr>
-          <w:i/>
-          <w:iCs/>
-          <w:sz w:val="32"/>
-          <w:szCs w:val="32"/>
-        </w:rPr>
-        <w:t>immobiliare</w:t>
+        <w:t>Visualizza unità immobiliare</w:t>
       </w:r>
       <w:r>
         <w:rPr>
           <w:sz w:val="32"/>
           <w:szCs w:val="32"/>
         </w:rPr>
-        <w:t xml:space="preserve"> :</w:t>
-      </w:r>
-      <w:proofErr w:type="gramEnd"/>
-      <w:r>
-        <w:rPr>
-          <w:sz w:val="32"/>
-          <w:szCs w:val="32"/>
-        </w:rPr>
-        <w:t xml:space="preserve"> Verrà mostrato l’elenco dei nomi di unità immobiliari presenti nel sistema. L’utente, inserendo il nome dell’unità immobiliare desiderata, </w:t>
+        <w:t xml:space="preserve"> : Verrà mostrato l’elenco dei nomi di unità immobiliari presenti nel sistema. L’utente, inserendo il nome dell’unità immobiliare desiderata, </w:t>
       </w:r>
       <w:r>
         <w:rPr>
@@ -17753,23 +17626,7 @@
           <w:sz w:val="32"/>
           <w:szCs w:val="32"/>
         </w:rPr>
-        <w:t xml:space="preserve">potrà visualizzare il </w:t>
-      </w:r>
-      <w:proofErr w:type="spellStart"/>
-      <w:r>
-        <w:rPr>
-          <w:sz w:val="32"/>
-          <w:szCs w:val="32"/>
-        </w:rPr>
-        <w:t>menù</w:t>
-      </w:r>
-      <w:proofErr w:type="spellEnd"/>
-      <w:r>
-        <w:rPr>
-          <w:sz w:val="32"/>
-          <w:szCs w:val="32"/>
-        </w:rPr>
-        <w:t xml:space="preserve"> </w:t>
+        <w:t xml:space="preserve">potrà visualizzare il menù </w:t>
       </w:r>
       <w:r>
         <w:rPr>
@@ -17808,32 +17665,14 @@
           <w:sz w:val="32"/>
           <w:szCs w:val="32"/>
         </w:rPr>
-        <w:t xml:space="preserve">Visualizza categorie di </w:t>
-      </w:r>
-      <w:proofErr w:type="gramStart"/>
-      <w:r>
-        <w:rPr>
-          <w:i/>
-          <w:iCs/>
-          <w:sz w:val="32"/>
-          <w:szCs w:val="32"/>
-        </w:rPr>
-        <w:t>sensori</w:t>
+        <w:t>Visualizza categorie di sensori</w:t>
       </w:r>
       <w:r>
         <w:rPr>
           <w:sz w:val="32"/>
           <w:szCs w:val="32"/>
         </w:rPr>
-        <w:t xml:space="preserve"> :</w:t>
-      </w:r>
-      <w:proofErr w:type="gramEnd"/>
-      <w:r>
-        <w:rPr>
-          <w:sz w:val="32"/>
-          <w:szCs w:val="32"/>
-        </w:rPr>
-        <w:t xml:space="preserve"> Verrà mostrato l’elenco dei nomi delle categorie di sensori presenti nel sistema. L’utente, inserendo il nome della categoria di sensore desiderata, potrà visualizzare informazioni relativi alla categoria selezionata. </w:t>
+        <w:t xml:space="preserve"> : Verrà mostrato l’elenco dei nomi delle categorie di sensori presenti nel sistema. L’utente, inserendo il nome della categoria di sensore desiderata, potrà visualizzare informazioni relativi alla categoria selezionata. </w:t>
       </w:r>
     </w:p>
     <w:p>
@@ -17858,32 +17697,22 @@
           <w:sz w:val="32"/>
           <w:szCs w:val="32"/>
         </w:rPr>
-        <w:t xml:space="preserve">Visualizza categorie di </w:t>
-      </w:r>
-      <w:proofErr w:type="gramStart"/>
-      <w:r>
-        <w:rPr>
-          <w:i/>
-          <w:iCs/>
-          <w:sz w:val="32"/>
-          <w:szCs w:val="32"/>
-        </w:rPr>
-        <w:t>attuatori</w:t>
+        <w:t>Visualizza categorie di attuatori</w:t>
       </w:r>
       <w:r>
         <w:rPr>
           <w:sz w:val="32"/>
           <w:szCs w:val="32"/>
         </w:rPr>
-        <w:t xml:space="preserve"> :</w:t>
+        <w:t xml:space="preserve"> : Verrà mostrato l’elenco dei nomi delle categoria di attuatori presenti nel sistema. L’utente, inserendo il </w:t>
       </w:r>
-      <w:proofErr w:type="gramEnd"/>
       <w:r>
         <w:rPr>
           <w:sz w:val="32"/>
           <w:szCs w:val="32"/>
         </w:rPr>
-        <w:t xml:space="preserve"> Verrà mostrato l’elenco dei nomi delle categoria di attuatori presenti nel sistema. L’utente, inserendo il nome della categoria di attuatore desiderata, potrà visualizzare informazioni relativi alla categoria selezionata.</w:t>
+        <w:lastRenderedPageBreak/>
+        <w:t>nome della categoria di attuatore desiderata, potrà visualizzare informazioni relativi alla categoria selezionata.</w:t>
       </w:r>
     </w:p>
     <w:p>
@@ -17908,32 +17737,14 @@
           <w:sz w:val="32"/>
           <w:szCs w:val="32"/>
         </w:rPr>
-        <w:t xml:space="preserve">Aggiorna </w:t>
-      </w:r>
-      <w:proofErr w:type="gramStart"/>
-      <w:r>
-        <w:rPr>
-          <w:i/>
-          <w:iCs/>
-          <w:sz w:val="32"/>
-          <w:szCs w:val="32"/>
-        </w:rPr>
-        <w:t>ora</w:t>
+        <w:t>Aggiorna ora</w:t>
       </w:r>
       <w:r>
         <w:rPr>
           <w:sz w:val="32"/>
           <w:szCs w:val="32"/>
         </w:rPr>
-        <w:t xml:space="preserve"> :</w:t>
-      </w:r>
-      <w:proofErr w:type="gramEnd"/>
-      <w:r>
-        <w:rPr>
-          <w:sz w:val="32"/>
-          <w:szCs w:val="32"/>
-        </w:rPr>
-        <w:t xml:space="preserve"> Visualizza nuovamente il menù corrente aggiornando la visualizzazione dell’ora</w:t>
+        <w:t xml:space="preserve"> : Visualizza nuovamente il menù corrente aggiornando la visualizzazione dell’ora</w:t>
       </w:r>
     </w:p>
     <w:p>
@@ -18147,13 +17958,6 @@
           <w:szCs w:val="32"/>
         </w:rPr>
         <w:br/>
-      </w:r>
-      <w:r>
-        <w:rPr>
-          <w:sz w:val="32"/>
-          <w:szCs w:val="32"/>
-        </w:rPr>
-        <w:lastRenderedPageBreak/>
         <w:t xml:space="preserve">2) </w:t>
       </w:r>
       <w:r>
@@ -18170,56 +17974,7 @@
           <w:sz w:val="32"/>
           <w:szCs w:val="32"/>
         </w:rPr>
-        <w:t xml:space="preserve"> : </w:t>
-      </w:r>
-      <w:r>
-        <w:rPr>
-          <w:sz w:val="32"/>
-          <w:szCs w:val="32"/>
-        </w:rPr>
-        <w:t xml:space="preserve">Verrà mostrato l’elenco dei nomi </w:t>
-      </w:r>
-      <w:r>
-        <w:rPr>
-          <w:sz w:val="32"/>
-          <w:szCs w:val="32"/>
-        </w:rPr>
-        <w:t>delle stanze presenti nell’unità immobiliare selezionata precedentemente</w:t>
-      </w:r>
-      <w:r>
-        <w:rPr>
-          <w:sz w:val="32"/>
-          <w:szCs w:val="32"/>
-        </w:rPr>
-        <w:t xml:space="preserve">. </w:t>
-      </w:r>
-      <w:r>
-        <w:rPr>
-          <w:sz w:val="32"/>
-          <w:szCs w:val="32"/>
-        </w:rPr>
-        <w:t>Il fruitore</w:t>
-      </w:r>
-      <w:r>
-        <w:rPr>
-          <w:sz w:val="32"/>
-          <w:szCs w:val="32"/>
-        </w:rPr>
-        <w:t>, inserendo il nome dell</w:t>
-      </w:r>
-      <w:r>
-        <w:rPr>
-          <w:sz w:val="32"/>
-          <w:szCs w:val="32"/>
-        </w:rPr>
-        <w:t>a stanza</w:t>
-      </w:r>
-      <w:r>
-        <w:rPr>
-          <w:sz w:val="32"/>
-          <w:szCs w:val="32"/>
-        </w:rPr>
-        <w:t xml:space="preserve"> desiderata,</w:t>
+        <w:t xml:space="preserve"> : Verrà mostrato l’elenco dei nomi delle stanze presenti nell’unità immobiliare selezionata precedentemente. Il fruitore, inserendo il nome della stanza desiderata,</w:t>
       </w:r>
       <w:r>
         <w:rPr>
@@ -18233,58 +17988,15 @@
           <w:sz w:val="32"/>
           <w:szCs w:val="32"/>
         </w:rPr>
-        <w:t xml:space="preserve"> potrà visualizzare il </w:t>
-      </w:r>
-      <w:proofErr w:type="spellStart"/>
-      <w:r>
-        <w:rPr>
-          <w:sz w:val="32"/>
-          <w:szCs w:val="32"/>
-        </w:rPr>
-        <w:t>menù</w:t>
-      </w:r>
-      <w:proofErr w:type="spellEnd"/>
-      <w:r>
-        <w:rPr>
-          <w:sz w:val="32"/>
-          <w:szCs w:val="32"/>
-        </w:rPr>
-        <w:t xml:space="preserve"> di essa che permette di effettuare azioni relative</w:t>
+        <w:t xml:space="preserve"> potrà visualizzare il menù di essa che permette di effettuare azioni </w:t>
       </w:r>
       <w:r>
         <w:rPr>
           <w:sz w:val="32"/>
           <w:szCs w:val="32"/>
         </w:rPr>
-        <w:t xml:space="preserve"> alla stanza</w:t>
-      </w:r>
-      <w:r>
-        <w:rPr>
-          <w:sz w:val="32"/>
-          <w:szCs w:val="32"/>
-        </w:rPr>
-        <w:t xml:space="preserve">. (Si nota che se non è presente nessuna </w:t>
-      </w:r>
-      <w:r>
-        <w:rPr>
-          <w:sz w:val="32"/>
-          <w:szCs w:val="32"/>
-        </w:rPr>
-        <w:t>stanza</w:t>
-      </w:r>
-      <w:r>
-        <w:rPr>
-          <w:sz w:val="32"/>
-          <w:szCs w:val="32"/>
-        </w:rPr>
-        <w:t xml:space="preserve"> nel programma non sarà possibile accedere al menù successivo)</w:t>
-      </w:r>
-      <w:r>
-        <w:rPr>
-          <w:sz w:val="32"/>
-          <w:szCs w:val="32"/>
-        </w:rPr>
-        <w:t>.</w:t>
+        <w:lastRenderedPageBreak/>
+        <w:t>relative alla stanza. (Si nota che se non è presente nessuna stanza nel programma non sarà possibile accedere al menù successivo).</w:t>
       </w:r>
     </w:p>
     <w:p>
@@ -18309,17 +18021,7 @@
           <w:sz w:val="32"/>
           <w:szCs w:val="32"/>
         </w:rPr>
-        <w:t xml:space="preserve">Visualizza categorie di </w:t>
-      </w:r>
-      <w:proofErr w:type="gramStart"/>
-      <w:r>
-        <w:rPr>
-          <w:i/>
-          <w:iCs/>
-          <w:sz w:val="32"/>
-          <w:szCs w:val="32"/>
-        </w:rPr>
-        <w:t>sensori</w:t>
+        <w:t>Visualizza categorie di sensori</w:t>
       </w:r>
       <w:r>
         <w:rPr>
@@ -18335,15 +18037,7 @@
           <w:sz w:val="32"/>
           <w:szCs w:val="32"/>
         </w:rPr>
-        <w:t>:</w:t>
-      </w:r>
-      <w:proofErr w:type="gramEnd"/>
-      <w:r>
-        <w:rPr>
-          <w:sz w:val="32"/>
-          <w:szCs w:val="32"/>
-        </w:rPr>
-        <w:t xml:space="preserve"> </w:t>
+        <w:t xml:space="preserve">: </w:t>
       </w:r>
       <w:r>
         <w:rPr>
@@ -18377,17 +18071,7 @@
           <w:sz w:val="32"/>
           <w:szCs w:val="32"/>
         </w:rPr>
-        <w:t xml:space="preserve">Visualizza categorie di </w:t>
-      </w:r>
-      <w:proofErr w:type="gramStart"/>
-      <w:r>
-        <w:rPr>
-          <w:i/>
-          <w:iCs/>
-          <w:sz w:val="32"/>
-          <w:szCs w:val="32"/>
-        </w:rPr>
-        <w:t>attuatori</w:t>
+        <w:t>Visualizza categorie di attuatori</w:t>
       </w:r>
       <w:r>
         <w:rPr>
@@ -18405,17 +18089,7 @@
           <w:sz w:val="32"/>
           <w:szCs w:val="32"/>
         </w:rPr>
-        <w:t>:</w:t>
-      </w:r>
-      <w:proofErr w:type="gramEnd"/>
-      <w:r>
-        <w:rPr>
-          <w:i/>
-          <w:iCs/>
-          <w:sz w:val="32"/>
-          <w:szCs w:val="32"/>
-        </w:rPr>
-        <w:t xml:space="preserve"> già descritto in precedenza</w:t>
+        <w:t>: già descritto in precedenza</w:t>
       </w:r>
     </w:p>
     <w:p>
@@ -18440,35 +18114,15 @@
           <w:sz w:val="32"/>
           <w:szCs w:val="32"/>
         </w:rPr>
-        <w:t xml:space="preserve">Aggiungi </w:t>
-      </w:r>
-      <w:proofErr w:type="gramStart"/>
-      <w:r>
-        <w:rPr>
-          <w:i/>
-          <w:iCs/>
-          <w:sz w:val="32"/>
-          <w:szCs w:val="32"/>
-        </w:rPr>
-        <w:t>regola</w:t>
+        <w:t>Aggiungi regola</w:t>
       </w:r>
       <w:r>
         <w:rPr>
           <w:sz w:val="32"/>
           <w:szCs w:val="32"/>
         </w:rPr>
-        <w:t xml:space="preserve"> :</w:t>
+        <w:t xml:space="preserve"> : Il fruitore sarà guidato dal sistema ad inserire una nuova regola. </w:t>
       </w:r>
-      <w:proofErr w:type="gramEnd"/>
-      <w:r>
-        <w:rPr>
-          <w:sz w:val="32"/>
-          <w:szCs w:val="32"/>
-        </w:rPr>
-        <w:t xml:space="preserve"> Il fruitore sarà guidato dal sistema ad inserire una nuova regola. </w:t>
-      </w:r>
-      <w:bookmarkStart w:id="16" w:name="_GoBack"/>
-      <w:bookmarkEnd w:id="16"/>
       <w:r>
         <w:rPr>
           <w:sz w:val="32"/>
@@ -23092,7 +22746,7 @@
 </file>
 
 <file path=customXml/itemProps1.xml><?xml version="1.0" encoding="utf-8"?>
-<ds:datastoreItem xmlns:ds="http://schemas.openxmlformats.org/officeDocument/2006/customXml" ds:itemID="{968EEF90-EC6A-4623-8515-A8840AA47B5A}">
+<ds:datastoreItem xmlns:ds="http://schemas.openxmlformats.org/officeDocument/2006/customXml" ds:itemID="{79D3A002-8CB1-4AA8-8EAE-1144C82439B3}">
   <ds:schemaRefs>
     <ds:schemaRef ds:uri="http://schemas.openxmlformats.org/officeDocument/2006/bibliography"/>
   </ds:schemaRefs>

</xml_diff>